<commit_message>
Finished Client Description, Added Logos folder
</commit_message>
<xml_diff>
--- a/Project Documentation.docx
+++ b/Project Documentation.docx
@@ -192,6 +192,29 @@
         <w:pStyle w:val="StyleFive"/>
         <w:jc w:val="center"/>
         <w:rPr>
+          <w:b/>
+          <w:bCs/>
+          <w:sz w:val="50"/>
+          <w:szCs w:val="50"/>
+          <w:lang w:bidi="ar-EG"/>
+        </w:rPr>
+      </w:pPr>
+      <w:r>
+        <w:rPr>
+          <w:b/>
+          <w:bCs/>
+          <w:sz w:val="50"/>
+          <w:szCs w:val="50"/>
+          <w:lang w:bidi="ar-EG"/>
+        </w:rPr>
+        <w:t>Elserag</w:t>
+      </w:r>
+    </w:p>
+    <w:p>
+      <w:pPr>
+        <w:pStyle w:val="StyleFive"/>
+        <w:jc w:val="center"/>
+        <w:rPr>
           <w:sz w:val="44"/>
           <w:szCs w:val="44"/>
           <w:lang w:bidi="ar-EG"/>
@@ -214,6 +237,8 @@
           <w:lang w:bidi="ar-EG"/>
         </w:rPr>
       </w:pPr>
+      <w:bookmarkStart w:id="0" w:name="_GoBack"/>
+      <w:bookmarkEnd w:id="0"/>
     </w:p>
     <w:p>
       <w:pPr>
@@ -450,6 +475,7 @@
           <w:szCs w:val="28"/>
           <w:lang w:bidi="ar-EG"/>
         </w:rPr>
+        <w:lastRenderedPageBreak/>
         <w:t>Norhan Nageh Alabad</w:t>
       </w:r>
     </w:p>
@@ -490,7 +516,6 @@
           <w:szCs w:val="28"/>
           <w:lang w:bidi="ar-EG"/>
         </w:rPr>
-        <w:lastRenderedPageBreak/>
         <w:t>Sarah Nabil Kamel</w:t>
       </w:r>
     </w:p>
@@ -681,7 +706,15 @@
           <w:rFonts w:cstheme="minorHAnsi"/>
           <w:bCs/>
         </w:rPr>
-        <w:t xml:space="preserve"> into various types to better understand and address the specific needs of individuals. Some common types of disabilities include physical disabilities, which may involve mobility impairments, paralysis, or chronic health conditions. Cognitive disabilities encompass intellectual and developmental challenges such as autism, Down syndrome, and learning disabilities like dyslexia. Sensory disabilities include visual impairments, hearing impairments, and speech or communication disorders. Emotional and mental health disabilities cover conditions like depression,</w:t>
+        <w:t xml:space="preserve"> into various types to better understand and address the specific needs of individuals. Some common types of disabilities include physical disabilities, which may involve mobility impairments, paralysis, or chronic health conditions. Cognitive disabilities encompass intellectual and developmental challenges such as autism, Down syndrome, and learning disabilities like dyslexia. Sensory disabilities include visual impairments, hearing impairments, and speech or communication </w:t>
+      </w:r>
+      <w:r>
+        <w:rPr>
+          <w:rFonts w:cstheme="minorHAnsi"/>
+          <w:bCs/>
+        </w:rPr>
+        <w:lastRenderedPageBreak/>
+        <w:t>disorders. Emotional and mental health disabilities cover conditions like depression,</w:t>
       </w:r>
       <w:r>
         <w:rPr>
@@ -1008,39 +1041,57 @@
       </w:pPr>
       <w:r>
         <w:rPr>
+          <w:b/>
+          <w:bCs/>
           <w:lang w:bidi="ar-EG"/>
         </w:rPr>
         <w:t>Chapter 1</w:t>
       </w:r>
       <w:r>
         <w:rPr>
+          <w:b/>
+          <w:bCs/>
           <w:lang w:bidi="ar-EG"/>
         </w:rPr>
         <w:t>:</w:t>
       </w:r>
       <w:r>
         <w:rPr>
+          <w:b/>
+          <w:bCs/>
           <w:lang w:bidi="ar-EG"/>
         </w:rPr>
         <w:t xml:space="preserve"> </w:t>
       </w:r>
       <w:r>
         <w:rPr>
+          <w:b/>
+          <w:bCs/>
           <w:lang w:bidi="ar-EG"/>
         </w:rPr>
         <w:t>Product</w:t>
       </w:r>
       <w:r>
         <w:rPr>
+          <w:b/>
+          <w:bCs/>
           <w:lang w:bidi="ar-EG"/>
         </w:rPr>
         <w:t xml:space="preserve"> </w:t>
       </w:r>
       <w:r>
         <w:rPr>
-          <w:lang w:bidi="ar-EG"/>
-        </w:rPr>
-        <w:t>Description…………………………………</w:t>
+          <w:b/>
+          <w:bCs/>
+          <w:lang w:bidi="ar-EG"/>
+        </w:rPr>
+        <w:t>Description</w:t>
+      </w:r>
+      <w:r>
+        <w:rPr>
+          <w:lang w:bidi="ar-EG"/>
+        </w:rPr>
+        <w:t>…………………………………</w:t>
       </w:r>
       <w:r>
         <w:rPr>
@@ -1064,7 +1115,7 @@
         <w:rPr>
           <w:lang w:bidi="ar-EG"/>
         </w:rPr>
-        <w:t xml:space="preserve">Client Description </w:t>
+        <w:t>Client Description</w:t>
       </w:r>
       <w:r>
         <w:rPr>
@@ -1094,7 +1145,33 @@
         <w:rPr>
           <w:lang w:bidi="ar-EG"/>
         </w:rPr>
-        <w:t>Services ………………………………………………...</w:t>
+        <w:t>Services</w:t>
+      </w:r>
+      <w:proofErr w:type="gramStart"/>
+      <w:r>
+        <w:rPr>
+          <w:lang w:bidi="ar-EG"/>
+        </w:rPr>
+        <w:t>………………………………………………...</w:t>
+      </w:r>
+      <w:proofErr w:type="gramEnd"/>
+    </w:p>
+    <w:p>
+      <w:pPr>
+        <w:pStyle w:val="StyleFive"/>
+        <w:numPr>
+          <w:ilvl w:val="1"/>
+          <w:numId w:val="1"/>
+        </w:numPr>
+        <w:rPr>
+          <w:lang w:bidi="ar-EG"/>
+        </w:rPr>
+      </w:pPr>
+      <w:r>
+        <w:rPr>
+          <w:lang w:bidi="ar-EG"/>
+        </w:rPr>
+        <w:t>Objectives……………………………………………..</w:t>
       </w:r>
     </w:p>
     <w:p>
@@ -1112,7 +1189,7 @@
         <w:rPr>
           <w:lang w:bidi="ar-EG"/>
         </w:rPr>
-        <w:t xml:space="preserve">User Requirements </w:t>
+        <w:t>User Requirements</w:t>
       </w:r>
       <w:r>
         <w:rPr>
@@ -1148,7 +1225,7 @@
         <w:rPr>
           <w:lang w:bidi="ar-EG"/>
         </w:rPr>
-        <w:t xml:space="preserve"> ………………………………………</w:t>
+        <w:t>………………………………………</w:t>
       </w:r>
     </w:p>
     <w:p>
@@ -1172,7 +1249,7 @@
         <w:rPr>
           <w:lang w:bidi="ar-EG"/>
         </w:rPr>
-        <w:t xml:space="preserve"> …………………………….</w:t>
+        <w:t>…………………………….</w:t>
       </w:r>
     </w:p>
     <w:p>
@@ -1192,12 +1269,6 @@
         </w:rPr>
         <w:t>Non Requirements</w:t>
       </w:r>
-      <w:r>
-        <w:rPr>
-          <w:lang w:bidi="ar-EG"/>
-        </w:rPr>
-        <w:t xml:space="preserve"> </w:t>
-      </w:r>
       <w:proofErr w:type="gramStart"/>
       <w:r>
         <w:rPr>
@@ -1228,7 +1299,7 @@
         <w:rPr>
           <w:lang w:bidi="ar-EG"/>
         </w:rPr>
-        <w:t xml:space="preserve"> ………………………………………….</w:t>
+        <w:t>………………………………………….</w:t>
       </w:r>
     </w:p>
     <w:p>
@@ -1254,7 +1325,7 @@
           <w:bCs/>
           <w:lang w:bidi="ar-EG"/>
         </w:rPr>
-        <w:t xml:space="preserve"> …………………………………………………</w:t>
+        <w:t>…………………………………………………</w:t>
       </w:r>
     </w:p>
     <w:p>
@@ -1280,41 +1351,39 @@
           <w:bCs/>
           <w:lang w:bidi="ar-EG"/>
         </w:rPr>
-        <w:t xml:space="preserve"> …………………………………………..</w:t>
-      </w:r>
-    </w:p>
-    <w:p>
-      <w:pPr>
-        <w:pStyle w:val="StyleFive"/>
-        <w:rPr>
-          <w:lang w:bidi="ar-EG"/>
-        </w:rPr>
-      </w:pPr>
-    </w:p>
-    <w:p>
-      <w:pPr>
-        <w:pStyle w:val="StyleFive"/>
-        <w:rPr>
-          <w:lang w:bidi="ar-EG"/>
-        </w:rPr>
-      </w:pPr>
-      <w:r>
-        <w:rPr>
+        <w:t>…………………………………………..</w:t>
+      </w:r>
+    </w:p>
+    <w:p>
+      <w:pPr>
+        <w:pStyle w:val="StyleFive"/>
+        <w:rPr>
+          <w:lang w:bidi="ar-EG"/>
+        </w:rPr>
+      </w:pPr>
+    </w:p>
+    <w:p>
+      <w:pPr>
+        <w:pStyle w:val="StyleFive"/>
+        <w:rPr>
+          <w:lang w:bidi="ar-EG"/>
+        </w:rPr>
+      </w:pPr>
+      <w:r>
+        <w:rPr>
+          <w:b/>
+          <w:bCs/>
           <w:lang w:bidi="ar-EG"/>
         </w:rPr>
         <w:t xml:space="preserve">Chapter 2: </w:t>
       </w:r>
       <w:r>
         <w:rPr>
+          <w:b/>
+          <w:bCs/>
           <w:lang w:bidi="ar-EG"/>
         </w:rPr>
         <w:t>Software Process Model Description</w:t>
-      </w:r>
-      <w:r>
-        <w:rPr>
-          <w:lang w:bidi="ar-EG"/>
-        </w:rPr>
-        <w:t xml:space="preserve"> </w:t>
       </w:r>
       <w:proofErr w:type="gramStart"/>
       <w:r>
@@ -1392,6 +1461,7 @@
         <w:rPr>
           <w:lang w:bidi="ar-EG"/>
         </w:rPr>
+        <w:lastRenderedPageBreak/>
         <w:t>Name</w:t>
       </w:r>
       <w:proofErr w:type="gramStart"/>
@@ -1456,10 +1526,17 @@
       </w:pPr>
       <w:r>
         <w:rPr>
-          <w:lang w:bidi="ar-EG"/>
-        </w:rPr>
-        <w:lastRenderedPageBreak/>
-        <w:t>Chapter 3: Product Definition…………………………………….</w:t>
+          <w:b/>
+          <w:bCs/>
+          <w:lang w:bidi="ar-EG"/>
+        </w:rPr>
+        <w:t>Chapter 3: Product Definition</w:t>
+      </w:r>
+      <w:r>
+        <w:rPr>
+          <w:lang w:bidi="ar-EG"/>
+        </w:rPr>
+        <w:t>…………………………………….</w:t>
       </w:r>
     </w:p>
     <w:p>
@@ -1591,15 +1668,25 @@
       </w:pPr>
       <w:r>
         <w:rPr>
+          <w:b/>
+          <w:bCs/>
           <w:lang w:bidi="ar-EG"/>
         </w:rPr>
         <w:t xml:space="preserve">Chapter 4: </w:t>
       </w:r>
       <w:r>
         <w:rPr>
-          <w:lang w:bidi="ar-EG"/>
-        </w:rPr>
-        <w:t>User Experience Wireframes………………………</w:t>
+          <w:b/>
+          <w:bCs/>
+          <w:lang w:bidi="ar-EG"/>
+        </w:rPr>
+        <w:t>User Experience Wireframes</w:t>
+      </w:r>
+      <w:r>
+        <w:rPr>
+          <w:lang w:bidi="ar-EG"/>
+        </w:rPr>
+        <w:t>………………………</w:t>
       </w:r>
     </w:p>
     <w:p>
@@ -1637,59 +1724,85 @@
       </w:pPr>
       <w:r>
         <w:rPr>
+          <w:b/>
+          <w:bCs/>
           <w:lang w:bidi="ar-EG"/>
         </w:rPr>
         <w:t xml:space="preserve">Chapter 5: </w:t>
       </w:r>
       <w:r>
         <w:rPr>
-          <w:lang w:bidi="ar-EG"/>
-        </w:rPr>
-        <w:t>Project Organization…………………………………</w:t>
-      </w:r>
-    </w:p>
-    <w:p>
-      <w:pPr>
-        <w:pStyle w:val="StyleFive"/>
-        <w:rPr>
-          <w:lang w:bidi="ar-EG"/>
-        </w:rPr>
-      </w:pPr>
-    </w:p>
-    <w:p>
-      <w:pPr>
-        <w:pStyle w:val="StyleFive"/>
-        <w:rPr>
-          <w:lang w:bidi="ar-EG"/>
-        </w:rPr>
-      </w:pPr>
-      <w:r>
-        <w:rPr>
-          <w:lang w:bidi="ar-EG"/>
-        </w:rPr>
-        <w:t>Chapter 6: Testing Plan……………………………………………</w:t>
-      </w:r>
-    </w:p>
-    <w:p>
-      <w:pPr>
-        <w:pStyle w:val="StyleFive"/>
-        <w:rPr>
-          <w:lang w:bidi="ar-EG"/>
-        </w:rPr>
-      </w:pPr>
-    </w:p>
-    <w:p>
-      <w:pPr>
-        <w:pStyle w:val="StyleFive"/>
-        <w:rPr>
-          <w:lang w:bidi="ar-EG"/>
-        </w:rPr>
-      </w:pPr>
-      <w:r>
-        <w:rPr>
-          <w:lang w:bidi="ar-EG"/>
-        </w:rPr>
-        <w:t>Chapter 7: Feasibility Study………………………………………</w:t>
+          <w:b/>
+          <w:bCs/>
+          <w:lang w:bidi="ar-EG"/>
+        </w:rPr>
+        <w:t>Project Organization</w:t>
+      </w:r>
+      <w:r>
+        <w:rPr>
+          <w:lang w:bidi="ar-EG"/>
+        </w:rPr>
+        <w:t>…………………………………</w:t>
+      </w:r>
+    </w:p>
+    <w:p>
+      <w:pPr>
+        <w:pStyle w:val="StyleFive"/>
+        <w:rPr>
+          <w:lang w:bidi="ar-EG"/>
+        </w:rPr>
+      </w:pPr>
+    </w:p>
+    <w:p>
+      <w:pPr>
+        <w:pStyle w:val="StyleFive"/>
+        <w:rPr>
+          <w:lang w:bidi="ar-EG"/>
+        </w:rPr>
+      </w:pPr>
+      <w:r>
+        <w:rPr>
+          <w:b/>
+          <w:bCs/>
+          <w:lang w:bidi="ar-EG"/>
+        </w:rPr>
+        <w:t>Chapter 6: Testing Plan</w:t>
+      </w:r>
+      <w:r>
+        <w:rPr>
+          <w:lang w:bidi="ar-EG"/>
+        </w:rPr>
+        <w:t>……………………………………………</w:t>
+      </w:r>
+    </w:p>
+    <w:p>
+      <w:pPr>
+        <w:pStyle w:val="StyleFive"/>
+        <w:rPr>
+          <w:lang w:bidi="ar-EG"/>
+        </w:rPr>
+      </w:pPr>
+    </w:p>
+    <w:p>
+      <w:pPr>
+        <w:pStyle w:val="StyleFive"/>
+        <w:rPr>
+          <w:lang w:bidi="ar-EG"/>
+        </w:rPr>
+      </w:pPr>
+      <w:r>
+        <w:rPr>
+          <w:b/>
+          <w:bCs/>
+          <w:lang w:bidi="ar-EG"/>
+        </w:rPr>
+        <w:t>Chapter 7: Feasibility Study</w:t>
+      </w:r>
+      <w:r>
+        <w:rPr>
+          <w:lang w:bidi="ar-EG"/>
+        </w:rPr>
+        <w:t>………………………………………</w:t>
       </w:r>
     </w:p>
     <w:p>
@@ -1763,9 +1876,18 @@
       </w:pPr>
       <w:r>
         <w:rPr>
-          <w:lang w:bidi="ar-EG"/>
-        </w:rPr>
-        <w:t>Chapter 8: Configuration and Version Control……………….</w:t>
+          <w:b/>
+          <w:bCs/>
+          <w:lang w:bidi="ar-EG"/>
+        </w:rPr>
+        <w:lastRenderedPageBreak/>
+        <w:t>Chapter 8: Configuration and Version Control</w:t>
+      </w:r>
+      <w:r>
+        <w:rPr>
+          <w:lang w:bidi="ar-EG"/>
+        </w:rPr>
+        <w:t>……………….</w:t>
       </w:r>
     </w:p>
     <w:p>
@@ -1821,351 +1943,371 @@
       </w:pPr>
       <w:r>
         <w:rPr>
-          <w:lang w:bidi="ar-EG"/>
-        </w:rPr>
-        <w:lastRenderedPageBreak/>
-        <w:t>Chapter 9: Tools……………………………………………………</w:t>
-      </w:r>
-    </w:p>
-    <w:p>
-      <w:pPr>
-        <w:pStyle w:val="StyleFive"/>
-        <w:rPr>
-          <w:lang w:bidi="ar-EG"/>
-        </w:rPr>
-      </w:pPr>
-    </w:p>
-    <w:p>
-      <w:pPr>
-        <w:pStyle w:val="StyleFive"/>
-        <w:rPr>
-          <w:lang w:bidi="ar-EG"/>
-        </w:rPr>
-      </w:pPr>
-      <w:r>
-        <w:rPr>
-          <w:lang w:bidi="ar-EG"/>
-        </w:rPr>
-        <w:t xml:space="preserve">Chapter 10: </w:t>
-      </w:r>
-      <w:r>
-        <w:rPr>
-          <w:lang w:bidi="ar-EG"/>
-        </w:rPr>
-        <w:t>Architecture………………………………………….</w:t>
-      </w:r>
-    </w:p>
-    <w:p>
-      <w:pPr>
-        <w:pStyle w:val="StyleFive"/>
-        <w:rPr>
-          <w:lang w:bidi="ar-EG"/>
-        </w:rPr>
-      </w:pPr>
-    </w:p>
-    <w:p>
-      <w:pPr>
-        <w:pStyle w:val="StyleOne"/>
-        <w:rPr>
-          <w:lang w:bidi="ar-EG"/>
-        </w:rPr>
-      </w:pPr>
-      <w:r>
-        <w:rPr>
-          <w:lang w:bidi="ar-EG"/>
-        </w:rPr>
-        <w:t>List Of F</w:t>
-      </w:r>
-      <w:r>
-        <w:rPr>
-          <w:lang w:bidi="ar-EG"/>
-        </w:rPr>
-        <w:t>igures</w:t>
-      </w:r>
-    </w:p>
-    <w:p>
-      <w:pPr>
-        <w:pStyle w:val="StyleFive"/>
-        <w:rPr>
-          <w:lang w:bidi="ar-EG"/>
-        </w:rPr>
-      </w:pPr>
-    </w:p>
-    <w:p>
-      <w:pPr>
-        <w:pStyle w:val="StyleFive"/>
-        <w:rPr>
-          <w:lang w:bidi="ar-EG"/>
-        </w:rPr>
-      </w:pPr>
-      <w:r>
-        <w:rPr>
-          <w:lang w:bidi="ar-EG"/>
-        </w:rPr>
-        <w:t>Figure 1. Name……………………………………………………</w:t>
-      </w:r>
-    </w:p>
-    <w:p>
-      <w:pPr>
-        <w:pStyle w:val="StyleFive"/>
-        <w:rPr>
-          <w:lang w:bidi="ar-EG"/>
-        </w:rPr>
-      </w:pPr>
-      <w:r>
-        <w:rPr>
-          <w:lang w:bidi="ar-EG"/>
-        </w:rPr>
-        <w:t>Figure 2. Name……………………………………………………</w:t>
-      </w:r>
-    </w:p>
-    <w:p>
-      <w:pPr>
-        <w:pStyle w:val="StyleFive"/>
-        <w:rPr>
-          <w:lang w:bidi="ar-EG"/>
-        </w:rPr>
-      </w:pPr>
-      <w:r>
-        <w:rPr>
-          <w:lang w:bidi="ar-EG"/>
-        </w:rPr>
-        <w:t>Figure 3. Name……………………………………………………</w:t>
-      </w:r>
-    </w:p>
-    <w:p>
-      <w:pPr>
-        <w:pStyle w:val="StyleFive"/>
-        <w:rPr>
-          <w:lang w:bidi="ar-EG"/>
-        </w:rPr>
-      </w:pPr>
-      <w:r>
-        <w:rPr>
-          <w:lang w:bidi="ar-EG"/>
-        </w:rPr>
-        <w:t>Figure 4. Name……………………………………………………</w:t>
-      </w:r>
-    </w:p>
-    <w:p>
-      <w:pPr>
-        <w:pStyle w:val="StyleFive"/>
-        <w:rPr>
-          <w:lang w:bidi="ar-EG"/>
-        </w:rPr>
-      </w:pPr>
-      <w:r>
-        <w:rPr>
-          <w:lang w:bidi="ar-EG"/>
-        </w:rPr>
-        <w:t>Figure 5. Name……………………………………………………</w:t>
-      </w:r>
-    </w:p>
-    <w:p>
-      <w:pPr>
-        <w:pStyle w:val="StyleFive"/>
-        <w:rPr>
-          <w:lang w:bidi="ar-EG"/>
-        </w:rPr>
-      </w:pPr>
-      <w:r>
-        <w:rPr>
-          <w:lang w:bidi="ar-EG"/>
-        </w:rPr>
-        <w:t>Figure 6. Name……………………………………………………</w:t>
-      </w:r>
-    </w:p>
-    <w:p>
-      <w:pPr>
-        <w:pStyle w:val="StyleFive"/>
-        <w:rPr>
-          <w:lang w:bidi="ar-EG"/>
-        </w:rPr>
-      </w:pPr>
-      <w:r>
-        <w:rPr>
-          <w:lang w:bidi="ar-EG"/>
-        </w:rPr>
-        <w:t>Figure 7. Name……………………………………………………</w:t>
-      </w:r>
-    </w:p>
-    <w:p>
-      <w:pPr>
-        <w:pStyle w:val="StyleFive"/>
-        <w:rPr>
-          <w:lang w:bidi="ar-EG"/>
-        </w:rPr>
-      </w:pPr>
-      <w:r>
-        <w:rPr>
-          <w:lang w:bidi="ar-EG"/>
-        </w:rPr>
-        <w:t>Figure 8. Name……………………………………………………</w:t>
-      </w:r>
-    </w:p>
-    <w:p>
-      <w:pPr>
-        <w:pStyle w:val="StyleFive"/>
-        <w:rPr>
-          <w:lang w:bidi="ar-EG"/>
-        </w:rPr>
-      </w:pPr>
-      <w:r>
-        <w:rPr>
-          <w:lang w:bidi="ar-EG"/>
-        </w:rPr>
-        <w:t>Figure 9. Name……………………………………………………</w:t>
-      </w:r>
-    </w:p>
-    <w:p>
-      <w:pPr>
-        <w:pStyle w:val="StyleFive"/>
-        <w:rPr>
-          <w:lang w:bidi="ar-EG"/>
-        </w:rPr>
-      </w:pPr>
-      <w:r>
-        <w:rPr>
-          <w:lang w:bidi="ar-EG"/>
-        </w:rPr>
-        <w:t>Figure 10. Name………………………………………………….</w:t>
-      </w:r>
-    </w:p>
-    <w:p>
-      <w:pPr>
-        <w:pStyle w:val="StyleFive"/>
-        <w:rPr>
-          <w:lang w:bidi="ar-EG"/>
-        </w:rPr>
-      </w:pPr>
-    </w:p>
-    <w:p>
-      <w:pPr>
-        <w:pStyle w:val="StyleFive"/>
-        <w:rPr>
-          <w:lang w:bidi="ar-EG"/>
-        </w:rPr>
-      </w:pPr>
-    </w:p>
-    <w:p>
-      <w:pPr>
-        <w:pStyle w:val="StyleFive"/>
-        <w:rPr>
-          <w:lang w:bidi="ar-EG"/>
-        </w:rPr>
-      </w:pPr>
-    </w:p>
-    <w:p>
-      <w:pPr>
-        <w:pStyle w:val="StyleFive"/>
-        <w:rPr>
-          <w:lang w:bidi="ar-EG"/>
-        </w:rPr>
-      </w:pPr>
-    </w:p>
-    <w:p>
-      <w:pPr>
-        <w:pStyle w:val="StyleFive"/>
-        <w:rPr>
-          <w:lang w:bidi="ar-EG"/>
-        </w:rPr>
-      </w:pPr>
-    </w:p>
-    <w:p>
-      <w:pPr>
-        <w:pStyle w:val="StyleFive"/>
-        <w:rPr>
-          <w:lang w:bidi="ar-EG"/>
-        </w:rPr>
-      </w:pPr>
-    </w:p>
-    <w:p>
-      <w:pPr>
-        <w:pStyle w:val="StyleFive"/>
-        <w:rPr>
-          <w:lang w:bidi="ar-EG"/>
-        </w:rPr>
-      </w:pPr>
-    </w:p>
-    <w:p>
-      <w:pPr>
-        <w:pStyle w:val="StyleFive"/>
-        <w:rPr>
-          <w:lang w:bidi="ar-EG"/>
-        </w:rPr>
-      </w:pPr>
-    </w:p>
-    <w:p>
-      <w:pPr>
-        <w:pStyle w:val="StyleFive"/>
-        <w:rPr>
-          <w:lang w:bidi="ar-EG"/>
-        </w:rPr>
-      </w:pPr>
-    </w:p>
-    <w:p>
-      <w:pPr>
-        <w:pStyle w:val="StyleFive"/>
-        <w:rPr>
-          <w:lang w:bidi="ar-EG"/>
-        </w:rPr>
-      </w:pPr>
-    </w:p>
-    <w:p>
-      <w:pPr>
-        <w:pStyle w:val="StyleFive"/>
-        <w:rPr>
-          <w:lang w:bidi="ar-EG"/>
-        </w:rPr>
-      </w:pPr>
-    </w:p>
-    <w:p>
-      <w:pPr>
-        <w:pStyle w:val="StyleOne"/>
-        <w:rPr>
-          <w:lang w:bidi="ar-EG"/>
-        </w:rPr>
-      </w:pPr>
-      <w:r>
-        <w:rPr>
-          <w:lang w:bidi="ar-EG"/>
-        </w:rPr>
-        <w:t>Project Introduction</w:t>
-      </w:r>
-    </w:p>
-    <w:p>
-      <w:pPr>
-        <w:pStyle w:val="StyleFive"/>
-        <w:rPr>
-          <w:lang w:bidi="ar-EG"/>
-        </w:rPr>
-      </w:pPr>
-    </w:p>
-    <w:p>
-      <w:pPr>
-        <w:pStyle w:val="StyleThree"/>
-      </w:pPr>
-      <w:r>
-        <w:t>Problem</w:t>
-      </w:r>
-      <w:r>
-        <w:t>:</w:t>
-      </w:r>
-    </w:p>
-    <w:p>
-      <w:pPr>
-        <w:pStyle w:val="StyleFive"/>
-      </w:pPr>
-      <w:r>
-        <w:tab/>
-      </w:r>
-      <w:r>
-        <w:t xml:space="preserve">In a world where information is a cornerstone of empowerment and progress, there exists a profound issue that warrants immediate attention. </w:t>
-      </w:r>
-      <w:r>
-        <w:rPr>
           <w:b/>
           <w:bCs/>
+          <w:lang w:bidi="ar-EG"/>
+        </w:rPr>
+        <w:t>Chapter 9: Tools</w:t>
+      </w:r>
+      <w:r>
+        <w:rPr>
+          <w:lang w:bidi="ar-EG"/>
+        </w:rPr>
+        <w:t>……………………………………………………</w:t>
+      </w:r>
+    </w:p>
+    <w:p>
+      <w:pPr>
+        <w:pStyle w:val="StyleFive"/>
+        <w:rPr>
+          <w:lang w:bidi="ar-EG"/>
+        </w:rPr>
+      </w:pPr>
+    </w:p>
+    <w:p>
+      <w:pPr>
+        <w:pStyle w:val="StyleFive"/>
+        <w:rPr>
+          <w:lang w:bidi="ar-EG"/>
+        </w:rPr>
+      </w:pPr>
+      <w:r>
+        <w:rPr>
+          <w:b/>
+          <w:bCs/>
+          <w:lang w:bidi="ar-EG"/>
+        </w:rPr>
+        <w:t xml:space="preserve">Chapter 10: </w:t>
+      </w:r>
+      <w:r>
+        <w:rPr>
+          <w:b/>
+          <w:bCs/>
+          <w:lang w:bidi="ar-EG"/>
+        </w:rPr>
+        <w:t>Architecture</w:t>
+      </w:r>
+      <w:r>
+        <w:rPr>
+          <w:lang w:bidi="ar-EG"/>
+        </w:rPr>
+        <w:t>………………………………………….</w:t>
+      </w:r>
+    </w:p>
+    <w:p>
+      <w:pPr>
+        <w:pStyle w:val="StyleFive"/>
+        <w:rPr>
+          <w:lang w:bidi="ar-EG"/>
+        </w:rPr>
+      </w:pPr>
+    </w:p>
+    <w:p>
+      <w:pPr>
+        <w:pStyle w:val="StyleOne"/>
+        <w:rPr>
+          <w:lang w:bidi="ar-EG"/>
+        </w:rPr>
+      </w:pPr>
+      <w:r>
+        <w:rPr>
+          <w:lang w:bidi="ar-EG"/>
+        </w:rPr>
+        <w:t>List Of F</w:t>
+      </w:r>
+      <w:r>
+        <w:rPr>
+          <w:lang w:bidi="ar-EG"/>
+        </w:rPr>
+        <w:t>igures</w:t>
+      </w:r>
+    </w:p>
+    <w:p>
+      <w:pPr>
+        <w:pStyle w:val="StyleFive"/>
+        <w:rPr>
+          <w:lang w:bidi="ar-EG"/>
+        </w:rPr>
+      </w:pPr>
+    </w:p>
+    <w:p>
+      <w:pPr>
+        <w:pStyle w:val="StyleFive"/>
+        <w:rPr>
+          <w:lang w:bidi="ar-EG"/>
+        </w:rPr>
+      </w:pPr>
+      <w:r>
+        <w:rPr>
+          <w:lang w:bidi="ar-EG"/>
+        </w:rPr>
+        <w:t>Figure 1. Name……………………………………………………</w:t>
+      </w:r>
+    </w:p>
+    <w:p>
+      <w:pPr>
+        <w:pStyle w:val="StyleFive"/>
+        <w:rPr>
+          <w:lang w:bidi="ar-EG"/>
+        </w:rPr>
+      </w:pPr>
+      <w:r>
+        <w:rPr>
+          <w:lang w:bidi="ar-EG"/>
+        </w:rPr>
+        <w:t>Figure 2. Name……………………………………………………</w:t>
+      </w:r>
+    </w:p>
+    <w:p>
+      <w:pPr>
+        <w:pStyle w:val="StyleFive"/>
+        <w:rPr>
+          <w:lang w:bidi="ar-EG"/>
+        </w:rPr>
+      </w:pPr>
+      <w:r>
+        <w:rPr>
+          <w:lang w:bidi="ar-EG"/>
+        </w:rPr>
+        <w:t>Figure 3. Name……………………………………………………</w:t>
+      </w:r>
+    </w:p>
+    <w:p>
+      <w:pPr>
+        <w:pStyle w:val="StyleFive"/>
+        <w:rPr>
+          <w:lang w:bidi="ar-EG"/>
+        </w:rPr>
+      </w:pPr>
+      <w:r>
+        <w:rPr>
+          <w:lang w:bidi="ar-EG"/>
+        </w:rPr>
+        <w:t>Figure 4. Name……………………………………………………</w:t>
+      </w:r>
+    </w:p>
+    <w:p>
+      <w:pPr>
+        <w:pStyle w:val="StyleFive"/>
+        <w:rPr>
+          <w:lang w:bidi="ar-EG"/>
+        </w:rPr>
+      </w:pPr>
+      <w:r>
+        <w:rPr>
+          <w:lang w:bidi="ar-EG"/>
+        </w:rPr>
+        <w:t>Figure 5. Name……………………………………………………</w:t>
+      </w:r>
+    </w:p>
+    <w:p>
+      <w:pPr>
+        <w:pStyle w:val="StyleFive"/>
+        <w:rPr>
+          <w:lang w:bidi="ar-EG"/>
+        </w:rPr>
+      </w:pPr>
+      <w:r>
+        <w:rPr>
+          <w:lang w:bidi="ar-EG"/>
+        </w:rPr>
+        <w:t>Figure 6. Name……………………………………………………</w:t>
+      </w:r>
+    </w:p>
+    <w:p>
+      <w:pPr>
+        <w:pStyle w:val="StyleFive"/>
+        <w:rPr>
+          <w:lang w:bidi="ar-EG"/>
+        </w:rPr>
+      </w:pPr>
+      <w:r>
+        <w:rPr>
+          <w:lang w:bidi="ar-EG"/>
+        </w:rPr>
+        <w:t>Figure 7. Name……………………………………………………</w:t>
+      </w:r>
+    </w:p>
+    <w:p>
+      <w:pPr>
+        <w:pStyle w:val="StyleFive"/>
+        <w:rPr>
+          <w:lang w:bidi="ar-EG"/>
+        </w:rPr>
+      </w:pPr>
+      <w:r>
+        <w:rPr>
+          <w:lang w:bidi="ar-EG"/>
+        </w:rPr>
+        <w:t>Figure 8. Name……………………………………………………</w:t>
+      </w:r>
+    </w:p>
+    <w:p>
+      <w:pPr>
+        <w:pStyle w:val="StyleFive"/>
+        <w:rPr>
+          <w:lang w:bidi="ar-EG"/>
+        </w:rPr>
+      </w:pPr>
+      <w:r>
+        <w:rPr>
+          <w:lang w:bidi="ar-EG"/>
+        </w:rPr>
+        <w:t>Figure 9. Name……………………………………………………</w:t>
+      </w:r>
+    </w:p>
+    <w:p>
+      <w:pPr>
+        <w:pStyle w:val="StyleFive"/>
+        <w:rPr>
+          <w:lang w:bidi="ar-EG"/>
+        </w:rPr>
+      </w:pPr>
+      <w:r>
+        <w:rPr>
+          <w:lang w:bidi="ar-EG"/>
+        </w:rPr>
+        <w:t>Figure 10. Name………………………………………………….</w:t>
+      </w:r>
+    </w:p>
+    <w:p>
+      <w:pPr>
+        <w:pStyle w:val="StyleFive"/>
+        <w:rPr>
+          <w:lang w:bidi="ar-EG"/>
+        </w:rPr>
+      </w:pPr>
+    </w:p>
+    <w:p>
+      <w:pPr>
+        <w:pStyle w:val="StyleFive"/>
+        <w:rPr>
+          <w:lang w:bidi="ar-EG"/>
+        </w:rPr>
+      </w:pPr>
+    </w:p>
+    <w:p>
+      <w:pPr>
+        <w:pStyle w:val="StyleFive"/>
+        <w:rPr>
+          <w:lang w:bidi="ar-EG"/>
+        </w:rPr>
+      </w:pPr>
+    </w:p>
+    <w:p>
+      <w:pPr>
+        <w:pStyle w:val="StyleFive"/>
+        <w:rPr>
+          <w:lang w:bidi="ar-EG"/>
+        </w:rPr>
+      </w:pPr>
+    </w:p>
+    <w:p>
+      <w:pPr>
+        <w:pStyle w:val="StyleFive"/>
+        <w:rPr>
+          <w:lang w:bidi="ar-EG"/>
+        </w:rPr>
+      </w:pPr>
+    </w:p>
+    <w:p>
+      <w:pPr>
+        <w:pStyle w:val="StyleFive"/>
+        <w:rPr>
+          <w:lang w:bidi="ar-EG"/>
+        </w:rPr>
+      </w:pPr>
+    </w:p>
+    <w:p>
+      <w:pPr>
+        <w:pStyle w:val="StyleFive"/>
+        <w:rPr>
+          <w:lang w:bidi="ar-EG"/>
+        </w:rPr>
+      </w:pPr>
+    </w:p>
+    <w:p>
+      <w:pPr>
+        <w:pStyle w:val="StyleFive"/>
+        <w:rPr>
+          <w:lang w:bidi="ar-EG"/>
+        </w:rPr>
+      </w:pPr>
+    </w:p>
+    <w:p>
+      <w:pPr>
+        <w:pStyle w:val="StyleFive"/>
+        <w:rPr>
+          <w:lang w:bidi="ar-EG"/>
+        </w:rPr>
+      </w:pPr>
+    </w:p>
+    <w:p>
+      <w:pPr>
+        <w:pStyle w:val="StyleFive"/>
+        <w:rPr>
+          <w:lang w:bidi="ar-EG"/>
+        </w:rPr>
+      </w:pPr>
+    </w:p>
+    <w:p>
+      <w:pPr>
+        <w:pStyle w:val="StyleFive"/>
+        <w:rPr>
+          <w:lang w:bidi="ar-EG"/>
+        </w:rPr>
+      </w:pPr>
+    </w:p>
+    <w:p>
+      <w:pPr>
+        <w:pStyle w:val="StyleOne"/>
+        <w:rPr>
+          <w:lang w:bidi="ar-EG"/>
+        </w:rPr>
+      </w:pPr>
+      <w:r>
+        <w:rPr>
+          <w:lang w:bidi="ar-EG"/>
+        </w:rPr>
+        <w:t>Project Introduction</w:t>
+      </w:r>
+    </w:p>
+    <w:p>
+      <w:pPr>
+        <w:pStyle w:val="StyleFive"/>
+        <w:rPr>
+          <w:lang w:bidi="ar-EG"/>
+        </w:rPr>
+      </w:pPr>
+    </w:p>
+    <w:p>
+      <w:pPr>
+        <w:pStyle w:val="StyleThree"/>
+      </w:pPr>
+      <w:r>
+        <w:t>Problem:</w:t>
+      </w:r>
+    </w:p>
+    <w:p>
+      <w:pPr>
+        <w:pStyle w:val="StyleFive"/>
+      </w:pPr>
+      <w:r>
+        <w:tab/>
+      </w:r>
+      <w:r>
+        <w:rPr>
+          <w:rFonts w:cstheme="minorHAnsi"/>
+        </w:rPr>
+        <w:t>In a world where</w:t>
+      </w:r>
+      <w:r>
+        <w:t xml:space="preserve"> information is a cornerstone of empowerment and progress, there exists a profound issue that warrants immediate attention. </w:t>
+      </w:r>
+      <w:r>
+        <w:rPr>
+          <w:b/>
+          <w:bCs/>
         </w:rPr>
         <w:t>Individuals with special needs</w:t>
       </w:r>
@@ -2207,12 +2349,14 @@
           <w:lang w:bidi="ar-EG"/>
         </w:rPr>
         <w:tab/>
-      </w:r>
-      <w:r>
-        <w:rPr>
-          <w:lang w:bidi="ar-EG"/>
-        </w:rPr>
-        <w:t>In response to this pressing challenge, we propose a groundbreaking project that aims to bridge this accessibility gap. Our project focuses on creating a specialized literacy platform designed exclusively for individuals with special needs. We believe in a holistic approach, where inclusivity and accessibility are at the core of our solution. Here are the key components of our proposed solution:</w:t>
+        <w:t xml:space="preserve">In response to this pressing challenge, we propose a groundbreaking project that aims to bridge this accessibility gap. Our project focuses on creating a specialized literacy platform designed exclusively for individuals with special needs. We believe in a holistic </w:t>
+      </w:r>
+      <w:r>
+        <w:rPr>
+          <w:lang w:bidi="ar-EG"/>
+        </w:rPr>
+        <w:lastRenderedPageBreak/>
+        <w:t>approach, where inclusivity and accessibility are at the core of our solution. Here are the key components of our proposed solution:</w:t>
       </w:r>
     </w:p>
     <w:p>
@@ -2470,7 +2614,6 @@
           <w:rStyle w:val="StyleFourChar"/>
           <w:lang w:bidi="ar-EG"/>
         </w:rPr>
-        <w:lastRenderedPageBreak/>
         <w:t>Multilingual Support</w:t>
       </w:r>
       <w:r>
@@ -2540,10 +2683,7 @@
         <w:pStyle w:val="StyleThree"/>
       </w:pPr>
       <w:r>
-        <w:t>Target Beneficiary Group</w:t>
-      </w:r>
-      <w:r>
-        <w:t>:</w:t>
+        <w:t>Target Beneficiary Group:</w:t>
       </w:r>
     </w:p>
     <w:p>
@@ -2571,13 +2711,7 @@
         <w:pStyle w:val="StyleThree"/>
       </w:pPr>
       <w:r>
-        <w:t xml:space="preserve">Sustainable Development Axes Related to </w:t>
-      </w:r>
-      <w:r>
-        <w:t>the</w:t>
-      </w:r>
-      <w:r>
-        <w:t xml:space="preserve"> Project</w:t>
+        <w:t>Sustainable Development Axes Related to the Project</w:t>
       </w:r>
       <w:r>
         <w:t>:</w:t>
@@ -2606,13 +2740,11 @@
         <w:rPr>
           <w:rStyle w:val="StyleFourChar"/>
         </w:rPr>
+        <w:lastRenderedPageBreak/>
         <w:t>Quality Education (SDG 4):</w:t>
       </w:r>
       <w:r>
-        <w:t xml:space="preserve"> </w:t>
-      </w:r>
-      <w:r>
-        <w:t xml:space="preserve"> The project directly contributes to providing inclusive and quality education for individuals with special needs, fostering lifelong learning opportunities.</w:t>
+        <w:t xml:space="preserve">  The project directly contributes to providing inclusive and quality education for individuals with special needs, fostering lifelong learning opportunities.</w:t>
       </w:r>
     </w:p>
     <w:p>
@@ -2646,14 +2778,10 @@
         <w:rPr>
           <w:rStyle w:val="StyleFourChar"/>
         </w:rPr>
-        <w:lastRenderedPageBreak/>
         <w:t>Reduced Inequalities (SDG 10):</w:t>
       </w:r>
       <w:r>
-        <w:t xml:space="preserve"> </w:t>
-      </w:r>
-      <w:r>
-        <w:t xml:space="preserve"> By addressing the educational inequalities faced by individuals with special needs, the project contributes to reducing inequalities and promoting equal access to education.</w:t>
+        <w:t xml:space="preserve">  By addressing the educational inequalities faced by individuals with special needs, the project contributes to reducing inequalities and promoting equal access to education.</w:t>
       </w:r>
     </w:p>
     <w:p>
@@ -2674,10 +2802,7 @@
         <w:t>Industry, Innovation, and Infrastructure (SDG 9):</w:t>
       </w:r>
       <w:r>
-        <w:t xml:space="preserve"> </w:t>
-      </w:r>
-      <w:r>
-        <w:t xml:space="preserve"> The project involves innovation in creating adaptive learning materials and technology to enhance literacy education for individuals with special needs.</w:t>
+        <w:t xml:space="preserve">  The project involves innovation in creating adaptive learning materials and technology to enhance literacy education for individuals with special needs.</w:t>
       </w:r>
     </w:p>
     <w:p>
@@ -2712,13 +2837,8 @@
         <w:t xml:space="preserve"> Theme):</w:t>
       </w:r>
       <w:r>
-        <w:t xml:space="preserve"> </w:t>
-      </w:r>
-      <w:r>
-        <w:t xml:space="preserve"> Empowering individuals with special needs through literacy education leads to their inclusion in social, economic, and political processes.</w:t>
-      </w:r>
-      <w:bookmarkStart w:id="0" w:name="_GoBack"/>
-      <w:bookmarkEnd w:id="0"/>
+        <w:t xml:space="preserve">  Empowering individuals with special needs through literacy education leads to their inclusion in social, economic, and political processes.</w:t>
+      </w:r>
     </w:p>
     <w:p>
       <w:pPr>
@@ -3072,66 +3192,320 @@
     </w:p>
     <w:p>
       <w:pPr>
-        <w:pStyle w:val="StyleFive"/>
-        <w:jc w:val="center"/>
-        <w:rPr>
-          <w:sz w:val="40"/>
-          <w:szCs w:val="40"/>
-          <w:lang w:bidi="ar-EG"/>
-        </w:rPr>
-      </w:pPr>
-    </w:p>
-    <w:p>
-      <w:pPr>
-        <w:pStyle w:val="StyleFive"/>
-        <w:jc w:val="center"/>
-        <w:rPr>
-          <w:sz w:val="40"/>
-          <w:szCs w:val="40"/>
-          <w:lang w:bidi="ar-EG"/>
-        </w:rPr>
-      </w:pPr>
-    </w:p>
-    <w:p>
-      <w:pPr>
-        <w:pStyle w:val="StyleFive"/>
-        <w:jc w:val="center"/>
-        <w:rPr>
-          <w:sz w:val="40"/>
-          <w:szCs w:val="40"/>
-          <w:lang w:bidi="ar-EG"/>
-        </w:rPr>
-      </w:pPr>
-    </w:p>
-    <w:p>
-      <w:pPr>
-        <w:pStyle w:val="StyleFive"/>
-        <w:rPr>
-          <w:sz w:val="40"/>
-          <w:szCs w:val="40"/>
-          <w:lang w:bidi="ar-EG"/>
-        </w:rPr>
-      </w:pPr>
-    </w:p>
-    <w:p>
-      <w:pPr>
-        <w:pStyle w:val="StyleFive"/>
-        <w:rPr>
-          <w:sz w:val="40"/>
-          <w:szCs w:val="40"/>
-          <w:lang w:bidi="ar-EG"/>
-        </w:rPr>
-      </w:pPr>
-    </w:p>
-    <w:p>
-      <w:pPr>
-        <w:pStyle w:val="StyleFive"/>
-        <w:rPr>
-          <w:sz w:val="40"/>
-          <w:szCs w:val="40"/>
-          <w:lang w:bidi="ar-EG"/>
-        </w:rPr>
-      </w:pPr>
+        <w:pStyle w:val="StyleThree"/>
+      </w:pPr>
+      <w:r>
+        <w:t>Intro</w:t>
+      </w:r>
+    </w:p>
+    <w:p>
+      <w:pPr>
+        <w:pStyle w:val="StyleFive"/>
+        <w:ind w:firstLine="720"/>
+      </w:pPr>
+      <w:r>
+        <w:t>The proposed literacy platform for individuals with special needs is a pioneering solution designed to address the unique challenges faced by this diverse group. Our platform leverages advanced technologies and inclusive design principles to offer a comprehensive and accessible educational experience. Key features include adaptive learning materials that cater to individual learning requirements, customized learning paths allowing users to progress at their own pace, and a range of accessibility features such as screen readers and text-to-speech capabilities. Interactive learning tools, progress tracking, and a supportive community enhance the user experience, promoting engagement and personal growth. The platform also provides access to professional guidance, multilingual support, and prioritizes privacy and data security. This innovative product aims to empower individuals with special needs, breaking down barriers to literacy education and fostering a more inclusive and accessible learning environment.</w:t>
+      </w:r>
+    </w:p>
+    <w:p>
+      <w:pPr>
+        <w:pStyle w:val="StyleFive"/>
+      </w:pPr>
+    </w:p>
+    <w:p>
+      <w:pPr>
+        <w:pStyle w:val="StyleThree"/>
+      </w:pPr>
+      <w:r>
+        <w:t>Client Description</w:t>
+      </w:r>
+    </w:p>
+    <w:p>
+      <w:pPr>
+        <w:pStyle w:val="StyleFive"/>
+        <w:ind w:firstLine="720"/>
+      </w:pPr>
+      <w:r>
+        <w:t xml:space="preserve">Our envisioned client base encompasses educational institutions, special needs organizations, and individuals dedicated to improving the educational experiences of those with special needs. These clients share a commitment to inclusivity and seek innovative </w:t>
+      </w:r>
+      <w:r>
+        <w:lastRenderedPageBreak/>
+        <w:t>solutions to address the educational challenges faced by individuals with diverse abilities.</w:t>
+      </w:r>
+    </w:p>
+    <w:p>
+      <w:pPr>
+        <w:pStyle w:val="StyleFive"/>
+      </w:pPr>
+    </w:p>
+    <w:p>
+      <w:pPr>
+        <w:pStyle w:val="StyleFour"/>
+      </w:pPr>
+      <w:r>
+        <w:t>Services</w:t>
+      </w:r>
+    </w:p>
+    <w:p>
+      <w:pPr>
+        <w:pStyle w:val="StyleFive"/>
+        <w:numPr>
+          <w:ilvl w:val="0"/>
+          <w:numId w:val="10"/>
+        </w:numPr>
+      </w:pPr>
+      <w:r>
+        <w:rPr>
+          <w:b/>
+          <w:bCs/>
+        </w:rPr>
+        <w:t>Platform Integration</w:t>
+      </w:r>
+      <w:r>
+        <w:t xml:space="preserve">: Tailoring the literacy platform </w:t>
+      </w:r>
+      <w:proofErr w:type="gramStart"/>
+      <w:r>
+        <w:t>to seamlessly integrate</w:t>
+      </w:r>
+      <w:proofErr w:type="gramEnd"/>
+      <w:r>
+        <w:t xml:space="preserve"> with existing educational frameworks, ensuring a smooth adoption process for educational institutions.</w:t>
+      </w:r>
+    </w:p>
+    <w:p>
+      <w:pPr>
+        <w:pStyle w:val="StyleFive"/>
+      </w:pPr>
+    </w:p>
+    <w:p>
+      <w:pPr>
+        <w:pStyle w:val="StyleFive"/>
+        <w:numPr>
+          <w:ilvl w:val="0"/>
+          <w:numId w:val="10"/>
+        </w:numPr>
+      </w:pPr>
+      <w:r>
+        <w:rPr>
+          <w:b/>
+          <w:bCs/>
+        </w:rPr>
+        <w:t>Training Programs</w:t>
+      </w:r>
+      <w:r>
+        <w:t>: Offering comprehensive training programs for educators, support staff, and administrators to maximize the platform's effectiveness in catering to the unique needs of individuals with special needs.</w:t>
+      </w:r>
+    </w:p>
+    <w:p>
+      <w:pPr>
+        <w:pStyle w:val="StyleFive"/>
+      </w:pPr>
+    </w:p>
+    <w:p>
+      <w:pPr>
+        <w:pStyle w:val="StyleFive"/>
+        <w:numPr>
+          <w:ilvl w:val="0"/>
+          <w:numId w:val="10"/>
+        </w:numPr>
+      </w:pPr>
+      <w:r>
+        <w:rPr>
+          <w:b/>
+          <w:bCs/>
+        </w:rPr>
+        <w:t>Customization Services</w:t>
+      </w:r>
+      <w:r>
+        <w:t>: Providing customizable features and content to meet the specific requirements of different educational settings and individual learners.</w:t>
+      </w:r>
+    </w:p>
+    <w:p>
+      <w:pPr>
+        <w:pStyle w:val="StyleFive"/>
+      </w:pPr>
+    </w:p>
+    <w:p>
+      <w:pPr>
+        <w:pStyle w:val="StyleFive"/>
+        <w:numPr>
+          <w:ilvl w:val="0"/>
+          <w:numId w:val="10"/>
+        </w:numPr>
+      </w:pPr>
+      <w:r>
+        <w:rPr>
+          <w:b/>
+          <w:bCs/>
+        </w:rPr>
+        <w:t>Technical Support</w:t>
+      </w:r>
+      <w:r>
+        <w:t>: Ensuring ongoing technical support to address any issues and optimize the user experience for both educators and learners.</w:t>
+      </w:r>
+    </w:p>
+    <w:p>
+      <w:pPr>
+        <w:pStyle w:val="StyleFive"/>
+      </w:pPr>
+    </w:p>
+    <w:p>
+      <w:pPr>
+        <w:pStyle w:val="StyleFour"/>
+      </w:pPr>
+      <w:r>
+        <w:t>Objectives</w:t>
+      </w:r>
+    </w:p>
+    <w:p>
+      <w:pPr>
+        <w:pStyle w:val="StyleFive"/>
+        <w:numPr>
+          <w:ilvl w:val="0"/>
+          <w:numId w:val="11"/>
+        </w:numPr>
+      </w:pPr>
+      <w:r>
+        <w:rPr>
+          <w:b/>
+          <w:bCs/>
+        </w:rPr>
+        <w:t>I</w:t>
+      </w:r>
+      <w:r>
+        <w:rPr>
+          <w:b/>
+          <w:bCs/>
+        </w:rPr>
+        <w:t>nclusive Education</w:t>
+      </w:r>
+      <w:r>
+        <w:t>: Facilitate an inclusive education environment by providing a platform that caters to the diverse needs of individuals with special needs, ensuring equal access to educational resources.</w:t>
+      </w:r>
+    </w:p>
+    <w:p>
+      <w:pPr>
+        <w:pStyle w:val="StyleFive"/>
+      </w:pPr>
+    </w:p>
+    <w:p>
+      <w:pPr>
+        <w:pStyle w:val="StyleFive"/>
+        <w:numPr>
+          <w:ilvl w:val="0"/>
+          <w:numId w:val="11"/>
+        </w:numPr>
+      </w:pPr>
+      <w:r>
+        <w:rPr>
+          <w:b/>
+          <w:bCs/>
+        </w:rPr>
+        <w:lastRenderedPageBreak/>
+        <w:t>Skill Enhancement</w:t>
+      </w:r>
+      <w:r>
+        <w:t>: Empower individuals with special needs to enhance their literacy skills, fostering personal growth and expanding their opportunities for future success.</w:t>
+      </w:r>
+    </w:p>
+    <w:p>
+      <w:pPr>
+        <w:pStyle w:val="StyleFive"/>
+      </w:pPr>
+    </w:p>
+    <w:p>
+      <w:pPr>
+        <w:pStyle w:val="StyleFive"/>
+        <w:numPr>
+          <w:ilvl w:val="0"/>
+          <w:numId w:val="11"/>
+        </w:numPr>
+      </w:pPr>
+      <w:r>
+        <w:rPr>
+          <w:b/>
+          <w:bCs/>
+        </w:rPr>
+        <w:t>Community Building</w:t>
+      </w:r>
+      <w:r>
+        <w:t>: Foster a supportive community among educators, learners, and support networks to share experiences, best practices, and resources.</w:t>
+      </w:r>
+    </w:p>
+    <w:p>
+      <w:pPr>
+        <w:pStyle w:val="StyleFive"/>
+      </w:pPr>
+    </w:p>
+    <w:p>
+      <w:pPr>
+        <w:pStyle w:val="StyleFive"/>
+        <w:numPr>
+          <w:ilvl w:val="0"/>
+          <w:numId w:val="11"/>
+        </w:numPr>
+      </w:pPr>
+      <w:r>
+        <w:rPr>
+          <w:b/>
+          <w:bCs/>
+        </w:rPr>
+        <w:t>Global Reach</w:t>
+      </w:r>
+      <w:r>
+        <w:t>: Extend the reach of the platform to a global audience by incorporating multilingual support, making it accessible to individuals worldwide.</w:t>
+      </w:r>
+    </w:p>
+    <w:p>
+      <w:pPr>
+        <w:pStyle w:val="StyleFive"/>
+      </w:pPr>
+    </w:p>
+    <w:p>
+      <w:pPr>
+        <w:pStyle w:val="StyleFive"/>
+        <w:numPr>
+          <w:ilvl w:val="0"/>
+          <w:numId w:val="11"/>
+        </w:numPr>
+      </w:pPr>
+      <w:r>
+        <w:rPr>
+          <w:b/>
+          <w:bCs/>
+        </w:rPr>
+        <w:t>Data-Driven Improvement</w:t>
+      </w:r>
+      <w:r>
+        <w:t>: Utilize data analytics to track user progress, gather insights, and continuously improve the platform's effectiveness in meeting the evolving needs of individuals with special needs.</w:t>
+      </w:r>
+    </w:p>
+    <w:p>
+      <w:pPr>
+        <w:pStyle w:val="StyleFive"/>
+      </w:pPr>
+    </w:p>
+    <w:p>
+      <w:pPr>
+        <w:pStyle w:val="StyleFive"/>
+      </w:pPr>
+      <w:r>
+        <w:t>By aligning our services with these objectives, our literacy platform aims to be a transformative tool in the hands of our clients, driving positive change in the landscape of special needs education.</w:t>
+      </w:r>
+    </w:p>
+    <w:p>
+      <w:pPr>
+        <w:pStyle w:val="StyleFive"/>
+      </w:pPr>
+    </w:p>
+    <w:p>
+      <w:pPr>
+        <w:pStyle w:val="StyleThree"/>
+      </w:pPr>
+      <w:r>
+        <w:t>User Requirements</w:t>
+      </w:r>
     </w:p>
     <w:p>
       <w:pPr>
@@ -3772,6 +4146,7 @@
         <w:rPr>
           <w:lang w:bidi="ar-EG"/>
         </w:rPr>
+        <w:lastRenderedPageBreak/>
         <w:t>Chapter 3</w:t>
       </w:r>
     </w:p>
@@ -5959,7 +6334,6 @@
           <w:szCs w:val="40"/>
           <w:lang w:bidi="ar-EG"/>
         </w:rPr>
-        <w:lastRenderedPageBreak/>
         <w:t>CONFIGURATION AND VERSION CONTROL</w:t>
       </w:r>
     </w:p>
@@ -7137,7 +7511,6 @@
         <w:rPr>
           <w:lang w:bidi="ar-EG"/>
         </w:rPr>
-        <w:lastRenderedPageBreak/>
         <w:t>Chapter 1</w:t>
       </w:r>
       <w:r>
@@ -7763,7 +8136,7 @@
           <w:rPr>
             <w:noProof/>
           </w:rPr>
-          <w:t>10</w:t>
+          <w:t>21</w:t>
         </w:r>
         <w:r>
           <w:rPr>
@@ -7982,6 +8355,92 @@
     </w:lvl>
   </w:abstractNum>
   <w:abstractNum w:abstractNumId="2" w15:restartNumberingAfterBreak="0">
+    <w:nsid w:val="24587466"/>
+    <w:multiLevelType w:val="hybridMultilevel"/>
+    <w:tmpl w:val="A900F00A"/>
+    <w:lvl w:ilvl="0" w:tplc="0409000F">
+      <w:start w:val="1"/>
+      <w:numFmt w:val="decimal"/>
+      <w:lvlText w:val="%1."/>
+      <w:lvlJc w:val="left"/>
+      <w:pPr>
+        <w:ind w:left="720" w:hanging="360"/>
+      </w:pPr>
+    </w:lvl>
+    <w:lvl w:ilvl="1" w:tplc="04090019" w:tentative="1">
+      <w:start w:val="1"/>
+      <w:numFmt w:val="lowerLetter"/>
+      <w:lvlText w:val="%2."/>
+      <w:lvlJc w:val="left"/>
+      <w:pPr>
+        <w:ind w:left="1440" w:hanging="360"/>
+      </w:pPr>
+    </w:lvl>
+    <w:lvl w:ilvl="2" w:tplc="0409001B" w:tentative="1">
+      <w:start w:val="1"/>
+      <w:numFmt w:val="lowerRoman"/>
+      <w:lvlText w:val="%3."/>
+      <w:lvlJc w:val="right"/>
+      <w:pPr>
+        <w:ind w:left="2160" w:hanging="180"/>
+      </w:pPr>
+    </w:lvl>
+    <w:lvl w:ilvl="3" w:tplc="0409000F" w:tentative="1">
+      <w:start w:val="1"/>
+      <w:numFmt w:val="decimal"/>
+      <w:lvlText w:val="%4."/>
+      <w:lvlJc w:val="left"/>
+      <w:pPr>
+        <w:ind w:left="2880" w:hanging="360"/>
+      </w:pPr>
+    </w:lvl>
+    <w:lvl w:ilvl="4" w:tplc="04090019" w:tentative="1">
+      <w:start w:val="1"/>
+      <w:numFmt w:val="lowerLetter"/>
+      <w:lvlText w:val="%5."/>
+      <w:lvlJc w:val="left"/>
+      <w:pPr>
+        <w:ind w:left="3600" w:hanging="360"/>
+      </w:pPr>
+    </w:lvl>
+    <w:lvl w:ilvl="5" w:tplc="0409001B" w:tentative="1">
+      <w:start w:val="1"/>
+      <w:numFmt w:val="lowerRoman"/>
+      <w:lvlText w:val="%6."/>
+      <w:lvlJc w:val="right"/>
+      <w:pPr>
+        <w:ind w:left="4320" w:hanging="180"/>
+      </w:pPr>
+    </w:lvl>
+    <w:lvl w:ilvl="6" w:tplc="0409000F" w:tentative="1">
+      <w:start w:val="1"/>
+      <w:numFmt w:val="decimal"/>
+      <w:lvlText w:val="%7."/>
+      <w:lvlJc w:val="left"/>
+      <w:pPr>
+        <w:ind w:left="5040" w:hanging="360"/>
+      </w:pPr>
+    </w:lvl>
+    <w:lvl w:ilvl="7" w:tplc="04090019" w:tentative="1">
+      <w:start w:val="1"/>
+      <w:numFmt w:val="lowerLetter"/>
+      <w:lvlText w:val="%8."/>
+      <w:lvlJc w:val="left"/>
+      <w:pPr>
+        <w:ind w:left="5760" w:hanging="360"/>
+      </w:pPr>
+    </w:lvl>
+    <w:lvl w:ilvl="8" w:tplc="0409001B" w:tentative="1">
+      <w:start w:val="1"/>
+      <w:numFmt w:val="lowerRoman"/>
+      <w:lvlText w:val="%9."/>
+      <w:lvlJc w:val="right"/>
+      <w:pPr>
+        <w:ind w:left="6480" w:hanging="180"/>
+      </w:pPr>
+    </w:lvl>
+  </w:abstractNum>
+  <w:abstractNum w:abstractNumId="3" w15:restartNumberingAfterBreak="0">
     <w:nsid w:val="300B6497"/>
     <w:multiLevelType w:val="hybridMultilevel"/>
     <w:tmpl w:val="C592F828"/>
@@ -8067,7 +8526,7 @@
       </w:pPr>
     </w:lvl>
   </w:abstractNum>
-  <w:abstractNum w:abstractNumId="3" w15:restartNumberingAfterBreak="0">
+  <w:abstractNum w:abstractNumId="4" w15:restartNumberingAfterBreak="0">
     <w:nsid w:val="4C8D04D5"/>
     <w:multiLevelType w:val="hybridMultilevel"/>
     <w:tmpl w:val="5A5E2C3A"/>
@@ -8153,7 +8612,7 @@
       </w:pPr>
     </w:lvl>
   </w:abstractNum>
-  <w:abstractNum w:abstractNumId="4" w15:restartNumberingAfterBreak="0">
+  <w:abstractNum w:abstractNumId="5" w15:restartNumberingAfterBreak="0">
     <w:nsid w:val="52276CE1"/>
     <w:multiLevelType w:val="hybridMultilevel"/>
     <w:tmpl w:val="EBFCAD24"/>
@@ -8239,7 +8698,93 @@
       </w:pPr>
     </w:lvl>
   </w:abstractNum>
-  <w:abstractNum w:abstractNumId="5" w15:restartNumberingAfterBreak="0">
+  <w:abstractNum w:abstractNumId="6" w15:restartNumberingAfterBreak="0">
+    <w:nsid w:val="542A25B8"/>
+    <w:multiLevelType w:val="hybridMultilevel"/>
+    <w:tmpl w:val="3AB45F54"/>
+    <w:lvl w:ilvl="0" w:tplc="0409000F">
+      <w:start w:val="1"/>
+      <w:numFmt w:val="decimal"/>
+      <w:lvlText w:val="%1."/>
+      <w:lvlJc w:val="left"/>
+      <w:pPr>
+        <w:ind w:left="720" w:hanging="360"/>
+      </w:pPr>
+    </w:lvl>
+    <w:lvl w:ilvl="1" w:tplc="04090019" w:tentative="1">
+      <w:start w:val="1"/>
+      <w:numFmt w:val="lowerLetter"/>
+      <w:lvlText w:val="%2."/>
+      <w:lvlJc w:val="left"/>
+      <w:pPr>
+        <w:ind w:left="1440" w:hanging="360"/>
+      </w:pPr>
+    </w:lvl>
+    <w:lvl w:ilvl="2" w:tplc="0409001B" w:tentative="1">
+      <w:start w:val="1"/>
+      <w:numFmt w:val="lowerRoman"/>
+      <w:lvlText w:val="%3."/>
+      <w:lvlJc w:val="right"/>
+      <w:pPr>
+        <w:ind w:left="2160" w:hanging="180"/>
+      </w:pPr>
+    </w:lvl>
+    <w:lvl w:ilvl="3" w:tplc="0409000F" w:tentative="1">
+      <w:start w:val="1"/>
+      <w:numFmt w:val="decimal"/>
+      <w:lvlText w:val="%4."/>
+      <w:lvlJc w:val="left"/>
+      <w:pPr>
+        <w:ind w:left="2880" w:hanging="360"/>
+      </w:pPr>
+    </w:lvl>
+    <w:lvl w:ilvl="4" w:tplc="04090019" w:tentative="1">
+      <w:start w:val="1"/>
+      <w:numFmt w:val="lowerLetter"/>
+      <w:lvlText w:val="%5."/>
+      <w:lvlJc w:val="left"/>
+      <w:pPr>
+        <w:ind w:left="3600" w:hanging="360"/>
+      </w:pPr>
+    </w:lvl>
+    <w:lvl w:ilvl="5" w:tplc="0409001B" w:tentative="1">
+      <w:start w:val="1"/>
+      <w:numFmt w:val="lowerRoman"/>
+      <w:lvlText w:val="%6."/>
+      <w:lvlJc w:val="right"/>
+      <w:pPr>
+        <w:ind w:left="4320" w:hanging="180"/>
+      </w:pPr>
+    </w:lvl>
+    <w:lvl w:ilvl="6" w:tplc="0409000F" w:tentative="1">
+      <w:start w:val="1"/>
+      <w:numFmt w:val="decimal"/>
+      <w:lvlText w:val="%7."/>
+      <w:lvlJc w:val="left"/>
+      <w:pPr>
+        <w:ind w:left="5040" w:hanging="360"/>
+      </w:pPr>
+    </w:lvl>
+    <w:lvl w:ilvl="7" w:tplc="04090019" w:tentative="1">
+      <w:start w:val="1"/>
+      <w:numFmt w:val="lowerLetter"/>
+      <w:lvlText w:val="%8."/>
+      <w:lvlJc w:val="left"/>
+      <w:pPr>
+        <w:ind w:left="5760" w:hanging="360"/>
+      </w:pPr>
+    </w:lvl>
+    <w:lvl w:ilvl="8" w:tplc="0409001B" w:tentative="1">
+      <w:start w:val="1"/>
+      <w:numFmt w:val="lowerRoman"/>
+      <w:lvlText w:val="%9."/>
+      <w:lvlJc w:val="right"/>
+      <w:pPr>
+        <w:ind w:left="6480" w:hanging="180"/>
+      </w:pPr>
+    </w:lvl>
+  </w:abstractNum>
+  <w:abstractNum w:abstractNumId="7" w15:restartNumberingAfterBreak="0">
     <w:nsid w:val="5E5D6C8F"/>
     <w:multiLevelType w:val="hybridMultilevel"/>
     <w:tmpl w:val="8C701CFA"/>
@@ -8325,7 +8870,7 @@
       </w:pPr>
     </w:lvl>
   </w:abstractNum>
-  <w:abstractNum w:abstractNumId="6" w15:restartNumberingAfterBreak="0">
+  <w:abstractNum w:abstractNumId="8" w15:restartNumberingAfterBreak="0">
     <w:nsid w:val="5F31142A"/>
     <w:multiLevelType w:val="hybridMultilevel"/>
     <w:tmpl w:val="A39E5B46"/>
@@ -8411,7 +8956,7 @@
       </w:pPr>
     </w:lvl>
   </w:abstractNum>
-  <w:abstractNum w:abstractNumId="7" w15:restartNumberingAfterBreak="0">
+  <w:abstractNum w:abstractNumId="9" w15:restartNumberingAfterBreak="0">
     <w:nsid w:val="66D70236"/>
     <w:multiLevelType w:val="hybridMultilevel"/>
     <w:tmpl w:val="5FCC9432"/>
@@ -8497,7 +9042,7 @@
       </w:pPr>
     </w:lvl>
   </w:abstractNum>
-  <w:abstractNum w:abstractNumId="8" w15:restartNumberingAfterBreak="0">
+  <w:abstractNum w:abstractNumId="10" w15:restartNumberingAfterBreak="0">
     <w:nsid w:val="6D6037EC"/>
     <w:multiLevelType w:val="hybridMultilevel"/>
     <w:tmpl w:val="34B8CB42"/>
@@ -8584,19 +9129,19 @@
     </w:lvl>
   </w:abstractNum>
   <w:num w:numId="1">
+    <w:abstractNumId w:val="10"/>
+  </w:num>
+  <w:num w:numId="2">
+    <w:abstractNumId w:val="3"/>
+  </w:num>
+  <w:num w:numId="3">
     <w:abstractNumId w:val="8"/>
   </w:num>
-  <w:num w:numId="2">
-    <w:abstractNumId w:val="2"/>
-  </w:num>
-  <w:num w:numId="3">
-    <w:abstractNumId w:val="6"/>
-  </w:num>
   <w:num w:numId="4">
-    <w:abstractNumId w:val="7"/>
+    <w:abstractNumId w:val="9"/>
   </w:num>
   <w:num w:numId="5">
-    <w:abstractNumId w:val="5"/>
+    <w:abstractNumId w:val="7"/>
   </w:num>
   <w:num w:numId="6">
     <w:abstractNumId w:val="0"/>
@@ -8605,10 +9150,16 @@
     <w:abstractNumId w:val="1"/>
   </w:num>
   <w:num w:numId="8">
+    <w:abstractNumId w:val="5"/>
+  </w:num>
+  <w:num w:numId="9">
     <w:abstractNumId w:val="4"/>
   </w:num>
-  <w:num w:numId="9">
-    <w:abstractNumId w:val="3"/>
+  <w:num w:numId="10">
+    <w:abstractNumId w:val="2"/>
+  </w:num>
+  <w:num w:numId="11">
+    <w:abstractNumId w:val="6"/>
   </w:num>
   <w:numIdMacAtCleanup w:val="7"/>
 </w:numbering>
@@ -10096,7 +10647,7 @@
 </file>
 
 <file path=customXml/itemProps1.xml><?xml version="1.0" encoding="utf-8"?>
-<ds:datastoreItem xmlns:ds="http://schemas.openxmlformats.org/officeDocument/2006/customXml" ds:itemID="{97A4B6CB-CCD8-43BB-840C-1711E100DE5F}">
+<ds:datastoreItem xmlns:ds="http://schemas.openxmlformats.org/officeDocument/2006/customXml" ds:itemID="{BCB53AE3-57CF-4CCF-97A7-A11D2A71D743}">
   <ds:schemaRefs>
     <ds:schemaRef ds:uri="http://schemas.openxmlformats.org/officeDocument/2006/bibliography"/>
   </ds:schemaRefs>

</xml_diff>

<commit_message>
Finished the User Requirements
</commit_message>
<xml_diff>
--- a/Project Documentation.docx
+++ b/Project Documentation.docx
@@ -215,15 +215,15 @@
         <w:pStyle w:val="StyleFive"/>
         <w:jc w:val="center"/>
         <w:rPr>
-          <w:sz w:val="44"/>
-          <w:szCs w:val="44"/>
-          <w:lang w:bidi="ar-EG"/>
-        </w:rPr>
-      </w:pPr>
-      <w:r>
-        <w:rPr>
-          <w:sz w:val="44"/>
-          <w:szCs w:val="44"/>
+          <w:sz w:val="40"/>
+          <w:szCs w:val="40"/>
+          <w:lang w:bidi="ar-EG"/>
+        </w:rPr>
+      </w:pPr>
+      <w:r>
+        <w:rPr>
+          <w:sz w:val="40"/>
+          <w:szCs w:val="40"/>
           <w:lang w:bidi="ar-EG"/>
         </w:rPr>
         <w:t>A literacy platform for people with special needs</w:t>
@@ -237,31 +237,36 @@
           <w:lang w:bidi="ar-EG"/>
         </w:rPr>
       </w:pPr>
-      <w:bookmarkStart w:id="0" w:name="_GoBack"/>
-      <w:bookmarkEnd w:id="0"/>
     </w:p>
     <w:p>
       <w:pPr>
         <w:pStyle w:val="StyleFive"/>
         <w:jc w:val="center"/>
         <w:rPr>
-          <w:lang w:bidi="ar-EG"/>
-        </w:rPr>
-      </w:pPr>
-      <w:r>
-        <w:rPr>
+          <w:sz w:val="26"/>
+          <w:szCs w:val="26"/>
+          <w:lang w:bidi="ar-EG"/>
+        </w:rPr>
+      </w:pPr>
+      <w:r>
+        <w:rPr>
+          <w:sz w:val="26"/>
+          <w:szCs w:val="26"/>
           <w:lang w:bidi="ar-EG"/>
         </w:rPr>
         <w:t>Graduation Project, Part-</w:t>
       </w:r>
       <w:r>
-        <w:t xml:space="preserve"> </w:t>
-      </w:r>
-      <w:r>
-        <w:t>I</w:t>
-      </w:r>
-      <w:r>
-        <w:rPr>
+        <w:rPr>
+          <w:sz w:val="26"/>
+          <w:szCs w:val="26"/>
+        </w:rPr>
+        <w:t xml:space="preserve"> I</w:t>
+      </w:r>
+      <w:r>
+        <w:rPr>
+          <w:sz w:val="26"/>
+          <w:szCs w:val="26"/>
           <w:lang w:bidi="ar-EG"/>
         </w:rPr>
         <w:t xml:space="preserve"> (CS481)</w:t>
@@ -272,11 +277,15 @@
         <w:pStyle w:val="StyleFive"/>
         <w:jc w:val="center"/>
         <w:rPr>
-          <w:lang w:bidi="ar-EG"/>
-        </w:rPr>
-      </w:pPr>
-      <w:r>
-        <w:rPr>
+          <w:sz w:val="26"/>
+          <w:szCs w:val="26"/>
+          <w:lang w:bidi="ar-EG"/>
+        </w:rPr>
+      </w:pPr>
+      <w:r>
+        <w:rPr>
+          <w:sz w:val="26"/>
+          <w:szCs w:val="26"/>
           <w:lang w:bidi="ar-EG"/>
         </w:rPr>
         <w:t>Computer Science Department</w:t>
@@ -288,12 +297,16 @@
         <w:jc w:val="center"/>
         <w:rPr>
           <w:bCs/>
+          <w:sz w:val="26"/>
+          <w:szCs w:val="26"/>
           <w:lang w:bidi="ar-EG"/>
         </w:rPr>
       </w:pPr>
       <w:r>
         <w:rPr>
           <w:bCs/>
+          <w:sz w:val="26"/>
+          <w:szCs w:val="26"/>
           <w:lang w:bidi="ar-EG"/>
         </w:rPr>
         <w:t>Faculty of Computer and Information</w:t>
@@ -305,12 +318,16 @@
         <w:jc w:val="center"/>
         <w:rPr>
           <w:bCs/>
+          <w:sz w:val="26"/>
+          <w:szCs w:val="26"/>
           <w:lang w:bidi="ar-EG"/>
         </w:rPr>
       </w:pPr>
       <w:r>
         <w:rPr>
           <w:bCs/>
+          <w:sz w:val="26"/>
+          <w:szCs w:val="26"/>
           <w:lang w:bidi="ar-EG"/>
         </w:rPr>
         <w:t>Luxor University</w:t>
@@ -321,6 +338,8 @@
         <w:pStyle w:val="StyleFive"/>
         <w:rPr>
           <w:bCs/>
+          <w:sz w:val="26"/>
+          <w:szCs w:val="26"/>
           <w:lang w:bidi="ar-EG"/>
         </w:rPr>
       </w:pPr>
@@ -329,8 +348,16 @@
       <w:pPr>
         <w:pStyle w:val="StyleFive"/>
         <w:jc w:val="center"/>
-      </w:pPr>
-      <w:r>
+        <w:rPr>
+          <w:sz w:val="26"/>
+          <w:szCs w:val="26"/>
+        </w:rPr>
+      </w:pPr>
+      <w:r>
+        <w:rPr>
+          <w:sz w:val="26"/>
+          <w:szCs w:val="26"/>
+        </w:rPr>
         <w:t>Project Advisors</w:t>
       </w:r>
     </w:p>
@@ -338,8 +365,16 @@
       <w:pPr>
         <w:pStyle w:val="StyleFive"/>
         <w:jc w:val="center"/>
-      </w:pPr>
-      <w:r>
+        <w:rPr>
+          <w:sz w:val="26"/>
+          <w:szCs w:val="26"/>
+        </w:rPr>
+      </w:pPr>
+      <w:r>
+        <w:rPr>
+          <w:sz w:val="26"/>
+          <w:szCs w:val="26"/>
+        </w:rPr>
         <w:t>Dr. Hussein Alshafie</w:t>
       </w:r>
     </w:p>
@@ -347,23 +382,40 @@
       <w:pPr>
         <w:pStyle w:val="StyleFive"/>
         <w:jc w:val="center"/>
-      </w:pPr>
-      <w:r>
-        <w:t xml:space="preserve">Dr. </w:t>
-      </w:r>
-      <w:r>
-        <w:t>Hosny Ahmed Abbas</w:t>
+        <w:rPr>
+          <w:sz w:val="26"/>
+          <w:szCs w:val="26"/>
+        </w:rPr>
+      </w:pPr>
+      <w:r>
+        <w:rPr>
+          <w:sz w:val="26"/>
+          <w:szCs w:val="26"/>
+        </w:rPr>
+        <w:t>Dr. Hosny Ahmed Abbas</w:t>
       </w:r>
     </w:p>
     <w:p>
       <w:pPr>
         <w:pStyle w:val="StyleFive"/>
         <w:jc w:val="center"/>
-      </w:pPr>
-      <w:r>
+        <w:rPr>
+          <w:sz w:val="26"/>
+          <w:szCs w:val="26"/>
+        </w:rPr>
+      </w:pPr>
+      <w:r>
+        <w:rPr>
+          <w:sz w:val="26"/>
+          <w:szCs w:val="26"/>
+        </w:rPr>
         <w:t xml:space="preserve">Eng. </w:t>
       </w:r>
       <w:r>
+        <w:rPr>
+          <w:sz w:val="26"/>
+          <w:szCs w:val="26"/>
+        </w:rPr>
         <w:t>Ibrahim Elsayed</w:t>
       </w:r>
     </w:p>
@@ -371,6 +423,10 @@
       <w:pPr>
         <w:pStyle w:val="StyleFive"/>
         <w:jc w:val="center"/>
+        <w:rPr>
+          <w:sz w:val="26"/>
+          <w:szCs w:val="26"/>
+        </w:rPr>
       </w:pPr>
     </w:p>
     <w:p>
@@ -379,16 +435,16 @@
         <w:jc w:val="center"/>
         <w:rPr>
           <w:bCs/>
-          <w:sz w:val="28"/>
-          <w:szCs w:val="28"/>
+          <w:sz w:val="26"/>
+          <w:szCs w:val="26"/>
           <w:lang w:bidi="ar-EG"/>
         </w:rPr>
       </w:pPr>
       <w:r>
         <w:rPr>
           <w:bCs/>
-          <w:sz w:val="28"/>
-          <w:szCs w:val="28"/>
+          <w:sz w:val="26"/>
+          <w:szCs w:val="26"/>
           <w:lang w:bidi="ar-EG"/>
         </w:rPr>
         <w:t>Submitted by</w:t>
@@ -400,16 +456,16 @@
         <w:jc w:val="center"/>
         <w:rPr>
           <w:bCs/>
-          <w:sz w:val="28"/>
-          <w:szCs w:val="28"/>
+          <w:sz w:val="26"/>
+          <w:szCs w:val="26"/>
           <w:lang w:bidi="ar-EG"/>
         </w:rPr>
       </w:pPr>
       <w:r>
         <w:rPr>
           <w:bCs/>
-          <w:sz w:val="28"/>
-          <w:szCs w:val="28"/>
+          <w:sz w:val="26"/>
+          <w:szCs w:val="26"/>
           <w:lang w:bidi="ar-EG"/>
         </w:rPr>
         <w:t>Mohamed AbdElrahman Elkhlawy</w:t>
@@ -421,16 +477,16 @@
         <w:jc w:val="center"/>
         <w:rPr>
           <w:bCs/>
-          <w:sz w:val="28"/>
-          <w:szCs w:val="28"/>
+          <w:sz w:val="26"/>
+          <w:szCs w:val="26"/>
           <w:lang w:bidi="ar-EG"/>
         </w:rPr>
       </w:pPr>
       <w:r>
         <w:rPr>
           <w:bCs/>
-          <w:sz w:val="28"/>
-          <w:szCs w:val="28"/>
+          <w:sz w:val="26"/>
+          <w:szCs w:val="26"/>
           <w:lang w:bidi="ar-EG"/>
         </w:rPr>
         <w:t>Amina Younis Mohammed</w:t>
@@ -442,16 +498,16 @@
         <w:jc w:val="center"/>
         <w:rPr>
           <w:bCs/>
-          <w:sz w:val="28"/>
-          <w:szCs w:val="28"/>
+          <w:sz w:val="26"/>
+          <w:szCs w:val="26"/>
           <w:lang w:bidi="ar-EG"/>
         </w:rPr>
       </w:pPr>
       <w:r>
         <w:rPr>
           <w:bCs/>
-          <w:sz w:val="28"/>
-          <w:szCs w:val="28"/>
+          <w:sz w:val="26"/>
+          <w:szCs w:val="26"/>
           <w:lang w:bidi="ar-EG"/>
         </w:rPr>
         <w:t>Manar Hussein Mohamed</w:t>
@@ -463,73 +519,75 @@
         <w:jc w:val="center"/>
         <w:rPr>
           <w:bCs/>
-          <w:sz w:val="28"/>
-          <w:szCs w:val="28"/>
+          <w:sz w:val="26"/>
+          <w:szCs w:val="26"/>
           <w:lang w:bidi="ar-EG"/>
         </w:rPr>
       </w:pPr>
       <w:r>
         <w:rPr>
           <w:bCs/>
-          <w:sz w:val="28"/>
-          <w:szCs w:val="28"/>
+          <w:sz w:val="26"/>
+          <w:szCs w:val="26"/>
+          <w:lang w:bidi="ar-EG"/>
+        </w:rPr>
+        <w:t>Norhan Nageh Alabad</w:t>
+      </w:r>
+    </w:p>
+    <w:p>
+      <w:pPr>
+        <w:pStyle w:val="StyleFive"/>
+        <w:jc w:val="center"/>
+        <w:rPr>
+          <w:bCs/>
+          <w:sz w:val="26"/>
+          <w:szCs w:val="26"/>
+          <w:lang w:bidi="ar-EG"/>
+        </w:rPr>
+      </w:pPr>
+      <w:r>
+        <w:rPr>
+          <w:bCs/>
+          <w:sz w:val="26"/>
+          <w:szCs w:val="26"/>
+          <w:lang w:bidi="ar-EG"/>
+        </w:rPr>
+        <w:t>Omar Mohamed Elhassan</w:t>
+      </w:r>
+    </w:p>
+    <w:p>
+      <w:pPr>
+        <w:pStyle w:val="StyleFive"/>
+        <w:jc w:val="center"/>
+        <w:rPr>
+          <w:bCs/>
+          <w:sz w:val="26"/>
+          <w:szCs w:val="26"/>
+          <w:lang w:bidi="ar-EG"/>
+        </w:rPr>
+      </w:pPr>
+      <w:r>
+        <w:rPr>
+          <w:bCs/>
+          <w:sz w:val="26"/>
+          <w:szCs w:val="26"/>
+          <w:lang w:bidi="ar-EG"/>
+        </w:rPr>
+        <w:t>Sarah Nabil Kamel</w:t>
+      </w:r>
+    </w:p>
+    <w:p>
+      <w:pPr>
+        <w:pStyle w:val="StyleOne"/>
+        <w:rPr>
+          <w:lang w:bidi="ar-EG"/>
+        </w:rPr>
+      </w:pPr>
+      <w:r>
+        <w:rPr>
           <w:lang w:bidi="ar-EG"/>
         </w:rPr>
         <w:lastRenderedPageBreak/>
-        <w:t>Norhan Nageh Alabad</w:t>
-      </w:r>
-    </w:p>
-    <w:p>
-      <w:pPr>
-        <w:pStyle w:val="StyleFive"/>
-        <w:jc w:val="center"/>
-        <w:rPr>
-          <w:bCs/>
-          <w:sz w:val="28"/>
-          <w:szCs w:val="28"/>
-          <w:lang w:bidi="ar-EG"/>
-        </w:rPr>
-      </w:pPr>
-      <w:r>
-        <w:rPr>
-          <w:bCs/>
-          <w:sz w:val="28"/>
-          <w:szCs w:val="28"/>
-          <w:lang w:bidi="ar-EG"/>
-        </w:rPr>
-        <w:t>Omar Mohamed Elhassan</w:t>
-      </w:r>
-    </w:p>
-    <w:p>
-      <w:pPr>
-        <w:pStyle w:val="StyleFive"/>
-        <w:jc w:val="center"/>
-        <w:rPr>
-          <w:bCs/>
-          <w:lang w:bidi="ar-EG"/>
-        </w:rPr>
-      </w:pPr>
-      <w:r>
-        <w:rPr>
-          <w:bCs/>
-          <w:sz w:val="28"/>
-          <w:szCs w:val="28"/>
-          <w:lang w:bidi="ar-EG"/>
-        </w:rPr>
-        <w:t>Sarah Nabil Kamel</w:t>
-      </w:r>
-    </w:p>
-    <w:p>
-      <w:pPr>
-        <w:pStyle w:val="StyleOne"/>
-        <w:rPr>
-          <w:lang w:bidi="ar-EG"/>
-        </w:rPr>
-      </w:pPr>
-      <w:r>
-        <w:rPr>
-          <w:lang w:bidi="ar-EG"/>
-        </w:rPr>
         <w:t>Abstract</w:t>
       </w:r>
       <w:r>
@@ -706,15 +764,7 @@
           <w:rFonts w:cstheme="minorHAnsi"/>
           <w:bCs/>
         </w:rPr>
-        <w:t xml:space="preserve"> into various types to better understand and address the specific needs of individuals. Some common types of disabilities include physical disabilities, which may involve mobility impairments, paralysis, or chronic health conditions. Cognitive disabilities encompass intellectual and developmental challenges such as autism, Down syndrome, and learning disabilities like dyslexia. Sensory disabilities include visual impairments, hearing impairments, and speech or communication </w:t>
-      </w:r>
-      <w:r>
-        <w:rPr>
-          <w:rFonts w:cstheme="minorHAnsi"/>
-          <w:bCs/>
-        </w:rPr>
-        <w:lastRenderedPageBreak/>
-        <w:t>disorders. Emotional and mental health disabilities cover conditions like depression,</w:t>
+        <w:t xml:space="preserve"> into various types to better understand and address the specific needs of individuals. Some common types of disabilities include physical disabilities, which may involve mobility impairments, paralysis, or chronic health conditions. Cognitive disabilities encompass intellectual and developmental challenges such as autism, Down syndrome, and learning disabilities like dyslexia. Sensory disabilities include visual impairments, hearing impairments, and speech or communication disorders. Emotional and mental health disabilities cover conditions like depression,</w:t>
       </w:r>
       <w:r>
         <w:rPr>
@@ -756,6 +806,7 @@
           <w:b/>
           <w:bCs/>
         </w:rPr>
+        <w:lastRenderedPageBreak/>
         <w:t>Blindness</w:t>
       </w:r>
       <w:r>
@@ -994,6 +1045,7 @@
         <w:rPr>
           <w:lang w:bidi="ar-EG"/>
         </w:rPr>
+        <w:lastRenderedPageBreak/>
         <w:t>Contents L</w:t>
       </w:r>
       <w:r>
@@ -1023,14 +1075,6 @@
         </w:rPr>
         <w:t>Project Introduction………………………………………………..</w:t>
       </w:r>
-    </w:p>
-    <w:p>
-      <w:pPr>
-        <w:pStyle w:val="StyleFive"/>
-        <w:rPr>
-          <w:lang w:bidi="ar-EG"/>
-        </w:rPr>
-      </w:pPr>
     </w:p>
     <w:p>
       <w:pPr>
@@ -1361,14 +1405,6 @@
           <w:lang w:bidi="ar-EG"/>
         </w:rPr>
       </w:pPr>
-    </w:p>
-    <w:p>
-      <w:pPr>
-        <w:pStyle w:val="StyleFive"/>
-        <w:rPr>
-          <w:lang w:bidi="ar-EG"/>
-        </w:rPr>
-      </w:pPr>
       <w:r>
         <w:rPr>
           <w:b/>
@@ -1461,7 +1497,6 @@
         <w:rPr>
           <w:lang w:bidi="ar-EG"/>
         </w:rPr>
-        <w:lastRenderedPageBreak/>
         <w:t>Name</w:t>
       </w:r>
       <w:proofErr w:type="gramStart"/>
@@ -1580,6 +1615,7 @@
         <w:rPr>
           <w:lang w:bidi="ar-EG"/>
         </w:rPr>
+        <w:lastRenderedPageBreak/>
         <w:t>Persons</w:t>
       </w:r>
       <w:proofErr w:type="gramStart"/>
@@ -1658,14 +1694,6 @@
           <w:lang w:bidi="ar-EG"/>
         </w:rPr>
       </w:pPr>
-    </w:p>
-    <w:p>
-      <w:pPr>
-        <w:pStyle w:val="StyleFive"/>
-        <w:rPr>
-          <w:lang w:bidi="ar-EG"/>
-        </w:rPr>
-      </w:pPr>
       <w:r>
         <w:rPr>
           <w:b/>
@@ -1714,14 +1742,6 @@
           <w:lang w:bidi="ar-EG"/>
         </w:rPr>
       </w:pPr>
-    </w:p>
-    <w:p>
-      <w:pPr>
-        <w:pStyle w:val="StyleFive"/>
-        <w:rPr>
-          <w:lang w:bidi="ar-EG"/>
-        </w:rPr>
-      </w:pPr>
       <w:r>
         <w:rPr>
           <w:b/>
@@ -1752,14 +1772,6 @@
           <w:lang w:bidi="ar-EG"/>
         </w:rPr>
       </w:pPr>
-    </w:p>
-    <w:p>
-      <w:pPr>
-        <w:pStyle w:val="StyleFive"/>
-        <w:rPr>
-          <w:lang w:bidi="ar-EG"/>
-        </w:rPr>
-      </w:pPr>
       <w:r>
         <w:rPr>
           <w:b/>
@@ -1774,14 +1786,6 @@
         </w:rPr>
         <w:t>……………………………………………</w:t>
       </w:r>
-    </w:p>
-    <w:p>
-      <w:pPr>
-        <w:pStyle w:val="StyleFive"/>
-        <w:rPr>
-          <w:lang w:bidi="ar-EG"/>
-        </w:rPr>
-      </w:pPr>
     </w:p>
     <w:p>
       <w:pPr>
@@ -1866,21 +1870,12 @@
           <w:lang w:bidi="ar-EG"/>
         </w:rPr>
       </w:pPr>
-    </w:p>
-    <w:p>
-      <w:pPr>
-        <w:pStyle w:val="StyleFive"/>
-        <w:rPr>
-          <w:lang w:bidi="ar-EG"/>
-        </w:rPr>
-      </w:pPr>
       <w:r>
         <w:rPr>
           <w:b/>
           <w:bCs/>
           <w:lang w:bidi="ar-EG"/>
         </w:rPr>
-        <w:lastRenderedPageBreak/>
         <w:t>Chapter 8: Configuration and Version Control</w:t>
       </w:r>
       <w:r>
@@ -1933,14 +1928,6 @@
           <w:lang w:bidi="ar-EG"/>
         </w:rPr>
       </w:pPr>
-    </w:p>
-    <w:p>
-      <w:pPr>
-        <w:pStyle w:val="StyleFive"/>
-        <w:rPr>
-          <w:lang w:bidi="ar-EG"/>
-        </w:rPr>
-      </w:pPr>
       <w:r>
         <w:rPr>
           <w:b/>
@@ -1963,14 +1950,6 @@
           <w:lang w:bidi="ar-EG"/>
         </w:rPr>
       </w:pPr>
-    </w:p>
-    <w:p>
-      <w:pPr>
-        <w:pStyle w:val="StyleFive"/>
-        <w:rPr>
-          <w:lang w:bidi="ar-EG"/>
-        </w:rPr>
-      </w:pPr>
       <w:r>
         <w:rPr>
           <w:b/>
@@ -2004,6 +1983,46 @@
     </w:p>
     <w:p>
       <w:pPr>
+        <w:pStyle w:val="StyleFive"/>
+        <w:rPr>
+          <w:lang w:bidi="ar-EG"/>
+        </w:rPr>
+      </w:pPr>
+    </w:p>
+    <w:p>
+      <w:pPr>
+        <w:pStyle w:val="StyleFive"/>
+        <w:rPr>
+          <w:lang w:bidi="ar-EG"/>
+        </w:rPr>
+      </w:pPr>
+    </w:p>
+    <w:p>
+      <w:pPr>
+        <w:pStyle w:val="StyleFive"/>
+        <w:rPr>
+          <w:lang w:bidi="ar-EG"/>
+        </w:rPr>
+      </w:pPr>
+    </w:p>
+    <w:p>
+      <w:pPr>
+        <w:pStyle w:val="StyleFive"/>
+        <w:rPr>
+          <w:lang w:bidi="ar-EG"/>
+        </w:rPr>
+      </w:pPr>
+    </w:p>
+    <w:p>
+      <w:pPr>
+        <w:pStyle w:val="StyleFive"/>
+        <w:rPr>
+          <w:lang w:bidi="ar-EG"/>
+        </w:rPr>
+      </w:pPr>
+    </w:p>
+    <w:p>
+      <w:pPr>
         <w:pStyle w:val="StyleOne"/>
         <w:rPr>
           <w:lang w:bidi="ar-EG"/>
@@ -2013,6 +2032,7 @@
         <w:rPr>
           <w:lang w:bidi="ar-EG"/>
         </w:rPr>
+        <w:lastRenderedPageBreak/>
         <w:t>List Of F</w:t>
       </w:r>
       <w:r>
@@ -2269,6 +2289,7 @@
         <w:rPr>
           <w:lang w:bidi="ar-EG"/>
         </w:rPr>
+        <w:lastRenderedPageBreak/>
         <w:t>Project Introduction</w:t>
       </w:r>
     </w:p>
@@ -2349,14 +2370,7 @@
           <w:lang w:bidi="ar-EG"/>
         </w:rPr>
         <w:tab/>
-        <w:t xml:space="preserve">In response to this pressing challenge, we propose a groundbreaking project that aims to bridge this accessibility gap. Our project focuses on creating a specialized literacy platform designed exclusively for individuals with special needs. We believe in a holistic </w:t>
-      </w:r>
-      <w:r>
-        <w:rPr>
-          <w:lang w:bidi="ar-EG"/>
-        </w:rPr>
-        <w:lastRenderedPageBreak/>
-        <w:t>approach, where inclusivity and accessibility are at the core of our solution. Here are the key components of our proposed solution:</w:t>
+        <w:t>In response to this pressing challenge, we propose a groundbreaking project that aims to bridge this accessibility gap. Our project focuses on creating a specialized literacy platform designed exclusively for individuals with special needs. We believe in a holistic approach, where inclusivity and accessibility are at the core of our solution. Here are the key components of our proposed solution:</w:t>
       </w:r>
     </w:p>
     <w:p>
@@ -2449,6 +2463,7 @@
           <w:rStyle w:val="StyleFourChar"/>
           <w:lang w:bidi="ar-EG"/>
         </w:rPr>
+        <w:lastRenderedPageBreak/>
         <w:t>Accessibility Features</w:t>
       </w:r>
       <w:r>
@@ -2647,6 +2662,7 @@
           <w:rStyle w:val="StyleFourChar"/>
           <w:lang w:bidi="ar-EG"/>
         </w:rPr>
+        <w:lastRenderedPageBreak/>
         <w:t>Privacy and Data Security</w:t>
       </w:r>
       <w:r>
@@ -2740,7 +2756,6 @@
         <w:rPr>
           <w:rStyle w:val="StyleFourChar"/>
         </w:rPr>
-        <w:lastRenderedPageBreak/>
         <w:t>Quality Education (SDG 4):</w:t>
       </w:r>
       <w:r>
@@ -2799,6 +2814,7 @@
         <w:rPr>
           <w:rStyle w:val="StyleFourChar"/>
         </w:rPr>
+        <w:lastRenderedPageBreak/>
         <w:t>Industry, Innovation, and Infrastructure (SDG 9):</w:t>
       </w:r>
       <w:r>
@@ -3192,9 +3208,21 @@
     </w:p>
     <w:p>
       <w:pPr>
+        <w:pStyle w:val="StyleFive"/>
+        <w:jc w:val="center"/>
+        <w:rPr>
+          <w:sz w:val="40"/>
+          <w:szCs w:val="40"/>
+          <w:lang w:bidi="ar-EG"/>
+        </w:rPr>
+      </w:pPr>
+    </w:p>
+    <w:p>
+      <w:pPr>
         <w:pStyle w:val="StyleThree"/>
       </w:pPr>
       <w:r>
+        <w:lastRenderedPageBreak/>
         <w:t>Intro</w:t>
       </w:r>
     </w:p>
@@ -3226,11 +3254,7 @@
         <w:ind w:firstLine="720"/>
       </w:pPr>
       <w:r>
-        <w:t xml:space="preserve">Our envisioned client base encompasses educational institutions, special needs organizations, and individuals dedicated to improving the educational experiences of those with special needs. These clients share a commitment to inclusivity and seek innovative </w:t>
-      </w:r>
-      <w:r>
-        <w:lastRenderedPageBreak/>
-        <w:t>solutions to address the educational challenges faced by individuals with diverse abilities.</w:t>
+        <w:t>Our envisioned client base encompasses educational institutions, special needs organizations, and individuals dedicated to improving the educational experiences of those with special needs. These clients share a commitment to inclusivity and seek innovative solutions to address the educational challenges faced by individuals with diverse abilities.</w:t>
       </w:r>
     </w:p>
     <w:p>
@@ -3371,14 +3395,7 @@
           <w:b/>
           <w:bCs/>
         </w:rPr>
-        <w:t>I</w:t>
-      </w:r>
-      <w:r>
-        <w:rPr>
-          <w:b/>
-          <w:bCs/>
-        </w:rPr>
-        <w:t>nclusive Education</w:t>
+        <w:t>Inclusive Education</w:t>
       </w:r>
       <w:r>
         <w:t>: Facilitate an inclusive education environment by providing a platform that caters to the diverse needs of individuals with special needs, ensuring equal access to educational resources.</w:t>
@@ -3402,7 +3419,6 @@
           <w:b/>
           <w:bCs/>
         </w:rPr>
-        <w:lastRenderedPageBreak/>
         <w:t>Skill Enhancement</w:t>
       </w:r>
       <w:r>
@@ -3451,6 +3467,7 @@
           <w:b/>
           <w:bCs/>
         </w:rPr>
+        <w:lastRenderedPageBreak/>
         <w:t>Global Reach</w:t>
       </w:r>
       <w:r>
@@ -3510,42 +3527,558 @@
     <w:p>
       <w:pPr>
         <w:pStyle w:val="StyleFive"/>
-        <w:rPr>
-          <w:sz w:val="40"/>
-          <w:szCs w:val="40"/>
-          <w:lang w:bidi="ar-EG"/>
-        </w:rPr>
-      </w:pPr>
-    </w:p>
-    <w:p>
-      <w:pPr>
-        <w:pStyle w:val="StyleFive"/>
-        <w:rPr>
-          <w:sz w:val="40"/>
-          <w:szCs w:val="40"/>
-          <w:lang w:bidi="ar-EG"/>
-        </w:rPr>
-      </w:pPr>
-    </w:p>
-    <w:p>
-      <w:pPr>
-        <w:pStyle w:val="StyleFive"/>
-        <w:rPr>
-          <w:sz w:val="40"/>
-          <w:szCs w:val="40"/>
-          <w:lang w:bidi="ar-EG"/>
-        </w:rPr>
-      </w:pPr>
-    </w:p>
-    <w:p>
-      <w:pPr>
-        <w:pStyle w:val="StyleFive"/>
-        <w:rPr>
-          <w:sz w:val="40"/>
-          <w:szCs w:val="40"/>
-          <w:lang w:bidi="ar-EG"/>
-        </w:rPr>
-      </w:pPr>
+      </w:pPr>
+    </w:p>
+    <w:p>
+      <w:pPr>
+        <w:pStyle w:val="StyleFive"/>
+        <w:numPr>
+          <w:ilvl w:val="0"/>
+          <w:numId w:val="12"/>
+        </w:numPr>
+        <w:rPr>
+          <w:b/>
+          <w:bCs/>
+        </w:rPr>
+      </w:pPr>
+      <w:r>
+        <w:rPr>
+          <w:b/>
+          <w:bCs/>
+        </w:rPr>
+        <w:t>Accessibility:</w:t>
+      </w:r>
+    </w:p>
+    <w:p>
+      <w:pPr>
+        <w:pStyle w:val="StyleFive"/>
+        <w:numPr>
+          <w:ilvl w:val="0"/>
+          <w:numId w:val="13"/>
+        </w:numPr>
+      </w:pPr>
+      <w:r>
+        <w:t>The platform should be compatible with assistive technologies such as screen readers, voice command systems, and Braille displays.</w:t>
+      </w:r>
+    </w:p>
+    <w:p>
+      <w:pPr>
+        <w:pStyle w:val="StyleFive"/>
+        <w:numPr>
+          <w:ilvl w:val="0"/>
+          <w:numId w:val="13"/>
+        </w:numPr>
+      </w:pPr>
+      <w:r>
+        <w:t>Adjustable text sizes, high contrast options, and customizable color schemes to accommodate various visual needs.</w:t>
+      </w:r>
+    </w:p>
+    <w:p>
+      <w:pPr>
+        <w:pStyle w:val="StyleFive"/>
+        <w:numPr>
+          <w:ilvl w:val="0"/>
+          <w:numId w:val="12"/>
+        </w:numPr>
+        <w:rPr>
+          <w:b/>
+          <w:bCs/>
+        </w:rPr>
+      </w:pPr>
+      <w:r>
+        <w:rPr>
+          <w:b/>
+          <w:bCs/>
+        </w:rPr>
+        <w:t>User-Friendly Interface:</w:t>
+      </w:r>
+    </w:p>
+    <w:p>
+      <w:pPr>
+        <w:pStyle w:val="StyleFive"/>
+        <w:numPr>
+          <w:ilvl w:val="0"/>
+          <w:numId w:val="15"/>
+        </w:numPr>
+      </w:pPr>
+      <w:r>
+        <w:t>Intuitive navigation and layout designed for individuals with varying degrees of digital literacy.</w:t>
+      </w:r>
+    </w:p>
+    <w:p>
+      <w:pPr>
+        <w:pStyle w:val="StyleFive"/>
+        <w:numPr>
+          <w:ilvl w:val="0"/>
+          <w:numId w:val="16"/>
+        </w:numPr>
+      </w:pPr>
+      <w:r>
+        <w:t>Simple and clear instructions with minimal reliance on visual cues.</w:t>
+      </w:r>
+    </w:p>
+    <w:p>
+      <w:pPr>
+        <w:pStyle w:val="StyleFive"/>
+      </w:pPr>
+    </w:p>
+    <w:p>
+      <w:pPr>
+        <w:pStyle w:val="StyleFive"/>
+        <w:numPr>
+          <w:ilvl w:val="0"/>
+          <w:numId w:val="12"/>
+        </w:numPr>
+        <w:rPr>
+          <w:b/>
+          <w:bCs/>
+        </w:rPr>
+      </w:pPr>
+      <w:r>
+        <w:rPr>
+          <w:b/>
+          <w:bCs/>
+        </w:rPr>
+        <w:lastRenderedPageBreak/>
+        <w:t>Adaptive Learning Materials:</w:t>
+      </w:r>
+    </w:p>
+    <w:p>
+      <w:pPr>
+        <w:pStyle w:val="StyleFive"/>
+        <w:numPr>
+          <w:ilvl w:val="0"/>
+          <w:numId w:val="16"/>
+        </w:numPr>
+      </w:pPr>
+      <w:r>
+        <w:t>Content should adapt to individual learning preferences, pace, and abilities.</w:t>
+      </w:r>
+    </w:p>
+    <w:p>
+      <w:pPr>
+        <w:pStyle w:val="StyleFive"/>
+        <w:numPr>
+          <w:ilvl w:val="0"/>
+          <w:numId w:val="16"/>
+        </w:numPr>
+      </w:pPr>
+      <w:r>
+        <w:t>Varied formats of content, including audio, video, and tactile materials, to cater to different learning styles.</w:t>
+      </w:r>
+    </w:p>
+    <w:p>
+      <w:pPr>
+        <w:pStyle w:val="StyleFive"/>
+        <w:numPr>
+          <w:ilvl w:val="0"/>
+          <w:numId w:val="12"/>
+        </w:numPr>
+        <w:rPr>
+          <w:b/>
+          <w:bCs/>
+        </w:rPr>
+      </w:pPr>
+      <w:r>
+        <w:rPr>
+          <w:b/>
+          <w:bCs/>
+        </w:rPr>
+        <w:t>Customized Learning Paths:</w:t>
+      </w:r>
+    </w:p>
+    <w:p>
+      <w:pPr>
+        <w:pStyle w:val="StyleFive"/>
+        <w:numPr>
+          <w:ilvl w:val="0"/>
+          <w:numId w:val="17"/>
+        </w:numPr>
+      </w:pPr>
+      <w:r>
+        <w:t>Ability for users to set personal learning goals and follow individualized learning paths.</w:t>
+      </w:r>
+    </w:p>
+    <w:p>
+      <w:pPr>
+        <w:pStyle w:val="StyleFive"/>
+        <w:numPr>
+          <w:ilvl w:val="0"/>
+          <w:numId w:val="17"/>
+        </w:numPr>
+      </w:pPr>
+      <w:r>
+        <w:t>Options for adjusting difficulty levels and content based on the user's proficiency and progress.</w:t>
+      </w:r>
+    </w:p>
+    <w:p>
+      <w:pPr>
+        <w:pStyle w:val="StyleFive"/>
+        <w:numPr>
+          <w:ilvl w:val="0"/>
+          <w:numId w:val="12"/>
+        </w:numPr>
+        <w:rPr>
+          <w:b/>
+          <w:bCs/>
+        </w:rPr>
+      </w:pPr>
+      <w:r>
+        <w:rPr>
+          <w:b/>
+          <w:bCs/>
+        </w:rPr>
+        <w:t>Interactive Learning Tools:</w:t>
+      </w:r>
+    </w:p>
+    <w:p>
+      <w:pPr>
+        <w:pStyle w:val="StyleFive"/>
+        <w:numPr>
+          <w:ilvl w:val="0"/>
+          <w:numId w:val="18"/>
+        </w:numPr>
+      </w:pPr>
+      <w:r>
+        <w:t>Engaging and interactive tools such as quizzes, games, and collaborative activities to enhance the learning experience.</w:t>
+      </w:r>
+    </w:p>
+    <w:p>
+      <w:pPr>
+        <w:pStyle w:val="StyleFive"/>
+        <w:numPr>
+          <w:ilvl w:val="0"/>
+          <w:numId w:val="18"/>
+        </w:numPr>
+      </w:pPr>
+      <w:r>
+        <w:t>Options for tactile and auditory interactions to cater to diverse learning preferences.</w:t>
+      </w:r>
+    </w:p>
+    <w:p>
+      <w:pPr>
+        <w:pStyle w:val="StyleFive"/>
+        <w:numPr>
+          <w:ilvl w:val="0"/>
+          <w:numId w:val="12"/>
+        </w:numPr>
+        <w:rPr>
+          <w:b/>
+          <w:bCs/>
+        </w:rPr>
+      </w:pPr>
+      <w:r>
+        <w:rPr>
+          <w:b/>
+          <w:bCs/>
+        </w:rPr>
+        <w:t>Progress Tracking:</w:t>
+      </w:r>
+    </w:p>
+    <w:p>
+      <w:pPr>
+        <w:pStyle w:val="StyleFive"/>
+        <w:numPr>
+          <w:ilvl w:val="0"/>
+          <w:numId w:val="19"/>
+        </w:numPr>
+      </w:pPr>
+      <w:r>
+        <w:t>Clear and comprehensive progress tracking tools for both learners and educators.</w:t>
+      </w:r>
+    </w:p>
+    <w:p>
+      <w:pPr>
+        <w:pStyle w:val="StyleFive"/>
+        <w:numPr>
+          <w:ilvl w:val="0"/>
+          <w:numId w:val="19"/>
+        </w:numPr>
+      </w:pPr>
+      <w:r>
+        <w:t>Regular feedback and performance analytics to monitor achievements and identify areas for improvement.</w:t>
+      </w:r>
+    </w:p>
+    <w:p>
+      <w:pPr>
+        <w:pStyle w:val="StyleFive"/>
+        <w:numPr>
+          <w:ilvl w:val="0"/>
+          <w:numId w:val="12"/>
+        </w:numPr>
+        <w:rPr>
+          <w:b/>
+          <w:bCs/>
+        </w:rPr>
+      </w:pPr>
+      <w:r>
+        <w:rPr>
+          <w:b/>
+          <w:bCs/>
+        </w:rPr>
+        <w:t>Community Support:</w:t>
+      </w:r>
+    </w:p>
+    <w:p>
+      <w:pPr>
+        <w:pStyle w:val="StyleFive"/>
+        <w:numPr>
+          <w:ilvl w:val="0"/>
+          <w:numId w:val="20"/>
+        </w:numPr>
+      </w:pPr>
+      <w:r>
+        <w:t>A user-friendly forum or community space for users to connect, share experiences, and seek advice from peers and educators.</w:t>
+      </w:r>
+    </w:p>
+    <w:p>
+      <w:pPr>
+        <w:pStyle w:val="StyleFive"/>
+        <w:numPr>
+          <w:ilvl w:val="0"/>
+          <w:numId w:val="20"/>
+        </w:numPr>
+      </w:pPr>
+      <w:r>
+        <w:t>Moderation and support features to ensure a positive and inclusive community atmosphere.</w:t>
+      </w:r>
+    </w:p>
+    <w:p>
+      <w:pPr>
+        <w:pStyle w:val="StyleFive"/>
+        <w:numPr>
+          <w:ilvl w:val="0"/>
+          <w:numId w:val="12"/>
+        </w:numPr>
+        <w:rPr>
+          <w:b/>
+          <w:bCs/>
+        </w:rPr>
+      </w:pPr>
+      <w:r>
+        <w:rPr>
+          <w:b/>
+          <w:bCs/>
+        </w:rPr>
+        <w:lastRenderedPageBreak/>
+        <w:t>Professional Guidance:</w:t>
+      </w:r>
+    </w:p>
+    <w:p>
+      <w:pPr>
+        <w:pStyle w:val="StyleFive"/>
+        <w:numPr>
+          <w:ilvl w:val="0"/>
+          <w:numId w:val="21"/>
+        </w:numPr>
+      </w:pPr>
+      <w:r>
+        <w:t>Access to qualified educators and specialists for personalized guidance and assistance.</w:t>
+      </w:r>
+    </w:p>
+    <w:p>
+      <w:pPr>
+        <w:pStyle w:val="StyleFive"/>
+        <w:numPr>
+          <w:ilvl w:val="0"/>
+          <w:numId w:val="21"/>
+        </w:numPr>
+      </w:pPr>
+      <w:r>
+        <w:t>Virtual classrooms or one-on-one sessions to address specific learning needs.</w:t>
+      </w:r>
+    </w:p>
+    <w:p>
+      <w:pPr>
+        <w:pStyle w:val="StyleFive"/>
+        <w:numPr>
+          <w:ilvl w:val="0"/>
+          <w:numId w:val="12"/>
+        </w:numPr>
+        <w:rPr>
+          <w:b/>
+          <w:bCs/>
+        </w:rPr>
+      </w:pPr>
+      <w:r>
+        <w:rPr>
+          <w:b/>
+          <w:bCs/>
+        </w:rPr>
+        <w:t>Multilingual Support:</w:t>
+      </w:r>
+    </w:p>
+    <w:p>
+      <w:pPr>
+        <w:pStyle w:val="StyleFive"/>
+        <w:numPr>
+          <w:ilvl w:val="0"/>
+          <w:numId w:val="22"/>
+        </w:numPr>
+      </w:pPr>
+      <w:r>
+        <w:t>Support for multiple languages to cater to a diverse user base.</w:t>
+      </w:r>
+    </w:p>
+    <w:p>
+      <w:pPr>
+        <w:pStyle w:val="StyleFive"/>
+        <w:numPr>
+          <w:ilvl w:val="0"/>
+          <w:numId w:val="22"/>
+        </w:numPr>
+      </w:pPr>
+      <w:r>
+        <w:t>Easily switchable language preferences for both content and interface.</w:t>
+      </w:r>
+    </w:p>
+    <w:p>
+      <w:pPr>
+        <w:pStyle w:val="StyleFive"/>
+        <w:numPr>
+          <w:ilvl w:val="0"/>
+          <w:numId w:val="12"/>
+        </w:numPr>
+        <w:rPr>
+          <w:b/>
+          <w:bCs/>
+        </w:rPr>
+      </w:pPr>
+      <w:r>
+        <w:rPr>
+          <w:b/>
+          <w:bCs/>
+        </w:rPr>
+        <w:t>Privacy and Data Security:</w:t>
+      </w:r>
+    </w:p>
+    <w:p>
+      <w:pPr>
+        <w:pStyle w:val="StyleFive"/>
+        <w:numPr>
+          <w:ilvl w:val="0"/>
+          <w:numId w:val="23"/>
+        </w:numPr>
+      </w:pPr>
+      <w:r>
+        <w:t>Robust data privacy measures to protect user information.</w:t>
+      </w:r>
+    </w:p>
+    <w:p>
+      <w:pPr>
+        <w:pStyle w:val="StyleFive"/>
+        <w:numPr>
+          <w:ilvl w:val="0"/>
+          <w:numId w:val="23"/>
+        </w:numPr>
+      </w:pPr>
+      <w:r>
+        <w:t>Transparent policies regarding data usage and sharing, ensuring user trust and compliance with privacy regulations.</w:t>
+      </w:r>
+    </w:p>
+    <w:p>
+      <w:pPr>
+        <w:pStyle w:val="StyleFive"/>
+        <w:numPr>
+          <w:ilvl w:val="0"/>
+          <w:numId w:val="12"/>
+        </w:numPr>
+        <w:rPr>
+          <w:b/>
+          <w:bCs/>
+        </w:rPr>
+      </w:pPr>
+      <w:r>
+        <w:rPr>
+          <w:b/>
+          <w:bCs/>
+        </w:rPr>
+        <w:t>Compatibility:</w:t>
+      </w:r>
+    </w:p>
+    <w:p>
+      <w:pPr>
+        <w:pStyle w:val="StyleFive"/>
+        <w:numPr>
+          <w:ilvl w:val="0"/>
+          <w:numId w:val="24"/>
+        </w:numPr>
+      </w:pPr>
+      <w:r>
+        <w:t>Cross-platform compatibility, enabling access from various devices such as computers, tablets, and smartphones.</w:t>
+      </w:r>
+    </w:p>
+    <w:p>
+      <w:pPr>
+        <w:pStyle w:val="StyleFive"/>
+        <w:numPr>
+          <w:ilvl w:val="0"/>
+          <w:numId w:val="24"/>
+        </w:numPr>
+      </w:pPr>
+      <w:r>
+        <w:t>Compatibility with different operating systems and browsers to ensure a seamless experience.</w:t>
+      </w:r>
+    </w:p>
+    <w:p>
+      <w:pPr>
+        <w:pStyle w:val="StyleFive"/>
+      </w:pPr>
+    </w:p>
+    <w:p>
+      <w:pPr>
+        <w:pStyle w:val="StyleFive"/>
+      </w:pPr>
+      <w:r>
+        <w:t xml:space="preserve">By incorporating these </w:t>
+      </w:r>
+      <w:r>
+        <w:rPr>
+          <w:b/>
+          <w:bCs/>
+        </w:rPr>
+        <w:t>user requirements</w:t>
+      </w:r>
+      <w:r>
+        <w:t>, the literacy platform aims to create an inclusive and accessible learning environment for individuals with special needs, fostering a positive and enriching educational experience.</w:t>
+      </w:r>
+    </w:p>
+    <w:p>
+      <w:pPr>
+        <w:pStyle w:val="StyleFive"/>
+        <w:rPr>
+          <w:sz w:val="40"/>
+          <w:szCs w:val="40"/>
+          <w:lang w:bidi="ar-EG"/>
+        </w:rPr>
+      </w:pPr>
+    </w:p>
+    <w:p>
+      <w:pPr>
+        <w:pStyle w:val="StyleThree"/>
+        <w:rPr>
+          <w:lang w:bidi="ar-EG"/>
+        </w:rPr>
+      </w:pPr>
+      <w:r>
+        <w:rPr>
+          <w:lang w:bidi="ar-EG"/>
+        </w:rPr>
+        <w:lastRenderedPageBreak/>
+        <w:t>Domain Requirements</w:t>
+      </w:r>
+    </w:p>
+    <w:p>
+      <w:pPr>
+        <w:pStyle w:val="StyleFive"/>
+      </w:pPr>
+    </w:p>
+    <w:p>
+      <w:pPr>
+        <w:pStyle w:val="StyleFive"/>
+      </w:pPr>
+      <w:bookmarkStart w:id="0" w:name="_GoBack"/>
+      <w:bookmarkEnd w:id="0"/>
     </w:p>
     <w:p>
       <w:pPr>
@@ -4146,7 +4679,6 @@
         <w:rPr>
           <w:lang w:bidi="ar-EG"/>
         </w:rPr>
-        <w:lastRenderedPageBreak/>
         <w:t>Chapter 3</w:t>
       </w:r>
     </w:p>
@@ -8136,7 +8668,7 @@
           <w:rPr>
             <w:noProof/>
           </w:rPr>
-          <w:t>21</w:t>
+          <w:t>26</w:t>
         </w:r>
         <w:r>
           <w:rPr>
@@ -8269,6 +8801,345 @@
     </w:lvl>
   </w:abstractNum>
   <w:abstractNum w:abstractNumId="1" w15:restartNumberingAfterBreak="0">
+    <w:nsid w:val="0793393E"/>
+    <w:multiLevelType w:val="hybridMultilevel"/>
+    <w:tmpl w:val="4014AFE8"/>
+    <w:lvl w:ilvl="0" w:tplc="04090001">
+      <w:start w:val="1"/>
+      <w:numFmt w:val="bullet"/>
+      <w:lvlText w:val=""/>
+      <w:lvlJc w:val="left"/>
+      <w:pPr>
+        <w:ind w:left="1080" w:hanging="360"/>
+      </w:pPr>
+      <w:rPr>
+        <w:rFonts w:ascii="Symbol" w:hAnsi="Symbol" w:hint="default"/>
+      </w:rPr>
+    </w:lvl>
+    <w:lvl w:ilvl="1" w:tplc="04090003" w:tentative="1">
+      <w:start w:val="1"/>
+      <w:numFmt w:val="bullet"/>
+      <w:lvlText w:val="o"/>
+      <w:lvlJc w:val="left"/>
+      <w:pPr>
+        <w:ind w:left="1800" w:hanging="360"/>
+      </w:pPr>
+      <w:rPr>
+        <w:rFonts w:ascii="Courier New" w:hAnsi="Courier New" w:cs="Courier New" w:hint="default"/>
+      </w:rPr>
+    </w:lvl>
+    <w:lvl w:ilvl="2" w:tplc="04090005" w:tentative="1">
+      <w:start w:val="1"/>
+      <w:numFmt w:val="bullet"/>
+      <w:lvlText w:val=""/>
+      <w:lvlJc w:val="left"/>
+      <w:pPr>
+        <w:ind w:left="2520" w:hanging="360"/>
+      </w:pPr>
+      <w:rPr>
+        <w:rFonts w:ascii="Wingdings" w:hAnsi="Wingdings" w:hint="default"/>
+      </w:rPr>
+    </w:lvl>
+    <w:lvl w:ilvl="3" w:tplc="04090001" w:tentative="1">
+      <w:start w:val="1"/>
+      <w:numFmt w:val="bullet"/>
+      <w:lvlText w:val=""/>
+      <w:lvlJc w:val="left"/>
+      <w:pPr>
+        <w:ind w:left="3240" w:hanging="360"/>
+      </w:pPr>
+      <w:rPr>
+        <w:rFonts w:ascii="Symbol" w:hAnsi="Symbol" w:hint="default"/>
+      </w:rPr>
+    </w:lvl>
+    <w:lvl w:ilvl="4" w:tplc="04090003" w:tentative="1">
+      <w:start w:val="1"/>
+      <w:numFmt w:val="bullet"/>
+      <w:lvlText w:val="o"/>
+      <w:lvlJc w:val="left"/>
+      <w:pPr>
+        <w:ind w:left="3960" w:hanging="360"/>
+      </w:pPr>
+      <w:rPr>
+        <w:rFonts w:ascii="Courier New" w:hAnsi="Courier New" w:cs="Courier New" w:hint="default"/>
+      </w:rPr>
+    </w:lvl>
+    <w:lvl w:ilvl="5" w:tplc="04090005" w:tentative="1">
+      <w:start w:val="1"/>
+      <w:numFmt w:val="bullet"/>
+      <w:lvlText w:val=""/>
+      <w:lvlJc w:val="left"/>
+      <w:pPr>
+        <w:ind w:left="4680" w:hanging="360"/>
+      </w:pPr>
+      <w:rPr>
+        <w:rFonts w:ascii="Wingdings" w:hAnsi="Wingdings" w:hint="default"/>
+      </w:rPr>
+    </w:lvl>
+    <w:lvl w:ilvl="6" w:tplc="04090001" w:tentative="1">
+      <w:start w:val="1"/>
+      <w:numFmt w:val="bullet"/>
+      <w:lvlText w:val=""/>
+      <w:lvlJc w:val="left"/>
+      <w:pPr>
+        <w:ind w:left="5400" w:hanging="360"/>
+      </w:pPr>
+      <w:rPr>
+        <w:rFonts w:ascii="Symbol" w:hAnsi="Symbol" w:hint="default"/>
+      </w:rPr>
+    </w:lvl>
+    <w:lvl w:ilvl="7" w:tplc="04090003" w:tentative="1">
+      <w:start w:val="1"/>
+      <w:numFmt w:val="bullet"/>
+      <w:lvlText w:val="o"/>
+      <w:lvlJc w:val="left"/>
+      <w:pPr>
+        <w:ind w:left="6120" w:hanging="360"/>
+      </w:pPr>
+      <w:rPr>
+        <w:rFonts w:ascii="Courier New" w:hAnsi="Courier New" w:cs="Courier New" w:hint="default"/>
+      </w:rPr>
+    </w:lvl>
+    <w:lvl w:ilvl="8" w:tplc="04090005" w:tentative="1">
+      <w:start w:val="1"/>
+      <w:numFmt w:val="bullet"/>
+      <w:lvlText w:val=""/>
+      <w:lvlJc w:val="left"/>
+      <w:pPr>
+        <w:ind w:left="6840" w:hanging="360"/>
+      </w:pPr>
+      <w:rPr>
+        <w:rFonts w:ascii="Wingdings" w:hAnsi="Wingdings" w:hint="default"/>
+      </w:rPr>
+    </w:lvl>
+  </w:abstractNum>
+  <w:abstractNum w:abstractNumId="2" w15:restartNumberingAfterBreak="0">
+    <w:nsid w:val="0AB45110"/>
+    <w:multiLevelType w:val="hybridMultilevel"/>
+    <w:tmpl w:val="812CEE14"/>
+    <w:lvl w:ilvl="0" w:tplc="04090001">
+      <w:start w:val="1"/>
+      <w:numFmt w:val="bullet"/>
+      <w:lvlText w:val=""/>
+      <w:lvlJc w:val="left"/>
+      <w:pPr>
+        <w:ind w:left="1080" w:hanging="360"/>
+      </w:pPr>
+      <w:rPr>
+        <w:rFonts w:ascii="Symbol" w:hAnsi="Symbol" w:hint="default"/>
+      </w:rPr>
+    </w:lvl>
+    <w:lvl w:ilvl="1" w:tplc="04090003">
+      <w:start w:val="1"/>
+      <w:numFmt w:val="bullet"/>
+      <w:lvlText w:val="o"/>
+      <w:lvlJc w:val="left"/>
+      <w:pPr>
+        <w:ind w:left="1800" w:hanging="360"/>
+      </w:pPr>
+      <w:rPr>
+        <w:rFonts w:ascii="Courier New" w:hAnsi="Courier New" w:cs="Courier New" w:hint="default"/>
+      </w:rPr>
+    </w:lvl>
+    <w:lvl w:ilvl="2" w:tplc="04090005" w:tentative="1">
+      <w:start w:val="1"/>
+      <w:numFmt w:val="bullet"/>
+      <w:lvlText w:val=""/>
+      <w:lvlJc w:val="left"/>
+      <w:pPr>
+        <w:ind w:left="2520" w:hanging="360"/>
+      </w:pPr>
+      <w:rPr>
+        <w:rFonts w:ascii="Wingdings" w:hAnsi="Wingdings" w:hint="default"/>
+      </w:rPr>
+    </w:lvl>
+    <w:lvl w:ilvl="3" w:tplc="04090001" w:tentative="1">
+      <w:start w:val="1"/>
+      <w:numFmt w:val="bullet"/>
+      <w:lvlText w:val=""/>
+      <w:lvlJc w:val="left"/>
+      <w:pPr>
+        <w:ind w:left="3240" w:hanging="360"/>
+      </w:pPr>
+      <w:rPr>
+        <w:rFonts w:ascii="Symbol" w:hAnsi="Symbol" w:hint="default"/>
+      </w:rPr>
+    </w:lvl>
+    <w:lvl w:ilvl="4" w:tplc="04090003" w:tentative="1">
+      <w:start w:val="1"/>
+      <w:numFmt w:val="bullet"/>
+      <w:lvlText w:val="o"/>
+      <w:lvlJc w:val="left"/>
+      <w:pPr>
+        <w:ind w:left="3960" w:hanging="360"/>
+      </w:pPr>
+      <w:rPr>
+        <w:rFonts w:ascii="Courier New" w:hAnsi="Courier New" w:cs="Courier New" w:hint="default"/>
+      </w:rPr>
+    </w:lvl>
+    <w:lvl w:ilvl="5" w:tplc="04090005" w:tentative="1">
+      <w:start w:val="1"/>
+      <w:numFmt w:val="bullet"/>
+      <w:lvlText w:val=""/>
+      <w:lvlJc w:val="left"/>
+      <w:pPr>
+        <w:ind w:left="4680" w:hanging="360"/>
+      </w:pPr>
+      <w:rPr>
+        <w:rFonts w:ascii="Wingdings" w:hAnsi="Wingdings" w:hint="default"/>
+      </w:rPr>
+    </w:lvl>
+    <w:lvl w:ilvl="6" w:tplc="04090001" w:tentative="1">
+      <w:start w:val="1"/>
+      <w:numFmt w:val="bullet"/>
+      <w:lvlText w:val=""/>
+      <w:lvlJc w:val="left"/>
+      <w:pPr>
+        <w:ind w:left="5400" w:hanging="360"/>
+      </w:pPr>
+      <w:rPr>
+        <w:rFonts w:ascii="Symbol" w:hAnsi="Symbol" w:hint="default"/>
+      </w:rPr>
+    </w:lvl>
+    <w:lvl w:ilvl="7" w:tplc="04090003" w:tentative="1">
+      <w:start w:val="1"/>
+      <w:numFmt w:val="bullet"/>
+      <w:lvlText w:val="o"/>
+      <w:lvlJc w:val="left"/>
+      <w:pPr>
+        <w:ind w:left="6120" w:hanging="360"/>
+      </w:pPr>
+      <w:rPr>
+        <w:rFonts w:ascii="Courier New" w:hAnsi="Courier New" w:cs="Courier New" w:hint="default"/>
+      </w:rPr>
+    </w:lvl>
+    <w:lvl w:ilvl="8" w:tplc="04090005" w:tentative="1">
+      <w:start w:val="1"/>
+      <w:numFmt w:val="bullet"/>
+      <w:lvlText w:val=""/>
+      <w:lvlJc w:val="left"/>
+      <w:pPr>
+        <w:ind w:left="6840" w:hanging="360"/>
+      </w:pPr>
+      <w:rPr>
+        <w:rFonts w:ascii="Wingdings" w:hAnsi="Wingdings" w:hint="default"/>
+      </w:rPr>
+    </w:lvl>
+  </w:abstractNum>
+  <w:abstractNum w:abstractNumId="3" w15:restartNumberingAfterBreak="0">
+    <w:nsid w:val="0D262C11"/>
+    <w:multiLevelType w:val="hybridMultilevel"/>
+    <w:tmpl w:val="8F1C92B6"/>
+    <w:lvl w:ilvl="0" w:tplc="04090001">
+      <w:start w:val="1"/>
+      <w:numFmt w:val="bullet"/>
+      <w:lvlText w:val=""/>
+      <w:lvlJc w:val="left"/>
+      <w:pPr>
+        <w:ind w:left="1080" w:hanging="360"/>
+      </w:pPr>
+      <w:rPr>
+        <w:rFonts w:ascii="Symbol" w:hAnsi="Symbol" w:hint="default"/>
+      </w:rPr>
+    </w:lvl>
+    <w:lvl w:ilvl="1" w:tplc="04090003" w:tentative="1">
+      <w:start w:val="1"/>
+      <w:numFmt w:val="bullet"/>
+      <w:lvlText w:val="o"/>
+      <w:lvlJc w:val="left"/>
+      <w:pPr>
+        <w:ind w:left="1800" w:hanging="360"/>
+      </w:pPr>
+      <w:rPr>
+        <w:rFonts w:ascii="Courier New" w:hAnsi="Courier New" w:cs="Courier New" w:hint="default"/>
+      </w:rPr>
+    </w:lvl>
+    <w:lvl w:ilvl="2" w:tplc="04090005" w:tentative="1">
+      <w:start w:val="1"/>
+      <w:numFmt w:val="bullet"/>
+      <w:lvlText w:val=""/>
+      <w:lvlJc w:val="left"/>
+      <w:pPr>
+        <w:ind w:left="2520" w:hanging="360"/>
+      </w:pPr>
+      <w:rPr>
+        <w:rFonts w:ascii="Wingdings" w:hAnsi="Wingdings" w:hint="default"/>
+      </w:rPr>
+    </w:lvl>
+    <w:lvl w:ilvl="3" w:tplc="04090001" w:tentative="1">
+      <w:start w:val="1"/>
+      <w:numFmt w:val="bullet"/>
+      <w:lvlText w:val=""/>
+      <w:lvlJc w:val="left"/>
+      <w:pPr>
+        <w:ind w:left="3240" w:hanging="360"/>
+      </w:pPr>
+      <w:rPr>
+        <w:rFonts w:ascii="Symbol" w:hAnsi="Symbol" w:hint="default"/>
+      </w:rPr>
+    </w:lvl>
+    <w:lvl w:ilvl="4" w:tplc="04090003" w:tentative="1">
+      <w:start w:val="1"/>
+      <w:numFmt w:val="bullet"/>
+      <w:lvlText w:val="o"/>
+      <w:lvlJc w:val="left"/>
+      <w:pPr>
+        <w:ind w:left="3960" w:hanging="360"/>
+      </w:pPr>
+      <w:rPr>
+        <w:rFonts w:ascii="Courier New" w:hAnsi="Courier New" w:cs="Courier New" w:hint="default"/>
+      </w:rPr>
+    </w:lvl>
+    <w:lvl w:ilvl="5" w:tplc="04090005" w:tentative="1">
+      <w:start w:val="1"/>
+      <w:numFmt w:val="bullet"/>
+      <w:lvlText w:val=""/>
+      <w:lvlJc w:val="left"/>
+      <w:pPr>
+        <w:ind w:left="4680" w:hanging="360"/>
+      </w:pPr>
+      <w:rPr>
+        <w:rFonts w:ascii="Wingdings" w:hAnsi="Wingdings" w:hint="default"/>
+      </w:rPr>
+    </w:lvl>
+    <w:lvl w:ilvl="6" w:tplc="04090001" w:tentative="1">
+      <w:start w:val="1"/>
+      <w:numFmt w:val="bullet"/>
+      <w:lvlText w:val=""/>
+      <w:lvlJc w:val="left"/>
+      <w:pPr>
+        <w:ind w:left="5400" w:hanging="360"/>
+      </w:pPr>
+      <w:rPr>
+        <w:rFonts w:ascii="Symbol" w:hAnsi="Symbol" w:hint="default"/>
+      </w:rPr>
+    </w:lvl>
+    <w:lvl w:ilvl="7" w:tplc="04090003" w:tentative="1">
+      <w:start w:val="1"/>
+      <w:numFmt w:val="bullet"/>
+      <w:lvlText w:val="o"/>
+      <w:lvlJc w:val="left"/>
+      <w:pPr>
+        <w:ind w:left="6120" w:hanging="360"/>
+      </w:pPr>
+      <w:rPr>
+        <w:rFonts w:ascii="Courier New" w:hAnsi="Courier New" w:cs="Courier New" w:hint="default"/>
+      </w:rPr>
+    </w:lvl>
+    <w:lvl w:ilvl="8" w:tplc="04090005" w:tentative="1">
+      <w:start w:val="1"/>
+      <w:numFmt w:val="bullet"/>
+      <w:lvlText w:val=""/>
+      <w:lvlJc w:val="left"/>
+      <w:pPr>
+        <w:ind w:left="6840" w:hanging="360"/>
+      </w:pPr>
+      <w:rPr>
+        <w:rFonts w:ascii="Wingdings" w:hAnsi="Wingdings" w:hint="default"/>
+      </w:rPr>
+    </w:lvl>
+  </w:abstractNum>
+  <w:abstractNum w:abstractNumId="4" w15:restartNumberingAfterBreak="0">
     <w:nsid w:val="11D41C55"/>
     <w:multiLevelType w:val="hybridMultilevel"/>
     <w:tmpl w:val="644C2E70"/>
@@ -8354,7 +9225,206 @@
       </w:pPr>
     </w:lvl>
   </w:abstractNum>
-  <w:abstractNum w:abstractNumId="2" w15:restartNumberingAfterBreak="0">
+  <w:abstractNum w:abstractNumId="5" w15:restartNumberingAfterBreak="0">
+    <w:nsid w:val="1F1E6AB8"/>
+    <w:multiLevelType w:val="hybridMultilevel"/>
+    <w:tmpl w:val="3E18AE70"/>
+    <w:lvl w:ilvl="0" w:tplc="0409000F">
+      <w:start w:val="1"/>
+      <w:numFmt w:val="decimal"/>
+      <w:lvlText w:val="%1."/>
+      <w:lvlJc w:val="left"/>
+      <w:pPr>
+        <w:ind w:left="720" w:hanging="360"/>
+      </w:pPr>
+    </w:lvl>
+    <w:lvl w:ilvl="1" w:tplc="04090019" w:tentative="1">
+      <w:start w:val="1"/>
+      <w:numFmt w:val="lowerLetter"/>
+      <w:lvlText w:val="%2."/>
+      <w:lvlJc w:val="left"/>
+      <w:pPr>
+        <w:ind w:left="1440" w:hanging="360"/>
+      </w:pPr>
+    </w:lvl>
+    <w:lvl w:ilvl="2" w:tplc="0409001B" w:tentative="1">
+      <w:start w:val="1"/>
+      <w:numFmt w:val="lowerRoman"/>
+      <w:lvlText w:val="%3."/>
+      <w:lvlJc w:val="right"/>
+      <w:pPr>
+        <w:ind w:left="2160" w:hanging="180"/>
+      </w:pPr>
+    </w:lvl>
+    <w:lvl w:ilvl="3" w:tplc="0409000F" w:tentative="1">
+      <w:start w:val="1"/>
+      <w:numFmt w:val="decimal"/>
+      <w:lvlText w:val="%4."/>
+      <w:lvlJc w:val="left"/>
+      <w:pPr>
+        <w:ind w:left="2880" w:hanging="360"/>
+      </w:pPr>
+    </w:lvl>
+    <w:lvl w:ilvl="4" w:tplc="04090019" w:tentative="1">
+      <w:start w:val="1"/>
+      <w:numFmt w:val="lowerLetter"/>
+      <w:lvlText w:val="%5."/>
+      <w:lvlJc w:val="left"/>
+      <w:pPr>
+        <w:ind w:left="3600" w:hanging="360"/>
+      </w:pPr>
+    </w:lvl>
+    <w:lvl w:ilvl="5" w:tplc="0409001B" w:tentative="1">
+      <w:start w:val="1"/>
+      <w:numFmt w:val="lowerRoman"/>
+      <w:lvlText w:val="%6."/>
+      <w:lvlJc w:val="right"/>
+      <w:pPr>
+        <w:ind w:left="4320" w:hanging="180"/>
+      </w:pPr>
+    </w:lvl>
+    <w:lvl w:ilvl="6" w:tplc="0409000F" w:tentative="1">
+      <w:start w:val="1"/>
+      <w:numFmt w:val="decimal"/>
+      <w:lvlText w:val="%7."/>
+      <w:lvlJc w:val="left"/>
+      <w:pPr>
+        <w:ind w:left="5040" w:hanging="360"/>
+      </w:pPr>
+    </w:lvl>
+    <w:lvl w:ilvl="7" w:tplc="04090019" w:tentative="1">
+      <w:start w:val="1"/>
+      <w:numFmt w:val="lowerLetter"/>
+      <w:lvlText w:val="%8."/>
+      <w:lvlJc w:val="left"/>
+      <w:pPr>
+        <w:ind w:left="5760" w:hanging="360"/>
+      </w:pPr>
+    </w:lvl>
+    <w:lvl w:ilvl="8" w:tplc="0409001B" w:tentative="1">
+      <w:start w:val="1"/>
+      <w:numFmt w:val="lowerRoman"/>
+      <w:lvlText w:val="%9."/>
+      <w:lvlJc w:val="right"/>
+      <w:pPr>
+        <w:ind w:left="6480" w:hanging="180"/>
+      </w:pPr>
+    </w:lvl>
+  </w:abstractNum>
+  <w:abstractNum w:abstractNumId="6" w15:restartNumberingAfterBreak="0">
+    <w:nsid w:val="242D7961"/>
+    <w:multiLevelType w:val="hybridMultilevel"/>
+    <w:tmpl w:val="39468DEA"/>
+    <w:lvl w:ilvl="0" w:tplc="04090001">
+      <w:start w:val="1"/>
+      <w:numFmt w:val="bullet"/>
+      <w:lvlText w:val=""/>
+      <w:lvlJc w:val="left"/>
+      <w:pPr>
+        <w:ind w:left="1080" w:hanging="360"/>
+      </w:pPr>
+      <w:rPr>
+        <w:rFonts w:ascii="Symbol" w:hAnsi="Symbol" w:hint="default"/>
+      </w:rPr>
+    </w:lvl>
+    <w:lvl w:ilvl="1" w:tplc="04090003" w:tentative="1">
+      <w:start w:val="1"/>
+      <w:numFmt w:val="bullet"/>
+      <w:lvlText w:val="o"/>
+      <w:lvlJc w:val="left"/>
+      <w:pPr>
+        <w:ind w:left="1800" w:hanging="360"/>
+      </w:pPr>
+      <w:rPr>
+        <w:rFonts w:ascii="Courier New" w:hAnsi="Courier New" w:cs="Courier New" w:hint="default"/>
+      </w:rPr>
+    </w:lvl>
+    <w:lvl w:ilvl="2" w:tplc="04090005" w:tentative="1">
+      <w:start w:val="1"/>
+      <w:numFmt w:val="bullet"/>
+      <w:lvlText w:val=""/>
+      <w:lvlJc w:val="left"/>
+      <w:pPr>
+        <w:ind w:left="2520" w:hanging="360"/>
+      </w:pPr>
+      <w:rPr>
+        <w:rFonts w:ascii="Wingdings" w:hAnsi="Wingdings" w:hint="default"/>
+      </w:rPr>
+    </w:lvl>
+    <w:lvl w:ilvl="3" w:tplc="04090001" w:tentative="1">
+      <w:start w:val="1"/>
+      <w:numFmt w:val="bullet"/>
+      <w:lvlText w:val=""/>
+      <w:lvlJc w:val="left"/>
+      <w:pPr>
+        <w:ind w:left="3240" w:hanging="360"/>
+      </w:pPr>
+      <w:rPr>
+        <w:rFonts w:ascii="Symbol" w:hAnsi="Symbol" w:hint="default"/>
+      </w:rPr>
+    </w:lvl>
+    <w:lvl w:ilvl="4" w:tplc="04090003" w:tentative="1">
+      <w:start w:val="1"/>
+      <w:numFmt w:val="bullet"/>
+      <w:lvlText w:val="o"/>
+      <w:lvlJc w:val="left"/>
+      <w:pPr>
+        <w:ind w:left="3960" w:hanging="360"/>
+      </w:pPr>
+      <w:rPr>
+        <w:rFonts w:ascii="Courier New" w:hAnsi="Courier New" w:cs="Courier New" w:hint="default"/>
+      </w:rPr>
+    </w:lvl>
+    <w:lvl w:ilvl="5" w:tplc="04090005" w:tentative="1">
+      <w:start w:val="1"/>
+      <w:numFmt w:val="bullet"/>
+      <w:lvlText w:val=""/>
+      <w:lvlJc w:val="left"/>
+      <w:pPr>
+        <w:ind w:left="4680" w:hanging="360"/>
+      </w:pPr>
+      <w:rPr>
+        <w:rFonts w:ascii="Wingdings" w:hAnsi="Wingdings" w:hint="default"/>
+      </w:rPr>
+    </w:lvl>
+    <w:lvl w:ilvl="6" w:tplc="04090001" w:tentative="1">
+      <w:start w:val="1"/>
+      <w:numFmt w:val="bullet"/>
+      <w:lvlText w:val=""/>
+      <w:lvlJc w:val="left"/>
+      <w:pPr>
+        <w:ind w:left="5400" w:hanging="360"/>
+      </w:pPr>
+      <w:rPr>
+        <w:rFonts w:ascii="Symbol" w:hAnsi="Symbol" w:hint="default"/>
+      </w:rPr>
+    </w:lvl>
+    <w:lvl w:ilvl="7" w:tplc="04090003" w:tentative="1">
+      <w:start w:val="1"/>
+      <w:numFmt w:val="bullet"/>
+      <w:lvlText w:val="o"/>
+      <w:lvlJc w:val="left"/>
+      <w:pPr>
+        <w:ind w:left="6120" w:hanging="360"/>
+      </w:pPr>
+      <w:rPr>
+        <w:rFonts w:ascii="Courier New" w:hAnsi="Courier New" w:cs="Courier New" w:hint="default"/>
+      </w:rPr>
+    </w:lvl>
+    <w:lvl w:ilvl="8" w:tplc="04090005" w:tentative="1">
+      <w:start w:val="1"/>
+      <w:numFmt w:val="bullet"/>
+      <w:lvlText w:val=""/>
+      <w:lvlJc w:val="left"/>
+      <w:pPr>
+        <w:ind w:left="6840" w:hanging="360"/>
+      </w:pPr>
+      <w:rPr>
+        <w:rFonts w:ascii="Wingdings" w:hAnsi="Wingdings" w:hint="default"/>
+      </w:rPr>
+    </w:lvl>
+  </w:abstractNum>
+  <w:abstractNum w:abstractNumId="7" w15:restartNumberingAfterBreak="0">
     <w:nsid w:val="24587466"/>
     <w:multiLevelType w:val="hybridMultilevel"/>
     <w:tmpl w:val="A900F00A"/>
@@ -8440,7 +9510,7 @@
       </w:pPr>
     </w:lvl>
   </w:abstractNum>
-  <w:abstractNum w:abstractNumId="3" w15:restartNumberingAfterBreak="0">
+  <w:abstractNum w:abstractNumId="8" w15:restartNumberingAfterBreak="0">
     <w:nsid w:val="300B6497"/>
     <w:multiLevelType w:val="hybridMultilevel"/>
     <w:tmpl w:val="C592F828"/>
@@ -8526,7 +9596,459 @@
       </w:pPr>
     </w:lvl>
   </w:abstractNum>
-  <w:abstractNum w:abstractNumId="4" w15:restartNumberingAfterBreak="0">
+  <w:abstractNum w:abstractNumId="9" w15:restartNumberingAfterBreak="0">
+    <w:nsid w:val="338A04A4"/>
+    <w:multiLevelType w:val="hybridMultilevel"/>
+    <w:tmpl w:val="D7021D44"/>
+    <w:lvl w:ilvl="0" w:tplc="04090001">
+      <w:start w:val="1"/>
+      <w:numFmt w:val="bullet"/>
+      <w:lvlText w:val=""/>
+      <w:lvlJc w:val="left"/>
+      <w:pPr>
+        <w:ind w:left="1080" w:hanging="360"/>
+      </w:pPr>
+      <w:rPr>
+        <w:rFonts w:ascii="Symbol" w:hAnsi="Symbol" w:hint="default"/>
+      </w:rPr>
+    </w:lvl>
+    <w:lvl w:ilvl="1" w:tplc="04090003" w:tentative="1">
+      <w:start w:val="1"/>
+      <w:numFmt w:val="bullet"/>
+      <w:lvlText w:val="o"/>
+      <w:lvlJc w:val="left"/>
+      <w:pPr>
+        <w:ind w:left="1800" w:hanging="360"/>
+      </w:pPr>
+      <w:rPr>
+        <w:rFonts w:ascii="Courier New" w:hAnsi="Courier New" w:cs="Courier New" w:hint="default"/>
+      </w:rPr>
+    </w:lvl>
+    <w:lvl w:ilvl="2" w:tplc="04090005" w:tentative="1">
+      <w:start w:val="1"/>
+      <w:numFmt w:val="bullet"/>
+      <w:lvlText w:val=""/>
+      <w:lvlJc w:val="left"/>
+      <w:pPr>
+        <w:ind w:left="2520" w:hanging="360"/>
+      </w:pPr>
+      <w:rPr>
+        <w:rFonts w:ascii="Wingdings" w:hAnsi="Wingdings" w:hint="default"/>
+      </w:rPr>
+    </w:lvl>
+    <w:lvl w:ilvl="3" w:tplc="04090001" w:tentative="1">
+      <w:start w:val="1"/>
+      <w:numFmt w:val="bullet"/>
+      <w:lvlText w:val=""/>
+      <w:lvlJc w:val="left"/>
+      <w:pPr>
+        <w:ind w:left="3240" w:hanging="360"/>
+      </w:pPr>
+      <w:rPr>
+        <w:rFonts w:ascii="Symbol" w:hAnsi="Symbol" w:hint="default"/>
+      </w:rPr>
+    </w:lvl>
+    <w:lvl w:ilvl="4" w:tplc="04090003" w:tentative="1">
+      <w:start w:val="1"/>
+      <w:numFmt w:val="bullet"/>
+      <w:lvlText w:val="o"/>
+      <w:lvlJc w:val="left"/>
+      <w:pPr>
+        <w:ind w:left="3960" w:hanging="360"/>
+      </w:pPr>
+      <w:rPr>
+        <w:rFonts w:ascii="Courier New" w:hAnsi="Courier New" w:cs="Courier New" w:hint="default"/>
+      </w:rPr>
+    </w:lvl>
+    <w:lvl w:ilvl="5" w:tplc="04090005" w:tentative="1">
+      <w:start w:val="1"/>
+      <w:numFmt w:val="bullet"/>
+      <w:lvlText w:val=""/>
+      <w:lvlJc w:val="left"/>
+      <w:pPr>
+        <w:ind w:left="4680" w:hanging="360"/>
+      </w:pPr>
+      <w:rPr>
+        <w:rFonts w:ascii="Wingdings" w:hAnsi="Wingdings" w:hint="default"/>
+      </w:rPr>
+    </w:lvl>
+    <w:lvl w:ilvl="6" w:tplc="04090001" w:tentative="1">
+      <w:start w:val="1"/>
+      <w:numFmt w:val="bullet"/>
+      <w:lvlText w:val=""/>
+      <w:lvlJc w:val="left"/>
+      <w:pPr>
+        <w:ind w:left="5400" w:hanging="360"/>
+      </w:pPr>
+      <w:rPr>
+        <w:rFonts w:ascii="Symbol" w:hAnsi="Symbol" w:hint="default"/>
+      </w:rPr>
+    </w:lvl>
+    <w:lvl w:ilvl="7" w:tplc="04090003" w:tentative="1">
+      <w:start w:val="1"/>
+      <w:numFmt w:val="bullet"/>
+      <w:lvlText w:val="o"/>
+      <w:lvlJc w:val="left"/>
+      <w:pPr>
+        <w:ind w:left="6120" w:hanging="360"/>
+      </w:pPr>
+      <w:rPr>
+        <w:rFonts w:ascii="Courier New" w:hAnsi="Courier New" w:cs="Courier New" w:hint="default"/>
+      </w:rPr>
+    </w:lvl>
+    <w:lvl w:ilvl="8" w:tplc="04090005" w:tentative="1">
+      <w:start w:val="1"/>
+      <w:numFmt w:val="bullet"/>
+      <w:lvlText w:val=""/>
+      <w:lvlJc w:val="left"/>
+      <w:pPr>
+        <w:ind w:left="6840" w:hanging="360"/>
+      </w:pPr>
+      <w:rPr>
+        <w:rFonts w:ascii="Wingdings" w:hAnsi="Wingdings" w:hint="default"/>
+      </w:rPr>
+    </w:lvl>
+  </w:abstractNum>
+  <w:abstractNum w:abstractNumId="10" w15:restartNumberingAfterBreak="0">
+    <w:nsid w:val="426C7E4E"/>
+    <w:multiLevelType w:val="hybridMultilevel"/>
+    <w:tmpl w:val="E1F4DB96"/>
+    <w:lvl w:ilvl="0" w:tplc="04090001">
+      <w:start w:val="1"/>
+      <w:numFmt w:val="bullet"/>
+      <w:lvlText w:val=""/>
+      <w:lvlJc w:val="left"/>
+      <w:pPr>
+        <w:ind w:left="1080" w:hanging="360"/>
+      </w:pPr>
+      <w:rPr>
+        <w:rFonts w:ascii="Symbol" w:hAnsi="Symbol" w:hint="default"/>
+      </w:rPr>
+    </w:lvl>
+    <w:lvl w:ilvl="1" w:tplc="04090003" w:tentative="1">
+      <w:start w:val="1"/>
+      <w:numFmt w:val="bullet"/>
+      <w:lvlText w:val="o"/>
+      <w:lvlJc w:val="left"/>
+      <w:pPr>
+        <w:ind w:left="1800" w:hanging="360"/>
+      </w:pPr>
+      <w:rPr>
+        <w:rFonts w:ascii="Courier New" w:hAnsi="Courier New" w:cs="Courier New" w:hint="default"/>
+      </w:rPr>
+    </w:lvl>
+    <w:lvl w:ilvl="2" w:tplc="04090005" w:tentative="1">
+      <w:start w:val="1"/>
+      <w:numFmt w:val="bullet"/>
+      <w:lvlText w:val=""/>
+      <w:lvlJc w:val="left"/>
+      <w:pPr>
+        <w:ind w:left="2520" w:hanging="360"/>
+      </w:pPr>
+      <w:rPr>
+        <w:rFonts w:ascii="Wingdings" w:hAnsi="Wingdings" w:hint="default"/>
+      </w:rPr>
+    </w:lvl>
+    <w:lvl w:ilvl="3" w:tplc="04090001" w:tentative="1">
+      <w:start w:val="1"/>
+      <w:numFmt w:val="bullet"/>
+      <w:lvlText w:val=""/>
+      <w:lvlJc w:val="left"/>
+      <w:pPr>
+        <w:ind w:left="3240" w:hanging="360"/>
+      </w:pPr>
+      <w:rPr>
+        <w:rFonts w:ascii="Symbol" w:hAnsi="Symbol" w:hint="default"/>
+      </w:rPr>
+    </w:lvl>
+    <w:lvl w:ilvl="4" w:tplc="04090003" w:tentative="1">
+      <w:start w:val="1"/>
+      <w:numFmt w:val="bullet"/>
+      <w:lvlText w:val="o"/>
+      <w:lvlJc w:val="left"/>
+      <w:pPr>
+        <w:ind w:left="3960" w:hanging="360"/>
+      </w:pPr>
+      <w:rPr>
+        <w:rFonts w:ascii="Courier New" w:hAnsi="Courier New" w:cs="Courier New" w:hint="default"/>
+      </w:rPr>
+    </w:lvl>
+    <w:lvl w:ilvl="5" w:tplc="04090005" w:tentative="1">
+      <w:start w:val="1"/>
+      <w:numFmt w:val="bullet"/>
+      <w:lvlText w:val=""/>
+      <w:lvlJc w:val="left"/>
+      <w:pPr>
+        <w:ind w:left="4680" w:hanging="360"/>
+      </w:pPr>
+      <w:rPr>
+        <w:rFonts w:ascii="Wingdings" w:hAnsi="Wingdings" w:hint="default"/>
+      </w:rPr>
+    </w:lvl>
+    <w:lvl w:ilvl="6" w:tplc="04090001" w:tentative="1">
+      <w:start w:val="1"/>
+      <w:numFmt w:val="bullet"/>
+      <w:lvlText w:val=""/>
+      <w:lvlJc w:val="left"/>
+      <w:pPr>
+        <w:ind w:left="5400" w:hanging="360"/>
+      </w:pPr>
+      <w:rPr>
+        <w:rFonts w:ascii="Symbol" w:hAnsi="Symbol" w:hint="default"/>
+      </w:rPr>
+    </w:lvl>
+    <w:lvl w:ilvl="7" w:tplc="04090003" w:tentative="1">
+      <w:start w:val="1"/>
+      <w:numFmt w:val="bullet"/>
+      <w:lvlText w:val="o"/>
+      <w:lvlJc w:val="left"/>
+      <w:pPr>
+        <w:ind w:left="6120" w:hanging="360"/>
+      </w:pPr>
+      <w:rPr>
+        <w:rFonts w:ascii="Courier New" w:hAnsi="Courier New" w:cs="Courier New" w:hint="default"/>
+      </w:rPr>
+    </w:lvl>
+    <w:lvl w:ilvl="8" w:tplc="04090005" w:tentative="1">
+      <w:start w:val="1"/>
+      <w:numFmt w:val="bullet"/>
+      <w:lvlText w:val=""/>
+      <w:lvlJc w:val="left"/>
+      <w:pPr>
+        <w:ind w:left="6840" w:hanging="360"/>
+      </w:pPr>
+      <w:rPr>
+        <w:rFonts w:ascii="Wingdings" w:hAnsi="Wingdings" w:hint="default"/>
+      </w:rPr>
+    </w:lvl>
+  </w:abstractNum>
+  <w:abstractNum w:abstractNumId="11" w15:restartNumberingAfterBreak="0">
+    <w:nsid w:val="43EF6488"/>
+    <w:multiLevelType w:val="hybridMultilevel"/>
+    <w:tmpl w:val="0D7E0DCC"/>
+    <w:lvl w:ilvl="0" w:tplc="04090001">
+      <w:start w:val="1"/>
+      <w:numFmt w:val="bullet"/>
+      <w:lvlText w:val=""/>
+      <w:lvlJc w:val="left"/>
+      <w:pPr>
+        <w:ind w:left="1080" w:hanging="360"/>
+      </w:pPr>
+      <w:rPr>
+        <w:rFonts w:ascii="Symbol" w:hAnsi="Symbol" w:hint="default"/>
+      </w:rPr>
+    </w:lvl>
+    <w:lvl w:ilvl="1" w:tplc="04090003" w:tentative="1">
+      <w:start w:val="1"/>
+      <w:numFmt w:val="bullet"/>
+      <w:lvlText w:val="o"/>
+      <w:lvlJc w:val="left"/>
+      <w:pPr>
+        <w:ind w:left="1800" w:hanging="360"/>
+      </w:pPr>
+      <w:rPr>
+        <w:rFonts w:ascii="Courier New" w:hAnsi="Courier New" w:cs="Courier New" w:hint="default"/>
+      </w:rPr>
+    </w:lvl>
+    <w:lvl w:ilvl="2" w:tplc="04090005" w:tentative="1">
+      <w:start w:val="1"/>
+      <w:numFmt w:val="bullet"/>
+      <w:lvlText w:val=""/>
+      <w:lvlJc w:val="left"/>
+      <w:pPr>
+        <w:ind w:left="2520" w:hanging="360"/>
+      </w:pPr>
+      <w:rPr>
+        <w:rFonts w:ascii="Wingdings" w:hAnsi="Wingdings" w:hint="default"/>
+      </w:rPr>
+    </w:lvl>
+    <w:lvl w:ilvl="3" w:tplc="04090001" w:tentative="1">
+      <w:start w:val="1"/>
+      <w:numFmt w:val="bullet"/>
+      <w:lvlText w:val=""/>
+      <w:lvlJc w:val="left"/>
+      <w:pPr>
+        <w:ind w:left="3240" w:hanging="360"/>
+      </w:pPr>
+      <w:rPr>
+        <w:rFonts w:ascii="Symbol" w:hAnsi="Symbol" w:hint="default"/>
+      </w:rPr>
+    </w:lvl>
+    <w:lvl w:ilvl="4" w:tplc="04090003" w:tentative="1">
+      <w:start w:val="1"/>
+      <w:numFmt w:val="bullet"/>
+      <w:lvlText w:val="o"/>
+      <w:lvlJc w:val="left"/>
+      <w:pPr>
+        <w:ind w:left="3960" w:hanging="360"/>
+      </w:pPr>
+      <w:rPr>
+        <w:rFonts w:ascii="Courier New" w:hAnsi="Courier New" w:cs="Courier New" w:hint="default"/>
+      </w:rPr>
+    </w:lvl>
+    <w:lvl w:ilvl="5" w:tplc="04090005" w:tentative="1">
+      <w:start w:val="1"/>
+      <w:numFmt w:val="bullet"/>
+      <w:lvlText w:val=""/>
+      <w:lvlJc w:val="left"/>
+      <w:pPr>
+        <w:ind w:left="4680" w:hanging="360"/>
+      </w:pPr>
+      <w:rPr>
+        <w:rFonts w:ascii="Wingdings" w:hAnsi="Wingdings" w:hint="default"/>
+      </w:rPr>
+    </w:lvl>
+    <w:lvl w:ilvl="6" w:tplc="04090001" w:tentative="1">
+      <w:start w:val="1"/>
+      <w:numFmt w:val="bullet"/>
+      <w:lvlText w:val=""/>
+      <w:lvlJc w:val="left"/>
+      <w:pPr>
+        <w:ind w:left="5400" w:hanging="360"/>
+      </w:pPr>
+      <w:rPr>
+        <w:rFonts w:ascii="Symbol" w:hAnsi="Symbol" w:hint="default"/>
+      </w:rPr>
+    </w:lvl>
+    <w:lvl w:ilvl="7" w:tplc="04090003" w:tentative="1">
+      <w:start w:val="1"/>
+      <w:numFmt w:val="bullet"/>
+      <w:lvlText w:val="o"/>
+      <w:lvlJc w:val="left"/>
+      <w:pPr>
+        <w:ind w:left="6120" w:hanging="360"/>
+      </w:pPr>
+      <w:rPr>
+        <w:rFonts w:ascii="Courier New" w:hAnsi="Courier New" w:cs="Courier New" w:hint="default"/>
+      </w:rPr>
+    </w:lvl>
+    <w:lvl w:ilvl="8" w:tplc="04090005" w:tentative="1">
+      <w:start w:val="1"/>
+      <w:numFmt w:val="bullet"/>
+      <w:lvlText w:val=""/>
+      <w:lvlJc w:val="left"/>
+      <w:pPr>
+        <w:ind w:left="6840" w:hanging="360"/>
+      </w:pPr>
+      <w:rPr>
+        <w:rFonts w:ascii="Wingdings" w:hAnsi="Wingdings" w:hint="default"/>
+      </w:rPr>
+    </w:lvl>
+  </w:abstractNum>
+  <w:abstractNum w:abstractNumId="12" w15:restartNumberingAfterBreak="0">
+    <w:nsid w:val="46E87199"/>
+    <w:multiLevelType w:val="hybridMultilevel"/>
+    <w:tmpl w:val="350C7906"/>
+    <w:lvl w:ilvl="0" w:tplc="04090001">
+      <w:start w:val="1"/>
+      <w:numFmt w:val="bullet"/>
+      <w:lvlText w:val=""/>
+      <w:lvlJc w:val="left"/>
+      <w:pPr>
+        <w:ind w:left="1080" w:hanging="360"/>
+      </w:pPr>
+      <w:rPr>
+        <w:rFonts w:ascii="Symbol" w:hAnsi="Symbol" w:hint="default"/>
+      </w:rPr>
+    </w:lvl>
+    <w:lvl w:ilvl="1" w:tplc="04090003" w:tentative="1">
+      <w:start w:val="1"/>
+      <w:numFmt w:val="bullet"/>
+      <w:lvlText w:val="o"/>
+      <w:lvlJc w:val="left"/>
+      <w:pPr>
+        <w:ind w:left="1800" w:hanging="360"/>
+      </w:pPr>
+      <w:rPr>
+        <w:rFonts w:ascii="Courier New" w:hAnsi="Courier New" w:cs="Courier New" w:hint="default"/>
+      </w:rPr>
+    </w:lvl>
+    <w:lvl w:ilvl="2" w:tplc="04090005" w:tentative="1">
+      <w:start w:val="1"/>
+      <w:numFmt w:val="bullet"/>
+      <w:lvlText w:val=""/>
+      <w:lvlJc w:val="left"/>
+      <w:pPr>
+        <w:ind w:left="2520" w:hanging="360"/>
+      </w:pPr>
+      <w:rPr>
+        <w:rFonts w:ascii="Wingdings" w:hAnsi="Wingdings" w:hint="default"/>
+      </w:rPr>
+    </w:lvl>
+    <w:lvl w:ilvl="3" w:tplc="04090001" w:tentative="1">
+      <w:start w:val="1"/>
+      <w:numFmt w:val="bullet"/>
+      <w:lvlText w:val=""/>
+      <w:lvlJc w:val="left"/>
+      <w:pPr>
+        <w:ind w:left="3240" w:hanging="360"/>
+      </w:pPr>
+      <w:rPr>
+        <w:rFonts w:ascii="Symbol" w:hAnsi="Symbol" w:hint="default"/>
+      </w:rPr>
+    </w:lvl>
+    <w:lvl w:ilvl="4" w:tplc="04090003" w:tentative="1">
+      <w:start w:val="1"/>
+      <w:numFmt w:val="bullet"/>
+      <w:lvlText w:val="o"/>
+      <w:lvlJc w:val="left"/>
+      <w:pPr>
+        <w:ind w:left="3960" w:hanging="360"/>
+      </w:pPr>
+      <w:rPr>
+        <w:rFonts w:ascii="Courier New" w:hAnsi="Courier New" w:cs="Courier New" w:hint="default"/>
+      </w:rPr>
+    </w:lvl>
+    <w:lvl w:ilvl="5" w:tplc="04090005" w:tentative="1">
+      <w:start w:val="1"/>
+      <w:numFmt w:val="bullet"/>
+      <w:lvlText w:val=""/>
+      <w:lvlJc w:val="left"/>
+      <w:pPr>
+        <w:ind w:left="4680" w:hanging="360"/>
+      </w:pPr>
+      <w:rPr>
+        <w:rFonts w:ascii="Wingdings" w:hAnsi="Wingdings" w:hint="default"/>
+      </w:rPr>
+    </w:lvl>
+    <w:lvl w:ilvl="6" w:tplc="04090001" w:tentative="1">
+      <w:start w:val="1"/>
+      <w:numFmt w:val="bullet"/>
+      <w:lvlText w:val=""/>
+      <w:lvlJc w:val="left"/>
+      <w:pPr>
+        <w:ind w:left="5400" w:hanging="360"/>
+      </w:pPr>
+      <w:rPr>
+        <w:rFonts w:ascii="Symbol" w:hAnsi="Symbol" w:hint="default"/>
+      </w:rPr>
+    </w:lvl>
+    <w:lvl w:ilvl="7" w:tplc="04090003" w:tentative="1">
+      <w:start w:val="1"/>
+      <w:numFmt w:val="bullet"/>
+      <w:lvlText w:val="o"/>
+      <w:lvlJc w:val="left"/>
+      <w:pPr>
+        <w:ind w:left="6120" w:hanging="360"/>
+      </w:pPr>
+      <w:rPr>
+        <w:rFonts w:ascii="Courier New" w:hAnsi="Courier New" w:cs="Courier New" w:hint="default"/>
+      </w:rPr>
+    </w:lvl>
+    <w:lvl w:ilvl="8" w:tplc="04090005" w:tentative="1">
+      <w:start w:val="1"/>
+      <w:numFmt w:val="bullet"/>
+      <w:lvlText w:val=""/>
+      <w:lvlJc w:val="left"/>
+      <w:pPr>
+        <w:ind w:left="6840" w:hanging="360"/>
+      </w:pPr>
+      <w:rPr>
+        <w:rFonts w:ascii="Wingdings" w:hAnsi="Wingdings" w:hint="default"/>
+      </w:rPr>
+    </w:lvl>
+  </w:abstractNum>
+  <w:abstractNum w:abstractNumId="13" w15:restartNumberingAfterBreak="0">
     <w:nsid w:val="4C8D04D5"/>
     <w:multiLevelType w:val="hybridMultilevel"/>
     <w:tmpl w:val="5A5E2C3A"/>
@@ -8612,7 +10134,120 @@
       </w:pPr>
     </w:lvl>
   </w:abstractNum>
-  <w:abstractNum w:abstractNumId="5" w15:restartNumberingAfterBreak="0">
+  <w:abstractNum w:abstractNumId="14" w15:restartNumberingAfterBreak="0">
+    <w:nsid w:val="4F4A0706"/>
+    <w:multiLevelType w:val="hybridMultilevel"/>
+    <w:tmpl w:val="4FD87FA2"/>
+    <w:lvl w:ilvl="0" w:tplc="04090001">
+      <w:start w:val="1"/>
+      <w:numFmt w:val="bullet"/>
+      <w:lvlText w:val=""/>
+      <w:lvlJc w:val="left"/>
+      <w:pPr>
+        <w:ind w:left="1080" w:hanging="360"/>
+      </w:pPr>
+      <w:rPr>
+        <w:rFonts w:ascii="Symbol" w:hAnsi="Symbol" w:hint="default"/>
+      </w:rPr>
+    </w:lvl>
+    <w:lvl w:ilvl="1" w:tplc="04090003" w:tentative="1">
+      <w:start w:val="1"/>
+      <w:numFmt w:val="bullet"/>
+      <w:lvlText w:val="o"/>
+      <w:lvlJc w:val="left"/>
+      <w:pPr>
+        <w:ind w:left="1800" w:hanging="360"/>
+      </w:pPr>
+      <w:rPr>
+        <w:rFonts w:ascii="Courier New" w:hAnsi="Courier New" w:cs="Courier New" w:hint="default"/>
+      </w:rPr>
+    </w:lvl>
+    <w:lvl w:ilvl="2" w:tplc="04090005" w:tentative="1">
+      <w:start w:val="1"/>
+      <w:numFmt w:val="bullet"/>
+      <w:lvlText w:val=""/>
+      <w:lvlJc w:val="left"/>
+      <w:pPr>
+        <w:ind w:left="2520" w:hanging="360"/>
+      </w:pPr>
+      <w:rPr>
+        <w:rFonts w:ascii="Wingdings" w:hAnsi="Wingdings" w:hint="default"/>
+      </w:rPr>
+    </w:lvl>
+    <w:lvl w:ilvl="3" w:tplc="04090001" w:tentative="1">
+      <w:start w:val="1"/>
+      <w:numFmt w:val="bullet"/>
+      <w:lvlText w:val=""/>
+      <w:lvlJc w:val="left"/>
+      <w:pPr>
+        <w:ind w:left="3240" w:hanging="360"/>
+      </w:pPr>
+      <w:rPr>
+        <w:rFonts w:ascii="Symbol" w:hAnsi="Symbol" w:hint="default"/>
+      </w:rPr>
+    </w:lvl>
+    <w:lvl w:ilvl="4" w:tplc="04090003" w:tentative="1">
+      <w:start w:val="1"/>
+      <w:numFmt w:val="bullet"/>
+      <w:lvlText w:val="o"/>
+      <w:lvlJc w:val="left"/>
+      <w:pPr>
+        <w:ind w:left="3960" w:hanging="360"/>
+      </w:pPr>
+      <w:rPr>
+        <w:rFonts w:ascii="Courier New" w:hAnsi="Courier New" w:cs="Courier New" w:hint="default"/>
+      </w:rPr>
+    </w:lvl>
+    <w:lvl w:ilvl="5" w:tplc="04090005" w:tentative="1">
+      <w:start w:val="1"/>
+      <w:numFmt w:val="bullet"/>
+      <w:lvlText w:val=""/>
+      <w:lvlJc w:val="left"/>
+      <w:pPr>
+        <w:ind w:left="4680" w:hanging="360"/>
+      </w:pPr>
+      <w:rPr>
+        <w:rFonts w:ascii="Wingdings" w:hAnsi="Wingdings" w:hint="default"/>
+      </w:rPr>
+    </w:lvl>
+    <w:lvl w:ilvl="6" w:tplc="04090001" w:tentative="1">
+      <w:start w:val="1"/>
+      <w:numFmt w:val="bullet"/>
+      <w:lvlText w:val=""/>
+      <w:lvlJc w:val="left"/>
+      <w:pPr>
+        <w:ind w:left="5400" w:hanging="360"/>
+      </w:pPr>
+      <w:rPr>
+        <w:rFonts w:ascii="Symbol" w:hAnsi="Symbol" w:hint="default"/>
+      </w:rPr>
+    </w:lvl>
+    <w:lvl w:ilvl="7" w:tplc="04090003" w:tentative="1">
+      <w:start w:val="1"/>
+      <w:numFmt w:val="bullet"/>
+      <w:lvlText w:val="o"/>
+      <w:lvlJc w:val="left"/>
+      <w:pPr>
+        <w:ind w:left="6120" w:hanging="360"/>
+      </w:pPr>
+      <w:rPr>
+        <w:rFonts w:ascii="Courier New" w:hAnsi="Courier New" w:cs="Courier New" w:hint="default"/>
+      </w:rPr>
+    </w:lvl>
+    <w:lvl w:ilvl="8" w:tplc="04090005" w:tentative="1">
+      <w:start w:val="1"/>
+      <w:numFmt w:val="bullet"/>
+      <w:lvlText w:val=""/>
+      <w:lvlJc w:val="left"/>
+      <w:pPr>
+        <w:ind w:left="6840" w:hanging="360"/>
+      </w:pPr>
+      <w:rPr>
+        <w:rFonts w:ascii="Wingdings" w:hAnsi="Wingdings" w:hint="default"/>
+      </w:rPr>
+    </w:lvl>
+  </w:abstractNum>
+  <w:abstractNum w:abstractNumId="15" w15:restartNumberingAfterBreak="0">
     <w:nsid w:val="52276CE1"/>
     <w:multiLevelType w:val="hybridMultilevel"/>
     <w:tmpl w:val="EBFCAD24"/>
@@ -8698,10 +10333,10 @@
       </w:pPr>
     </w:lvl>
   </w:abstractNum>
-  <w:abstractNum w:abstractNumId="6" w15:restartNumberingAfterBreak="0">
+  <w:abstractNum w:abstractNumId="16" w15:restartNumberingAfterBreak="0">
     <w:nsid w:val="542A25B8"/>
     <w:multiLevelType w:val="hybridMultilevel"/>
-    <w:tmpl w:val="3AB45F54"/>
+    <w:tmpl w:val="2752C11A"/>
     <w:lvl w:ilvl="0" w:tplc="0409000F">
       <w:start w:val="1"/>
       <w:numFmt w:val="decimal"/>
@@ -8784,7 +10419,7 @@
       </w:pPr>
     </w:lvl>
   </w:abstractNum>
-  <w:abstractNum w:abstractNumId="7" w15:restartNumberingAfterBreak="0">
+  <w:abstractNum w:abstractNumId="17" w15:restartNumberingAfterBreak="0">
     <w:nsid w:val="5E5D6C8F"/>
     <w:multiLevelType w:val="hybridMultilevel"/>
     <w:tmpl w:val="8C701CFA"/>
@@ -8870,7 +10505,120 @@
       </w:pPr>
     </w:lvl>
   </w:abstractNum>
-  <w:abstractNum w:abstractNumId="8" w15:restartNumberingAfterBreak="0">
+  <w:abstractNum w:abstractNumId="18" w15:restartNumberingAfterBreak="0">
+    <w:nsid w:val="5ED260E7"/>
+    <w:multiLevelType w:val="hybridMultilevel"/>
+    <w:tmpl w:val="643A7746"/>
+    <w:lvl w:ilvl="0" w:tplc="04090001">
+      <w:start w:val="1"/>
+      <w:numFmt w:val="bullet"/>
+      <w:lvlText w:val=""/>
+      <w:lvlJc w:val="left"/>
+      <w:pPr>
+        <w:ind w:left="1080" w:hanging="360"/>
+      </w:pPr>
+      <w:rPr>
+        <w:rFonts w:ascii="Symbol" w:hAnsi="Symbol" w:hint="default"/>
+      </w:rPr>
+    </w:lvl>
+    <w:lvl w:ilvl="1" w:tplc="04090003" w:tentative="1">
+      <w:start w:val="1"/>
+      <w:numFmt w:val="bullet"/>
+      <w:lvlText w:val="o"/>
+      <w:lvlJc w:val="left"/>
+      <w:pPr>
+        <w:ind w:left="1800" w:hanging="360"/>
+      </w:pPr>
+      <w:rPr>
+        <w:rFonts w:ascii="Courier New" w:hAnsi="Courier New" w:cs="Courier New" w:hint="default"/>
+      </w:rPr>
+    </w:lvl>
+    <w:lvl w:ilvl="2" w:tplc="04090005" w:tentative="1">
+      <w:start w:val="1"/>
+      <w:numFmt w:val="bullet"/>
+      <w:lvlText w:val=""/>
+      <w:lvlJc w:val="left"/>
+      <w:pPr>
+        <w:ind w:left="2520" w:hanging="360"/>
+      </w:pPr>
+      <w:rPr>
+        <w:rFonts w:ascii="Wingdings" w:hAnsi="Wingdings" w:hint="default"/>
+      </w:rPr>
+    </w:lvl>
+    <w:lvl w:ilvl="3" w:tplc="04090001" w:tentative="1">
+      <w:start w:val="1"/>
+      <w:numFmt w:val="bullet"/>
+      <w:lvlText w:val=""/>
+      <w:lvlJc w:val="left"/>
+      <w:pPr>
+        <w:ind w:left="3240" w:hanging="360"/>
+      </w:pPr>
+      <w:rPr>
+        <w:rFonts w:ascii="Symbol" w:hAnsi="Symbol" w:hint="default"/>
+      </w:rPr>
+    </w:lvl>
+    <w:lvl w:ilvl="4" w:tplc="04090003" w:tentative="1">
+      <w:start w:val="1"/>
+      <w:numFmt w:val="bullet"/>
+      <w:lvlText w:val="o"/>
+      <w:lvlJc w:val="left"/>
+      <w:pPr>
+        <w:ind w:left="3960" w:hanging="360"/>
+      </w:pPr>
+      <w:rPr>
+        <w:rFonts w:ascii="Courier New" w:hAnsi="Courier New" w:cs="Courier New" w:hint="default"/>
+      </w:rPr>
+    </w:lvl>
+    <w:lvl w:ilvl="5" w:tplc="04090005" w:tentative="1">
+      <w:start w:val="1"/>
+      <w:numFmt w:val="bullet"/>
+      <w:lvlText w:val=""/>
+      <w:lvlJc w:val="left"/>
+      <w:pPr>
+        <w:ind w:left="4680" w:hanging="360"/>
+      </w:pPr>
+      <w:rPr>
+        <w:rFonts w:ascii="Wingdings" w:hAnsi="Wingdings" w:hint="default"/>
+      </w:rPr>
+    </w:lvl>
+    <w:lvl w:ilvl="6" w:tplc="04090001" w:tentative="1">
+      <w:start w:val="1"/>
+      <w:numFmt w:val="bullet"/>
+      <w:lvlText w:val=""/>
+      <w:lvlJc w:val="left"/>
+      <w:pPr>
+        <w:ind w:left="5400" w:hanging="360"/>
+      </w:pPr>
+      <w:rPr>
+        <w:rFonts w:ascii="Symbol" w:hAnsi="Symbol" w:hint="default"/>
+      </w:rPr>
+    </w:lvl>
+    <w:lvl w:ilvl="7" w:tplc="04090003" w:tentative="1">
+      <w:start w:val="1"/>
+      <w:numFmt w:val="bullet"/>
+      <w:lvlText w:val="o"/>
+      <w:lvlJc w:val="left"/>
+      <w:pPr>
+        <w:ind w:left="6120" w:hanging="360"/>
+      </w:pPr>
+      <w:rPr>
+        <w:rFonts w:ascii="Courier New" w:hAnsi="Courier New" w:cs="Courier New" w:hint="default"/>
+      </w:rPr>
+    </w:lvl>
+    <w:lvl w:ilvl="8" w:tplc="04090005" w:tentative="1">
+      <w:start w:val="1"/>
+      <w:numFmt w:val="bullet"/>
+      <w:lvlText w:val=""/>
+      <w:lvlJc w:val="left"/>
+      <w:pPr>
+        <w:ind w:left="6840" w:hanging="360"/>
+      </w:pPr>
+      <w:rPr>
+        <w:rFonts w:ascii="Wingdings" w:hAnsi="Wingdings" w:hint="default"/>
+      </w:rPr>
+    </w:lvl>
+  </w:abstractNum>
+  <w:abstractNum w:abstractNumId="19" w15:restartNumberingAfterBreak="0">
     <w:nsid w:val="5F31142A"/>
     <w:multiLevelType w:val="hybridMultilevel"/>
     <w:tmpl w:val="A39E5B46"/>
@@ -8956,7 +10704,93 @@
       </w:pPr>
     </w:lvl>
   </w:abstractNum>
-  <w:abstractNum w:abstractNumId="9" w15:restartNumberingAfterBreak="0">
+  <w:abstractNum w:abstractNumId="20" w15:restartNumberingAfterBreak="0">
+    <w:nsid w:val="617641A3"/>
+    <w:multiLevelType w:val="hybridMultilevel"/>
+    <w:tmpl w:val="866681E2"/>
+    <w:lvl w:ilvl="0" w:tplc="0409000F">
+      <w:start w:val="1"/>
+      <w:numFmt w:val="decimal"/>
+      <w:lvlText w:val="%1."/>
+      <w:lvlJc w:val="left"/>
+      <w:pPr>
+        <w:ind w:left="720" w:hanging="360"/>
+      </w:pPr>
+    </w:lvl>
+    <w:lvl w:ilvl="1" w:tplc="04090019" w:tentative="1">
+      <w:start w:val="1"/>
+      <w:numFmt w:val="lowerLetter"/>
+      <w:lvlText w:val="%2."/>
+      <w:lvlJc w:val="left"/>
+      <w:pPr>
+        <w:ind w:left="1440" w:hanging="360"/>
+      </w:pPr>
+    </w:lvl>
+    <w:lvl w:ilvl="2" w:tplc="0409001B" w:tentative="1">
+      <w:start w:val="1"/>
+      <w:numFmt w:val="lowerRoman"/>
+      <w:lvlText w:val="%3."/>
+      <w:lvlJc w:val="right"/>
+      <w:pPr>
+        <w:ind w:left="2160" w:hanging="180"/>
+      </w:pPr>
+    </w:lvl>
+    <w:lvl w:ilvl="3" w:tplc="0409000F" w:tentative="1">
+      <w:start w:val="1"/>
+      <w:numFmt w:val="decimal"/>
+      <w:lvlText w:val="%4."/>
+      <w:lvlJc w:val="left"/>
+      <w:pPr>
+        <w:ind w:left="2880" w:hanging="360"/>
+      </w:pPr>
+    </w:lvl>
+    <w:lvl w:ilvl="4" w:tplc="04090019" w:tentative="1">
+      <w:start w:val="1"/>
+      <w:numFmt w:val="lowerLetter"/>
+      <w:lvlText w:val="%5."/>
+      <w:lvlJc w:val="left"/>
+      <w:pPr>
+        <w:ind w:left="3600" w:hanging="360"/>
+      </w:pPr>
+    </w:lvl>
+    <w:lvl w:ilvl="5" w:tplc="0409001B" w:tentative="1">
+      <w:start w:val="1"/>
+      <w:numFmt w:val="lowerRoman"/>
+      <w:lvlText w:val="%6."/>
+      <w:lvlJc w:val="right"/>
+      <w:pPr>
+        <w:ind w:left="4320" w:hanging="180"/>
+      </w:pPr>
+    </w:lvl>
+    <w:lvl w:ilvl="6" w:tplc="0409000F" w:tentative="1">
+      <w:start w:val="1"/>
+      <w:numFmt w:val="decimal"/>
+      <w:lvlText w:val="%7."/>
+      <w:lvlJc w:val="left"/>
+      <w:pPr>
+        <w:ind w:left="5040" w:hanging="360"/>
+      </w:pPr>
+    </w:lvl>
+    <w:lvl w:ilvl="7" w:tplc="04090019" w:tentative="1">
+      <w:start w:val="1"/>
+      <w:numFmt w:val="lowerLetter"/>
+      <w:lvlText w:val="%8."/>
+      <w:lvlJc w:val="left"/>
+      <w:pPr>
+        <w:ind w:left="5760" w:hanging="360"/>
+      </w:pPr>
+    </w:lvl>
+    <w:lvl w:ilvl="8" w:tplc="0409001B" w:tentative="1">
+      <w:start w:val="1"/>
+      <w:numFmt w:val="lowerRoman"/>
+      <w:lvlText w:val="%9."/>
+      <w:lvlJc w:val="right"/>
+      <w:pPr>
+        <w:ind w:left="6480" w:hanging="180"/>
+      </w:pPr>
+    </w:lvl>
+  </w:abstractNum>
+  <w:abstractNum w:abstractNumId="21" w15:restartNumberingAfterBreak="0">
     <w:nsid w:val="66D70236"/>
     <w:multiLevelType w:val="hybridMultilevel"/>
     <w:tmpl w:val="5FCC9432"/>
@@ -9042,7 +10876,7 @@
       </w:pPr>
     </w:lvl>
   </w:abstractNum>
-  <w:abstractNum w:abstractNumId="10" w15:restartNumberingAfterBreak="0">
+  <w:abstractNum w:abstractNumId="22" w15:restartNumberingAfterBreak="0">
     <w:nsid w:val="6D6037EC"/>
     <w:multiLevelType w:val="hybridMultilevel"/>
     <w:tmpl w:val="34B8CB42"/>
@@ -9128,38 +10962,190 @@
       </w:pPr>
     </w:lvl>
   </w:abstractNum>
+  <w:abstractNum w:abstractNumId="23" w15:restartNumberingAfterBreak="0">
+    <w:nsid w:val="781F0792"/>
+    <w:multiLevelType w:val="hybridMultilevel"/>
+    <w:tmpl w:val="BD1AFD5C"/>
+    <w:lvl w:ilvl="0" w:tplc="04090001">
+      <w:start w:val="1"/>
+      <w:numFmt w:val="bullet"/>
+      <w:lvlText w:val=""/>
+      <w:lvlJc w:val="left"/>
+      <w:pPr>
+        <w:ind w:left="1080" w:hanging="360"/>
+      </w:pPr>
+      <w:rPr>
+        <w:rFonts w:ascii="Symbol" w:hAnsi="Symbol" w:hint="default"/>
+      </w:rPr>
+    </w:lvl>
+    <w:lvl w:ilvl="1" w:tplc="04090003" w:tentative="1">
+      <w:start w:val="1"/>
+      <w:numFmt w:val="bullet"/>
+      <w:lvlText w:val="o"/>
+      <w:lvlJc w:val="left"/>
+      <w:pPr>
+        <w:ind w:left="1800" w:hanging="360"/>
+      </w:pPr>
+      <w:rPr>
+        <w:rFonts w:ascii="Courier New" w:hAnsi="Courier New" w:cs="Courier New" w:hint="default"/>
+      </w:rPr>
+    </w:lvl>
+    <w:lvl w:ilvl="2" w:tplc="04090005" w:tentative="1">
+      <w:start w:val="1"/>
+      <w:numFmt w:val="bullet"/>
+      <w:lvlText w:val=""/>
+      <w:lvlJc w:val="left"/>
+      <w:pPr>
+        <w:ind w:left="2520" w:hanging="360"/>
+      </w:pPr>
+      <w:rPr>
+        <w:rFonts w:ascii="Wingdings" w:hAnsi="Wingdings" w:hint="default"/>
+      </w:rPr>
+    </w:lvl>
+    <w:lvl w:ilvl="3" w:tplc="04090001" w:tentative="1">
+      <w:start w:val="1"/>
+      <w:numFmt w:val="bullet"/>
+      <w:lvlText w:val=""/>
+      <w:lvlJc w:val="left"/>
+      <w:pPr>
+        <w:ind w:left="3240" w:hanging="360"/>
+      </w:pPr>
+      <w:rPr>
+        <w:rFonts w:ascii="Symbol" w:hAnsi="Symbol" w:hint="default"/>
+      </w:rPr>
+    </w:lvl>
+    <w:lvl w:ilvl="4" w:tplc="04090003" w:tentative="1">
+      <w:start w:val="1"/>
+      <w:numFmt w:val="bullet"/>
+      <w:lvlText w:val="o"/>
+      <w:lvlJc w:val="left"/>
+      <w:pPr>
+        <w:ind w:left="3960" w:hanging="360"/>
+      </w:pPr>
+      <w:rPr>
+        <w:rFonts w:ascii="Courier New" w:hAnsi="Courier New" w:cs="Courier New" w:hint="default"/>
+      </w:rPr>
+    </w:lvl>
+    <w:lvl w:ilvl="5" w:tplc="04090005" w:tentative="1">
+      <w:start w:val="1"/>
+      <w:numFmt w:val="bullet"/>
+      <w:lvlText w:val=""/>
+      <w:lvlJc w:val="left"/>
+      <w:pPr>
+        <w:ind w:left="4680" w:hanging="360"/>
+      </w:pPr>
+      <w:rPr>
+        <w:rFonts w:ascii="Wingdings" w:hAnsi="Wingdings" w:hint="default"/>
+      </w:rPr>
+    </w:lvl>
+    <w:lvl w:ilvl="6" w:tplc="04090001" w:tentative="1">
+      <w:start w:val="1"/>
+      <w:numFmt w:val="bullet"/>
+      <w:lvlText w:val=""/>
+      <w:lvlJc w:val="left"/>
+      <w:pPr>
+        <w:ind w:left="5400" w:hanging="360"/>
+      </w:pPr>
+      <w:rPr>
+        <w:rFonts w:ascii="Symbol" w:hAnsi="Symbol" w:hint="default"/>
+      </w:rPr>
+    </w:lvl>
+    <w:lvl w:ilvl="7" w:tplc="04090003" w:tentative="1">
+      <w:start w:val="1"/>
+      <w:numFmt w:val="bullet"/>
+      <w:lvlText w:val="o"/>
+      <w:lvlJc w:val="left"/>
+      <w:pPr>
+        <w:ind w:left="6120" w:hanging="360"/>
+      </w:pPr>
+      <w:rPr>
+        <w:rFonts w:ascii="Courier New" w:hAnsi="Courier New" w:cs="Courier New" w:hint="default"/>
+      </w:rPr>
+    </w:lvl>
+    <w:lvl w:ilvl="8" w:tplc="04090005" w:tentative="1">
+      <w:start w:val="1"/>
+      <w:numFmt w:val="bullet"/>
+      <w:lvlText w:val=""/>
+      <w:lvlJc w:val="left"/>
+      <w:pPr>
+        <w:ind w:left="6840" w:hanging="360"/>
+      </w:pPr>
+      <w:rPr>
+        <w:rFonts w:ascii="Wingdings" w:hAnsi="Wingdings" w:hint="default"/>
+      </w:rPr>
+    </w:lvl>
+  </w:abstractNum>
   <w:num w:numId="1">
-    <w:abstractNumId w:val="10"/>
+    <w:abstractNumId w:val="22"/>
   </w:num>
   <w:num w:numId="2">
-    <w:abstractNumId w:val="3"/>
+    <w:abstractNumId w:val="8"/>
   </w:num>
   <w:num w:numId="3">
-    <w:abstractNumId w:val="8"/>
+    <w:abstractNumId w:val="19"/>
   </w:num>
   <w:num w:numId="4">
-    <w:abstractNumId w:val="9"/>
+    <w:abstractNumId w:val="21"/>
   </w:num>
   <w:num w:numId="5">
-    <w:abstractNumId w:val="7"/>
+    <w:abstractNumId w:val="17"/>
   </w:num>
   <w:num w:numId="6">
     <w:abstractNumId w:val="0"/>
   </w:num>
   <w:num w:numId="7">
+    <w:abstractNumId w:val="4"/>
+  </w:num>
+  <w:num w:numId="8">
+    <w:abstractNumId w:val="15"/>
+  </w:num>
+  <w:num w:numId="9">
+    <w:abstractNumId w:val="13"/>
+  </w:num>
+  <w:num w:numId="10">
+    <w:abstractNumId w:val="7"/>
+  </w:num>
+  <w:num w:numId="11">
+    <w:abstractNumId w:val="16"/>
+  </w:num>
+  <w:num w:numId="12">
+    <w:abstractNumId w:val="5"/>
+  </w:num>
+  <w:num w:numId="13">
+    <w:abstractNumId w:val="2"/>
+  </w:num>
+  <w:num w:numId="14">
+    <w:abstractNumId w:val="20"/>
+  </w:num>
+  <w:num w:numId="15">
+    <w:abstractNumId w:val="14"/>
+  </w:num>
+  <w:num w:numId="16">
+    <w:abstractNumId w:val="10"/>
+  </w:num>
+  <w:num w:numId="17">
+    <w:abstractNumId w:val="11"/>
+  </w:num>
+  <w:num w:numId="18">
+    <w:abstractNumId w:val="18"/>
+  </w:num>
+  <w:num w:numId="19">
+    <w:abstractNumId w:val="23"/>
+  </w:num>
+  <w:num w:numId="20">
+    <w:abstractNumId w:val="6"/>
+  </w:num>
+  <w:num w:numId="21">
     <w:abstractNumId w:val="1"/>
   </w:num>
-  <w:num w:numId="8">
-    <w:abstractNumId w:val="5"/>
+  <w:num w:numId="22">
+    <w:abstractNumId w:val="9"/>
   </w:num>
-  <w:num w:numId="9">
-    <w:abstractNumId w:val="4"/>
+  <w:num w:numId="23">
+    <w:abstractNumId w:val="12"/>
   </w:num>
-  <w:num w:numId="10">
-    <w:abstractNumId w:val="2"/>
-  </w:num>
-  <w:num w:numId="11">
-    <w:abstractNumId w:val="6"/>
+  <w:num w:numId="24">
+    <w:abstractNumId w:val="3"/>
   </w:num>
   <w:numIdMacAtCleanup w:val="7"/>
 </w:numbering>
@@ -10647,7 +12633,7 @@
 </file>
 
 <file path=customXml/itemProps1.xml><?xml version="1.0" encoding="utf-8"?>
-<ds:datastoreItem xmlns:ds="http://schemas.openxmlformats.org/officeDocument/2006/customXml" ds:itemID="{BCB53AE3-57CF-4CCF-97A7-A11D2A71D743}">
+<ds:datastoreItem xmlns:ds="http://schemas.openxmlformats.org/officeDocument/2006/customXml" ds:itemID="{E589FB36-6659-4C10-9AEC-BFD8CD06EA2A}">
   <ds:schemaRefs>
     <ds:schemaRef ds:uri="http://schemas.openxmlformats.org/officeDocument/2006/bibliography"/>
   </ds:schemaRefs>

</xml_diff>

<commit_message>
Finished Chapter 1 : Product Description
</commit_message>
<xml_diff>
--- a/Project Documentation.docx
+++ b/Project Documentation.docx
@@ -3100,13 +3100,17 @@
         </w:pBdr>
         <w:jc w:val="center"/>
         <w:rPr>
-          <w:sz w:val="40"/>
-          <w:szCs w:val="40"/>
-          <w:lang w:bidi="ar-EG"/>
-        </w:rPr>
-      </w:pPr>
-      <w:r>
-        <w:rPr>
+          <w:b/>
+          <w:bCs/>
+          <w:sz w:val="40"/>
+          <w:szCs w:val="40"/>
+          <w:lang w:bidi="ar-EG"/>
+        </w:rPr>
+      </w:pPr>
+      <w:r>
+        <w:rPr>
+          <w:b/>
+          <w:bCs/>
           <w:sz w:val="40"/>
           <w:szCs w:val="40"/>
           <w:lang w:bidi="ar-EG"/>
@@ -4076,109 +4080,1740 @@
     <w:p>
       <w:pPr>
         <w:pStyle w:val="StyleFive"/>
+        <w:numPr>
+          <w:ilvl w:val="0"/>
+          <w:numId w:val="25"/>
+        </w:numPr>
+        <w:rPr>
+          <w:b/>
+          <w:bCs/>
+        </w:rPr>
+      </w:pPr>
+      <w:r>
+        <w:rPr>
+          <w:b/>
+          <w:bCs/>
+        </w:rPr>
+        <w:t>Compliance with Educational Standards:</w:t>
+      </w:r>
+    </w:p>
+    <w:p>
+      <w:pPr>
+        <w:pStyle w:val="StyleFive"/>
+        <w:numPr>
+          <w:ilvl w:val="0"/>
+          <w:numId w:val="26"/>
+        </w:numPr>
+      </w:pPr>
+      <w:r>
+        <w:t>Adherence to educational standards and guidelines to ensure compatibility with existing curricula and educational frameworks.</w:t>
+      </w:r>
+    </w:p>
+    <w:p>
+      <w:pPr>
+        <w:pStyle w:val="StyleFive"/>
+        <w:numPr>
+          <w:ilvl w:val="0"/>
+          <w:numId w:val="25"/>
+        </w:numPr>
+        <w:rPr>
+          <w:b/>
+          <w:bCs/>
+        </w:rPr>
+      </w:pPr>
+      <w:r>
+        <w:rPr>
+          <w:b/>
+          <w:bCs/>
+        </w:rPr>
+        <w:t>Scalability:</w:t>
+      </w:r>
+    </w:p>
+    <w:p>
+      <w:pPr>
+        <w:pStyle w:val="StyleFive"/>
+        <w:numPr>
+          <w:ilvl w:val="0"/>
+          <w:numId w:val="26"/>
+        </w:numPr>
+      </w:pPr>
+      <w:r>
+        <w:t>The platform should be scalable to accommodate a growing user base and evolving educational needs.</w:t>
+      </w:r>
+    </w:p>
+    <w:p>
+      <w:pPr>
+        <w:pStyle w:val="StyleFive"/>
+        <w:numPr>
+          <w:ilvl w:val="0"/>
+          <w:numId w:val="25"/>
+        </w:numPr>
+        <w:rPr>
+          <w:b/>
+          <w:bCs/>
+        </w:rPr>
+      </w:pPr>
+      <w:r>
+        <w:rPr>
+          <w:b/>
+          <w:bCs/>
+        </w:rPr>
+        <w:t>Integration Capabilities:</w:t>
+      </w:r>
+    </w:p>
+    <w:p>
+      <w:pPr>
+        <w:pStyle w:val="StyleFive"/>
+        <w:numPr>
+          <w:ilvl w:val="0"/>
+          <w:numId w:val="26"/>
+        </w:numPr>
+      </w:pPr>
+      <w:r>
+        <w:t>Compatibility with learning management systems (LMS) and other educational technologies for seamless integration into existing educational environments.</w:t>
+      </w:r>
+    </w:p>
+    <w:p>
+      <w:pPr>
+        <w:pStyle w:val="StyleFive"/>
+        <w:numPr>
+          <w:ilvl w:val="0"/>
+          <w:numId w:val="25"/>
+        </w:numPr>
+        <w:rPr>
+          <w:b/>
+          <w:bCs/>
+        </w:rPr>
+      </w:pPr>
+      <w:r>
+        <w:rPr>
+          <w:b/>
+          <w:bCs/>
+        </w:rPr>
+        <w:t>Data Analytics and Reporting:</w:t>
+      </w:r>
+    </w:p>
+    <w:p>
+      <w:pPr>
+        <w:pStyle w:val="StyleFive"/>
+        <w:numPr>
+          <w:ilvl w:val="0"/>
+          <w:numId w:val="26"/>
+        </w:numPr>
+      </w:pPr>
+      <w:r>
+        <w:t>Robust data analytics tools to track user engagement, performance, and learning outcomes.</w:t>
+      </w:r>
+    </w:p>
+    <w:p>
+      <w:pPr>
+        <w:pStyle w:val="StyleFive"/>
+        <w:numPr>
+          <w:ilvl w:val="0"/>
+          <w:numId w:val="26"/>
+        </w:numPr>
+      </w:pPr>
+      <w:r>
+        <w:t>Reporting features to generate insights for educators, administrators, and policymakers.</w:t>
+      </w:r>
+    </w:p>
+    <w:p>
+      <w:pPr>
+        <w:pStyle w:val="StyleFive"/>
+        <w:numPr>
+          <w:ilvl w:val="0"/>
+          <w:numId w:val="25"/>
+        </w:numPr>
+        <w:rPr>
+          <w:b/>
+          <w:bCs/>
+        </w:rPr>
+      </w:pPr>
+      <w:r>
+        <w:rPr>
+          <w:b/>
+          <w:bCs/>
+        </w:rPr>
+        <w:t>Security Measures:</w:t>
+      </w:r>
+    </w:p>
+    <w:p>
+      <w:pPr>
+        <w:pStyle w:val="StyleFive"/>
+        <w:numPr>
+          <w:ilvl w:val="0"/>
+          <w:numId w:val="27"/>
+        </w:numPr>
+      </w:pPr>
+      <w:r>
+        <w:t>Implementation of strong security protocols to safeguard user data and ensure compliance with data protection regulations.</w:t>
+      </w:r>
+    </w:p>
+    <w:p>
+      <w:pPr>
+        <w:pStyle w:val="StyleFive"/>
+        <w:numPr>
+          <w:ilvl w:val="0"/>
+          <w:numId w:val="25"/>
+        </w:numPr>
+        <w:rPr>
+          <w:b/>
+          <w:bCs/>
+        </w:rPr>
+      </w:pPr>
+      <w:r>
+        <w:rPr>
+          <w:b/>
+          <w:bCs/>
+        </w:rPr>
+        <w:t>Continuous Improvement:</w:t>
+      </w:r>
+    </w:p>
+    <w:p>
+      <w:pPr>
+        <w:pStyle w:val="StyleFive"/>
+        <w:numPr>
+          <w:ilvl w:val="0"/>
+          <w:numId w:val="27"/>
+        </w:numPr>
+      </w:pPr>
+      <w:r>
+        <w:t>Mechanisms for continuous improvement based on user feedback, technological advancements, and educational research.</w:t>
+      </w:r>
+    </w:p>
+    <w:p>
+      <w:pPr>
+        <w:pStyle w:val="StyleFive"/>
+        <w:numPr>
+          <w:ilvl w:val="0"/>
+          <w:numId w:val="25"/>
+        </w:numPr>
+        <w:rPr>
+          <w:b/>
+          <w:bCs/>
+        </w:rPr>
+      </w:pPr>
+      <w:r>
+        <w:rPr>
+          <w:b/>
+          <w:bCs/>
+        </w:rPr>
+        <w:lastRenderedPageBreak/>
+        <w:t>Interoperability:</w:t>
+      </w:r>
+    </w:p>
+    <w:p>
+      <w:pPr>
+        <w:pStyle w:val="StyleFive"/>
+        <w:numPr>
+          <w:ilvl w:val="0"/>
+          <w:numId w:val="27"/>
+        </w:numPr>
+      </w:pPr>
+      <w:r>
+        <w:t>Interoperability with other assistive technologies and educational software to enhance the overall educational experience.</w:t>
+      </w:r>
+    </w:p>
+    <w:p>
+      <w:pPr>
+        <w:pStyle w:val="StyleFive"/>
+        <w:numPr>
+          <w:ilvl w:val="0"/>
+          <w:numId w:val="25"/>
+        </w:numPr>
+        <w:rPr>
+          <w:b/>
+          <w:bCs/>
+        </w:rPr>
+      </w:pPr>
+      <w:r>
+        <w:rPr>
+          <w:b/>
+          <w:bCs/>
+        </w:rPr>
+        <w:t>Technical Support and Maintenance:</w:t>
+      </w:r>
+    </w:p>
+    <w:p>
+      <w:pPr>
+        <w:pStyle w:val="StyleFive"/>
+        <w:numPr>
+          <w:ilvl w:val="0"/>
+          <w:numId w:val="27"/>
+        </w:numPr>
+      </w:pPr>
+      <w:r>
+        <w:t>Provision of ongoing technical support to address issues promptly and ensure the platform's smooth operation.</w:t>
+      </w:r>
+    </w:p>
+    <w:p>
+      <w:pPr>
+        <w:pStyle w:val="StyleFive"/>
+        <w:numPr>
+          <w:ilvl w:val="0"/>
+          <w:numId w:val="27"/>
+        </w:numPr>
+      </w:pPr>
+      <w:r>
+        <w:t>Regular maintenance and updates to address technological advancements and security concerns.</w:t>
+      </w:r>
+    </w:p>
+    <w:p>
+      <w:pPr>
+        <w:pStyle w:val="StyleFive"/>
+        <w:numPr>
+          <w:ilvl w:val="0"/>
+          <w:numId w:val="25"/>
+        </w:numPr>
+        <w:rPr>
+          <w:b/>
+          <w:bCs/>
+        </w:rPr>
+      </w:pPr>
+      <w:r>
+        <w:rPr>
+          <w:b/>
+          <w:bCs/>
+        </w:rPr>
+        <w:t>Adaptive Learning Algorithms:</w:t>
+      </w:r>
+    </w:p>
+    <w:p>
+      <w:pPr>
+        <w:pStyle w:val="StyleFive"/>
+        <w:numPr>
+          <w:ilvl w:val="0"/>
+          <w:numId w:val="28"/>
+        </w:numPr>
+      </w:pPr>
+      <w:r>
+        <w:t>Implementation of adaptive learning algorithms that tailor content based on user performance and feedback.</w:t>
+      </w:r>
+    </w:p>
+    <w:p>
+      <w:pPr>
+        <w:pStyle w:val="StyleFive"/>
+        <w:numPr>
+          <w:ilvl w:val="0"/>
+          <w:numId w:val="25"/>
+        </w:numPr>
+        <w:rPr>
+          <w:b/>
+          <w:bCs/>
+        </w:rPr>
+      </w:pPr>
+      <w:r>
+        <w:rPr>
+          <w:b/>
+          <w:bCs/>
+        </w:rPr>
+        <w:t>Community Engagement Features:</w:t>
+      </w:r>
+    </w:p>
+    <w:p>
+      <w:pPr>
+        <w:pStyle w:val="StyleFive"/>
+        <w:numPr>
+          <w:ilvl w:val="0"/>
+          <w:numId w:val="28"/>
+        </w:numPr>
+      </w:pPr>
+      <w:r>
+        <w:t xml:space="preserve">Tools to facilitate community engagement, collaboration, and </w:t>
+      </w:r>
+      <w:proofErr w:type="gramStart"/>
+      <w:r>
+        <w:t>resource-sharing</w:t>
+      </w:r>
+      <w:proofErr w:type="gramEnd"/>
+      <w:r>
+        <w:t xml:space="preserve"> among educators, learners, and support networks.</w:t>
+      </w:r>
+    </w:p>
+    <w:p>
+      <w:pPr>
+        <w:pStyle w:val="StyleFive"/>
+        <w:numPr>
+          <w:ilvl w:val="0"/>
+          <w:numId w:val="25"/>
+        </w:numPr>
+        <w:rPr>
+          <w:b/>
+          <w:bCs/>
+        </w:rPr>
+      </w:pPr>
+      <w:r>
+        <w:rPr>
+          <w:b/>
+          <w:bCs/>
+        </w:rPr>
+        <w:t>User Training Programs:</w:t>
+      </w:r>
+    </w:p>
+    <w:p>
+      <w:pPr>
+        <w:pStyle w:val="StyleFive"/>
+        <w:numPr>
+          <w:ilvl w:val="0"/>
+          <w:numId w:val="28"/>
+        </w:numPr>
+      </w:pPr>
+      <w:r>
+        <w:t>Development of comprehensive training programs for educators, support staff, and administrators to effectively use and maximize the benefits of the platform.</w:t>
+      </w:r>
+    </w:p>
+    <w:p>
+      <w:pPr>
+        <w:pStyle w:val="StyleFive"/>
+        <w:numPr>
+          <w:ilvl w:val="0"/>
+          <w:numId w:val="25"/>
+        </w:numPr>
+        <w:rPr>
+          <w:b/>
+          <w:bCs/>
+        </w:rPr>
+      </w:pPr>
+      <w:r>
+        <w:rPr>
+          <w:b/>
+          <w:bCs/>
+        </w:rPr>
+        <w:t>Multilingual Support Management:</w:t>
+      </w:r>
+    </w:p>
+    <w:p>
+      <w:pPr>
+        <w:pStyle w:val="StyleFive"/>
+        <w:numPr>
+          <w:ilvl w:val="0"/>
+          <w:numId w:val="28"/>
+        </w:numPr>
+      </w:pPr>
+      <w:r>
+        <w:t>Efficient management of multilingual support, including translation services and localization of content and interfaces.</w:t>
+      </w:r>
+    </w:p>
+    <w:p>
+      <w:pPr>
+        <w:pStyle w:val="StyleFive"/>
+      </w:pPr>
+    </w:p>
+    <w:p>
+      <w:pPr>
+        <w:pStyle w:val="StyleFive"/>
+      </w:pPr>
+    </w:p>
+    <w:p>
+      <w:pPr>
+        <w:pStyle w:val="StyleFive"/>
+      </w:pPr>
+    </w:p>
+    <w:p>
+      <w:pPr>
+        <w:pStyle w:val="StyleFive"/>
+        <w:numPr>
+          <w:ilvl w:val="0"/>
+          <w:numId w:val="25"/>
+        </w:numPr>
+        <w:rPr>
+          <w:b/>
+          <w:bCs/>
+        </w:rPr>
+      </w:pPr>
+      <w:r>
+        <w:rPr>
+          <w:b/>
+          <w:bCs/>
+        </w:rPr>
+        <w:lastRenderedPageBreak/>
+        <w:t>Regular Accessibility Audits:</w:t>
+      </w:r>
+    </w:p>
+    <w:p>
+      <w:pPr>
+        <w:pStyle w:val="StyleFive"/>
+        <w:numPr>
+          <w:ilvl w:val="0"/>
+          <w:numId w:val="28"/>
+        </w:numPr>
+      </w:pPr>
+      <w:r>
+        <w:t>Conduct regular accessibility audits to ensure that the platform remains in compliance with the latest accessibility standards.</w:t>
+      </w:r>
+    </w:p>
+    <w:p>
+      <w:pPr>
+        <w:pStyle w:val="StyleFive"/>
+        <w:numPr>
+          <w:ilvl w:val="0"/>
+          <w:numId w:val="25"/>
+        </w:numPr>
+        <w:rPr>
+          <w:b/>
+          <w:bCs/>
+        </w:rPr>
+      </w:pPr>
+      <w:r>
+        <w:rPr>
+          <w:b/>
+          <w:bCs/>
+        </w:rPr>
+        <w:t>Legal and Ethical Compliance:</w:t>
+      </w:r>
+    </w:p>
+    <w:p>
+      <w:pPr>
+        <w:pStyle w:val="StyleFive"/>
+        <w:numPr>
+          <w:ilvl w:val="0"/>
+          <w:numId w:val="28"/>
+        </w:numPr>
+      </w:pPr>
+      <w:r>
+        <w:t>Adherence to legal and ethical standards related to accessibility, user data privacy, and inclusivity.</w:t>
+      </w:r>
+    </w:p>
+    <w:p>
+      <w:pPr>
+        <w:pStyle w:val="StyleFive"/>
+        <w:numPr>
+          <w:ilvl w:val="0"/>
+          <w:numId w:val="25"/>
+        </w:numPr>
+        <w:rPr>
+          <w:b/>
+          <w:bCs/>
+        </w:rPr>
+      </w:pPr>
+      <w:r>
+        <w:rPr>
+          <w:b/>
+          <w:bCs/>
+        </w:rPr>
+        <w:t>Feedback Mechanisms:</w:t>
+      </w:r>
+    </w:p>
+    <w:p>
+      <w:pPr>
+        <w:pStyle w:val="StyleFive"/>
+        <w:numPr>
+          <w:ilvl w:val="0"/>
+          <w:numId w:val="28"/>
+        </w:numPr>
+      </w:pPr>
+      <w:r>
+        <w:t>Implementation of feedback mechanisms for users to provide input on the platform's usability, content, and features.</w:t>
+      </w:r>
+    </w:p>
+    <w:p>
+      <w:pPr>
+        <w:pStyle w:val="StyleFive"/>
+      </w:pPr>
+    </w:p>
+    <w:p>
+      <w:pPr>
+        <w:pStyle w:val="StyleFive"/>
+      </w:pPr>
+      <w:r>
+        <w:t xml:space="preserve">By addressing these </w:t>
+      </w:r>
+      <w:r>
+        <w:rPr>
+          <w:b/>
+          <w:bCs/>
+        </w:rPr>
+        <w:t>domain requirements</w:t>
+      </w:r>
+      <w:r>
+        <w:t>, the literacy platform aims to provide a robust and sustainable solution that aligns with educational standards, supports continuous improvement, and ensures a positive and inclusive learning environment for individuals with special needs.</w:t>
+      </w:r>
+    </w:p>
+    <w:p>
+      <w:pPr>
+        <w:pStyle w:val="StyleFive"/>
+        <w:rPr>
+          <w:sz w:val="40"/>
+          <w:szCs w:val="40"/>
+          <w:lang w:bidi="ar-EG"/>
+        </w:rPr>
       </w:pPr>
       <w:bookmarkStart w:id="0" w:name="_GoBack"/>
       <w:bookmarkEnd w:id="0"/>
     </w:p>
     <w:p>
       <w:pPr>
-        <w:pStyle w:val="StyleFive"/>
-        <w:rPr>
-          <w:sz w:val="40"/>
-          <w:szCs w:val="40"/>
-          <w:lang w:bidi="ar-EG"/>
-        </w:rPr>
-      </w:pPr>
-    </w:p>
-    <w:p>
-      <w:pPr>
-        <w:pStyle w:val="StyleFive"/>
-        <w:rPr>
-          <w:sz w:val="40"/>
-          <w:szCs w:val="40"/>
-          <w:lang w:bidi="ar-EG"/>
-        </w:rPr>
-      </w:pPr>
-    </w:p>
-    <w:p>
-      <w:pPr>
-        <w:pStyle w:val="StyleFive"/>
-        <w:rPr>
-          <w:sz w:val="40"/>
-          <w:szCs w:val="40"/>
-          <w:lang w:bidi="ar-EG"/>
-        </w:rPr>
-      </w:pPr>
-    </w:p>
-    <w:p>
-      <w:pPr>
-        <w:pStyle w:val="StyleFive"/>
-        <w:rPr>
-          <w:sz w:val="40"/>
-          <w:szCs w:val="40"/>
-          <w:lang w:bidi="ar-EG"/>
-        </w:rPr>
-      </w:pPr>
-    </w:p>
-    <w:p>
-      <w:pPr>
-        <w:pStyle w:val="StyleFive"/>
-        <w:rPr>
-          <w:sz w:val="40"/>
-          <w:szCs w:val="40"/>
-          <w:lang w:bidi="ar-EG"/>
-        </w:rPr>
-      </w:pPr>
-    </w:p>
-    <w:p>
-      <w:pPr>
-        <w:pStyle w:val="StyleFive"/>
-        <w:rPr>
-          <w:sz w:val="40"/>
-          <w:szCs w:val="40"/>
-          <w:lang w:bidi="ar-EG"/>
-        </w:rPr>
-      </w:pPr>
-    </w:p>
-    <w:p>
-      <w:pPr>
-        <w:pStyle w:val="StyleFive"/>
-        <w:rPr>
-          <w:sz w:val="40"/>
-          <w:szCs w:val="40"/>
-          <w:lang w:bidi="ar-EG"/>
-        </w:rPr>
-      </w:pPr>
-    </w:p>
-    <w:p>
-      <w:pPr>
-        <w:pStyle w:val="StyleFive"/>
-        <w:rPr>
-          <w:sz w:val="40"/>
-          <w:szCs w:val="40"/>
-          <w:lang w:bidi="ar-EG"/>
-        </w:rPr>
-      </w:pPr>
-    </w:p>
-    <w:p>
-      <w:pPr>
-        <w:pStyle w:val="StyleFive"/>
-        <w:rPr>
-          <w:sz w:val="40"/>
-          <w:szCs w:val="40"/>
-          <w:lang w:bidi="ar-EG"/>
-        </w:rPr>
-      </w:pPr>
-    </w:p>
-    <w:p>
-      <w:pPr>
-        <w:pStyle w:val="StyleFive"/>
-        <w:rPr>
-          <w:sz w:val="40"/>
-          <w:szCs w:val="40"/>
-          <w:lang w:bidi="ar-EG"/>
-        </w:rPr>
-      </w:pPr>
+        <w:pStyle w:val="StyleThree"/>
+        <w:rPr>
+          <w:lang w:bidi="ar-EG"/>
+        </w:rPr>
+      </w:pPr>
+      <w:r>
+        <w:rPr>
+          <w:sz w:val="34"/>
+          <w:szCs w:val="34"/>
+          <w:lang w:bidi="ar-EG"/>
+        </w:rPr>
+        <w:t>Non-Functional Requirements</w:t>
+      </w:r>
+    </w:p>
+    <w:p>
+      <w:pPr>
+        <w:pStyle w:val="StyleFive"/>
+      </w:pPr>
+    </w:p>
+    <w:p>
+      <w:pPr>
+        <w:pStyle w:val="StyleFive"/>
+        <w:numPr>
+          <w:ilvl w:val="0"/>
+          <w:numId w:val="29"/>
+        </w:numPr>
+        <w:rPr>
+          <w:b/>
+          <w:bCs/>
+        </w:rPr>
+      </w:pPr>
+      <w:r>
+        <w:rPr>
+          <w:b/>
+          <w:bCs/>
+        </w:rPr>
+        <w:t>Performance:</w:t>
+      </w:r>
+    </w:p>
+    <w:p>
+      <w:pPr>
+        <w:pStyle w:val="StyleFive"/>
+        <w:numPr>
+          <w:ilvl w:val="0"/>
+          <w:numId w:val="28"/>
+        </w:numPr>
+      </w:pPr>
+      <w:r>
+        <w:t>The platform should respond to user interactions within a maximum latency of 2 seconds to ensure a seamless and responsive user experience.</w:t>
+      </w:r>
+    </w:p>
+    <w:p>
+      <w:pPr>
+        <w:pStyle w:val="StyleFive"/>
+        <w:numPr>
+          <w:ilvl w:val="0"/>
+          <w:numId w:val="29"/>
+        </w:numPr>
+        <w:rPr>
+          <w:b/>
+          <w:bCs/>
+        </w:rPr>
+      </w:pPr>
+      <w:r>
+        <w:rPr>
+          <w:b/>
+          <w:bCs/>
+        </w:rPr>
+        <w:t>Scalability:</w:t>
+      </w:r>
+    </w:p>
+    <w:p>
+      <w:pPr>
+        <w:pStyle w:val="StyleFive"/>
+        <w:numPr>
+          <w:ilvl w:val="0"/>
+          <w:numId w:val="28"/>
+        </w:numPr>
+      </w:pPr>
+      <w:r>
+        <w:t>The system must handle a concurrent user load of at least 10,000 users without significant degradation in performance.</w:t>
+      </w:r>
+    </w:p>
+    <w:p>
+      <w:pPr>
+        <w:pStyle w:val="StyleFive"/>
+        <w:numPr>
+          <w:ilvl w:val="0"/>
+          <w:numId w:val="29"/>
+        </w:numPr>
+        <w:rPr>
+          <w:b/>
+          <w:bCs/>
+        </w:rPr>
+      </w:pPr>
+      <w:r>
+        <w:rPr>
+          <w:b/>
+          <w:bCs/>
+        </w:rPr>
+        <w:lastRenderedPageBreak/>
+        <w:t>Reliability:</w:t>
+      </w:r>
+    </w:p>
+    <w:p>
+      <w:pPr>
+        <w:pStyle w:val="StyleFive"/>
+        <w:numPr>
+          <w:ilvl w:val="0"/>
+          <w:numId w:val="28"/>
+        </w:numPr>
+      </w:pPr>
+      <w:r>
+        <w:t>The platform should have an uptime of at least 99.9% to ensure continuous accessibility for users.</w:t>
+      </w:r>
+    </w:p>
+    <w:p>
+      <w:pPr>
+        <w:pStyle w:val="StyleFive"/>
+        <w:numPr>
+          <w:ilvl w:val="0"/>
+          <w:numId w:val="29"/>
+        </w:numPr>
+        <w:rPr>
+          <w:b/>
+          <w:bCs/>
+        </w:rPr>
+      </w:pPr>
+      <w:r>
+        <w:rPr>
+          <w:b/>
+          <w:bCs/>
+        </w:rPr>
+        <w:t>Compatibility:</w:t>
+      </w:r>
+    </w:p>
+    <w:p>
+      <w:pPr>
+        <w:pStyle w:val="StyleFive"/>
+        <w:numPr>
+          <w:ilvl w:val="0"/>
+          <w:numId w:val="28"/>
+        </w:numPr>
+      </w:pPr>
+      <w:r>
+        <w:t xml:space="preserve">The platform must be compatible with the latest versions of popular web browsers (Chrome, Firefox, </w:t>
+      </w:r>
+      <w:proofErr w:type="gramStart"/>
+      <w:r>
+        <w:t>Safari</w:t>
+      </w:r>
+      <w:proofErr w:type="gramEnd"/>
+      <w:r>
+        <w:t>) and mobile operating systems (iOS, Android).</w:t>
+      </w:r>
+    </w:p>
+    <w:p>
+      <w:pPr>
+        <w:pStyle w:val="StyleFive"/>
+        <w:numPr>
+          <w:ilvl w:val="0"/>
+          <w:numId w:val="29"/>
+        </w:numPr>
+        <w:rPr>
+          <w:b/>
+          <w:bCs/>
+        </w:rPr>
+      </w:pPr>
+      <w:r>
+        <w:rPr>
+          <w:b/>
+          <w:bCs/>
+        </w:rPr>
+        <w:t>Security:</w:t>
+      </w:r>
+    </w:p>
+    <w:p>
+      <w:pPr>
+        <w:pStyle w:val="StyleFive"/>
+        <w:numPr>
+          <w:ilvl w:val="0"/>
+          <w:numId w:val="28"/>
+        </w:numPr>
+      </w:pPr>
+      <w:r>
+        <w:t xml:space="preserve">All user data </w:t>
+      </w:r>
+      <w:proofErr w:type="gramStart"/>
+      <w:r>
+        <w:t>must be encrypted</w:t>
+      </w:r>
+      <w:proofErr w:type="gramEnd"/>
+      <w:r>
+        <w:t xml:space="preserve"> during transmission and storage to ensure the highest level of security.</w:t>
+      </w:r>
+    </w:p>
+    <w:p>
+      <w:pPr>
+        <w:pStyle w:val="StyleFive"/>
+        <w:numPr>
+          <w:ilvl w:val="0"/>
+          <w:numId w:val="28"/>
+        </w:numPr>
+      </w:pPr>
+      <w:r>
+        <w:t>The platform must undergo regular security audits and vulnerability assessments.</w:t>
+      </w:r>
+    </w:p>
+    <w:p>
+      <w:pPr>
+        <w:pStyle w:val="StyleFive"/>
+        <w:numPr>
+          <w:ilvl w:val="0"/>
+          <w:numId w:val="29"/>
+        </w:numPr>
+        <w:rPr>
+          <w:b/>
+          <w:bCs/>
+        </w:rPr>
+      </w:pPr>
+      <w:r>
+        <w:rPr>
+          <w:b/>
+          <w:bCs/>
+        </w:rPr>
+        <w:t>Scalability:</w:t>
+      </w:r>
+    </w:p>
+    <w:p>
+      <w:pPr>
+        <w:pStyle w:val="StyleFive"/>
+        <w:numPr>
+          <w:ilvl w:val="0"/>
+          <w:numId w:val="30"/>
+        </w:numPr>
+      </w:pPr>
+      <w:r>
+        <w:t xml:space="preserve">The system </w:t>
+      </w:r>
+      <w:proofErr w:type="gramStart"/>
+      <w:r>
+        <w:t>should be designed</w:t>
+      </w:r>
+      <w:proofErr w:type="gramEnd"/>
+      <w:r>
+        <w:t xml:space="preserve"> to scale horizontally to accommodate an increase in users or data volume.</w:t>
+      </w:r>
+    </w:p>
+    <w:p>
+      <w:pPr>
+        <w:pStyle w:val="StyleFive"/>
+      </w:pPr>
+    </w:p>
+    <w:p>
+      <w:pPr>
+        <w:pStyle w:val="StyleFive"/>
+      </w:pPr>
+    </w:p>
+    <w:p>
+      <w:pPr>
+        <w:pStyle w:val="StyleFive"/>
+        <w:numPr>
+          <w:ilvl w:val="0"/>
+          <w:numId w:val="29"/>
+        </w:numPr>
+        <w:rPr>
+          <w:b/>
+          <w:bCs/>
+        </w:rPr>
+      </w:pPr>
+      <w:r>
+        <w:rPr>
+          <w:b/>
+          <w:bCs/>
+        </w:rPr>
+        <w:t>Usability:</w:t>
+      </w:r>
+    </w:p>
+    <w:p>
+      <w:pPr>
+        <w:pStyle w:val="StyleFive"/>
+        <w:numPr>
+          <w:ilvl w:val="0"/>
+          <w:numId w:val="30"/>
+        </w:numPr>
+      </w:pPr>
+      <w:r>
+        <w:t>The platform must adhere to WCAG 2.1 accessibility standards, ensuring that it is usable by individuals with diverse abilities.</w:t>
+      </w:r>
+    </w:p>
+    <w:p>
+      <w:pPr>
+        <w:pStyle w:val="StyleFive"/>
+        <w:numPr>
+          <w:ilvl w:val="0"/>
+          <w:numId w:val="29"/>
+        </w:numPr>
+        <w:rPr>
+          <w:b/>
+          <w:bCs/>
+        </w:rPr>
+      </w:pPr>
+      <w:r>
+        <w:rPr>
+          <w:b/>
+          <w:bCs/>
+        </w:rPr>
+        <w:t>Maintainability:</w:t>
+      </w:r>
+    </w:p>
+    <w:p>
+      <w:pPr>
+        <w:pStyle w:val="StyleFive"/>
+        <w:numPr>
+          <w:ilvl w:val="0"/>
+          <w:numId w:val="30"/>
+        </w:numPr>
+      </w:pPr>
+      <w:r>
+        <w:t>Codebase should follow modular and documented practices to facilitate easy maintenance and future updates.</w:t>
+      </w:r>
+    </w:p>
+    <w:p>
+      <w:pPr>
+        <w:pStyle w:val="StyleFive"/>
+        <w:numPr>
+          <w:ilvl w:val="0"/>
+          <w:numId w:val="30"/>
+        </w:numPr>
+      </w:pPr>
+      <w:r>
+        <w:t>The system should support automated testing to ensure code integrity after updates.</w:t>
+      </w:r>
+    </w:p>
+    <w:p>
+      <w:pPr>
+        <w:pStyle w:val="StyleFive"/>
+        <w:numPr>
+          <w:ilvl w:val="0"/>
+          <w:numId w:val="29"/>
+        </w:numPr>
+        <w:rPr>
+          <w:b/>
+          <w:bCs/>
+        </w:rPr>
+      </w:pPr>
+      <w:r>
+        <w:rPr>
+          <w:b/>
+          <w:bCs/>
+        </w:rPr>
+        <w:lastRenderedPageBreak/>
+        <w:t>Interoperability:</w:t>
+      </w:r>
+    </w:p>
+    <w:p>
+      <w:pPr>
+        <w:pStyle w:val="StyleFive"/>
+        <w:numPr>
+          <w:ilvl w:val="0"/>
+          <w:numId w:val="31"/>
+        </w:numPr>
+      </w:pPr>
+      <w:r>
+        <w:t>The platform must support standard data exchange formats (e.g., LTI, SCORM) to enable interoperability with other educational systems.</w:t>
+      </w:r>
+    </w:p>
+    <w:p>
+      <w:pPr>
+        <w:pStyle w:val="StyleFive"/>
+        <w:numPr>
+          <w:ilvl w:val="0"/>
+          <w:numId w:val="29"/>
+        </w:numPr>
+        <w:rPr>
+          <w:b/>
+          <w:bCs/>
+        </w:rPr>
+      </w:pPr>
+      <w:r>
+        <w:rPr>
+          <w:b/>
+          <w:bCs/>
+        </w:rPr>
+        <w:t>Data Backup and Recovery:</w:t>
+      </w:r>
+    </w:p>
+    <w:p>
+      <w:pPr>
+        <w:pStyle w:val="StyleFive"/>
+        <w:numPr>
+          <w:ilvl w:val="0"/>
+          <w:numId w:val="31"/>
+        </w:numPr>
+      </w:pPr>
+      <w:r>
+        <w:t xml:space="preserve">Regular automated backups of user data </w:t>
+      </w:r>
+      <w:proofErr w:type="gramStart"/>
+      <w:r>
+        <w:t>should be performed</w:t>
+      </w:r>
+      <w:proofErr w:type="gramEnd"/>
+      <w:r>
+        <w:t>, and a reliable recovery mechanism must be in place in case of data loss.</w:t>
+      </w:r>
+    </w:p>
+    <w:p>
+      <w:pPr>
+        <w:pStyle w:val="StyleFive"/>
+        <w:numPr>
+          <w:ilvl w:val="0"/>
+          <w:numId w:val="29"/>
+        </w:numPr>
+        <w:rPr>
+          <w:b/>
+          <w:bCs/>
+        </w:rPr>
+      </w:pPr>
+      <w:r>
+        <w:rPr>
+          <w:b/>
+          <w:bCs/>
+        </w:rPr>
+        <w:t>Technical Support:</w:t>
+      </w:r>
+    </w:p>
+    <w:p>
+      <w:pPr>
+        <w:pStyle w:val="StyleFive"/>
+        <w:numPr>
+          <w:ilvl w:val="0"/>
+          <w:numId w:val="31"/>
+        </w:numPr>
+      </w:pPr>
+      <w:r>
+        <w:t>Provide 24/7 technical support to address critical issues and ensure uninterrupted access for users.</w:t>
+      </w:r>
+    </w:p>
+    <w:p>
+      <w:pPr>
+        <w:pStyle w:val="StyleFive"/>
+        <w:numPr>
+          <w:ilvl w:val="0"/>
+          <w:numId w:val="29"/>
+        </w:numPr>
+        <w:rPr>
+          <w:b/>
+          <w:bCs/>
+        </w:rPr>
+      </w:pPr>
+      <w:r>
+        <w:rPr>
+          <w:b/>
+          <w:bCs/>
+        </w:rPr>
+        <w:t>Multilingual Support:</w:t>
+      </w:r>
+    </w:p>
+    <w:p>
+      <w:pPr>
+        <w:pStyle w:val="StyleFive"/>
+        <w:numPr>
+          <w:ilvl w:val="0"/>
+          <w:numId w:val="31"/>
+        </w:numPr>
+      </w:pPr>
+      <w:r>
+        <w:t>The platform should support content and interfaces in multiple languages, with a seamless switch between languages for users.</w:t>
+      </w:r>
+    </w:p>
+    <w:p>
+      <w:pPr>
+        <w:pStyle w:val="StyleFive"/>
+      </w:pPr>
+    </w:p>
+    <w:p>
+      <w:pPr>
+        <w:pStyle w:val="StyleFive"/>
+      </w:pPr>
+    </w:p>
+    <w:p>
+      <w:pPr>
+        <w:pStyle w:val="StyleFive"/>
+        <w:numPr>
+          <w:ilvl w:val="0"/>
+          <w:numId w:val="29"/>
+        </w:numPr>
+        <w:rPr>
+          <w:b/>
+          <w:bCs/>
+        </w:rPr>
+      </w:pPr>
+      <w:r>
+        <w:rPr>
+          <w:b/>
+          <w:bCs/>
+        </w:rPr>
+        <w:t>Documentation:</w:t>
+      </w:r>
+    </w:p>
+    <w:p>
+      <w:pPr>
+        <w:pStyle w:val="StyleFive"/>
+        <w:numPr>
+          <w:ilvl w:val="0"/>
+          <w:numId w:val="31"/>
+        </w:numPr>
+      </w:pPr>
+      <w:r>
+        <w:t>Comprehensive technical documentation for administrators, educators, and users should be available to facilitate ease of use and troubleshooting.</w:t>
+      </w:r>
+    </w:p>
+    <w:p>
+      <w:pPr>
+        <w:pStyle w:val="StyleFive"/>
+        <w:numPr>
+          <w:ilvl w:val="0"/>
+          <w:numId w:val="29"/>
+        </w:numPr>
+        <w:rPr>
+          <w:b/>
+          <w:bCs/>
+        </w:rPr>
+      </w:pPr>
+      <w:r>
+        <w:rPr>
+          <w:b/>
+          <w:bCs/>
+        </w:rPr>
+        <w:t>Community Engagement:</w:t>
+      </w:r>
+    </w:p>
+    <w:p>
+      <w:pPr>
+        <w:pStyle w:val="StyleFive"/>
+        <w:numPr>
+          <w:ilvl w:val="0"/>
+          <w:numId w:val="31"/>
+        </w:numPr>
+      </w:pPr>
+      <w:r>
+        <w:t xml:space="preserve">Community engagement features </w:t>
+      </w:r>
+      <w:proofErr w:type="gramStart"/>
+      <w:r>
+        <w:t>should be designed</w:t>
+      </w:r>
+      <w:proofErr w:type="gramEnd"/>
+      <w:r>
+        <w:t xml:space="preserve"> to accommodate a large and diverse user community without compromising performance.</w:t>
+      </w:r>
+    </w:p>
+    <w:p>
+      <w:pPr>
+        <w:pStyle w:val="StyleFive"/>
+        <w:numPr>
+          <w:ilvl w:val="0"/>
+          <w:numId w:val="29"/>
+        </w:numPr>
+        <w:rPr>
+          <w:b/>
+          <w:bCs/>
+        </w:rPr>
+      </w:pPr>
+      <w:r>
+        <w:rPr>
+          <w:b/>
+          <w:bCs/>
+        </w:rPr>
+        <w:t>Legal Compliance:</w:t>
+      </w:r>
+    </w:p>
+    <w:p>
+      <w:pPr>
+        <w:pStyle w:val="StyleFive"/>
+        <w:numPr>
+          <w:ilvl w:val="0"/>
+          <w:numId w:val="31"/>
+        </w:numPr>
+      </w:pPr>
+      <w:r>
+        <w:lastRenderedPageBreak/>
+        <w:t>The platform must comply with international laws and regulations related to data privacy, accessibility, and educational standards.</w:t>
+      </w:r>
+    </w:p>
+    <w:p>
+      <w:pPr>
+        <w:pStyle w:val="StyleFive"/>
+      </w:pPr>
+    </w:p>
+    <w:p>
+      <w:pPr>
+        <w:pStyle w:val="StyleFive"/>
+      </w:pPr>
+      <w:r>
+        <w:t xml:space="preserve">By incorporating these </w:t>
+      </w:r>
+      <w:r>
+        <w:rPr>
+          <w:b/>
+          <w:bCs/>
+        </w:rPr>
+        <w:t>non-functional requirements</w:t>
+      </w:r>
+      <w:r>
+        <w:t>, the literacy platform aims to deliver a reliable, scalable, and secure solution that meets the highest standards of performance, usability, and accessibility for individuals with special needs.</w:t>
+      </w:r>
+    </w:p>
+    <w:p>
+      <w:pPr>
+        <w:pStyle w:val="StyleFive"/>
+      </w:pPr>
+    </w:p>
+    <w:p>
+      <w:pPr>
+        <w:pStyle w:val="StyleThree"/>
+      </w:pPr>
+      <w:r>
+        <w:t>Audience</w:t>
+      </w:r>
+    </w:p>
+    <w:p>
+      <w:pPr>
+        <w:pStyle w:val="StyleFive"/>
+      </w:pPr>
+    </w:p>
+    <w:p>
+      <w:pPr>
+        <w:pStyle w:val="StyleFive"/>
+        <w:numPr>
+          <w:ilvl w:val="0"/>
+          <w:numId w:val="32"/>
+        </w:numPr>
+        <w:rPr>
+          <w:b/>
+          <w:bCs/>
+        </w:rPr>
+      </w:pPr>
+      <w:r>
+        <w:rPr>
+          <w:b/>
+          <w:bCs/>
+        </w:rPr>
+        <w:t>Educators and Instructors:</w:t>
+      </w:r>
+    </w:p>
+    <w:p>
+      <w:pPr>
+        <w:pStyle w:val="StyleFive"/>
+        <w:numPr>
+          <w:ilvl w:val="0"/>
+          <w:numId w:val="31"/>
+        </w:numPr>
+      </w:pPr>
+      <w:r>
+        <w:t>Teachers and educational professionals working with individuals with special needs.</w:t>
+      </w:r>
+    </w:p>
+    <w:p>
+      <w:pPr>
+        <w:pStyle w:val="StyleFive"/>
+        <w:numPr>
+          <w:ilvl w:val="0"/>
+          <w:numId w:val="31"/>
+        </w:numPr>
+      </w:pPr>
+      <w:r>
+        <w:t>Inclusive education advocates seeking tools to enhance learning opportunities.</w:t>
+      </w:r>
+    </w:p>
+    <w:p>
+      <w:pPr>
+        <w:pStyle w:val="StyleFive"/>
+        <w:numPr>
+          <w:ilvl w:val="0"/>
+          <w:numId w:val="32"/>
+        </w:numPr>
+        <w:rPr>
+          <w:b/>
+          <w:bCs/>
+        </w:rPr>
+      </w:pPr>
+      <w:r>
+        <w:rPr>
+          <w:b/>
+          <w:bCs/>
+        </w:rPr>
+        <w:t>Special Education Institutions:</w:t>
+      </w:r>
+    </w:p>
+    <w:p>
+      <w:pPr>
+        <w:pStyle w:val="StyleFive"/>
+        <w:numPr>
+          <w:ilvl w:val="0"/>
+          <w:numId w:val="33"/>
+        </w:numPr>
+      </w:pPr>
+      <w:r>
+        <w:t>Schools and organizations dedicated to special education and the well-being of individuals with diverse abilities.</w:t>
+      </w:r>
+    </w:p>
+    <w:p>
+      <w:pPr>
+        <w:pStyle w:val="StyleFive"/>
+        <w:numPr>
+          <w:ilvl w:val="0"/>
+          <w:numId w:val="32"/>
+        </w:numPr>
+        <w:rPr>
+          <w:b/>
+          <w:bCs/>
+        </w:rPr>
+      </w:pPr>
+      <w:r>
+        <w:rPr>
+          <w:b/>
+          <w:bCs/>
+        </w:rPr>
+        <w:t>Individuals with Special Needs:</w:t>
+      </w:r>
+    </w:p>
+    <w:p>
+      <w:pPr>
+        <w:pStyle w:val="StyleFive"/>
+        <w:numPr>
+          <w:ilvl w:val="0"/>
+          <w:numId w:val="33"/>
+        </w:numPr>
+      </w:pPr>
+      <w:r>
+        <w:t>Learners with physical disabilities, cognitive impairments, or sensory challenges seeking accessible and tailored literacy education.</w:t>
+      </w:r>
+    </w:p>
+    <w:p>
+      <w:pPr>
+        <w:pStyle w:val="StyleFive"/>
+        <w:numPr>
+          <w:ilvl w:val="0"/>
+          <w:numId w:val="32"/>
+        </w:numPr>
+        <w:rPr>
+          <w:b/>
+          <w:bCs/>
+        </w:rPr>
+      </w:pPr>
+      <w:r>
+        <w:rPr>
+          <w:b/>
+          <w:bCs/>
+        </w:rPr>
+        <w:t>Parents and Caregivers:</w:t>
+      </w:r>
+    </w:p>
+    <w:p>
+      <w:pPr>
+        <w:pStyle w:val="StyleFive"/>
+        <w:numPr>
+          <w:ilvl w:val="0"/>
+          <w:numId w:val="33"/>
+        </w:numPr>
+      </w:pPr>
+      <w:r>
+        <w:t>Guardians and family members of individuals with special needs, actively involved in supporting their educational journey.</w:t>
+      </w:r>
+    </w:p>
+    <w:p>
+      <w:pPr>
+        <w:pStyle w:val="StyleFive"/>
+        <w:numPr>
+          <w:ilvl w:val="0"/>
+          <w:numId w:val="32"/>
+        </w:numPr>
+        <w:rPr>
+          <w:b/>
+          <w:bCs/>
+        </w:rPr>
+      </w:pPr>
+      <w:r>
+        <w:rPr>
+          <w:b/>
+          <w:bCs/>
+        </w:rPr>
+        <w:lastRenderedPageBreak/>
+        <w:t>Special Education Administrators:</w:t>
+      </w:r>
+    </w:p>
+    <w:p>
+      <w:pPr>
+        <w:pStyle w:val="StyleFive"/>
+        <w:numPr>
+          <w:ilvl w:val="0"/>
+          <w:numId w:val="33"/>
+        </w:numPr>
+      </w:pPr>
+      <w:r>
+        <w:t>Administrators overseeing special education programs, looking for innovative solutions to improve educational outcomes.</w:t>
+      </w:r>
+    </w:p>
+    <w:p>
+      <w:pPr>
+        <w:pStyle w:val="StyleFive"/>
+        <w:numPr>
+          <w:ilvl w:val="0"/>
+          <w:numId w:val="32"/>
+        </w:numPr>
+        <w:rPr>
+          <w:b/>
+          <w:bCs/>
+        </w:rPr>
+      </w:pPr>
+      <w:r>
+        <w:rPr>
+          <w:b/>
+          <w:bCs/>
+        </w:rPr>
+        <w:t>Policy Makers and Advocacy Groups:</w:t>
+      </w:r>
+    </w:p>
+    <w:p>
+      <w:pPr>
+        <w:pStyle w:val="StyleFive"/>
+        <w:numPr>
+          <w:ilvl w:val="0"/>
+          <w:numId w:val="33"/>
+        </w:numPr>
+      </w:pPr>
+      <w:r>
+        <w:t>Government officials, policymakers, and advocacy groups working towards creating inclusive educational policies and environments.</w:t>
+      </w:r>
+    </w:p>
+    <w:p>
+      <w:pPr>
+        <w:pStyle w:val="StyleFive"/>
+      </w:pPr>
+    </w:p>
+    <w:p>
+      <w:pPr>
+        <w:pStyle w:val="StyleThree"/>
+      </w:pPr>
+      <w:r>
+        <w:t>Goals</w:t>
+      </w:r>
+    </w:p>
+    <w:p>
+      <w:pPr>
+        <w:pStyle w:val="StyleFive"/>
+      </w:pPr>
+    </w:p>
+    <w:p>
+      <w:pPr>
+        <w:pStyle w:val="StyleFive"/>
+        <w:numPr>
+          <w:ilvl w:val="0"/>
+          <w:numId w:val="34"/>
+        </w:numPr>
+        <w:rPr>
+          <w:b/>
+          <w:bCs/>
+        </w:rPr>
+      </w:pPr>
+      <w:r>
+        <w:rPr>
+          <w:b/>
+          <w:bCs/>
+        </w:rPr>
+        <w:t>Enhance Literacy Skills:</w:t>
+      </w:r>
+    </w:p>
+    <w:p>
+      <w:pPr>
+        <w:pStyle w:val="StyleFive"/>
+        <w:numPr>
+          <w:ilvl w:val="0"/>
+          <w:numId w:val="33"/>
+        </w:numPr>
+      </w:pPr>
+      <w:r>
+        <w:t>Provide a platform that effectively enhances the literacy skills of individuals with special needs, promoting independent learning and personal growth.</w:t>
+      </w:r>
+    </w:p>
+    <w:p>
+      <w:pPr>
+        <w:pStyle w:val="StyleFive"/>
+        <w:numPr>
+          <w:ilvl w:val="0"/>
+          <w:numId w:val="34"/>
+        </w:numPr>
+        <w:rPr>
+          <w:b/>
+          <w:bCs/>
+        </w:rPr>
+      </w:pPr>
+      <w:r>
+        <w:rPr>
+          <w:b/>
+          <w:bCs/>
+        </w:rPr>
+        <w:t>Facilitate Inclusive Education:</w:t>
+      </w:r>
+    </w:p>
+    <w:p>
+      <w:pPr>
+        <w:pStyle w:val="StyleFive"/>
+        <w:numPr>
+          <w:ilvl w:val="0"/>
+          <w:numId w:val="33"/>
+        </w:numPr>
+      </w:pPr>
+      <w:r>
+        <w:t>Foster an inclusive education environment by offering tools and resources that cater to the diverse learning needs of individuals with special needs.</w:t>
+      </w:r>
+    </w:p>
+    <w:p>
+      <w:pPr>
+        <w:pStyle w:val="StyleFive"/>
+        <w:numPr>
+          <w:ilvl w:val="0"/>
+          <w:numId w:val="34"/>
+        </w:numPr>
+        <w:rPr>
+          <w:b/>
+          <w:bCs/>
+        </w:rPr>
+      </w:pPr>
+      <w:r>
+        <w:rPr>
+          <w:b/>
+          <w:bCs/>
+        </w:rPr>
+        <w:t>Community Building:</w:t>
+      </w:r>
+    </w:p>
+    <w:p>
+      <w:pPr>
+        <w:pStyle w:val="StyleFive"/>
+        <w:numPr>
+          <w:ilvl w:val="0"/>
+          <w:numId w:val="33"/>
+        </w:numPr>
+      </w:pPr>
+      <w:r>
+        <w:t>Establish a supportive online community where educators, learners, parents, and advocates can connect, share resources, and provide mutual support.</w:t>
+      </w:r>
+    </w:p>
+    <w:p>
+      <w:pPr>
+        <w:pStyle w:val="StyleFive"/>
+        <w:numPr>
+          <w:ilvl w:val="0"/>
+          <w:numId w:val="34"/>
+        </w:numPr>
+        <w:rPr>
+          <w:b/>
+          <w:bCs/>
+        </w:rPr>
+      </w:pPr>
+      <w:r>
+        <w:rPr>
+          <w:b/>
+          <w:bCs/>
+        </w:rPr>
+        <w:t>Empower Educators:</w:t>
+      </w:r>
+    </w:p>
+    <w:p>
+      <w:pPr>
+        <w:pStyle w:val="StyleFive"/>
+        <w:numPr>
+          <w:ilvl w:val="0"/>
+          <w:numId w:val="33"/>
+        </w:numPr>
+      </w:pPr>
+      <w:r>
+        <w:t>Empower educators with training programs, professional guidance, and resources to effectively use the platform and support learners.</w:t>
+      </w:r>
+    </w:p>
+    <w:p>
+      <w:pPr>
+        <w:pStyle w:val="StyleFive"/>
+        <w:numPr>
+          <w:ilvl w:val="0"/>
+          <w:numId w:val="34"/>
+        </w:numPr>
+        <w:rPr>
+          <w:b/>
+          <w:bCs/>
+        </w:rPr>
+      </w:pPr>
+      <w:r>
+        <w:rPr>
+          <w:b/>
+          <w:bCs/>
+        </w:rPr>
+        <w:lastRenderedPageBreak/>
+        <w:t>Global Reach:</w:t>
+      </w:r>
+    </w:p>
+    <w:p>
+      <w:pPr>
+        <w:pStyle w:val="StyleFive"/>
+        <w:numPr>
+          <w:ilvl w:val="0"/>
+          <w:numId w:val="33"/>
+        </w:numPr>
+      </w:pPr>
+      <w:r>
+        <w:t>Ensure the platform's accessibility and multilingual support, reaching a global audience and breaking down geographical barriers to education.</w:t>
+      </w:r>
+    </w:p>
+    <w:p>
+      <w:pPr>
+        <w:pStyle w:val="StyleFive"/>
+        <w:numPr>
+          <w:ilvl w:val="0"/>
+          <w:numId w:val="34"/>
+        </w:numPr>
+        <w:rPr>
+          <w:b/>
+          <w:bCs/>
+        </w:rPr>
+      </w:pPr>
+      <w:r>
+        <w:rPr>
+          <w:b/>
+          <w:bCs/>
+        </w:rPr>
+        <w:t>Data-Driven Insights:</w:t>
+      </w:r>
+    </w:p>
+    <w:p>
+      <w:pPr>
+        <w:pStyle w:val="StyleFive"/>
+        <w:numPr>
+          <w:ilvl w:val="0"/>
+          <w:numId w:val="33"/>
+        </w:numPr>
+      </w:pPr>
+      <w:r>
+        <w:t>Provide data analytics and reporting features to offer insights into user progress, enabling educators and administrators to make informed decisions.</w:t>
+      </w:r>
+    </w:p>
+    <w:p>
+      <w:pPr>
+        <w:pStyle w:val="StyleFive"/>
+        <w:numPr>
+          <w:ilvl w:val="0"/>
+          <w:numId w:val="34"/>
+        </w:numPr>
+        <w:rPr>
+          <w:b/>
+          <w:bCs/>
+        </w:rPr>
+      </w:pPr>
+      <w:r>
+        <w:rPr>
+          <w:b/>
+          <w:bCs/>
+        </w:rPr>
+        <w:t>Advocate for Inclusivity:</w:t>
+      </w:r>
+    </w:p>
+    <w:p>
+      <w:pPr>
+        <w:pStyle w:val="StyleFive"/>
+        <w:numPr>
+          <w:ilvl w:val="0"/>
+          <w:numId w:val="33"/>
+        </w:numPr>
+      </w:pPr>
+      <w:r>
+        <w:t>Collaborate with advocacy groups and policymakers to promote the importance of inclusive education and accessibility in the broader educational landscape.</w:t>
+      </w:r>
+    </w:p>
+    <w:p>
+      <w:pPr>
+        <w:pStyle w:val="StyleFive"/>
+        <w:numPr>
+          <w:ilvl w:val="0"/>
+          <w:numId w:val="34"/>
+        </w:numPr>
+        <w:rPr>
+          <w:b/>
+          <w:bCs/>
+        </w:rPr>
+      </w:pPr>
+      <w:r>
+        <w:rPr>
+          <w:b/>
+          <w:bCs/>
+        </w:rPr>
+        <w:t>Continuous Improvement:</w:t>
+      </w:r>
+    </w:p>
+    <w:p>
+      <w:pPr>
+        <w:pStyle w:val="StyleFive"/>
+        <w:numPr>
+          <w:ilvl w:val="0"/>
+          <w:numId w:val="33"/>
+        </w:numPr>
+      </w:pPr>
+      <w:r>
+        <w:t>Continuously gather user feedback and leverage technological advancements to improve the platform's effectiveness and user experience.</w:t>
+      </w:r>
+    </w:p>
+    <w:p>
+      <w:pPr>
+        <w:pStyle w:val="StyleFive"/>
+        <w:numPr>
+          <w:ilvl w:val="0"/>
+          <w:numId w:val="34"/>
+        </w:numPr>
+        <w:rPr>
+          <w:b/>
+          <w:bCs/>
+        </w:rPr>
+      </w:pPr>
+      <w:r>
+        <w:rPr>
+          <w:b/>
+          <w:bCs/>
+        </w:rPr>
+        <w:t>Educational Equity:</w:t>
+      </w:r>
+    </w:p>
+    <w:p>
+      <w:pPr>
+        <w:pStyle w:val="StyleFive"/>
+        <w:numPr>
+          <w:ilvl w:val="0"/>
+          <w:numId w:val="33"/>
+        </w:numPr>
+      </w:pPr>
+      <w:r>
+        <w:t>Contribute to the goal of achieving educational equity by ensuring that individuals with special needs have equal access to quality literacy education.</w:t>
+      </w:r>
+    </w:p>
+    <w:p>
+      <w:pPr>
+        <w:pStyle w:val="StyleFive"/>
+      </w:pPr>
+    </w:p>
+    <w:p>
+      <w:pPr>
+        <w:pStyle w:val="StyleFive"/>
+      </w:pPr>
+      <w:r>
+        <w:t xml:space="preserve">By aligning the platform's features and services with the needs and </w:t>
+      </w:r>
+      <w:r>
+        <w:rPr>
+          <w:b/>
+          <w:bCs/>
+        </w:rPr>
+        <w:t>goals</w:t>
+      </w:r>
+      <w:r>
+        <w:t xml:space="preserve"> of this diverse </w:t>
+      </w:r>
+      <w:r>
+        <w:rPr>
+          <w:b/>
+          <w:bCs/>
+        </w:rPr>
+        <w:t>audience</w:t>
+      </w:r>
+      <w:r>
+        <w:t>, the project aims to make a substantial impact on the inclusivity and accessibility of literacy education for individuals with special needs.</w:t>
+      </w:r>
     </w:p>
     <w:p>
       <w:pPr>
@@ -4299,13 +5934,17 @@
         </w:pBdr>
         <w:jc w:val="center"/>
         <w:rPr>
-          <w:sz w:val="40"/>
-          <w:szCs w:val="40"/>
-          <w:lang w:bidi="ar-EG"/>
-        </w:rPr>
-      </w:pPr>
-      <w:r>
-        <w:rPr>
+          <w:b/>
+          <w:bCs/>
+          <w:sz w:val="40"/>
+          <w:szCs w:val="40"/>
+          <w:lang w:bidi="ar-EG"/>
+        </w:rPr>
+      </w:pPr>
+      <w:r>
+        <w:rPr>
+          <w:b/>
+          <w:bCs/>
           <w:sz w:val="40"/>
           <w:szCs w:val="40"/>
           <w:lang w:bidi="ar-EG"/>
@@ -4717,13 +6356,17 @@
         </w:pBdr>
         <w:jc w:val="center"/>
         <w:rPr>
-          <w:sz w:val="40"/>
-          <w:szCs w:val="40"/>
-          <w:lang w:bidi="ar-EG"/>
-        </w:rPr>
-      </w:pPr>
-      <w:r>
-        <w:rPr>
+          <w:b/>
+          <w:bCs/>
+          <w:sz w:val="40"/>
+          <w:szCs w:val="40"/>
+          <w:lang w:bidi="ar-EG"/>
+        </w:rPr>
+      </w:pPr>
+      <w:r>
+        <w:rPr>
+          <w:b/>
+          <w:bCs/>
           <w:sz w:val="40"/>
           <w:szCs w:val="40"/>
           <w:lang w:bidi="ar-EG"/>
@@ -5149,13 +6792,17 @@
         </w:pBdr>
         <w:jc w:val="center"/>
         <w:rPr>
-          <w:sz w:val="40"/>
-          <w:szCs w:val="40"/>
-          <w:lang w:bidi="ar-EG"/>
-        </w:rPr>
-      </w:pPr>
-      <w:r>
-        <w:rPr>
+          <w:b/>
+          <w:bCs/>
+          <w:sz w:val="40"/>
+          <w:szCs w:val="40"/>
+          <w:lang w:bidi="ar-EG"/>
+        </w:rPr>
+      </w:pPr>
+      <w:r>
+        <w:rPr>
+          <w:b/>
+          <w:bCs/>
           <w:sz w:val="40"/>
           <w:szCs w:val="40"/>
           <w:lang w:bidi="ar-EG"/>
@@ -5583,13 +7230,17 @@
         </w:pBdr>
         <w:jc w:val="center"/>
         <w:rPr>
-          <w:sz w:val="40"/>
-          <w:szCs w:val="40"/>
-          <w:lang w:bidi="ar-EG"/>
-        </w:rPr>
-      </w:pPr>
-      <w:r>
-        <w:rPr>
+          <w:b/>
+          <w:bCs/>
+          <w:sz w:val="40"/>
+          <w:szCs w:val="40"/>
+          <w:lang w:bidi="ar-EG"/>
+        </w:rPr>
+      </w:pPr>
+      <w:r>
+        <w:rPr>
+          <w:b/>
+          <w:bCs/>
           <w:sz w:val="40"/>
           <w:szCs w:val="40"/>
           <w:lang w:bidi="ar-EG"/>
@@ -6007,13 +7658,17 @@
         </w:pBdr>
         <w:jc w:val="center"/>
         <w:rPr>
-          <w:sz w:val="40"/>
-          <w:szCs w:val="40"/>
-          <w:lang w:bidi="ar-EG"/>
-        </w:rPr>
-      </w:pPr>
-      <w:r>
-        <w:rPr>
+          <w:b/>
+          <w:bCs/>
+          <w:sz w:val="40"/>
+          <w:szCs w:val="40"/>
+          <w:lang w:bidi="ar-EG"/>
+        </w:rPr>
+      </w:pPr>
+      <w:r>
+        <w:rPr>
+          <w:b/>
+          <w:bCs/>
           <w:sz w:val="40"/>
           <w:szCs w:val="40"/>
           <w:lang w:bidi="ar-EG"/>
@@ -6431,13 +8086,17 @@
         </w:pBdr>
         <w:jc w:val="center"/>
         <w:rPr>
-          <w:sz w:val="40"/>
-          <w:szCs w:val="40"/>
-          <w:lang w:bidi="ar-EG"/>
-        </w:rPr>
-      </w:pPr>
-      <w:r>
-        <w:rPr>
+          <w:b/>
+          <w:bCs/>
+          <w:sz w:val="40"/>
+          <w:szCs w:val="40"/>
+          <w:lang w:bidi="ar-EG"/>
+        </w:rPr>
+      </w:pPr>
+      <w:r>
+        <w:rPr>
+          <w:b/>
+          <w:bCs/>
           <w:sz w:val="40"/>
           <w:szCs w:val="40"/>
           <w:lang w:bidi="ar-EG"/>
@@ -6855,13 +8514,17 @@
         </w:pBdr>
         <w:jc w:val="center"/>
         <w:rPr>
-          <w:sz w:val="40"/>
-          <w:szCs w:val="40"/>
-          <w:lang w:bidi="ar-EG"/>
-        </w:rPr>
-      </w:pPr>
-      <w:r>
-        <w:rPr>
+          <w:b/>
+          <w:bCs/>
+          <w:sz w:val="40"/>
+          <w:szCs w:val="40"/>
+          <w:lang w:bidi="ar-EG"/>
+        </w:rPr>
+      </w:pPr>
+      <w:r>
+        <w:rPr>
+          <w:b/>
+          <w:bCs/>
           <w:sz w:val="40"/>
           <w:szCs w:val="40"/>
           <w:lang w:bidi="ar-EG"/>
@@ -7396,26 +9059,6 @@
     </w:p>
     <w:p>
       <w:pPr>
-        <w:pStyle w:val="StyleFive"/>
-        <w:rPr>
-          <w:sz w:val="40"/>
-          <w:szCs w:val="40"/>
-          <w:lang w:bidi="ar-EG"/>
-        </w:rPr>
-      </w:pPr>
-    </w:p>
-    <w:p>
-      <w:pPr>
-        <w:pStyle w:val="StyleFive"/>
-        <w:rPr>
-          <w:sz w:val="40"/>
-          <w:szCs w:val="40"/>
-          <w:lang w:bidi="ar-EG"/>
-        </w:rPr>
-      </w:pPr>
-    </w:p>
-    <w:p>
-      <w:pPr>
         <w:pStyle w:val="StyleOne"/>
         <w:rPr>
           <w:lang w:bidi="ar-EG"/>
@@ -7463,13 +9106,17 @@
         </w:pBdr>
         <w:jc w:val="center"/>
         <w:rPr>
-          <w:sz w:val="40"/>
-          <w:szCs w:val="40"/>
-          <w:lang w:bidi="ar-EG"/>
-        </w:rPr>
-      </w:pPr>
-      <w:r>
-        <w:rPr>
+          <w:b/>
+          <w:bCs/>
+          <w:sz w:val="40"/>
+          <w:szCs w:val="40"/>
+          <w:lang w:bidi="ar-EG"/>
+        </w:rPr>
+      </w:pPr>
+      <w:r>
+        <w:rPr>
+          <w:b/>
+          <w:bCs/>
           <w:sz w:val="40"/>
           <w:szCs w:val="40"/>
           <w:lang w:bidi="ar-EG"/>
@@ -8014,26 +9661,6 @@
     </w:p>
     <w:p>
       <w:pPr>
-        <w:pStyle w:val="StyleFive"/>
-        <w:rPr>
-          <w:sz w:val="40"/>
-          <w:szCs w:val="40"/>
-          <w:lang w:bidi="ar-EG"/>
-        </w:rPr>
-      </w:pPr>
-    </w:p>
-    <w:p>
-      <w:pPr>
-        <w:pStyle w:val="StyleFive"/>
-        <w:rPr>
-          <w:sz w:val="40"/>
-          <w:szCs w:val="40"/>
-          <w:lang w:bidi="ar-EG"/>
-        </w:rPr>
-      </w:pPr>
-    </w:p>
-    <w:p>
-      <w:pPr>
         <w:pStyle w:val="StyleOne"/>
         <w:rPr>
           <w:lang w:bidi="ar-EG"/>
@@ -8087,13 +9714,17 @@
         </w:pBdr>
         <w:jc w:val="center"/>
         <w:rPr>
-          <w:sz w:val="40"/>
-          <w:szCs w:val="40"/>
-          <w:lang w:bidi="ar-EG"/>
-        </w:rPr>
-      </w:pPr>
-      <w:r>
-        <w:rPr>
+          <w:b/>
+          <w:bCs/>
+          <w:sz w:val="40"/>
+          <w:szCs w:val="40"/>
+          <w:lang w:bidi="ar-EG"/>
+        </w:rPr>
+      </w:pPr>
+      <w:r>
+        <w:rPr>
+          <w:b/>
+          <w:bCs/>
           <w:sz w:val="40"/>
           <w:szCs w:val="40"/>
           <w:lang w:bidi="ar-EG"/>
@@ -8668,7 +10299,7 @@
           <w:rPr>
             <w:noProof/>
           </w:rPr>
-          <w:t>26</w:t>
+          <w:t>35</w:t>
         </w:r>
         <w:r>
           <w:rPr>
@@ -9226,9 +10857,235 @@
     </w:lvl>
   </w:abstractNum>
   <w:abstractNum w:abstractNumId="5" w15:restartNumberingAfterBreak="0">
-    <w:nsid w:val="1F1E6AB8"/>
+    <w:nsid w:val="139F684D"/>
     <w:multiLevelType w:val="hybridMultilevel"/>
-    <w:tmpl w:val="3E18AE70"/>
+    <w:tmpl w:val="47CA6654"/>
+    <w:lvl w:ilvl="0" w:tplc="04090001">
+      <w:start w:val="1"/>
+      <w:numFmt w:val="bullet"/>
+      <w:lvlText w:val=""/>
+      <w:lvlJc w:val="left"/>
+      <w:pPr>
+        <w:ind w:left="1080" w:hanging="360"/>
+      </w:pPr>
+      <w:rPr>
+        <w:rFonts w:ascii="Symbol" w:hAnsi="Symbol" w:hint="default"/>
+      </w:rPr>
+    </w:lvl>
+    <w:lvl w:ilvl="1" w:tplc="04090003">
+      <w:start w:val="1"/>
+      <w:numFmt w:val="bullet"/>
+      <w:lvlText w:val="o"/>
+      <w:lvlJc w:val="left"/>
+      <w:pPr>
+        <w:ind w:left="1800" w:hanging="360"/>
+      </w:pPr>
+      <w:rPr>
+        <w:rFonts w:ascii="Courier New" w:hAnsi="Courier New" w:cs="Courier New" w:hint="default"/>
+      </w:rPr>
+    </w:lvl>
+    <w:lvl w:ilvl="2" w:tplc="04090005" w:tentative="1">
+      <w:start w:val="1"/>
+      <w:numFmt w:val="bullet"/>
+      <w:lvlText w:val=""/>
+      <w:lvlJc w:val="left"/>
+      <w:pPr>
+        <w:ind w:left="2520" w:hanging="360"/>
+      </w:pPr>
+      <w:rPr>
+        <w:rFonts w:ascii="Wingdings" w:hAnsi="Wingdings" w:hint="default"/>
+      </w:rPr>
+    </w:lvl>
+    <w:lvl w:ilvl="3" w:tplc="04090001" w:tentative="1">
+      <w:start w:val="1"/>
+      <w:numFmt w:val="bullet"/>
+      <w:lvlText w:val=""/>
+      <w:lvlJc w:val="left"/>
+      <w:pPr>
+        <w:ind w:left="3240" w:hanging="360"/>
+      </w:pPr>
+      <w:rPr>
+        <w:rFonts w:ascii="Symbol" w:hAnsi="Symbol" w:hint="default"/>
+      </w:rPr>
+    </w:lvl>
+    <w:lvl w:ilvl="4" w:tplc="04090003" w:tentative="1">
+      <w:start w:val="1"/>
+      <w:numFmt w:val="bullet"/>
+      <w:lvlText w:val="o"/>
+      <w:lvlJc w:val="left"/>
+      <w:pPr>
+        <w:ind w:left="3960" w:hanging="360"/>
+      </w:pPr>
+      <w:rPr>
+        <w:rFonts w:ascii="Courier New" w:hAnsi="Courier New" w:cs="Courier New" w:hint="default"/>
+      </w:rPr>
+    </w:lvl>
+    <w:lvl w:ilvl="5" w:tplc="04090005" w:tentative="1">
+      <w:start w:val="1"/>
+      <w:numFmt w:val="bullet"/>
+      <w:lvlText w:val=""/>
+      <w:lvlJc w:val="left"/>
+      <w:pPr>
+        <w:ind w:left="4680" w:hanging="360"/>
+      </w:pPr>
+      <w:rPr>
+        <w:rFonts w:ascii="Wingdings" w:hAnsi="Wingdings" w:hint="default"/>
+      </w:rPr>
+    </w:lvl>
+    <w:lvl w:ilvl="6" w:tplc="04090001" w:tentative="1">
+      <w:start w:val="1"/>
+      <w:numFmt w:val="bullet"/>
+      <w:lvlText w:val=""/>
+      <w:lvlJc w:val="left"/>
+      <w:pPr>
+        <w:ind w:left="5400" w:hanging="360"/>
+      </w:pPr>
+      <w:rPr>
+        <w:rFonts w:ascii="Symbol" w:hAnsi="Symbol" w:hint="default"/>
+      </w:rPr>
+    </w:lvl>
+    <w:lvl w:ilvl="7" w:tplc="04090003" w:tentative="1">
+      <w:start w:val="1"/>
+      <w:numFmt w:val="bullet"/>
+      <w:lvlText w:val="o"/>
+      <w:lvlJc w:val="left"/>
+      <w:pPr>
+        <w:ind w:left="6120" w:hanging="360"/>
+      </w:pPr>
+      <w:rPr>
+        <w:rFonts w:ascii="Courier New" w:hAnsi="Courier New" w:cs="Courier New" w:hint="default"/>
+      </w:rPr>
+    </w:lvl>
+    <w:lvl w:ilvl="8" w:tplc="04090005" w:tentative="1">
+      <w:start w:val="1"/>
+      <w:numFmt w:val="bullet"/>
+      <w:lvlText w:val=""/>
+      <w:lvlJc w:val="left"/>
+      <w:pPr>
+        <w:ind w:left="6840" w:hanging="360"/>
+      </w:pPr>
+      <w:rPr>
+        <w:rFonts w:ascii="Wingdings" w:hAnsi="Wingdings" w:hint="default"/>
+      </w:rPr>
+    </w:lvl>
+  </w:abstractNum>
+  <w:abstractNum w:abstractNumId="6" w15:restartNumberingAfterBreak="0">
+    <w:nsid w:val="1BD271E2"/>
+    <w:multiLevelType w:val="hybridMultilevel"/>
+    <w:tmpl w:val="9804563A"/>
+    <w:lvl w:ilvl="0" w:tplc="04090001">
+      <w:start w:val="1"/>
+      <w:numFmt w:val="bullet"/>
+      <w:lvlText w:val=""/>
+      <w:lvlJc w:val="left"/>
+      <w:pPr>
+        <w:ind w:left="1080" w:hanging="360"/>
+      </w:pPr>
+      <w:rPr>
+        <w:rFonts w:ascii="Symbol" w:hAnsi="Symbol" w:hint="default"/>
+      </w:rPr>
+    </w:lvl>
+    <w:lvl w:ilvl="1" w:tplc="04090003" w:tentative="1">
+      <w:start w:val="1"/>
+      <w:numFmt w:val="bullet"/>
+      <w:lvlText w:val="o"/>
+      <w:lvlJc w:val="left"/>
+      <w:pPr>
+        <w:ind w:left="1800" w:hanging="360"/>
+      </w:pPr>
+      <w:rPr>
+        <w:rFonts w:ascii="Courier New" w:hAnsi="Courier New" w:cs="Courier New" w:hint="default"/>
+      </w:rPr>
+    </w:lvl>
+    <w:lvl w:ilvl="2" w:tplc="04090005" w:tentative="1">
+      <w:start w:val="1"/>
+      <w:numFmt w:val="bullet"/>
+      <w:lvlText w:val=""/>
+      <w:lvlJc w:val="left"/>
+      <w:pPr>
+        <w:ind w:left="2520" w:hanging="360"/>
+      </w:pPr>
+      <w:rPr>
+        <w:rFonts w:ascii="Wingdings" w:hAnsi="Wingdings" w:hint="default"/>
+      </w:rPr>
+    </w:lvl>
+    <w:lvl w:ilvl="3" w:tplc="04090001" w:tentative="1">
+      <w:start w:val="1"/>
+      <w:numFmt w:val="bullet"/>
+      <w:lvlText w:val=""/>
+      <w:lvlJc w:val="left"/>
+      <w:pPr>
+        <w:ind w:left="3240" w:hanging="360"/>
+      </w:pPr>
+      <w:rPr>
+        <w:rFonts w:ascii="Symbol" w:hAnsi="Symbol" w:hint="default"/>
+      </w:rPr>
+    </w:lvl>
+    <w:lvl w:ilvl="4" w:tplc="04090003" w:tentative="1">
+      <w:start w:val="1"/>
+      <w:numFmt w:val="bullet"/>
+      <w:lvlText w:val="o"/>
+      <w:lvlJc w:val="left"/>
+      <w:pPr>
+        <w:ind w:left="3960" w:hanging="360"/>
+      </w:pPr>
+      <w:rPr>
+        <w:rFonts w:ascii="Courier New" w:hAnsi="Courier New" w:cs="Courier New" w:hint="default"/>
+      </w:rPr>
+    </w:lvl>
+    <w:lvl w:ilvl="5" w:tplc="04090005" w:tentative="1">
+      <w:start w:val="1"/>
+      <w:numFmt w:val="bullet"/>
+      <w:lvlText w:val=""/>
+      <w:lvlJc w:val="left"/>
+      <w:pPr>
+        <w:ind w:left="4680" w:hanging="360"/>
+      </w:pPr>
+      <w:rPr>
+        <w:rFonts w:ascii="Wingdings" w:hAnsi="Wingdings" w:hint="default"/>
+      </w:rPr>
+    </w:lvl>
+    <w:lvl w:ilvl="6" w:tplc="04090001" w:tentative="1">
+      <w:start w:val="1"/>
+      <w:numFmt w:val="bullet"/>
+      <w:lvlText w:val=""/>
+      <w:lvlJc w:val="left"/>
+      <w:pPr>
+        <w:ind w:left="5400" w:hanging="360"/>
+      </w:pPr>
+      <w:rPr>
+        <w:rFonts w:ascii="Symbol" w:hAnsi="Symbol" w:hint="default"/>
+      </w:rPr>
+    </w:lvl>
+    <w:lvl w:ilvl="7" w:tplc="04090003" w:tentative="1">
+      <w:start w:val="1"/>
+      <w:numFmt w:val="bullet"/>
+      <w:lvlText w:val="o"/>
+      <w:lvlJc w:val="left"/>
+      <w:pPr>
+        <w:ind w:left="6120" w:hanging="360"/>
+      </w:pPr>
+      <w:rPr>
+        <w:rFonts w:ascii="Courier New" w:hAnsi="Courier New" w:cs="Courier New" w:hint="default"/>
+      </w:rPr>
+    </w:lvl>
+    <w:lvl w:ilvl="8" w:tplc="04090005" w:tentative="1">
+      <w:start w:val="1"/>
+      <w:numFmt w:val="bullet"/>
+      <w:lvlText w:val=""/>
+      <w:lvlJc w:val="left"/>
+      <w:pPr>
+        <w:ind w:left="6840" w:hanging="360"/>
+      </w:pPr>
+      <w:rPr>
+        <w:rFonts w:ascii="Wingdings" w:hAnsi="Wingdings" w:hint="default"/>
+      </w:rPr>
+    </w:lvl>
+  </w:abstractNum>
+  <w:abstractNum w:abstractNumId="7" w15:restartNumberingAfterBreak="0">
+    <w:nsid w:val="1C04711C"/>
+    <w:multiLevelType w:val="hybridMultilevel"/>
+    <w:tmpl w:val="1D2C87B0"/>
     <w:lvl w:ilvl="0" w:tplc="0409000F">
       <w:start w:val="1"/>
       <w:numFmt w:val="decimal"/>
@@ -9311,7 +11168,93 @@
       </w:pPr>
     </w:lvl>
   </w:abstractNum>
-  <w:abstractNum w:abstractNumId="6" w15:restartNumberingAfterBreak="0">
+  <w:abstractNum w:abstractNumId="8" w15:restartNumberingAfterBreak="0">
+    <w:nsid w:val="1F1E6AB8"/>
+    <w:multiLevelType w:val="hybridMultilevel"/>
+    <w:tmpl w:val="ACD29E38"/>
+    <w:lvl w:ilvl="0" w:tplc="0409000F">
+      <w:start w:val="1"/>
+      <w:numFmt w:val="decimal"/>
+      <w:lvlText w:val="%1."/>
+      <w:lvlJc w:val="left"/>
+      <w:pPr>
+        <w:ind w:left="720" w:hanging="360"/>
+      </w:pPr>
+    </w:lvl>
+    <w:lvl w:ilvl="1" w:tplc="04090019" w:tentative="1">
+      <w:start w:val="1"/>
+      <w:numFmt w:val="lowerLetter"/>
+      <w:lvlText w:val="%2."/>
+      <w:lvlJc w:val="left"/>
+      <w:pPr>
+        <w:ind w:left="1440" w:hanging="360"/>
+      </w:pPr>
+    </w:lvl>
+    <w:lvl w:ilvl="2" w:tplc="0409001B" w:tentative="1">
+      <w:start w:val="1"/>
+      <w:numFmt w:val="lowerRoman"/>
+      <w:lvlText w:val="%3."/>
+      <w:lvlJc w:val="right"/>
+      <w:pPr>
+        <w:ind w:left="2160" w:hanging="180"/>
+      </w:pPr>
+    </w:lvl>
+    <w:lvl w:ilvl="3" w:tplc="0409000F" w:tentative="1">
+      <w:start w:val="1"/>
+      <w:numFmt w:val="decimal"/>
+      <w:lvlText w:val="%4."/>
+      <w:lvlJc w:val="left"/>
+      <w:pPr>
+        <w:ind w:left="2880" w:hanging="360"/>
+      </w:pPr>
+    </w:lvl>
+    <w:lvl w:ilvl="4" w:tplc="04090019" w:tentative="1">
+      <w:start w:val="1"/>
+      <w:numFmt w:val="lowerLetter"/>
+      <w:lvlText w:val="%5."/>
+      <w:lvlJc w:val="left"/>
+      <w:pPr>
+        <w:ind w:left="3600" w:hanging="360"/>
+      </w:pPr>
+    </w:lvl>
+    <w:lvl w:ilvl="5" w:tplc="0409001B" w:tentative="1">
+      <w:start w:val="1"/>
+      <w:numFmt w:val="lowerRoman"/>
+      <w:lvlText w:val="%6."/>
+      <w:lvlJc w:val="right"/>
+      <w:pPr>
+        <w:ind w:left="4320" w:hanging="180"/>
+      </w:pPr>
+    </w:lvl>
+    <w:lvl w:ilvl="6" w:tplc="0409000F" w:tentative="1">
+      <w:start w:val="1"/>
+      <w:numFmt w:val="decimal"/>
+      <w:lvlText w:val="%7."/>
+      <w:lvlJc w:val="left"/>
+      <w:pPr>
+        <w:ind w:left="5040" w:hanging="360"/>
+      </w:pPr>
+    </w:lvl>
+    <w:lvl w:ilvl="7" w:tplc="04090019" w:tentative="1">
+      <w:start w:val="1"/>
+      <w:numFmt w:val="lowerLetter"/>
+      <w:lvlText w:val="%8."/>
+      <w:lvlJc w:val="left"/>
+      <w:pPr>
+        <w:ind w:left="5760" w:hanging="360"/>
+      </w:pPr>
+    </w:lvl>
+    <w:lvl w:ilvl="8" w:tplc="0409001B" w:tentative="1">
+      <w:start w:val="1"/>
+      <w:numFmt w:val="lowerRoman"/>
+      <w:lvlText w:val="%9."/>
+      <w:lvlJc w:val="right"/>
+      <w:pPr>
+        <w:ind w:left="6480" w:hanging="180"/>
+      </w:pPr>
+    </w:lvl>
+  </w:abstractNum>
+  <w:abstractNum w:abstractNumId="9" w15:restartNumberingAfterBreak="0">
     <w:nsid w:val="242D7961"/>
     <w:multiLevelType w:val="hybridMultilevel"/>
     <w:tmpl w:val="39468DEA"/>
@@ -9424,7 +11367,7 @@
       </w:rPr>
     </w:lvl>
   </w:abstractNum>
-  <w:abstractNum w:abstractNumId="7" w15:restartNumberingAfterBreak="0">
+  <w:abstractNum w:abstractNumId="10" w15:restartNumberingAfterBreak="0">
     <w:nsid w:val="24587466"/>
     <w:multiLevelType w:val="hybridMultilevel"/>
     <w:tmpl w:val="A900F00A"/>
@@ -9510,7 +11453,7 @@
       </w:pPr>
     </w:lvl>
   </w:abstractNum>
-  <w:abstractNum w:abstractNumId="8" w15:restartNumberingAfterBreak="0">
+  <w:abstractNum w:abstractNumId="11" w15:restartNumberingAfterBreak="0">
     <w:nsid w:val="300B6497"/>
     <w:multiLevelType w:val="hybridMultilevel"/>
     <w:tmpl w:val="C592F828"/>
@@ -9596,7 +11539,93 @@
       </w:pPr>
     </w:lvl>
   </w:abstractNum>
-  <w:abstractNum w:abstractNumId="9" w15:restartNumberingAfterBreak="0">
+  <w:abstractNum w:abstractNumId="12" w15:restartNumberingAfterBreak="0">
+    <w:nsid w:val="312772FB"/>
+    <w:multiLevelType w:val="hybridMultilevel"/>
+    <w:tmpl w:val="49943636"/>
+    <w:lvl w:ilvl="0" w:tplc="0409000F">
+      <w:start w:val="1"/>
+      <w:numFmt w:val="decimal"/>
+      <w:lvlText w:val="%1."/>
+      <w:lvlJc w:val="left"/>
+      <w:pPr>
+        <w:ind w:left="720" w:hanging="360"/>
+      </w:pPr>
+    </w:lvl>
+    <w:lvl w:ilvl="1" w:tplc="04090019" w:tentative="1">
+      <w:start w:val="1"/>
+      <w:numFmt w:val="lowerLetter"/>
+      <w:lvlText w:val="%2."/>
+      <w:lvlJc w:val="left"/>
+      <w:pPr>
+        <w:ind w:left="1440" w:hanging="360"/>
+      </w:pPr>
+    </w:lvl>
+    <w:lvl w:ilvl="2" w:tplc="0409001B" w:tentative="1">
+      <w:start w:val="1"/>
+      <w:numFmt w:val="lowerRoman"/>
+      <w:lvlText w:val="%3."/>
+      <w:lvlJc w:val="right"/>
+      <w:pPr>
+        <w:ind w:left="2160" w:hanging="180"/>
+      </w:pPr>
+    </w:lvl>
+    <w:lvl w:ilvl="3" w:tplc="0409000F" w:tentative="1">
+      <w:start w:val="1"/>
+      <w:numFmt w:val="decimal"/>
+      <w:lvlText w:val="%4."/>
+      <w:lvlJc w:val="left"/>
+      <w:pPr>
+        <w:ind w:left="2880" w:hanging="360"/>
+      </w:pPr>
+    </w:lvl>
+    <w:lvl w:ilvl="4" w:tplc="04090019" w:tentative="1">
+      <w:start w:val="1"/>
+      <w:numFmt w:val="lowerLetter"/>
+      <w:lvlText w:val="%5."/>
+      <w:lvlJc w:val="left"/>
+      <w:pPr>
+        <w:ind w:left="3600" w:hanging="360"/>
+      </w:pPr>
+    </w:lvl>
+    <w:lvl w:ilvl="5" w:tplc="0409001B" w:tentative="1">
+      <w:start w:val="1"/>
+      <w:numFmt w:val="lowerRoman"/>
+      <w:lvlText w:val="%6."/>
+      <w:lvlJc w:val="right"/>
+      <w:pPr>
+        <w:ind w:left="4320" w:hanging="180"/>
+      </w:pPr>
+    </w:lvl>
+    <w:lvl w:ilvl="6" w:tplc="0409000F" w:tentative="1">
+      <w:start w:val="1"/>
+      <w:numFmt w:val="decimal"/>
+      <w:lvlText w:val="%7."/>
+      <w:lvlJc w:val="left"/>
+      <w:pPr>
+        <w:ind w:left="5040" w:hanging="360"/>
+      </w:pPr>
+    </w:lvl>
+    <w:lvl w:ilvl="7" w:tplc="04090019" w:tentative="1">
+      <w:start w:val="1"/>
+      <w:numFmt w:val="lowerLetter"/>
+      <w:lvlText w:val="%8."/>
+      <w:lvlJc w:val="left"/>
+      <w:pPr>
+        <w:ind w:left="5760" w:hanging="360"/>
+      </w:pPr>
+    </w:lvl>
+    <w:lvl w:ilvl="8" w:tplc="0409001B" w:tentative="1">
+      <w:start w:val="1"/>
+      <w:numFmt w:val="lowerRoman"/>
+      <w:lvlText w:val="%9."/>
+      <w:lvlJc w:val="right"/>
+      <w:pPr>
+        <w:ind w:left="6480" w:hanging="180"/>
+      </w:pPr>
+    </w:lvl>
+  </w:abstractNum>
+  <w:abstractNum w:abstractNumId="13" w15:restartNumberingAfterBreak="0">
     <w:nsid w:val="338A04A4"/>
     <w:multiLevelType w:val="hybridMultilevel"/>
     <w:tmpl w:val="D7021D44"/>
@@ -9709,7 +11738,120 @@
       </w:rPr>
     </w:lvl>
   </w:abstractNum>
-  <w:abstractNum w:abstractNumId="10" w15:restartNumberingAfterBreak="0">
+  <w:abstractNum w:abstractNumId="14" w15:restartNumberingAfterBreak="0">
+    <w:nsid w:val="3B795356"/>
+    <w:multiLevelType w:val="hybridMultilevel"/>
+    <w:tmpl w:val="FCBC6194"/>
+    <w:lvl w:ilvl="0" w:tplc="04090001">
+      <w:start w:val="1"/>
+      <w:numFmt w:val="bullet"/>
+      <w:lvlText w:val=""/>
+      <w:lvlJc w:val="left"/>
+      <w:pPr>
+        <w:ind w:left="1080" w:hanging="360"/>
+      </w:pPr>
+      <w:rPr>
+        <w:rFonts w:ascii="Symbol" w:hAnsi="Symbol" w:hint="default"/>
+      </w:rPr>
+    </w:lvl>
+    <w:lvl w:ilvl="1" w:tplc="04090003" w:tentative="1">
+      <w:start w:val="1"/>
+      <w:numFmt w:val="bullet"/>
+      <w:lvlText w:val="o"/>
+      <w:lvlJc w:val="left"/>
+      <w:pPr>
+        <w:ind w:left="1800" w:hanging="360"/>
+      </w:pPr>
+      <w:rPr>
+        <w:rFonts w:ascii="Courier New" w:hAnsi="Courier New" w:cs="Courier New" w:hint="default"/>
+      </w:rPr>
+    </w:lvl>
+    <w:lvl w:ilvl="2" w:tplc="04090005" w:tentative="1">
+      <w:start w:val="1"/>
+      <w:numFmt w:val="bullet"/>
+      <w:lvlText w:val=""/>
+      <w:lvlJc w:val="left"/>
+      <w:pPr>
+        <w:ind w:left="2520" w:hanging="360"/>
+      </w:pPr>
+      <w:rPr>
+        <w:rFonts w:ascii="Wingdings" w:hAnsi="Wingdings" w:hint="default"/>
+      </w:rPr>
+    </w:lvl>
+    <w:lvl w:ilvl="3" w:tplc="04090001" w:tentative="1">
+      <w:start w:val="1"/>
+      <w:numFmt w:val="bullet"/>
+      <w:lvlText w:val=""/>
+      <w:lvlJc w:val="left"/>
+      <w:pPr>
+        <w:ind w:left="3240" w:hanging="360"/>
+      </w:pPr>
+      <w:rPr>
+        <w:rFonts w:ascii="Symbol" w:hAnsi="Symbol" w:hint="default"/>
+      </w:rPr>
+    </w:lvl>
+    <w:lvl w:ilvl="4" w:tplc="04090003" w:tentative="1">
+      <w:start w:val="1"/>
+      <w:numFmt w:val="bullet"/>
+      <w:lvlText w:val="o"/>
+      <w:lvlJc w:val="left"/>
+      <w:pPr>
+        <w:ind w:left="3960" w:hanging="360"/>
+      </w:pPr>
+      <w:rPr>
+        <w:rFonts w:ascii="Courier New" w:hAnsi="Courier New" w:cs="Courier New" w:hint="default"/>
+      </w:rPr>
+    </w:lvl>
+    <w:lvl w:ilvl="5" w:tplc="04090005" w:tentative="1">
+      <w:start w:val="1"/>
+      <w:numFmt w:val="bullet"/>
+      <w:lvlText w:val=""/>
+      <w:lvlJc w:val="left"/>
+      <w:pPr>
+        <w:ind w:left="4680" w:hanging="360"/>
+      </w:pPr>
+      <w:rPr>
+        <w:rFonts w:ascii="Wingdings" w:hAnsi="Wingdings" w:hint="default"/>
+      </w:rPr>
+    </w:lvl>
+    <w:lvl w:ilvl="6" w:tplc="04090001" w:tentative="1">
+      <w:start w:val="1"/>
+      <w:numFmt w:val="bullet"/>
+      <w:lvlText w:val=""/>
+      <w:lvlJc w:val="left"/>
+      <w:pPr>
+        <w:ind w:left="5400" w:hanging="360"/>
+      </w:pPr>
+      <w:rPr>
+        <w:rFonts w:ascii="Symbol" w:hAnsi="Symbol" w:hint="default"/>
+      </w:rPr>
+    </w:lvl>
+    <w:lvl w:ilvl="7" w:tplc="04090003" w:tentative="1">
+      <w:start w:val="1"/>
+      <w:numFmt w:val="bullet"/>
+      <w:lvlText w:val="o"/>
+      <w:lvlJc w:val="left"/>
+      <w:pPr>
+        <w:ind w:left="6120" w:hanging="360"/>
+      </w:pPr>
+      <w:rPr>
+        <w:rFonts w:ascii="Courier New" w:hAnsi="Courier New" w:cs="Courier New" w:hint="default"/>
+      </w:rPr>
+    </w:lvl>
+    <w:lvl w:ilvl="8" w:tplc="04090005" w:tentative="1">
+      <w:start w:val="1"/>
+      <w:numFmt w:val="bullet"/>
+      <w:lvlText w:val=""/>
+      <w:lvlJc w:val="left"/>
+      <w:pPr>
+        <w:ind w:left="6840" w:hanging="360"/>
+      </w:pPr>
+      <w:rPr>
+        <w:rFonts w:ascii="Wingdings" w:hAnsi="Wingdings" w:hint="default"/>
+      </w:rPr>
+    </w:lvl>
+  </w:abstractNum>
+  <w:abstractNum w:abstractNumId="15" w15:restartNumberingAfterBreak="0">
     <w:nsid w:val="426C7E4E"/>
     <w:multiLevelType w:val="hybridMultilevel"/>
     <w:tmpl w:val="E1F4DB96"/>
@@ -9822,7 +11964,7 @@
       </w:rPr>
     </w:lvl>
   </w:abstractNum>
-  <w:abstractNum w:abstractNumId="11" w15:restartNumberingAfterBreak="0">
+  <w:abstractNum w:abstractNumId="16" w15:restartNumberingAfterBreak="0">
     <w:nsid w:val="43EF6488"/>
     <w:multiLevelType w:val="hybridMultilevel"/>
     <w:tmpl w:val="0D7E0DCC"/>
@@ -9935,7 +12077,7 @@
       </w:rPr>
     </w:lvl>
   </w:abstractNum>
-  <w:abstractNum w:abstractNumId="12" w15:restartNumberingAfterBreak="0">
+  <w:abstractNum w:abstractNumId="17" w15:restartNumberingAfterBreak="0">
     <w:nsid w:val="46E87199"/>
     <w:multiLevelType w:val="hybridMultilevel"/>
     <w:tmpl w:val="350C7906"/>
@@ -10048,7 +12190,120 @@
       </w:rPr>
     </w:lvl>
   </w:abstractNum>
-  <w:abstractNum w:abstractNumId="13" w15:restartNumberingAfterBreak="0">
+  <w:abstractNum w:abstractNumId="18" w15:restartNumberingAfterBreak="0">
+    <w:nsid w:val="4C2615AB"/>
+    <w:multiLevelType w:val="hybridMultilevel"/>
+    <w:tmpl w:val="60A8985A"/>
+    <w:lvl w:ilvl="0" w:tplc="04090001">
+      <w:start w:val="1"/>
+      <w:numFmt w:val="bullet"/>
+      <w:lvlText w:val=""/>
+      <w:lvlJc w:val="left"/>
+      <w:pPr>
+        <w:ind w:left="1080" w:hanging="360"/>
+      </w:pPr>
+      <w:rPr>
+        <w:rFonts w:ascii="Symbol" w:hAnsi="Symbol" w:hint="default"/>
+      </w:rPr>
+    </w:lvl>
+    <w:lvl w:ilvl="1" w:tplc="04090003" w:tentative="1">
+      <w:start w:val="1"/>
+      <w:numFmt w:val="bullet"/>
+      <w:lvlText w:val="o"/>
+      <w:lvlJc w:val="left"/>
+      <w:pPr>
+        <w:ind w:left="1800" w:hanging="360"/>
+      </w:pPr>
+      <w:rPr>
+        <w:rFonts w:ascii="Courier New" w:hAnsi="Courier New" w:cs="Courier New" w:hint="default"/>
+      </w:rPr>
+    </w:lvl>
+    <w:lvl w:ilvl="2" w:tplc="04090005" w:tentative="1">
+      <w:start w:val="1"/>
+      <w:numFmt w:val="bullet"/>
+      <w:lvlText w:val=""/>
+      <w:lvlJc w:val="left"/>
+      <w:pPr>
+        <w:ind w:left="2520" w:hanging="360"/>
+      </w:pPr>
+      <w:rPr>
+        <w:rFonts w:ascii="Wingdings" w:hAnsi="Wingdings" w:hint="default"/>
+      </w:rPr>
+    </w:lvl>
+    <w:lvl w:ilvl="3" w:tplc="04090001" w:tentative="1">
+      <w:start w:val="1"/>
+      <w:numFmt w:val="bullet"/>
+      <w:lvlText w:val=""/>
+      <w:lvlJc w:val="left"/>
+      <w:pPr>
+        <w:ind w:left="3240" w:hanging="360"/>
+      </w:pPr>
+      <w:rPr>
+        <w:rFonts w:ascii="Symbol" w:hAnsi="Symbol" w:hint="default"/>
+      </w:rPr>
+    </w:lvl>
+    <w:lvl w:ilvl="4" w:tplc="04090003" w:tentative="1">
+      <w:start w:val="1"/>
+      <w:numFmt w:val="bullet"/>
+      <w:lvlText w:val="o"/>
+      <w:lvlJc w:val="left"/>
+      <w:pPr>
+        <w:ind w:left="3960" w:hanging="360"/>
+      </w:pPr>
+      <w:rPr>
+        <w:rFonts w:ascii="Courier New" w:hAnsi="Courier New" w:cs="Courier New" w:hint="default"/>
+      </w:rPr>
+    </w:lvl>
+    <w:lvl w:ilvl="5" w:tplc="04090005" w:tentative="1">
+      <w:start w:val="1"/>
+      <w:numFmt w:val="bullet"/>
+      <w:lvlText w:val=""/>
+      <w:lvlJc w:val="left"/>
+      <w:pPr>
+        <w:ind w:left="4680" w:hanging="360"/>
+      </w:pPr>
+      <w:rPr>
+        <w:rFonts w:ascii="Wingdings" w:hAnsi="Wingdings" w:hint="default"/>
+      </w:rPr>
+    </w:lvl>
+    <w:lvl w:ilvl="6" w:tplc="04090001" w:tentative="1">
+      <w:start w:val="1"/>
+      <w:numFmt w:val="bullet"/>
+      <w:lvlText w:val=""/>
+      <w:lvlJc w:val="left"/>
+      <w:pPr>
+        <w:ind w:left="5400" w:hanging="360"/>
+      </w:pPr>
+      <w:rPr>
+        <w:rFonts w:ascii="Symbol" w:hAnsi="Symbol" w:hint="default"/>
+      </w:rPr>
+    </w:lvl>
+    <w:lvl w:ilvl="7" w:tplc="04090003" w:tentative="1">
+      <w:start w:val="1"/>
+      <w:numFmt w:val="bullet"/>
+      <w:lvlText w:val="o"/>
+      <w:lvlJc w:val="left"/>
+      <w:pPr>
+        <w:ind w:left="6120" w:hanging="360"/>
+      </w:pPr>
+      <w:rPr>
+        <w:rFonts w:ascii="Courier New" w:hAnsi="Courier New" w:cs="Courier New" w:hint="default"/>
+      </w:rPr>
+    </w:lvl>
+    <w:lvl w:ilvl="8" w:tplc="04090005" w:tentative="1">
+      <w:start w:val="1"/>
+      <w:numFmt w:val="bullet"/>
+      <w:lvlText w:val=""/>
+      <w:lvlJc w:val="left"/>
+      <w:pPr>
+        <w:ind w:left="6840" w:hanging="360"/>
+      </w:pPr>
+      <w:rPr>
+        <w:rFonts w:ascii="Wingdings" w:hAnsi="Wingdings" w:hint="default"/>
+      </w:rPr>
+    </w:lvl>
+  </w:abstractNum>
+  <w:abstractNum w:abstractNumId="19" w15:restartNumberingAfterBreak="0">
     <w:nsid w:val="4C8D04D5"/>
     <w:multiLevelType w:val="hybridMultilevel"/>
     <w:tmpl w:val="5A5E2C3A"/>
@@ -10134,7 +12389,7 @@
       </w:pPr>
     </w:lvl>
   </w:abstractNum>
-  <w:abstractNum w:abstractNumId="14" w15:restartNumberingAfterBreak="0">
+  <w:abstractNum w:abstractNumId="20" w15:restartNumberingAfterBreak="0">
     <w:nsid w:val="4F4A0706"/>
     <w:multiLevelType w:val="hybridMultilevel"/>
     <w:tmpl w:val="4FD87FA2"/>
@@ -10247,7 +12502,7 @@
       </w:rPr>
     </w:lvl>
   </w:abstractNum>
-  <w:abstractNum w:abstractNumId="15" w15:restartNumberingAfterBreak="0">
+  <w:abstractNum w:abstractNumId="21" w15:restartNumberingAfterBreak="0">
     <w:nsid w:val="52276CE1"/>
     <w:multiLevelType w:val="hybridMultilevel"/>
     <w:tmpl w:val="EBFCAD24"/>
@@ -10333,7 +12588,120 @@
       </w:pPr>
     </w:lvl>
   </w:abstractNum>
-  <w:abstractNum w:abstractNumId="16" w15:restartNumberingAfterBreak="0">
+  <w:abstractNum w:abstractNumId="22" w15:restartNumberingAfterBreak="0">
+    <w:nsid w:val="524F5EF8"/>
+    <w:multiLevelType w:val="hybridMultilevel"/>
+    <w:tmpl w:val="D1BA70C4"/>
+    <w:lvl w:ilvl="0" w:tplc="04090001">
+      <w:start w:val="1"/>
+      <w:numFmt w:val="bullet"/>
+      <w:lvlText w:val=""/>
+      <w:lvlJc w:val="left"/>
+      <w:pPr>
+        <w:ind w:left="1080" w:hanging="360"/>
+      </w:pPr>
+      <w:rPr>
+        <w:rFonts w:ascii="Symbol" w:hAnsi="Symbol" w:hint="default"/>
+      </w:rPr>
+    </w:lvl>
+    <w:lvl w:ilvl="1" w:tplc="04090003" w:tentative="1">
+      <w:start w:val="1"/>
+      <w:numFmt w:val="bullet"/>
+      <w:lvlText w:val="o"/>
+      <w:lvlJc w:val="left"/>
+      <w:pPr>
+        <w:ind w:left="1800" w:hanging="360"/>
+      </w:pPr>
+      <w:rPr>
+        <w:rFonts w:ascii="Courier New" w:hAnsi="Courier New" w:cs="Courier New" w:hint="default"/>
+      </w:rPr>
+    </w:lvl>
+    <w:lvl w:ilvl="2" w:tplc="04090005" w:tentative="1">
+      <w:start w:val="1"/>
+      <w:numFmt w:val="bullet"/>
+      <w:lvlText w:val=""/>
+      <w:lvlJc w:val="left"/>
+      <w:pPr>
+        <w:ind w:left="2520" w:hanging="360"/>
+      </w:pPr>
+      <w:rPr>
+        <w:rFonts w:ascii="Wingdings" w:hAnsi="Wingdings" w:hint="default"/>
+      </w:rPr>
+    </w:lvl>
+    <w:lvl w:ilvl="3" w:tplc="04090001" w:tentative="1">
+      <w:start w:val="1"/>
+      <w:numFmt w:val="bullet"/>
+      <w:lvlText w:val=""/>
+      <w:lvlJc w:val="left"/>
+      <w:pPr>
+        <w:ind w:left="3240" w:hanging="360"/>
+      </w:pPr>
+      <w:rPr>
+        <w:rFonts w:ascii="Symbol" w:hAnsi="Symbol" w:hint="default"/>
+      </w:rPr>
+    </w:lvl>
+    <w:lvl w:ilvl="4" w:tplc="04090003" w:tentative="1">
+      <w:start w:val="1"/>
+      <w:numFmt w:val="bullet"/>
+      <w:lvlText w:val="o"/>
+      <w:lvlJc w:val="left"/>
+      <w:pPr>
+        <w:ind w:left="3960" w:hanging="360"/>
+      </w:pPr>
+      <w:rPr>
+        <w:rFonts w:ascii="Courier New" w:hAnsi="Courier New" w:cs="Courier New" w:hint="default"/>
+      </w:rPr>
+    </w:lvl>
+    <w:lvl w:ilvl="5" w:tplc="04090005" w:tentative="1">
+      <w:start w:val="1"/>
+      <w:numFmt w:val="bullet"/>
+      <w:lvlText w:val=""/>
+      <w:lvlJc w:val="left"/>
+      <w:pPr>
+        <w:ind w:left="4680" w:hanging="360"/>
+      </w:pPr>
+      <w:rPr>
+        <w:rFonts w:ascii="Wingdings" w:hAnsi="Wingdings" w:hint="default"/>
+      </w:rPr>
+    </w:lvl>
+    <w:lvl w:ilvl="6" w:tplc="04090001" w:tentative="1">
+      <w:start w:val="1"/>
+      <w:numFmt w:val="bullet"/>
+      <w:lvlText w:val=""/>
+      <w:lvlJc w:val="left"/>
+      <w:pPr>
+        <w:ind w:left="5400" w:hanging="360"/>
+      </w:pPr>
+      <w:rPr>
+        <w:rFonts w:ascii="Symbol" w:hAnsi="Symbol" w:hint="default"/>
+      </w:rPr>
+    </w:lvl>
+    <w:lvl w:ilvl="7" w:tplc="04090003" w:tentative="1">
+      <w:start w:val="1"/>
+      <w:numFmt w:val="bullet"/>
+      <w:lvlText w:val="o"/>
+      <w:lvlJc w:val="left"/>
+      <w:pPr>
+        <w:ind w:left="6120" w:hanging="360"/>
+      </w:pPr>
+      <w:rPr>
+        <w:rFonts w:ascii="Courier New" w:hAnsi="Courier New" w:cs="Courier New" w:hint="default"/>
+      </w:rPr>
+    </w:lvl>
+    <w:lvl w:ilvl="8" w:tplc="04090005" w:tentative="1">
+      <w:start w:val="1"/>
+      <w:numFmt w:val="bullet"/>
+      <w:lvlText w:val=""/>
+      <w:lvlJc w:val="left"/>
+      <w:pPr>
+        <w:ind w:left="6840" w:hanging="360"/>
+      </w:pPr>
+      <w:rPr>
+        <w:rFonts w:ascii="Wingdings" w:hAnsi="Wingdings" w:hint="default"/>
+      </w:rPr>
+    </w:lvl>
+  </w:abstractNum>
+  <w:abstractNum w:abstractNumId="23" w15:restartNumberingAfterBreak="0">
     <w:nsid w:val="542A25B8"/>
     <w:multiLevelType w:val="hybridMultilevel"/>
     <w:tmpl w:val="2752C11A"/>
@@ -10419,7 +12787,7 @@
       </w:pPr>
     </w:lvl>
   </w:abstractNum>
-  <w:abstractNum w:abstractNumId="17" w15:restartNumberingAfterBreak="0">
+  <w:abstractNum w:abstractNumId="24" w15:restartNumberingAfterBreak="0">
     <w:nsid w:val="5E5D6C8F"/>
     <w:multiLevelType w:val="hybridMultilevel"/>
     <w:tmpl w:val="8C701CFA"/>
@@ -10505,7 +12873,7 @@
       </w:pPr>
     </w:lvl>
   </w:abstractNum>
-  <w:abstractNum w:abstractNumId="18" w15:restartNumberingAfterBreak="0">
+  <w:abstractNum w:abstractNumId="25" w15:restartNumberingAfterBreak="0">
     <w:nsid w:val="5ED260E7"/>
     <w:multiLevelType w:val="hybridMultilevel"/>
     <w:tmpl w:val="643A7746"/>
@@ -10618,7 +12986,7 @@
       </w:rPr>
     </w:lvl>
   </w:abstractNum>
-  <w:abstractNum w:abstractNumId="19" w15:restartNumberingAfterBreak="0">
+  <w:abstractNum w:abstractNumId="26" w15:restartNumberingAfterBreak="0">
     <w:nsid w:val="5F31142A"/>
     <w:multiLevelType w:val="hybridMultilevel"/>
     <w:tmpl w:val="A39E5B46"/>
@@ -10704,7 +13072,7 @@
       </w:pPr>
     </w:lvl>
   </w:abstractNum>
-  <w:abstractNum w:abstractNumId="20" w15:restartNumberingAfterBreak="0">
+  <w:abstractNum w:abstractNumId="27" w15:restartNumberingAfterBreak="0">
     <w:nsid w:val="617641A3"/>
     <w:multiLevelType w:val="hybridMultilevel"/>
     <w:tmpl w:val="866681E2"/>
@@ -10790,7 +13158,7 @@
       </w:pPr>
     </w:lvl>
   </w:abstractNum>
-  <w:abstractNum w:abstractNumId="21" w15:restartNumberingAfterBreak="0">
+  <w:abstractNum w:abstractNumId="28" w15:restartNumberingAfterBreak="0">
     <w:nsid w:val="66D70236"/>
     <w:multiLevelType w:val="hybridMultilevel"/>
     <w:tmpl w:val="5FCC9432"/>
@@ -10876,7 +13244,93 @@
       </w:pPr>
     </w:lvl>
   </w:abstractNum>
-  <w:abstractNum w:abstractNumId="22" w15:restartNumberingAfterBreak="0">
+  <w:abstractNum w:abstractNumId="29" w15:restartNumberingAfterBreak="0">
+    <w:nsid w:val="6A230D61"/>
+    <w:multiLevelType w:val="hybridMultilevel"/>
+    <w:tmpl w:val="EC5C1F3A"/>
+    <w:lvl w:ilvl="0" w:tplc="0409000F">
+      <w:start w:val="1"/>
+      <w:numFmt w:val="decimal"/>
+      <w:lvlText w:val="%1."/>
+      <w:lvlJc w:val="left"/>
+      <w:pPr>
+        <w:ind w:left="720" w:hanging="360"/>
+      </w:pPr>
+    </w:lvl>
+    <w:lvl w:ilvl="1" w:tplc="04090019" w:tentative="1">
+      <w:start w:val="1"/>
+      <w:numFmt w:val="lowerLetter"/>
+      <w:lvlText w:val="%2."/>
+      <w:lvlJc w:val="left"/>
+      <w:pPr>
+        <w:ind w:left="1440" w:hanging="360"/>
+      </w:pPr>
+    </w:lvl>
+    <w:lvl w:ilvl="2" w:tplc="0409001B" w:tentative="1">
+      <w:start w:val="1"/>
+      <w:numFmt w:val="lowerRoman"/>
+      <w:lvlText w:val="%3."/>
+      <w:lvlJc w:val="right"/>
+      <w:pPr>
+        <w:ind w:left="2160" w:hanging="180"/>
+      </w:pPr>
+    </w:lvl>
+    <w:lvl w:ilvl="3" w:tplc="0409000F" w:tentative="1">
+      <w:start w:val="1"/>
+      <w:numFmt w:val="decimal"/>
+      <w:lvlText w:val="%4."/>
+      <w:lvlJc w:val="left"/>
+      <w:pPr>
+        <w:ind w:left="2880" w:hanging="360"/>
+      </w:pPr>
+    </w:lvl>
+    <w:lvl w:ilvl="4" w:tplc="04090019" w:tentative="1">
+      <w:start w:val="1"/>
+      <w:numFmt w:val="lowerLetter"/>
+      <w:lvlText w:val="%5."/>
+      <w:lvlJc w:val="left"/>
+      <w:pPr>
+        <w:ind w:left="3600" w:hanging="360"/>
+      </w:pPr>
+    </w:lvl>
+    <w:lvl w:ilvl="5" w:tplc="0409001B" w:tentative="1">
+      <w:start w:val="1"/>
+      <w:numFmt w:val="lowerRoman"/>
+      <w:lvlText w:val="%6."/>
+      <w:lvlJc w:val="right"/>
+      <w:pPr>
+        <w:ind w:left="4320" w:hanging="180"/>
+      </w:pPr>
+    </w:lvl>
+    <w:lvl w:ilvl="6" w:tplc="0409000F" w:tentative="1">
+      <w:start w:val="1"/>
+      <w:numFmt w:val="decimal"/>
+      <w:lvlText w:val="%7."/>
+      <w:lvlJc w:val="left"/>
+      <w:pPr>
+        <w:ind w:left="5040" w:hanging="360"/>
+      </w:pPr>
+    </w:lvl>
+    <w:lvl w:ilvl="7" w:tplc="04090019" w:tentative="1">
+      <w:start w:val="1"/>
+      <w:numFmt w:val="lowerLetter"/>
+      <w:lvlText w:val="%8."/>
+      <w:lvlJc w:val="left"/>
+      <w:pPr>
+        <w:ind w:left="5760" w:hanging="360"/>
+      </w:pPr>
+    </w:lvl>
+    <w:lvl w:ilvl="8" w:tplc="0409001B" w:tentative="1">
+      <w:start w:val="1"/>
+      <w:numFmt w:val="lowerRoman"/>
+      <w:lvlText w:val="%9."/>
+      <w:lvlJc w:val="right"/>
+      <w:pPr>
+        <w:ind w:left="6480" w:hanging="180"/>
+      </w:pPr>
+    </w:lvl>
+  </w:abstractNum>
+  <w:abstractNum w:abstractNumId="30" w15:restartNumberingAfterBreak="0">
     <w:nsid w:val="6D6037EC"/>
     <w:multiLevelType w:val="hybridMultilevel"/>
     <w:tmpl w:val="34B8CB42"/>
@@ -10962,7 +13416,206 @@
       </w:pPr>
     </w:lvl>
   </w:abstractNum>
-  <w:abstractNum w:abstractNumId="23" w15:restartNumberingAfterBreak="0">
+  <w:abstractNum w:abstractNumId="31" w15:restartNumberingAfterBreak="0">
+    <w:nsid w:val="6DEF362F"/>
+    <w:multiLevelType w:val="hybridMultilevel"/>
+    <w:tmpl w:val="71844992"/>
+    <w:lvl w:ilvl="0" w:tplc="04090001">
+      <w:start w:val="1"/>
+      <w:numFmt w:val="bullet"/>
+      <w:lvlText w:val=""/>
+      <w:lvlJc w:val="left"/>
+      <w:pPr>
+        <w:ind w:left="1080" w:hanging="360"/>
+      </w:pPr>
+      <w:rPr>
+        <w:rFonts w:ascii="Symbol" w:hAnsi="Symbol" w:hint="default"/>
+      </w:rPr>
+    </w:lvl>
+    <w:lvl w:ilvl="1" w:tplc="04090003">
+      <w:start w:val="1"/>
+      <w:numFmt w:val="bullet"/>
+      <w:lvlText w:val="o"/>
+      <w:lvlJc w:val="left"/>
+      <w:pPr>
+        <w:ind w:left="1800" w:hanging="360"/>
+      </w:pPr>
+      <w:rPr>
+        <w:rFonts w:ascii="Courier New" w:hAnsi="Courier New" w:cs="Courier New" w:hint="default"/>
+      </w:rPr>
+    </w:lvl>
+    <w:lvl w:ilvl="2" w:tplc="04090005" w:tentative="1">
+      <w:start w:val="1"/>
+      <w:numFmt w:val="bullet"/>
+      <w:lvlText w:val=""/>
+      <w:lvlJc w:val="left"/>
+      <w:pPr>
+        <w:ind w:left="2520" w:hanging="360"/>
+      </w:pPr>
+      <w:rPr>
+        <w:rFonts w:ascii="Wingdings" w:hAnsi="Wingdings" w:hint="default"/>
+      </w:rPr>
+    </w:lvl>
+    <w:lvl w:ilvl="3" w:tplc="04090001" w:tentative="1">
+      <w:start w:val="1"/>
+      <w:numFmt w:val="bullet"/>
+      <w:lvlText w:val=""/>
+      <w:lvlJc w:val="left"/>
+      <w:pPr>
+        <w:ind w:left="3240" w:hanging="360"/>
+      </w:pPr>
+      <w:rPr>
+        <w:rFonts w:ascii="Symbol" w:hAnsi="Symbol" w:hint="default"/>
+      </w:rPr>
+    </w:lvl>
+    <w:lvl w:ilvl="4" w:tplc="04090003" w:tentative="1">
+      <w:start w:val="1"/>
+      <w:numFmt w:val="bullet"/>
+      <w:lvlText w:val="o"/>
+      <w:lvlJc w:val="left"/>
+      <w:pPr>
+        <w:ind w:left="3960" w:hanging="360"/>
+      </w:pPr>
+      <w:rPr>
+        <w:rFonts w:ascii="Courier New" w:hAnsi="Courier New" w:cs="Courier New" w:hint="default"/>
+      </w:rPr>
+    </w:lvl>
+    <w:lvl w:ilvl="5" w:tplc="04090005" w:tentative="1">
+      <w:start w:val="1"/>
+      <w:numFmt w:val="bullet"/>
+      <w:lvlText w:val=""/>
+      <w:lvlJc w:val="left"/>
+      <w:pPr>
+        <w:ind w:left="4680" w:hanging="360"/>
+      </w:pPr>
+      <w:rPr>
+        <w:rFonts w:ascii="Wingdings" w:hAnsi="Wingdings" w:hint="default"/>
+      </w:rPr>
+    </w:lvl>
+    <w:lvl w:ilvl="6" w:tplc="04090001" w:tentative="1">
+      <w:start w:val="1"/>
+      <w:numFmt w:val="bullet"/>
+      <w:lvlText w:val=""/>
+      <w:lvlJc w:val="left"/>
+      <w:pPr>
+        <w:ind w:left="5400" w:hanging="360"/>
+      </w:pPr>
+      <w:rPr>
+        <w:rFonts w:ascii="Symbol" w:hAnsi="Symbol" w:hint="default"/>
+      </w:rPr>
+    </w:lvl>
+    <w:lvl w:ilvl="7" w:tplc="04090003" w:tentative="1">
+      <w:start w:val="1"/>
+      <w:numFmt w:val="bullet"/>
+      <w:lvlText w:val="o"/>
+      <w:lvlJc w:val="left"/>
+      <w:pPr>
+        <w:ind w:left="6120" w:hanging="360"/>
+      </w:pPr>
+      <w:rPr>
+        <w:rFonts w:ascii="Courier New" w:hAnsi="Courier New" w:cs="Courier New" w:hint="default"/>
+      </w:rPr>
+    </w:lvl>
+    <w:lvl w:ilvl="8" w:tplc="04090005" w:tentative="1">
+      <w:start w:val="1"/>
+      <w:numFmt w:val="bullet"/>
+      <w:lvlText w:val=""/>
+      <w:lvlJc w:val="left"/>
+      <w:pPr>
+        <w:ind w:left="6840" w:hanging="360"/>
+      </w:pPr>
+      <w:rPr>
+        <w:rFonts w:ascii="Wingdings" w:hAnsi="Wingdings" w:hint="default"/>
+      </w:rPr>
+    </w:lvl>
+  </w:abstractNum>
+  <w:abstractNum w:abstractNumId="32" w15:restartNumberingAfterBreak="0">
+    <w:nsid w:val="75CA29D7"/>
+    <w:multiLevelType w:val="hybridMultilevel"/>
+    <w:tmpl w:val="911EA226"/>
+    <w:lvl w:ilvl="0" w:tplc="0409000F">
+      <w:start w:val="1"/>
+      <w:numFmt w:val="decimal"/>
+      <w:lvlText w:val="%1."/>
+      <w:lvlJc w:val="left"/>
+      <w:pPr>
+        <w:ind w:left="720" w:hanging="360"/>
+      </w:pPr>
+    </w:lvl>
+    <w:lvl w:ilvl="1" w:tplc="04090019" w:tentative="1">
+      <w:start w:val="1"/>
+      <w:numFmt w:val="lowerLetter"/>
+      <w:lvlText w:val="%2."/>
+      <w:lvlJc w:val="left"/>
+      <w:pPr>
+        <w:ind w:left="1440" w:hanging="360"/>
+      </w:pPr>
+    </w:lvl>
+    <w:lvl w:ilvl="2" w:tplc="0409001B" w:tentative="1">
+      <w:start w:val="1"/>
+      <w:numFmt w:val="lowerRoman"/>
+      <w:lvlText w:val="%3."/>
+      <w:lvlJc w:val="right"/>
+      <w:pPr>
+        <w:ind w:left="2160" w:hanging="180"/>
+      </w:pPr>
+    </w:lvl>
+    <w:lvl w:ilvl="3" w:tplc="0409000F" w:tentative="1">
+      <w:start w:val="1"/>
+      <w:numFmt w:val="decimal"/>
+      <w:lvlText w:val="%4."/>
+      <w:lvlJc w:val="left"/>
+      <w:pPr>
+        <w:ind w:left="2880" w:hanging="360"/>
+      </w:pPr>
+    </w:lvl>
+    <w:lvl w:ilvl="4" w:tplc="04090019" w:tentative="1">
+      <w:start w:val="1"/>
+      <w:numFmt w:val="lowerLetter"/>
+      <w:lvlText w:val="%5."/>
+      <w:lvlJc w:val="left"/>
+      <w:pPr>
+        <w:ind w:left="3600" w:hanging="360"/>
+      </w:pPr>
+    </w:lvl>
+    <w:lvl w:ilvl="5" w:tplc="0409001B" w:tentative="1">
+      <w:start w:val="1"/>
+      <w:numFmt w:val="lowerRoman"/>
+      <w:lvlText w:val="%6."/>
+      <w:lvlJc w:val="right"/>
+      <w:pPr>
+        <w:ind w:left="4320" w:hanging="180"/>
+      </w:pPr>
+    </w:lvl>
+    <w:lvl w:ilvl="6" w:tplc="0409000F" w:tentative="1">
+      <w:start w:val="1"/>
+      <w:numFmt w:val="decimal"/>
+      <w:lvlText w:val="%7."/>
+      <w:lvlJc w:val="left"/>
+      <w:pPr>
+        <w:ind w:left="5040" w:hanging="360"/>
+      </w:pPr>
+    </w:lvl>
+    <w:lvl w:ilvl="7" w:tplc="04090019" w:tentative="1">
+      <w:start w:val="1"/>
+      <w:numFmt w:val="lowerLetter"/>
+      <w:lvlText w:val="%8."/>
+      <w:lvlJc w:val="left"/>
+      <w:pPr>
+        <w:ind w:left="5760" w:hanging="360"/>
+      </w:pPr>
+    </w:lvl>
+    <w:lvl w:ilvl="8" w:tplc="0409001B" w:tentative="1">
+      <w:start w:val="1"/>
+      <w:numFmt w:val="lowerRoman"/>
+      <w:lvlText w:val="%9."/>
+      <w:lvlJc w:val="right"/>
+      <w:pPr>
+        <w:ind w:left="6480" w:hanging="180"/>
+      </w:pPr>
+    </w:lvl>
+  </w:abstractNum>
+  <w:abstractNum w:abstractNumId="33" w15:restartNumberingAfterBreak="0">
     <w:nsid w:val="781F0792"/>
     <w:multiLevelType w:val="hybridMultilevel"/>
     <w:tmpl w:val="BD1AFD5C"/>
@@ -11076,19 +13729,19 @@
     </w:lvl>
   </w:abstractNum>
   <w:num w:numId="1">
-    <w:abstractNumId w:val="22"/>
+    <w:abstractNumId w:val="30"/>
   </w:num>
   <w:num w:numId="2">
-    <w:abstractNumId w:val="8"/>
+    <w:abstractNumId w:val="11"/>
   </w:num>
   <w:num w:numId="3">
-    <w:abstractNumId w:val="19"/>
+    <w:abstractNumId w:val="26"/>
   </w:num>
   <w:num w:numId="4">
-    <w:abstractNumId w:val="21"/>
+    <w:abstractNumId w:val="28"/>
   </w:num>
   <w:num w:numId="5">
-    <w:abstractNumId w:val="17"/>
+    <w:abstractNumId w:val="24"/>
   </w:num>
   <w:num w:numId="6">
     <w:abstractNumId w:val="0"/>
@@ -11097,55 +13750,85 @@
     <w:abstractNumId w:val="4"/>
   </w:num>
   <w:num w:numId="8">
-    <w:abstractNumId w:val="15"/>
+    <w:abstractNumId w:val="21"/>
   </w:num>
   <w:num w:numId="9">
-    <w:abstractNumId w:val="13"/>
+    <w:abstractNumId w:val="19"/>
   </w:num>
   <w:num w:numId="10">
-    <w:abstractNumId w:val="7"/>
+    <w:abstractNumId w:val="10"/>
   </w:num>
   <w:num w:numId="11">
-    <w:abstractNumId w:val="16"/>
+    <w:abstractNumId w:val="23"/>
   </w:num>
   <w:num w:numId="12">
-    <w:abstractNumId w:val="5"/>
+    <w:abstractNumId w:val="8"/>
   </w:num>
   <w:num w:numId="13">
     <w:abstractNumId w:val="2"/>
   </w:num>
   <w:num w:numId="14">
+    <w:abstractNumId w:val="27"/>
+  </w:num>
+  <w:num w:numId="15">
     <w:abstractNumId w:val="20"/>
   </w:num>
-  <w:num w:numId="15">
-    <w:abstractNumId w:val="14"/>
-  </w:num>
   <w:num w:numId="16">
-    <w:abstractNumId w:val="10"/>
+    <w:abstractNumId w:val="15"/>
   </w:num>
   <w:num w:numId="17">
-    <w:abstractNumId w:val="11"/>
+    <w:abstractNumId w:val="16"/>
   </w:num>
   <w:num w:numId="18">
-    <w:abstractNumId w:val="18"/>
+    <w:abstractNumId w:val="25"/>
   </w:num>
   <w:num w:numId="19">
-    <w:abstractNumId w:val="23"/>
+    <w:abstractNumId w:val="33"/>
   </w:num>
   <w:num w:numId="20">
-    <w:abstractNumId w:val="6"/>
+    <w:abstractNumId w:val="9"/>
   </w:num>
   <w:num w:numId="21">
     <w:abstractNumId w:val="1"/>
   </w:num>
   <w:num w:numId="22">
-    <w:abstractNumId w:val="9"/>
+    <w:abstractNumId w:val="13"/>
   </w:num>
   <w:num w:numId="23">
-    <w:abstractNumId w:val="12"/>
+    <w:abstractNumId w:val="17"/>
   </w:num>
   <w:num w:numId="24">
     <w:abstractNumId w:val="3"/>
+  </w:num>
+  <w:num w:numId="25">
+    <w:abstractNumId w:val="32"/>
+  </w:num>
+  <w:num w:numId="26">
+    <w:abstractNumId w:val="18"/>
+  </w:num>
+  <w:num w:numId="27">
+    <w:abstractNumId w:val="22"/>
+  </w:num>
+  <w:num w:numId="28">
+    <w:abstractNumId w:val="31"/>
+  </w:num>
+  <w:num w:numId="29">
+    <w:abstractNumId w:val="7"/>
+  </w:num>
+  <w:num w:numId="30">
+    <w:abstractNumId w:val="5"/>
+  </w:num>
+  <w:num w:numId="31">
+    <w:abstractNumId w:val="6"/>
+  </w:num>
+  <w:num w:numId="32">
+    <w:abstractNumId w:val="29"/>
+  </w:num>
+  <w:num w:numId="33">
+    <w:abstractNumId w:val="14"/>
+  </w:num>
+  <w:num w:numId="34">
+    <w:abstractNumId w:val="12"/>
   </w:num>
   <w:numIdMacAtCleanup w:val="7"/>
 </w:numbering>
@@ -12633,7 +15316,7 @@
 </file>
 
 <file path=customXml/itemProps1.xml><?xml version="1.0" encoding="utf-8"?>
-<ds:datastoreItem xmlns:ds="http://schemas.openxmlformats.org/officeDocument/2006/customXml" ds:itemID="{E589FB36-6659-4C10-9AEC-BFD8CD06EA2A}">
+<ds:datastoreItem xmlns:ds="http://schemas.openxmlformats.org/officeDocument/2006/customXml" ds:itemID="{E7058D99-A4CE-4FE4-A223-CBE214473024}">
   <ds:schemaRefs>
     <ds:schemaRef ds:uri="http://schemas.openxmlformats.org/officeDocument/2006/bibliography"/>
   </ds:schemaRefs>

</xml_diff>

<commit_message>
Finished Chapter 2 : SOFTWARE PROCESS MODEL DESCRIPTION
</commit_message>
<xml_diff>
--- a/Project Documentation.docx
+++ b/Project Documentation.docx
@@ -4638,8 +4638,6 @@
           <w:lang w:bidi="ar-EG"/>
         </w:rPr>
       </w:pPr>
-      <w:bookmarkStart w:id="0" w:name="_GoBack"/>
-      <w:bookmarkEnd w:id="0"/>
     </w:p>
     <w:p>
       <w:pPr>
@@ -6050,72 +6048,685 @@
     <w:p>
       <w:pPr>
         <w:pStyle w:val="StyleFive"/>
-        <w:rPr>
-          <w:sz w:val="40"/>
-          <w:szCs w:val="40"/>
-          <w:lang w:bidi="ar-EG"/>
-        </w:rPr>
-      </w:pPr>
-    </w:p>
-    <w:p>
-      <w:pPr>
-        <w:pStyle w:val="StyleFive"/>
-        <w:rPr>
-          <w:sz w:val="40"/>
-          <w:szCs w:val="40"/>
-          <w:lang w:bidi="ar-EG"/>
-        </w:rPr>
-      </w:pPr>
-    </w:p>
-    <w:p>
-      <w:pPr>
-        <w:pStyle w:val="StyleFive"/>
-        <w:rPr>
-          <w:sz w:val="40"/>
-          <w:szCs w:val="40"/>
-          <w:lang w:bidi="ar-EG"/>
-        </w:rPr>
-      </w:pPr>
-    </w:p>
-    <w:p>
-      <w:pPr>
-        <w:pStyle w:val="StyleFive"/>
-        <w:rPr>
-          <w:sz w:val="40"/>
-          <w:szCs w:val="40"/>
-          <w:lang w:bidi="ar-EG"/>
-        </w:rPr>
-      </w:pPr>
-    </w:p>
-    <w:p>
-      <w:pPr>
-        <w:pStyle w:val="StyleFive"/>
-        <w:rPr>
-          <w:sz w:val="40"/>
-          <w:szCs w:val="40"/>
-          <w:lang w:bidi="ar-EG"/>
-        </w:rPr>
-      </w:pPr>
-    </w:p>
-    <w:p>
-      <w:pPr>
-        <w:pStyle w:val="StyleFive"/>
-        <w:rPr>
-          <w:sz w:val="40"/>
-          <w:szCs w:val="40"/>
-          <w:lang w:bidi="ar-EG"/>
-        </w:rPr>
-      </w:pPr>
-    </w:p>
-    <w:p>
-      <w:pPr>
-        <w:pStyle w:val="StyleFive"/>
-        <w:rPr>
-          <w:sz w:val="40"/>
-          <w:szCs w:val="40"/>
-          <w:lang w:bidi="ar-EG"/>
-        </w:rPr>
-      </w:pPr>
+        <w:ind w:firstLine="720"/>
+      </w:pPr>
+      <w:r>
+        <w:lastRenderedPageBreak/>
+        <w:t xml:space="preserve">The development of the literacy platform for individuals with special needs will follow an </w:t>
+      </w:r>
+      <w:r>
+        <w:rPr>
+          <w:b/>
+          <w:bCs/>
+        </w:rPr>
+        <w:t>iterative</w:t>
+      </w:r>
+      <w:r>
+        <w:t xml:space="preserve"> and </w:t>
+      </w:r>
+      <w:r>
+        <w:rPr>
+          <w:b/>
+          <w:bCs/>
+        </w:rPr>
+        <w:t>incremental</w:t>
+      </w:r>
+      <w:r>
+        <w:t xml:space="preserve"> model, combining elements of the </w:t>
+      </w:r>
+      <w:r>
+        <w:rPr>
+          <w:b/>
+          <w:bCs/>
+        </w:rPr>
+        <w:t>Agile</w:t>
+      </w:r>
+      <w:r>
+        <w:t xml:space="preserve"> and </w:t>
+      </w:r>
+      <w:r>
+        <w:rPr>
+          <w:b/>
+          <w:bCs/>
+        </w:rPr>
+        <w:t>Spiral</w:t>
+      </w:r>
+      <w:r>
+        <w:t xml:space="preserve"> process models. This hybrid approach </w:t>
+      </w:r>
+      <w:proofErr w:type="gramStart"/>
+      <w:r>
+        <w:t>is chosen</w:t>
+      </w:r>
+      <w:proofErr w:type="gramEnd"/>
+      <w:r>
+        <w:t xml:space="preserve"> to accommodate the evolving nature of user requirements, the need for continuous feedback, and the complexity of developing a solution that addresses diverse learning needs.</w:t>
+      </w:r>
+    </w:p>
+    <w:p>
+      <w:pPr>
+        <w:pStyle w:val="StyleFive"/>
+      </w:pPr>
+    </w:p>
+    <w:p>
+      <w:pPr>
+        <w:pStyle w:val="StyleThree"/>
+      </w:pPr>
+      <w:r>
+        <w:t>Key Phases:</w:t>
+      </w:r>
+    </w:p>
+    <w:p>
+      <w:pPr>
+        <w:pStyle w:val="StyleFive"/>
+      </w:pPr>
+    </w:p>
+    <w:p>
+      <w:pPr>
+        <w:pStyle w:val="StyleFive"/>
+        <w:numPr>
+          <w:ilvl w:val="0"/>
+          <w:numId w:val="35"/>
+        </w:numPr>
+        <w:rPr>
+          <w:b/>
+          <w:bCs/>
+        </w:rPr>
+      </w:pPr>
+      <w:r>
+        <w:rPr>
+          <w:b/>
+          <w:bCs/>
+        </w:rPr>
+        <w:t>Requirements Gathering:</w:t>
+      </w:r>
+    </w:p>
+    <w:p>
+      <w:pPr>
+        <w:pStyle w:val="StyleFive"/>
+        <w:numPr>
+          <w:ilvl w:val="0"/>
+          <w:numId w:val="33"/>
+        </w:numPr>
+      </w:pPr>
+      <w:r>
+        <w:t>Engage with educators, special education institutions, individuals with special needs, and other stakeholders to gather detailed and evolving requirements.</w:t>
+      </w:r>
+    </w:p>
+    <w:p>
+      <w:pPr>
+        <w:pStyle w:val="StyleFive"/>
+        <w:numPr>
+          <w:ilvl w:val="0"/>
+          <w:numId w:val="33"/>
+        </w:numPr>
+      </w:pPr>
+      <w:r>
+        <w:t>Conduct usability studies to understand user preferences and challenges.</w:t>
+      </w:r>
+    </w:p>
+    <w:p>
+      <w:pPr>
+        <w:pStyle w:val="StyleFive"/>
+        <w:numPr>
+          <w:ilvl w:val="0"/>
+          <w:numId w:val="35"/>
+        </w:numPr>
+        <w:rPr>
+          <w:b/>
+          <w:bCs/>
+        </w:rPr>
+      </w:pPr>
+      <w:r>
+        <w:rPr>
+          <w:b/>
+          <w:bCs/>
+        </w:rPr>
+        <w:t>Planning:</w:t>
+      </w:r>
+    </w:p>
+    <w:p>
+      <w:pPr>
+        <w:pStyle w:val="StyleFive"/>
+        <w:numPr>
+          <w:ilvl w:val="0"/>
+          <w:numId w:val="36"/>
+        </w:numPr>
+      </w:pPr>
+      <w:r>
+        <w:t>Define the project scope, objectives, and constraints.</w:t>
+      </w:r>
+    </w:p>
+    <w:p>
+      <w:pPr>
+        <w:pStyle w:val="StyleFive"/>
+        <w:numPr>
+          <w:ilvl w:val="0"/>
+          <w:numId w:val="36"/>
+        </w:numPr>
+      </w:pPr>
+      <w:r>
+        <w:t>Develop a detailed project plan, including timelines, resource allocation, and risk management strategies.</w:t>
+      </w:r>
+    </w:p>
+    <w:p>
+      <w:pPr>
+        <w:pStyle w:val="StyleFive"/>
+        <w:numPr>
+          <w:ilvl w:val="0"/>
+          <w:numId w:val="35"/>
+        </w:numPr>
+        <w:rPr>
+          <w:b/>
+          <w:bCs/>
+        </w:rPr>
+      </w:pPr>
+      <w:r>
+        <w:rPr>
+          <w:b/>
+          <w:bCs/>
+        </w:rPr>
+        <w:t>Design and Prototyping:</w:t>
+      </w:r>
+    </w:p>
+    <w:p>
+      <w:pPr>
+        <w:pStyle w:val="StyleFive"/>
+        <w:numPr>
+          <w:ilvl w:val="0"/>
+          <w:numId w:val="37"/>
+        </w:numPr>
+      </w:pPr>
+      <w:r>
+        <w:t>Create initial design prototypes based on gathered requirements.</w:t>
+      </w:r>
+    </w:p>
+    <w:p>
+      <w:pPr>
+        <w:pStyle w:val="StyleFive"/>
+        <w:numPr>
+          <w:ilvl w:val="0"/>
+          <w:numId w:val="37"/>
+        </w:numPr>
+      </w:pPr>
+      <w:r>
+        <w:t>Seek feedback from the target audience, educators, and individuals with special needs to refine the design iteratively.</w:t>
+      </w:r>
+    </w:p>
+    <w:p>
+      <w:pPr>
+        <w:pStyle w:val="StyleFive"/>
+      </w:pPr>
+    </w:p>
+    <w:p>
+      <w:pPr>
+        <w:pStyle w:val="StyleFive"/>
+      </w:pPr>
+    </w:p>
+    <w:p>
+      <w:pPr>
+        <w:pStyle w:val="StyleFive"/>
+        <w:numPr>
+          <w:ilvl w:val="0"/>
+          <w:numId w:val="35"/>
+        </w:numPr>
+        <w:rPr>
+          <w:b/>
+          <w:bCs/>
+        </w:rPr>
+      </w:pPr>
+      <w:r>
+        <w:rPr>
+          <w:b/>
+          <w:bCs/>
+        </w:rPr>
+        <w:lastRenderedPageBreak/>
+        <w:t>Implementation and Testing:</w:t>
+      </w:r>
+    </w:p>
+    <w:p>
+      <w:pPr>
+        <w:pStyle w:val="StyleFive"/>
+        <w:numPr>
+          <w:ilvl w:val="0"/>
+          <w:numId w:val="38"/>
+        </w:numPr>
+      </w:pPr>
+      <w:r>
+        <w:t>Develop the core functionalities of the platform in incremental stages.</w:t>
+      </w:r>
+    </w:p>
+    <w:p>
+      <w:pPr>
+        <w:pStyle w:val="StyleFive"/>
+        <w:numPr>
+          <w:ilvl w:val="0"/>
+          <w:numId w:val="38"/>
+        </w:numPr>
+      </w:pPr>
+      <w:r>
+        <w:t>Conduct continuous testing and debugging to ensure the reliability, security, and performance of each implemented feature.</w:t>
+      </w:r>
+    </w:p>
+    <w:p>
+      <w:pPr>
+        <w:pStyle w:val="StyleFive"/>
+        <w:numPr>
+          <w:ilvl w:val="0"/>
+          <w:numId w:val="35"/>
+        </w:numPr>
+        <w:rPr>
+          <w:b/>
+          <w:bCs/>
+        </w:rPr>
+      </w:pPr>
+      <w:r>
+        <w:rPr>
+          <w:b/>
+          <w:bCs/>
+        </w:rPr>
+        <w:t>Release and User Feedback:</w:t>
+      </w:r>
+    </w:p>
+    <w:p>
+      <w:pPr>
+        <w:pStyle w:val="StyleFive"/>
+        <w:numPr>
+          <w:ilvl w:val="0"/>
+          <w:numId w:val="39"/>
+        </w:numPr>
+      </w:pPr>
+      <w:r>
+        <w:t>Release functional increments of the platform to a limited user group for beta testing.</w:t>
+      </w:r>
+    </w:p>
+    <w:p>
+      <w:pPr>
+        <w:pStyle w:val="StyleFive"/>
+        <w:numPr>
+          <w:ilvl w:val="0"/>
+          <w:numId w:val="39"/>
+        </w:numPr>
+      </w:pPr>
+      <w:r>
+        <w:t>Gather user feedback to identify areas for improvement and iterate on the design and functionality.</w:t>
+      </w:r>
+    </w:p>
+    <w:p>
+      <w:pPr>
+        <w:pStyle w:val="StyleFive"/>
+        <w:numPr>
+          <w:ilvl w:val="0"/>
+          <w:numId w:val="35"/>
+        </w:numPr>
+        <w:rPr>
+          <w:b/>
+          <w:bCs/>
+        </w:rPr>
+      </w:pPr>
+      <w:r>
+        <w:rPr>
+          <w:b/>
+          <w:bCs/>
+        </w:rPr>
+        <w:t>Iterative Development:</w:t>
+      </w:r>
+    </w:p>
+    <w:p>
+      <w:pPr>
+        <w:pStyle w:val="StyleFive"/>
+        <w:numPr>
+          <w:ilvl w:val="0"/>
+          <w:numId w:val="40"/>
+        </w:numPr>
+      </w:pPr>
+      <w:r>
+        <w:t>Based on user feedback and testing results, iterate on the design and implement additional features.</w:t>
+      </w:r>
+    </w:p>
+    <w:p>
+      <w:pPr>
+        <w:pStyle w:val="StyleFive"/>
+        <w:numPr>
+          <w:ilvl w:val="0"/>
+          <w:numId w:val="40"/>
+        </w:numPr>
+      </w:pPr>
+      <w:r>
+        <w:t>Regularly release updates to address identified issues and enhance the platform.</w:t>
+      </w:r>
+    </w:p>
+    <w:p>
+      <w:pPr>
+        <w:pStyle w:val="StyleFive"/>
+        <w:numPr>
+          <w:ilvl w:val="0"/>
+          <w:numId w:val="35"/>
+        </w:numPr>
+        <w:rPr>
+          <w:b/>
+          <w:bCs/>
+        </w:rPr>
+      </w:pPr>
+      <w:r>
+        <w:rPr>
+          <w:b/>
+          <w:bCs/>
+        </w:rPr>
+        <w:t>Training and Support:</w:t>
+      </w:r>
+    </w:p>
+    <w:p>
+      <w:pPr>
+        <w:pStyle w:val="StyleFive"/>
+        <w:numPr>
+          <w:ilvl w:val="0"/>
+          <w:numId w:val="41"/>
+        </w:numPr>
+      </w:pPr>
+      <w:r>
+        <w:t>Develop comprehensive training programs for educators and administrators.</w:t>
+      </w:r>
+    </w:p>
+    <w:p>
+      <w:pPr>
+        <w:pStyle w:val="StyleFive"/>
+        <w:numPr>
+          <w:ilvl w:val="0"/>
+          <w:numId w:val="41"/>
+        </w:numPr>
+      </w:pPr>
+      <w:r>
+        <w:t>Provide ongoing technical support and address user queries and issues.</w:t>
+      </w:r>
+    </w:p>
+    <w:p>
+      <w:pPr>
+        <w:pStyle w:val="StyleFive"/>
+        <w:numPr>
+          <w:ilvl w:val="0"/>
+          <w:numId w:val="35"/>
+        </w:numPr>
+        <w:rPr>
+          <w:b/>
+          <w:bCs/>
+        </w:rPr>
+      </w:pPr>
+      <w:r>
+        <w:rPr>
+          <w:b/>
+          <w:bCs/>
+        </w:rPr>
+        <w:t>Monitoring and Evaluation:</w:t>
+      </w:r>
+    </w:p>
+    <w:p>
+      <w:pPr>
+        <w:pStyle w:val="StyleFive"/>
+        <w:numPr>
+          <w:ilvl w:val="0"/>
+          <w:numId w:val="42"/>
+        </w:numPr>
+      </w:pPr>
+      <w:r>
+        <w:t>Implement data analytics to monitor user engagement, track progress, and gather insights into the platform's effectiveness.</w:t>
+      </w:r>
+    </w:p>
+    <w:p>
+      <w:pPr>
+        <w:pStyle w:val="StyleFive"/>
+        <w:numPr>
+          <w:ilvl w:val="0"/>
+          <w:numId w:val="42"/>
+        </w:numPr>
+      </w:pPr>
+      <w:r>
+        <w:lastRenderedPageBreak/>
+        <w:t>Regularly evaluate the platform's impact on literacy skills and educational outcomes.</w:t>
+      </w:r>
+    </w:p>
+    <w:p>
+      <w:pPr>
+        <w:pStyle w:val="StyleFive"/>
+      </w:pPr>
+    </w:p>
+    <w:p>
+      <w:pPr>
+        <w:pStyle w:val="StyleFive"/>
+      </w:pPr>
+    </w:p>
+    <w:p>
+      <w:pPr>
+        <w:pStyle w:val="StyleThree"/>
+      </w:pPr>
+      <w:r>
+        <w:t>Key Principles:</w:t>
+      </w:r>
+    </w:p>
+    <w:p>
+      <w:pPr>
+        <w:pStyle w:val="StyleFive"/>
+      </w:pPr>
+    </w:p>
+    <w:p>
+      <w:pPr>
+        <w:pStyle w:val="StyleFive"/>
+        <w:numPr>
+          <w:ilvl w:val="0"/>
+          <w:numId w:val="43"/>
+        </w:numPr>
+        <w:rPr>
+          <w:b/>
+          <w:bCs/>
+        </w:rPr>
+      </w:pPr>
+      <w:r>
+        <w:rPr>
+          <w:b/>
+          <w:bCs/>
+        </w:rPr>
+        <w:t>User-Centric Development:</w:t>
+      </w:r>
+    </w:p>
+    <w:p>
+      <w:pPr>
+        <w:pStyle w:val="StyleFive"/>
+        <w:numPr>
+          <w:ilvl w:val="0"/>
+          <w:numId w:val="44"/>
+        </w:numPr>
+      </w:pPr>
+      <w:r>
+        <w:t>Prioritize user feedback and involve end-users in the design and testing phases to ensure the platform aligns with their needs.</w:t>
+      </w:r>
+    </w:p>
+    <w:p>
+      <w:pPr>
+        <w:pStyle w:val="StyleFive"/>
+        <w:numPr>
+          <w:ilvl w:val="0"/>
+          <w:numId w:val="43"/>
+        </w:numPr>
+        <w:rPr>
+          <w:b/>
+          <w:bCs/>
+        </w:rPr>
+      </w:pPr>
+      <w:r>
+        <w:rPr>
+          <w:b/>
+          <w:bCs/>
+        </w:rPr>
+        <w:t>Agile Development Practices:</w:t>
+      </w:r>
+    </w:p>
+    <w:p>
+      <w:pPr>
+        <w:pStyle w:val="StyleFive"/>
+        <w:numPr>
+          <w:ilvl w:val="0"/>
+          <w:numId w:val="44"/>
+        </w:numPr>
+      </w:pPr>
+      <w:r>
+        <w:t>Embrace agile principles such as iterative development, collaboration, and adaptability to respond to changing requirements and user expectations.</w:t>
+      </w:r>
+    </w:p>
+    <w:p>
+      <w:pPr>
+        <w:pStyle w:val="StyleFive"/>
+        <w:numPr>
+          <w:ilvl w:val="0"/>
+          <w:numId w:val="43"/>
+        </w:numPr>
+        <w:rPr>
+          <w:b/>
+          <w:bCs/>
+        </w:rPr>
+      </w:pPr>
+      <w:r>
+        <w:rPr>
+          <w:b/>
+          <w:bCs/>
+        </w:rPr>
+        <w:t>Continuous Improvement:</w:t>
+      </w:r>
+    </w:p>
+    <w:p>
+      <w:pPr>
+        <w:pStyle w:val="StyleFive"/>
+        <w:numPr>
+          <w:ilvl w:val="0"/>
+          <w:numId w:val="44"/>
+        </w:numPr>
+      </w:pPr>
+      <w:r>
+        <w:t>Regularly assess the effectiveness of the platform and implement updates to address emerging needs, technological advancements, and educational research.</w:t>
+      </w:r>
+    </w:p>
+    <w:p>
+      <w:pPr>
+        <w:pStyle w:val="StyleFive"/>
+        <w:numPr>
+          <w:ilvl w:val="0"/>
+          <w:numId w:val="43"/>
+        </w:numPr>
+        <w:rPr>
+          <w:b/>
+          <w:bCs/>
+        </w:rPr>
+      </w:pPr>
+      <w:r>
+        <w:rPr>
+          <w:b/>
+          <w:bCs/>
+        </w:rPr>
+        <w:t>Accessibility Compliance:</w:t>
+      </w:r>
+    </w:p>
+    <w:p>
+      <w:pPr>
+        <w:pStyle w:val="StyleFive"/>
+        <w:numPr>
+          <w:ilvl w:val="0"/>
+          <w:numId w:val="44"/>
+        </w:numPr>
+      </w:pPr>
+      <w:r>
+        <w:t>Adhere to accessibility standards throughout the development process, ensuring that the platform remains inclusive and usable for individuals with diverse abilities.</w:t>
+      </w:r>
+    </w:p>
+    <w:p>
+      <w:pPr>
+        <w:pStyle w:val="StyleFive"/>
+        <w:numPr>
+          <w:ilvl w:val="0"/>
+          <w:numId w:val="43"/>
+        </w:numPr>
+        <w:rPr>
+          <w:b/>
+          <w:bCs/>
+        </w:rPr>
+      </w:pPr>
+      <w:r>
+        <w:rPr>
+          <w:b/>
+          <w:bCs/>
+        </w:rPr>
+        <w:t>Security Integration:</w:t>
+      </w:r>
+    </w:p>
+    <w:p>
+      <w:pPr>
+        <w:pStyle w:val="StyleFive"/>
+        <w:numPr>
+          <w:ilvl w:val="0"/>
+          <w:numId w:val="44"/>
+        </w:numPr>
+      </w:pPr>
+      <w:r>
+        <w:t>Integrate security measures at every stage of development to safeguard user data and maintain the trust of educators, learners, and administrators.</w:t>
+      </w:r>
+    </w:p>
+    <w:p>
+      <w:pPr>
+        <w:pStyle w:val="StyleFive"/>
+        <w:numPr>
+          <w:ilvl w:val="0"/>
+          <w:numId w:val="43"/>
+        </w:numPr>
+        <w:rPr>
+          <w:b/>
+          <w:bCs/>
+        </w:rPr>
+      </w:pPr>
+      <w:r>
+        <w:rPr>
+          <w:b/>
+          <w:bCs/>
+        </w:rPr>
+        <w:lastRenderedPageBreak/>
+        <w:t>Stakeholder Collaboration:</w:t>
+      </w:r>
+    </w:p>
+    <w:p>
+      <w:pPr>
+        <w:pStyle w:val="StyleFive"/>
+        <w:numPr>
+          <w:ilvl w:val="0"/>
+          <w:numId w:val="44"/>
+        </w:numPr>
+      </w:pPr>
+      <w:r>
+        <w:t>Foster open communication and collaboration among stakeholders, including educators, individuals with special needs, special education institutions, and advocacy groups.</w:t>
+      </w:r>
+    </w:p>
+    <w:p>
+      <w:pPr>
+        <w:pStyle w:val="StyleFive"/>
+      </w:pPr>
+    </w:p>
+    <w:p>
+      <w:pPr>
+        <w:pStyle w:val="StyleFive"/>
+        <w:ind w:firstLine="720"/>
+      </w:pPr>
+      <w:r>
+        <w:t xml:space="preserve">This </w:t>
+      </w:r>
+      <w:r>
+        <w:rPr>
+          <w:b/>
+          <w:bCs/>
+        </w:rPr>
+        <w:t>hybrid iterative and incremental model</w:t>
+      </w:r>
+      <w:r>
+        <w:t xml:space="preserve"> aims to balance flexibility and structure, facilitating the creation of a responsive, inclusive, and effective literacy platform for individuals with special needs. Regular feedback loops and continuous improvement will be integral to the suc</w:t>
+      </w:r>
+      <w:r>
+        <w:t>cess of the development process.</w:t>
+      </w:r>
     </w:p>
     <w:p>
       <w:pPr>
@@ -6462,12 +7073,9 @@
     <w:p>
       <w:pPr>
         <w:pStyle w:val="StyleFive"/>
-        <w:rPr>
-          <w:sz w:val="40"/>
-          <w:szCs w:val="40"/>
-          <w:lang w:bidi="ar-EG"/>
-        </w:rPr>
-      </w:pPr>
+      </w:pPr>
+      <w:bookmarkStart w:id="0" w:name="_GoBack"/>
+      <w:bookmarkEnd w:id="0"/>
     </w:p>
     <w:p>
       <w:pPr>
@@ -10299,7 +10907,7 @@
           <w:rPr>
             <w:noProof/>
           </w:rPr>
-          <w:t>35</w:t>
+          <w:t>40</w:t>
         </w:r>
         <w:r>
           <w:rPr>
@@ -10432,6 +11040,232 @@
     </w:lvl>
   </w:abstractNum>
   <w:abstractNum w:abstractNumId="1" w15:restartNumberingAfterBreak="0">
+    <w:nsid w:val="02760F1C"/>
+    <w:multiLevelType w:val="hybridMultilevel"/>
+    <w:tmpl w:val="7C5AE614"/>
+    <w:lvl w:ilvl="0" w:tplc="04090001">
+      <w:start w:val="1"/>
+      <w:numFmt w:val="bullet"/>
+      <w:lvlText w:val=""/>
+      <w:lvlJc w:val="left"/>
+      <w:pPr>
+        <w:ind w:left="1080" w:hanging="360"/>
+      </w:pPr>
+      <w:rPr>
+        <w:rFonts w:ascii="Symbol" w:hAnsi="Symbol" w:hint="default"/>
+      </w:rPr>
+    </w:lvl>
+    <w:lvl w:ilvl="1" w:tplc="04090003" w:tentative="1">
+      <w:start w:val="1"/>
+      <w:numFmt w:val="bullet"/>
+      <w:lvlText w:val="o"/>
+      <w:lvlJc w:val="left"/>
+      <w:pPr>
+        <w:ind w:left="1800" w:hanging="360"/>
+      </w:pPr>
+      <w:rPr>
+        <w:rFonts w:ascii="Courier New" w:hAnsi="Courier New" w:cs="Courier New" w:hint="default"/>
+      </w:rPr>
+    </w:lvl>
+    <w:lvl w:ilvl="2" w:tplc="04090005" w:tentative="1">
+      <w:start w:val="1"/>
+      <w:numFmt w:val="bullet"/>
+      <w:lvlText w:val=""/>
+      <w:lvlJc w:val="left"/>
+      <w:pPr>
+        <w:ind w:left="2520" w:hanging="360"/>
+      </w:pPr>
+      <w:rPr>
+        <w:rFonts w:ascii="Wingdings" w:hAnsi="Wingdings" w:hint="default"/>
+      </w:rPr>
+    </w:lvl>
+    <w:lvl w:ilvl="3" w:tplc="04090001" w:tentative="1">
+      <w:start w:val="1"/>
+      <w:numFmt w:val="bullet"/>
+      <w:lvlText w:val=""/>
+      <w:lvlJc w:val="left"/>
+      <w:pPr>
+        <w:ind w:left="3240" w:hanging="360"/>
+      </w:pPr>
+      <w:rPr>
+        <w:rFonts w:ascii="Symbol" w:hAnsi="Symbol" w:hint="default"/>
+      </w:rPr>
+    </w:lvl>
+    <w:lvl w:ilvl="4" w:tplc="04090003" w:tentative="1">
+      <w:start w:val="1"/>
+      <w:numFmt w:val="bullet"/>
+      <w:lvlText w:val="o"/>
+      <w:lvlJc w:val="left"/>
+      <w:pPr>
+        <w:ind w:left="3960" w:hanging="360"/>
+      </w:pPr>
+      <w:rPr>
+        <w:rFonts w:ascii="Courier New" w:hAnsi="Courier New" w:cs="Courier New" w:hint="default"/>
+      </w:rPr>
+    </w:lvl>
+    <w:lvl w:ilvl="5" w:tplc="04090005" w:tentative="1">
+      <w:start w:val="1"/>
+      <w:numFmt w:val="bullet"/>
+      <w:lvlText w:val=""/>
+      <w:lvlJc w:val="left"/>
+      <w:pPr>
+        <w:ind w:left="4680" w:hanging="360"/>
+      </w:pPr>
+      <w:rPr>
+        <w:rFonts w:ascii="Wingdings" w:hAnsi="Wingdings" w:hint="default"/>
+      </w:rPr>
+    </w:lvl>
+    <w:lvl w:ilvl="6" w:tplc="04090001" w:tentative="1">
+      <w:start w:val="1"/>
+      <w:numFmt w:val="bullet"/>
+      <w:lvlText w:val=""/>
+      <w:lvlJc w:val="left"/>
+      <w:pPr>
+        <w:ind w:left="5400" w:hanging="360"/>
+      </w:pPr>
+      <w:rPr>
+        <w:rFonts w:ascii="Symbol" w:hAnsi="Symbol" w:hint="default"/>
+      </w:rPr>
+    </w:lvl>
+    <w:lvl w:ilvl="7" w:tplc="04090003" w:tentative="1">
+      <w:start w:val="1"/>
+      <w:numFmt w:val="bullet"/>
+      <w:lvlText w:val="o"/>
+      <w:lvlJc w:val="left"/>
+      <w:pPr>
+        <w:ind w:left="6120" w:hanging="360"/>
+      </w:pPr>
+      <w:rPr>
+        <w:rFonts w:ascii="Courier New" w:hAnsi="Courier New" w:cs="Courier New" w:hint="default"/>
+      </w:rPr>
+    </w:lvl>
+    <w:lvl w:ilvl="8" w:tplc="04090005" w:tentative="1">
+      <w:start w:val="1"/>
+      <w:numFmt w:val="bullet"/>
+      <w:lvlText w:val=""/>
+      <w:lvlJc w:val="left"/>
+      <w:pPr>
+        <w:ind w:left="6840" w:hanging="360"/>
+      </w:pPr>
+      <w:rPr>
+        <w:rFonts w:ascii="Wingdings" w:hAnsi="Wingdings" w:hint="default"/>
+      </w:rPr>
+    </w:lvl>
+  </w:abstractNum>
+  <w:abstractNum w:abstractNumId="2" w15:restartNumberingAfterBreak="0">
+    <w:nsid w:val="03F91D84"/>
+    <w:multiLevelType w:val="hybridMultilevel"/>
+    <w:tmpl w:val="419ED8FC"/>
+    <w:lvl w:ilvl="0" w:tplc="04090001">
+      <w:start w:val="1"/>
+      <w:numFmt w:val="bullet"/>
+      <w:lvlText w:val=""/>
+      <w:lvlJc w:val="left"/>
+      <w:pPr>
+        <w:ind w:left="1080" w:hanging="360"/>
+      </w:pPr>
+      <w:rPr>
+        <w:rFonts w:ascii="Symbol" w:hAnsi="Symbol" w:hint="default"/>
+      </w:rPr>
+    </w:lvl>
+    <w:lvl w:ilvl="1" w:tplc="04090003" w:tentative="1">
+      <w:start w:val="1"/>
+      <w:numFmt w:val="bullet"/>
+      <w:lvlText w:val="o"/>
+      <w:lvlJc w:val="left"/>
+      <w:pPr>
+        <w:ind w:left="1800" w:hanging="360"/>
+      </w:pPr>
+      <w:rPr>
+        <w:rFonts w:ascii="Courier New" w:hAnsi="Courier New" w:cs="Courier New" w:hint="default"/>
+      </w:rPr>
+    </w:lvl>
+    <w:lvl w:ilvl="2" w:tplc="04090005" w:tentative="1">
+      <w:start w:val="1"/>
+      <w:numFmt w:val="bullet"/>
+      <w:lvlText w:val=""/>
+      <w:lvlJc w:val="left"/>
+      <w:pPr>
+        <w:ind w:left="2520" w:hanging="360"/>
+      </w:pPr>
+      <w:rPr>
+        <w:rFonts w:ascii="Wingdings" w:hAnsi="Wingdings" w:hint="default"/>
+      </w:rPr>
+    </w:lvl>
+    <w:lvl w:ilvl="3" w:tplc="04090001" w:tentative="1">
+      <w:start w:val="1"/>
+      <w:numFmt w:val="bullet"/>
+      <w:lvlText w:val=""/>
+      <w:lvlJc w:val="left"/>
+      <w:pPr>
+        <w:ind w:left="3240" w:hanging="360"/>
+      </w:pPr>
+      <w:rPr>
+        <w:rFonts w:ascii="Symbol" w:hAnsi="Symbol" w:hint="default"/>
+      </w:rPr>
+    </w:lvl>
+    <w:lvl w:ilvl="4" w:tplc="04090003" w:tentative="1">
+      <w:start w:val="1"/>
+      <w:numFmt w:val="bullet"/>
+      <w:lvlText w:val="o"/>
+      <w:lvlJc w:val="left"/>
+      <w:pPr>
+        <w:ind w:left="3960" w:hanging="360"/>
+      </w:pPr>
+      <w:rPr>
+        <w:rFonts w:ascii="Courier New" w:hAnsi="Courier New" w:cs="Courier New" w:hint="default"/>
+      </w:rPr>
+    </w:lvl>
+    <w:lvl w:ilvl="5" w:tplc="04090005" w:tentative="1">
+      <w:start w:val="1"/>
+      <w:numFmt w:val="bullet"/>
+      <w:lvlText w:val=""/>
+      <w:lvlJc w:val="left"/>
+      <w:pPr>
+        <w:ind w:left="4680" w:hanging="360"/>
+      </w:pPr>
+      <w:rPr>
+        <w:rFonts w:ascii="Wingdings" w:hAnsi="Wingdings" w:hint="default"/>
+      </w:rPr>
+    </w:lvl>
+    <w:lvl w:ilvl="6" w:tplc="04090001" w:tentative="1">
+      <w:start w:val="1"/>
+      <w:numFmt w:val="bullet"/>
+      <w:lvlText w:val=""/>
+      <w:lvlJc w:val="left"/>
+      <w:pPr>
+        <w:ind w:left="5400" w:hanging="360"/>
+      </w:pPr>
+      <w:rPr>
+        <w:rFonts w:ascii="Symbol" w:hAnsi="Symbol" w:hint="default"/>
+      </w:rPr>
+    </w:lvl>
+    <w:lvl w:ilvl="7" w:tplc="04090003" w:tentative="1">
+      <w:start w:val="1"/>
+      <w:numFmt w:val="bullet"/>
+      <w:lvlText w:val="o"/>
+      <w:lvlJc w:val="left"/>
+      <w:pPr>
+        <w:ind w:left="6120" w:hanging="360"/>
+      </w:pPr>
+      <w:rPr>
+        <w:rFonts w:ascii="Courier New" w:hAnsi="Courier New" w:cs="Courier New" w:hint="default"/>
+      </w:rPr>
+    </w:lvl>
+    <w:lvl w:ilvl="8" w:tplc="04090005" w:tentative="1">
+      <w:start w:val="1"/>
+      <w:numFmt w:val="bullet"/>
+      <w:lvlText w:val=""/>
+      <w:lvlJc w:val="left"/>
+      <w:pPr>
+        <w:ind w:left="6840" w:hanging="360"/>
+      </w:pPr>
+      <w:rPr>
+        <w:rFonts w:ascii="Wingdings" w:hAnsi="Wingdings" w:hint="default"/>
+      </w:rPr>
+    </w:lvl>
+  </w:abstractNum>
+  <w:abstractNum w:abstractNumId="3" w15:restartNumberingAfterBreak="0">
     <w:nsid w:val="0793393E"/>
     <w:multiLevelType w:val="hybridMultilevel"/>
     <w:tmpl w:val="4014AFE8"/>
@@ -10544,7 +11378,7 @@
       </w:rPr>
     </w:lvl>
   </w:abstractNum>
-  <w:abstractNum w:abstractNumId="2" w15:restartNumberingAfterBreak="0">
+  <w:abstractNum w:abstractNumId="4" w15:restartNumberingAfterBreak="0">
     <w:nsid w:val="0AB45110"/>
     <w:multiLevelType w:val="hybridMultilevel"/>
     <w:tmpl w:val="812CEE14"/>
@@ -10657,7 +11491,120 @@
       </w:rPr>
     </w:lvl>
   </w:abstractNum>
-  <w:abstractNum w:abstractNumId="3" w15:restartNumberingAfterBreak="0">
+  <w:abstractNum w:abstractNumId="5" w15:restartNumberingAfterBreak="0">
+    <w:nsid w:val="0CF83A3A"/>
+    <w:multiLevelType w:val="hybridMultilevel"/>
+    <w:tmpl w:val="FF7AACFE"/>
+    <w:lvl w:ilvl="0" w:tplc="04090001">
+      <w:start w:val="1"/>
+      <w:numFmt w:val="bullet"/>
+      <w:lvlText w:val=""/>
+      <w:lvlJc w:val="left"/>
+      <w:pPr>
+        <w:ind w:left="1080" w:hanging="360"/>
+      </w:pPr>
+      <w:rPr>
+        <w:rFonts w:ascii="Symbol" w:hAnsi="Symbol" w:hint="default"/>
+      </w:rPr>
+    </w:lvl>
+    <w:lvl w:ilvl="1" w:tplc="04090003" w:tentative="1">
+      <w:start w:val="1"/>
+      <w:numFmt w:val="bullet"/>
+      <w:lvlText w:val="o"/>
+      <w:lvlJc w:val="left"/>
+      <w:pPr>
+        <w:ind w:left="1800" w:hanging="360"/>
+      </w:pPr>
+      <w:rPr>
+        <w:rFonts w:ascii="Courier New" w:hAnsi="Courier New" w:cs="Courier New" w:hint="default"/>
+      </w:rPr>
+    </w:lvl>
+    <w:lvl w:ilvl="2" w:tplc="04090005" w:tentative="1">
+      <w:start w:val="1"/>
+      <w:numFmt w:val="bullet"/>
+      <w:lvlText w:val=""/>
+      <w:lvlJc w:val="left"/>
+      <w:pPr>
+        <w:ind w:left="2520" w:hanging="360"/>
+      </w:pPr>
+      <w:rPr>
+        <w:rFonts w:ascii="Wingdings" w:hAnsi="Wingdings" w:hint="default"/>
+      </w:rPr>
+    </w:lvl>
+    <w:lvl w:ilvl="3" w:tplc="04090001" w:tentative="1">
+      <w:start w:val="1"/>
+      <w:numFmt w:val="bullet"/>
+      <w:lvlText w:val=""/>
+      <w:lvlJc w:val="left"/>
+      <w:pPr>
+        <w:ind w:left="3240" w:hanging="360"/>
+      </w:pPr>
+      <w:rPr>
+        <w:rFonts w:ascii="Symbol" w:hAnsi="Symbol" w:hint="default"/>
+      </w:rPr>
+    </w:lvl>
+    <w:lvl w:ilvl="4" w:tplc="04090003" w:tentative="1">
+      <w:start w:val="1"/>
+      <w:numFmt w:val="bullet"/>
+      <w:lvlText w:val="o"/>
+      <w:lvlJc w:val="left"/>
+      <w:pPr>
+        <w:ind w:left="3960" w:hanging="360"/>
+      </w:pPr>
+      <w:rPr>
+        <w:rFonts w:ascii="Courier New" w:hAnsi="Courier New" w:cs="Courier New" w:hint="default"/>
+      </w:rPr>
+    </w:lvl>
+    <w:lvl w:ilvl="5" w:tplc="04090005" w:tentative="1">
+      <w:start w:val="1"/>
+      <w:numFmt w:val="bullet"/>
+      <w:lvlText w:val=""/>
+      <w:lvlJc w:val="left"/>
+      <w:pPr>
+        <w:ind w:left="4680" w:hanging="360"/>
+      </w:pPr>
+      <w:rPr>
+        <w:rFonts w:ascii="Wingdings" w:hAnsi="Wingdings" w:hint="default"/>
+      </w:rPr>
+    </w:lvl>
+    <w:lvl w:ilvl="6" w:tplc="04090001" w:tentative="1">
+      <w:start w:val="1"/>
+      <w:numFmt w:val="bullet"/>
+      <w:lvlText w:val=""/>
+      <w:lvlJc w:val="left"/>
+      <w:pPr>
+        <w:ind w:left="5400" w:hanging="360"/>
+      </w:pPr>
+      <w:rPr>
+        <w:rFonts w:ascii="Symbol" w:hAnsi="Symbol" w:hint="default"/>
+      </w:rPr>
+    </w:lvl>
+    <w:lvl w:ilvl="7" w:tplc="04090003" w:tentative="1">
+      <w:start w:val="1"/>
+      <w:numFmt w:val="bullet"/>
+      <w:lvlText w:val="o"/>
+      <w:lvlJc w:val="left"/>
+      <w:pPr>
+        <w:ind w:left="6120" w:hanging="360"/>
+      </w:pPr>
+      <w:rPr>
+        <w:rFonts w:ascii="Courier New" w:hAnsi="Courier New" w:cs="Courier New" w:hint="default"/>
+      </w:rPr>
+    </w:lvl>
+    <w:lvl w:ilvl="8" w:tplc="04090005" w:tentative="1">
+      <w:start w:val="1"/>
+      <w:numFmt w:val="bullet"/>
+      <w:lvlText w:val=""/>
+      <w:lvlJc w:val="left"/>
+      <w:pPr>
+        <w:ind w:left="6840" w:hanging="360"/>
+      </w:pPr>
+      <w:rPr>
+        <w:rFonts w:ascii="Wingdings" w:hAnsi="Wingdings" w:hint="default"/>
+      </w:rPr>
+    </w:lvl>
+  </w:abstractNum>
+  <w:abstractNum w:abstractNumId="6" w15:restartNumberingAfterBreak="0">
     <w:nsid w:val="0D262C11"/>
     <w:multiLevelType w:val="hybridMultilevel"/>
     <w:tmpl w:val="8F1C92B6"/>
@@ -10770,7 +11717,7 @@
       </w:rPr>
     </w:lvl>
   </w:abstractNum>
-  <w:abstractNum w:abstractNumId="4" w15:restartNumberingAfterBreak="0">
+  <w:abstractNum w:abstractNumId="7" w15:restartNumberingAfterBreak="0">
     <w:nsid w:val="11D41C55"/>
     <w:multiLevelType w:val="hybridMultilevel"/>
     <w:tmpl w:val="644C2E70"/>
@@ -10856,7 +11803,7 @@
       </w:pPr>
     </w:lvl>
   </w:abstractNum>
-  <w:abstractNum w:abstractNumId="5" w15:restartNumberingAfterBreak="0">
+  <w:abstractNum w:abstractNumId="8" w15:restartNumberingAfterBreak="0">
     <w:nsid w:val="139F684D"/>
     <w:multiLevelType w:val="hybridMultilevel"/>
     <w:tmpl w:val="47CA6654"/>
@@ -10969,7 +11916,7 @@
       </w:rPr>
     </w:lvl>
   </w:abstractNum>
-  <w:abstractNum w:abstractNumId="6" w15:restartNumberingAfterBreak="0">
+  <w:abstractNum w:abstractNumId="9" w15:restartNumberingAfterBreak="0">
     <w:nsid w:val="1BD271E2"/>
     <w:multiLevelType w:val="hybridMultilevel"/>
     <w:tmpl w:val="9804563A"/>
@@ -11082,7 +12029,7 @@
       </w:rPr>
     </w:lvl>
   </w:abstractNum>
-  <w:abstractNum w:abstractNumId="7" w15:restartNumberingAfterBreak="0">
+  <w:abstractNum w:abstractNumId="10" w15:restartNumberingAfterBreak="0">
     <w:nsid w:val="1C04711C"/>
     <w:multiLevelType w:val="hybridMultilevel"/>
     <w:tmpl w:val="1D2C87B0"/>
@@ -11168,7 +12115,7 @@
       </w:pPr>
     </w:lvl>
   </w:abstractNum>
-  <w:abstractNum w:abstractNumId="8" w15:restartNumberingAfterBreak="0">
+  <w:abstractNum w:abstractNumId="11" w15:restartNumberingAfterBreak="0">
     <w:nsid w:val="1F1E6AB8"/>
     <w:multiLevelType w:val="hybridMultilevel"/>
     <w:tmpl w:val="ACD29E38"/>
@@ -11254,7 +12201,120 @@
       </w:pPr>
     </w:lvl>
   </w:abstractNum>
-  <w:abstractNum w:abstractNumId="9" w15:restartNumberingAfterBreak="0">
+  <w:abstractNum w:abstractNumId="12" w15:restartNumberingAfterBreak="0">
+    <w:nsid w:val="21E32A49"/>
+    <w:multiLevelType w:val="hybridMultilevel"/>
+    <w:tmpl w:val="183CF3D2"/>
+    <w:lvl w:ilvl="0" w:tplc="04090001">
+      <w:start w:val="1"/>
+      <w:numFmt w:val="bullet"/>
+      <w:lvlText w:val=""/>
+      <w:lvlJc w:val="left"/>
+      <w:pPr>
+        <w:ind w:left="1080" w:hanging="360"/>
+      </w:pPr>
+      <w:rPr>
+        <w:rFonts w:ascii="Symbol" w:hAnsi="Symbol" w:hint="default"/>
+      </w:rPr>
+    </w:lvl>
+    <w:lvl w:ilvl="1" w:tplc="04090003" w:tentative="1">
+      <w:start w:val="1"/>
+      <w:numFmt w:val="bullet"/>
+      <w:lvlText w:val="o"/>
+      <w:lvlJc w:val="left"/>
+      <w:pPr>
+        <w:ind w:left="1800" w:hanging="360"/>
+      </w:pPr>
+      <w:rPr>
+        <w:rFonts w:ascii="Courier New" w:hAnsi="Courier New" w:cs="Courier New" w:hint="default"/>
+      </w:rPr>
+    </w:lvl>
+    <w:lvl w:ilvl="2" w:tplc="04090005" w:tentative="1">
+      <w:start w:val="1"/>
+      <w:numFmt w:val="bullet"/>
+      <w:lvlText w:val=""/>
+      <w:lvlJc w:val="left"/>
+      <w:pPr>
+        <w:ind w:left="2520" w:hanging="360"/>
+      </w:pPr>
+      <w:rPr>
+        <w:rFonts w:ascii="Wingdings" w:hAnsi="Wingdings" w:hint="default"/>
+      </w:rPr>
+    </w:lvl>
+    <w:lvl w:ilvl="3" w:tplc="04090001" w:tentative="1">
+      <w:start w:val="1"/>
+      <w:numFmt w:val="bullet"/>
+      <w:lvlText w:val=""/>
+      <w:lvlJc w:val="left"/>
+      <w:pPr>
+        <w:ind w:left="3240" w:hanging="360"/>
+      </w:pPr>
+      <w:rPr>
+        <w:rFonts w:ascii="Symbol" w:hAnsi="Symbol" w:hint="default"/>
+      </w:rPr>
+    </w:lvl>
+    <w:lvl w:ilvl="4" w:tplc="04090003" w:tentative="1">
+      <w:start w:val="1"/>
+      <w:numFmt w:val="bullet"/>
+      <w:lvlText w:val="o"/>
+      <w:lvlJc w:val="left"/>
+      <w:pPr>
+        <w:ind w:left="3960" w:hanging="360"/>
+      </w:pPr>
+      <w:rPr>
+        <w:rFonts w:ascii="Courier New" w:hAnsi="Courier New" w:cs="Courier New" w:hint="default"/>
+      </w:rPr>
+    </w:lvl>
+    <w:lvl w:ilvl="5" w:tplc="04090005" w:tentative="1">
+      <w:start w:val="1"/>
+      <w:numFmt w:val="bullet"/>
+      <w:lvlText w:val=""/>
+      <w:lvlJc w:val="left"/>
+      <w:pPr>
+        <w:ind w:left="4680" w:hanging="360"/>
+      </w:pPr>
+      <w:rPr>
+        <w:rFonts w:ascii="Wingdings" w:hAnsi="Wingdings" w:hint="default"/>
+      </w:rPr>
+    </w:lvl>
+    <w:lvl w:ilvl="6" w:tplc="04090001" w:tentative="1">
+      <w:start w:val="1"/>
+      <w:numFmt w:val="bullet"/>
+      <w:lvlText w:val=""/>
+      <w:lvlJc w:val="left"/>
+      <w:pPr>
+        <w:ind w:left="5400" w:hanging="360"/>
+      </w:pPr>
+      <w:rPr>
+        <w:rFonts w:ascii="Symbol" w:hAnsi="Symbol" w:hint="default"/>
+      </w:rPr>
+    </w:lvl>
+    <w:lvl w:ilvl="7" w:tplc="04090003" w:tentative="1">
+      <w:start w:val="1"/>
+      <w:numFmt w:val="bullet"/>
+      <w:lvlText w:val="o"/>
+      <w:lvlJc w:val="left"/>
+      <w:pPr>
+        <w:ind w:left="6120" w:hanging="360"/>
+      </w:pPr>
+      <w:rPr>
+        <w:rFonts w:ascii="Courier New" w:hAnsi="Courier New" w:cs="Courier New" w:hint="default"/>
+      </w:rPr>
+    </w:lvl>
+    <w:lvl w:ilvl="8" w:tplc="04090005" w:tentative="1">
+      <w:start w:val="1"/>
+      <w:numFmt w:val="bullet"/>
+      <w:lvlText w:val=""/>
+      <w:lvlJc w:val="left"/>
+      <w:pPr>
+        <w:ind w:left="6840" w:hanging="360"/>
+      </w:pPr>
+      <w:rPr>
+        <w:rFonts w:ascii="Wingdings" w:hAnsi="Wingdings" w:hint="default"/>
+      </w:rPr>
+    </w:lvl>
+  </w:abstractNum>
+  <w:abstractNum w:abstractNumId="13" w15:restartNumberingAfterBreak="0">
     <w:nsid w:val="242D7961"/>
     <w:multiLevelType w:val="hybridMultilevel"/>
     <w:tmpl w:val="39468DEA"/>
@@ -11367,7 +12427,7 @@
       </w:rPr>
     </w:lvl>
   </w:abstractNum>
-  <w:abstractNum w:abstractNumId="10" w15:restartNumberingAfterBreak="0">
+  <w:abstractNum w:abstractNumId="14" w15:restartNumberingAfterBreak="0">
     <w:nsid w:val="24587466"/>
     <w:multiLevelType w:val="hybridMultilevel"/>
     <w:tmpl w:val="A900F00A"/>
@@ -11453,7 +12513,7 @@
       </w:pPr>
     </w:lvl>
   </w:abstractNum>
-  <w:abstractNum w:abstractNumId="11" w15:restartNumberingAfterBreak="0">
+  <w:abstractNum w:abstractNumId="15" w15:restartNumberingAfterBreak="0">
     <w:nsid w:val="300B6497"/>
     <w:multiLevelType w:val="hybridMultilevel"/>
     <w:tmpl w:val="C592F828"/>
@@ -11539,10 +12599,10 @@
       </w:pPr>
     </w:lvl>
   </w:abstractNum>
-  <w:abstractNum w:abstractNumId="12" w15:restartNumberingAfterBreak="0">
+  <w:abstractNum w:abstractNumId="16" w15:restartNumberingAfterBreak="0">
     <w:nsid w:val="312772FB"/>
     <w:multiLevelType w:val="hybridMultilevel"/>
-    <w:tmpl w:val="49943636"/>
+    <w:tmpl w:val="08F62240"/>
     <w:lvl w:ilvl="0" w:tplc="0409000F">
       <w:start w:val="1"/>
       <w:numFmt w:val="decimal"/>
@@ -11625,7 +12685,7 @@
       </w:pPr>
     </w:lvl>
   </w:abstractNum>
-  <w:abstractNum w:abstractNumId="13" w15:restartNumberingAfterBreak="0">
+  <w:abstractNum w:abstractNumId="17" w15:restartNumberingAfterBreak="0">
     <w:nsid w:val="338A04A4"/>
     <w:multiLevelType w:val="hybridMultilevel"/>
     <w:tmpl w:val="D7021D44"/>
@@ -11738,10 +12798,10 @@
       </w:rPr>
     </w:lvl>
   </w:abstractNum>
-  <w:abstractNum w:abstractNumId="14" w15:restartNumberingAfterBreak="0">
+  <w:abstractNum w:abstractNumId="18" w15:restartNumberingAfterBreak="0">
     <w:nsid w:val="3B795356"/>
     <w:multiLevelType w:val="hybridMultilevel"/>
-    <w:tmpl w:val="FCBC6194"/>
+    <w:tmpl w:val="4BC05986"/>
     <w:lvl w:ilvl="0" w:tplc="04090001">
       <w:start w:val="1"/>
       <w:numFmt w:val="bullet"/>
@@ -11851,7 +12911,206 @@
       </w:rPr>
     </w:lvl>
   </w:abstractNum>
-  <w:abstractNum w:abstractNumId="15" w15:restartNumberingAfterBreak="0">
+  <w:abstractNum w:abstractNumId="19" w15:restartNumberingAfterBreak="0">
+    <w:nsid w:val="3DE84046"/>
+    <w:multiLevelType w:val="hybridMultilevel"/>
+    <w:tmpl w:val="9D16ECA0"/>
+    <w:lvl w:ilvl="0" w:tplc="0409000F">
+      <w:start w:val="1"/>
+      <w:numFmt w:val="decimal"/>
+      <w:lvlText w:val="%1."/>
+      <w:lvlJc w:val="left"/>
+      <w:pPr>
+        <w:ind w:left="720" w:hanging="360"/>
+      </w:pPr>
+    </w:lvl>
+    <w:lvl w:ilvl="1" w:tplc="04090019" w:tentative="1">
+      <w:start w:val="1"/>
+      <w:numFmt w:val="lowerLetter"/>
+      <w:lvlText w:val="%2."/>
+      <w:lvlJc w:val="left"/>
+      <w:pPr>
+        <w:ind w:left="1440" w:hanging="360"/>
+      </w:pPr>
+    </w:lvl>
+    <w:lvl w:ilvl="2" w:tplc="0409001B" w:tentative="1">
+      <w:start w:val="1"/>
+      <w:numFmt w:val="lowerRoman"/>
+      <w:lvlText w:val="%3."/>
+      <w:lvlJc w:val="right"/>
+      <w:pPr>
+        <w:ind w:left="2160" w:hanging="180"/>
+      </w:pPr>
+    </w:lvl>
+    <w:lvl w:ilvl="3" w:tplc="0409000F" w:tentative="1">
+      <w:start w:val="1"/>
+      <w:numFmt w:val="decimal"/>
+      <w:lvlText w:val="%4."/>
+      <w:lvlJc w:val="left"/>
+      <w:pPr>
+        <w:ind w:left="2880" w:hanging="360"/>
+      </w:pPr>
+    </w:lvl>
+    <w:lvl w:ilvl="4" w:tplc="04090019" w:tentative="1">
+      <w:start w:val="1"/>
+      <w:numFmt w:val="lowerLetter"/>
+      <w:lvlText w:val="%5."/>
+      <w:lvlJc w:val="left"/>
+      <w:pPr>
+        <w:ind w:left="3600" w:hanging="360"/>
+      </w:pPr>
+    </w:lvl>
+    <w:lvl w:ilvl="5" w:tplc="0409001B" w:tentative="1">
+      <w:start w:val="1"/>
+      <w:numFmt w:val="lowerRoman"/>
+      <w:lvlText w:val="%6."/>
+      <w:lvlJc w:val="right"/>
+      <w:pPr>
+        <w:ind w:left="4320" w:hanging="180"/>
+      </w:pPr>
+    </w:lvl>
+    <w:lvl w:ilvl="6" w:tplc="0409000F" w:tentative="1">
+      <w:start w:val="1"/>
+      <w:numFmt w:val="decimal"/>
+      <w:lvlText w:val="%7."/>
+      <w:lvlJc w:val="left"/>
+      <w:pPr>
+        <w:ind w:left="5040" w:hanging="360"/>
+      </w:pPr>
+    </w:lvl>
+    <w:lvl w:ilvl="7" w:tplc="04090019" w:tentative="1">
+      <w:start w:val="1"/>
+      <w:numFmt w:val="lowerLetter"/>
+      <w:lvlText w:val="%8."/>
+      <w:lvlJc w:val="left"/>
+      <w:pPr>
+        <w:ind w:left="5760" w:hanging="360"/>
+      </w:pPr>
+    </w:lvl>
+    <w:lvl w:ilvl="8" w:tplc="0409001B" w:tentative="1">
+      <w:start w:val="1"/>
+      <w:numFmt w:val="lowerRoman"/>
+      <w:lvlText w:val="%9."/>
+      <w:lvlJc w:val="right"/>
+      <w:pPr>
+        <w:ind w:left="6480" w:hanging="180"/>
+      </w:pPr>
+    </w:lvl>
+  </w:abstractNum>
+  <w:abstractNum w:abstractNumId="20" w15:restartNumberingAfterBreak="0">
+    <w:nsid w:val="3F544A9C"/>
+    <w:multiLevelType w:val="hybridMultilevel"/>
+    <w:tmpl w:val="DA48A1E6"/>
+    <w:lvl w:ilvl="0" w:tplc="04090001">
+      <w:start w:val="1"/>
+      <w:numFmt w:val="bullet"/>
+      <w:lvlText w:val=""/>
+      <w:lvlJc w:val="left"/>
+      <w:pPr>
+        <w:ind w:left="1080" w:hanging="360"/>
+      </w:pPr>
+      <w:rPr>
+        <w:rFonts w:ascii="Symbol" w:hAnsi="Symbol" w:hint="default"/>
+      </w:rPr>
+    </w:lvl>
+    <w:lvl w:ilvl="1" w:tplc="04090003">
+      <w:start w:val="1"/>
+      <w:numFmt w:val="bullet"/>
+      <w:lvlText w:val="o"/>
+      <w:lvlJc w:val="left"/>
+      <w:pPr>
+        <w:ind w:left="1800" w:hanging="360"/>
+      </w:pPr>
+      <w:rPr>
+        <w:rFonts w:ascii="Courier New" w:hAnsi="Courier New" w:cs="Courier New" w:hint="default"/>
+      </w:rPr>
+    </w:lvl>
+    <w:lvl w:ilvl="2" w:tplc="04090005" w:tentative="1">
+      <w:start w:val="1"/>
+      <w:numFmt w:val="bullet"/>
+      <w:lvlText w:val=""/>
+      <w:lvlJc w:val="left"/>
+      <w:pPr>
+        <w:ind w:left="2520" w:hanging="360"/>
+      </w:pPr>
+      <w:rPr>
+        <w:rFonts w:ascii="Wingdings" w:hAnsi="Wingdings" w:hint="default"/>
+      </w:rPr>
+    </w:lvl>
+    <w:lvl w:ilvl="3" w:tplc="04090001" w:tentative="1">
+      <w:start w:val="1"/>
+      <w:numFmt w:val="bullet"/>
+      <w:lvlText w:val=""/>
+      <w:lvlJc w:val="left"/>
+      <w:pPr>
+        <w:ind w:left="3240" w:hanging="360"/>
+      </w:pPr>
+      <w:rPr>
+        <w:rFonts w:ascii="Symbol" w:hAnsi="Symbol" w:hint="default"/>
+      </w:rPr>
+    </w:lvl>
+    <w:lvl w:ilvl="4" w:tplc="04090003" w:tentative="1">
+      <w:start w:val="1"/>
+      <w:numFmt w:val="bullet"/>
+      <w:lvlText w:val="o"/>
+      <w:lvlJc w:val="left"/>
+      <w:pPr>
+        <w:ind w:left="3960" w:hanging="360"/>
+      </w:pPr>
+      <w:rPr>
+        <w:rFonts w:ascii="Courier New" w:hAnsi="Courier New" w:cs="Courier New" w:hint="default"/>
+      </w:rPr>
+    </w:lvl>
+    <w:lvl w:ilvl="5" w:tplc="04090005" w:tentative="1">
+      <w:start w:val="1"/>
+      <w:numFmt w:val="bullet"/>
+      <w:lvlText w:val=""/>
+      <w:lvlJc w:val="left"/>
+      <w:pPr>
+        <w:ind w:left="4680" w:hanging="360"/>
+      </w:pPr>
+      <w:rPr>
+        <w:rFonts w:ascii="Wingdings" w:hAnsi="Wingdings" w:hint="default"/>
+      </w:rPr>
+    </w:lvl>
+    <w:lvl w:ilvl="6" w:tplc="04090001" w:tentative="1">
+      <w:start w:val="1"/>
+      <w:numFmt w:val="bullet"/>
+      <w:lvlText w:val=""/>
+      <w:lvlJc w:val="left"/>
+      <w:pPr>
+        <w:ind w:left="5400" w:hanging="360"/>
+      </w:pPr>
+      <w:rPr>
+        <w:rFonts w:ascii="Symbol" w:hAnsi="Symbol" w:hint="default"/>
+      </w:rPr>
+    </w:lvl>
+    <w:lvl w:ilvl="7" w:tplc="04090003" w:tentative="1">
+      <w:start w:val="1"/>
+      <w:numFmt w:val="bullet"/>
+      <w:lvlText w:val="o"/>
+      <w:lvlJc w:val="left"/>
+      <w:pPr>
+        <w:ind w:left="6120" w:hanging="360"/>
+      </w:pPr>
+      <w:rPr>
+        <w:rFonts w:ascii="Courier New" w:hAnsi="Courier New" w:cs="Courier New" w:hint="default"/>
+      </w:rPr>
+    </w:lvl>
+    <w:lvl w:ilvl="8" w:tplc="04090005" w:tentative="1">
+      <w:start w:val="1"/>
+      <w:numFmt w:val="bullet"/>
+      <w:lvlText w:val=""/>
+      <w:lvlJc w:val="left"/>
+      <w:pPr>
+        <w:ind w:left="6840" w:hanging="360"/>
+      </w:pPr>
+      <w:rPr>
+        <w:rFonts w:ascii="Wingdings" w:hAnsi="Wingdings" w:hint="default"/>
+      </w:rPr>
+    </w:lvl>
+  </w:abstractNum>
+  <w:abstractNum w:abstractNumId="21" w15:restartNumberingAfterBreak="0">
     <w:nsid w:val="426C7E4E"/>
     <w:multiLevelType w:val="hybridMultilevel"/>
     <w:tmpl w:val="E1F4DB96"/>
@@ -11964,7 +13223,7 @@
       </w:rPr>
     </w:lvl>
   </w:abstractNum>
-  <w:abstractNum w:abstractNumId="16" w15:restartNumberingAfterBreak="0">
+  <w:abstractNum w:abstractNumId="22" w15:restartNumberingAfterBreak="0">
     <w:nsid w:val="43EF6488"/>
     <w:multiLevelType w:val="hybridMultilevel"/>
     <w:tmpl w:val="0D7E0DCC"/>
@@ -12077,7 +13336,7 @@
       </w:rPr>
     </w:lvl>
   </w:abstractNum>
-  <w:abstractNum w:abstractNumId="17" w15:restartNumberingAfterBreak="0">
+  <w:abstractNum w:abstractNumId="23" w15:restartNumberingAfterBreak="0">
     <w:nsid w:val="46E87199"/>
     <w:multiLevelType w:val="hybridMultilevel"/>
     <w:tmpl w:val="350C7906"/>
@@ -12190,7 +13449,7 @@
       </w:rPr>
     </w:lvl>
   </w:abstractNum>
-  <w:abstractNum w:abstractNumId="18" w15:restartNumberingAfterBreak="0">
+  <w:abstractNum w:abstractNumId="24" w15:restartNumberingAfterBreak="0">
     <w:nsid w:val="4C2615AB"/>
     <w:multiLevelType w:val="hybridMultilevel"/>
     <w:tmpl w:val="60A8985A"/>
@@ -12303,7 +13562,7 @@
       </w:rPr>
     </w:lvl>
   </w:abstractNum>
-  <w:abstractNum w:abstractNumId="19" w15:restartNumberingAfterBreak="0">
+  <w:abstractNum w:abstractNumId="25" w15:restartNumberingAfterBreak="0">
     <w:nsid w:val="4C8D04D5"/>
     <w:multiLevelType w:val="hybridMultilevel"/>
     <w:tmpl w:val="5A5E2C3A"/>
@@ -12389,7 +13648,120 @@
       </w:pPr>
     </w:lvl>
   </w:abstractNum>
-  <w:abstractNum w:abstractNumId="20" w15:restartNumberingAfterBreak="0">
+  <w:abstractNum w:abstractNumId="26" w15:restartNumberingAfterBreak="0">
+    <w:nsid w:val="4CF92F94"/>
+    <w:multiLevelType w:val="hybridMultilevel"/>
+    <w:tmpl w:val="DABABDC2"/>
+    <w:lvl w:ilvl="0" w:tplc="04090001">
+      <w:start w:val="1"/>
+      <w:numFmt w:val="bullet"/>
+      <w:lvlText w:val=""/>
+      <w:lvlJc w:val="left"/>
+      <w:pPr>
+        <w:ind w:left="1080" w:hanging="360"/>
+      </w:pPr>
+      <w:rPr>
+        <w:rFonts w:ascii="Symbol" w:hAnsi="Symbol" w:hint="default"/>
+      </w:rPr>
+    </w:lvl>
+    <w:lvl w:ilvl="1" w:tplc="04090003">
+      <w:start w:val="1"/>
+      <w:numFmt w:val="bullet"/>
+      <w:lvlText w:val="o"/>
+      <w:lvlJc w:val="left"/>
+      <w:pPr>
+        <w:ind w:left="1800" w:hanging="360"/>
+      </w:pPr>
+      <w:rPr>
+        <w:rFonts w:ascii="Courier New" w:hAnsi="Courier New" w:cs="Courier New" w:hint="default"/>
+      </w:rPr>
+    </w:lvl>
+    <w:lvl w:ilvl="2" w:tplc="04090005" w:tentative="1">
+      <w:start w:val="1"/>
+      <w:numFmt w:val="bullet"/>
+      <w:lvlText w:val=""/>
+      <w:lvlJc w:val="left"/>
+      <w:pPr>
+        <w:ind w:left="2520" w:hanging="360"/>
+      </w:pPr>
+      <w:rPr>
+        <w:rFonts w:ascii="Wingdings" w:hAnsi="Wingdings" w:hint="default"/>
+      </w:rPr>
+    </w:lvl>
+    <w:lvl w:ilvl="3" w:tplc="04090001" w:tentative="1">
+      <w:start w:val="1"/>
+      <w:numFmt w:val="bullet"/>
+      <w:lvlText w:val=""/>
+      <w:lvlJc w:val="left"/>
+      <w:pPr>
+        <w:ind w:left="3240" w:hanging="360"/>
+      </w:pPr>
+      <w:rPr>
+        <w:rFonts w:ascii="Symbol" w:hAnsi="Symbol" w:hint="default"/>
+      </w:rPr>
+    </w:lvl>
+    <w:lvl w:ilvl="4" w:tplc="04090003" w:tentative="1">
+      <w:start w:val="1"/>
+      <w:numFmt w:val="bullet"/>
+      <w:lvlText w:val="o"/>
+      <w:lvlJc w:val="left"/>
+      <w:pPr>
+        <w:ind w:left="3960" w:hanging="360"/>
+      </w:pPr>
+      <w:rPr>
+        <w:rFonts w:ascii="Courier New" w:hAnsi="Courier New" w:cs="Courier New" w:hint="default"/>
+      </w:rPr>
+    </w:lvl>
+    <w:lvl w:ilvl="5" w:tplc="04090005" w:tentative="1">
+      <w:start w:val="1"/>
+      <w:numFmt w:val="bullet"/>
+      <w:lvlText w:val=""/>
+      <w:lvlJc w:val="left"/>
+      <w:pPr>
+        <w:ind w:left="4680" w:hanging="360"/>
+      </w:pPr>
+      <w:rPr>
+        <w:rFonts w:ascii="Wingdings" w:hAnsi="Wingdings" w:hint="default"/>
+      </w:rPr>
+    </w:lvl>
+    <w:lvl w:ilvl="6" w:tplc="04090001" w:tentative="1">
+      <w:start w:val="1"/>
+      <w:numFmt w:val="bullet"/>
+      <w:lvlText w:val=""/>
+      <w:lvlJc w:val="left"/>
+      <w:pPr>
+        <w:ind w:left="5400" w:hanging="360"/>
+      </w:pPr>
+      <w:rPr>
+        <w:rFonts w:ascii="Symbol" w:hAnsi="Symbol" w:hint="default"/>
+      </w:rPr>
+    </w:lvl>
+    <w:lvl w:ilvl="7" w:tplc="04090003" w:tentative="1">
+      <w:start w:val="1"/>
+      <w:numFmt w:val="bullet"/>
+      <w:lvlText w:val="o"/>
+      <w:lvlJc w:val="left"/>
+      <w:pPr>
+        <w:ind w:left="6120" w:hanging="360"/>
+      </w:pPr>
+      <w:rPr>
+        <w:rFonts w:ascii="Courier New" w:hAnsi="Courier New" w:cs="Courier New" w:hint="default"/>
+      </w:rPr>
+    </w:lvl>
+    <w:lvl w:ilvl="8" w:tplc="04090005" w:tentative="1">
+      <w:start w:val="1"/>
+      <w:numFmt w:val="bullet"/>
+      <w:lvlText w:val=""/>
+      <w:lvlJc w:val="left"/>
+      <w:pPr>
+        <w:ind w:left="6840" w:hanging="360"/>
+      </w:pPr>
+      <w:rPr>
+        <w:rFonts w:ascii="Wingdings" w:hAnsi="Wingdings" w:hint="default"/>
+      </w:rPr>
+    </w:lvl>
+  </w:abstractNum>
+  <w:abstractNum w:abstractNumId="27" w15:restartNumberingAfterBreak="0">
     <w:nsid w:val="4F4A0706"/>
     <w:multiLevelType w:val="hybridMultilevel"/>
     <w:tmpl w:val="4FD87FA2"/>
@@ -12502,7 +13874,7 @@
       </w:rPr>
     </w:lvl>
   </w:abstractNum>
-  <w:abstractNum w:abstractNumId="21" w15:restartNumberingAfterBreak="0">
+  <w:abstractNum w:abstractNumId="28" w15:restartNumberingAfterBreak="0">
     <w:nsid w:val="52276CE1"/>
     <w:multiLevelType w:val="hybridMultilevel"/>
     <w:tmpl w:val="EBFCAD24"/>
@@ -12588,7 +13960,7 @@
       </w:pPr>
     </w:lvl>
   </w:abstractNum>
-  <w:abstractNum w:abstractNumId="22" w15:restartNumberingAfterBreak="0">
+  <w:abstractNum w:abstractNumId="29" w15:restartNumberingAfterBreak="0">
     <w:nsid w:val="524F5EF8"/>
     <w:multiLevelType w:val="hybridMultilevel"/>
     <w:tmpl w:val="D1BA70C4"/>
@@ -12701,7 +14073,7 @@
       </w:rPr>
     </w:lvl>
   </w:abstractNum>
-  <w:abstractNum w:abstractNumId="23" w15:restartNumberingAfterBreak="0">
+  <w:abstractNum w:abstractNumId="30" w15:restartNumberingAfterBreak="0">
     <w:nsid w:val="542A25B8"/>
     <w:multiLevelType w:val="hybridMultilevel"/>
     <w:tmpl w:val="2752C11A"/>
@@ -12787,7 +14159,7 @@
       </w:pPr>
     </w:lvl>
   </w:abstractNum>
-  <w:abstractNum w:abstractNumId="24" w15:restartNumberingAfterBreak="0">
+  <w:abstractNum w:abstractNumId="31" w15:restartNumberingAfterBreak="0">
     <w:nsid w:val="5E5D6C8F"/>
     <w:multiLevelType w:val="hybridMultilevel"/>
     <w:tmpl w:val="8C701CFA"/>
@@ -12873,7 +14245,7 @@
       </w:pPr>
     </w:lvl>
   </w:abstractNum>
-  <w:abstractNum w:abstractNumId="25" w15:restartNumberingAfterBreak="0">
+  <w:abstractNum w:abstractNumId="32" w15:restartNumberingAfterBreak="0">
     <w:nsid w:val="5ED260E7"/>
     <w:multiLevelType w:val="hybridMultilevel"/>
     <w:tmpl w:val="643A7746"/>
@@ -12986,7 +14358,7 @@
       </w:rPr>
     </w:lvl>
   </w:abstractNum>
-  <w:abstractNum w:abstractNumId="26" w15:restartNumberingAfterBreak="0">
+  <w:abstractNum w:abstractNumId="33" w15:restartNumberingAfterBreak="0">
     <w:nsid w:val="5F31142A"/>
     <w:multiLevelType w:val="hybridMultilevel"/>
     <w:tmpl w:val="A39E5B46"/>
@@ -13072,7 +14444,7 @@
       </w:pPr>
     </w:lvl>
   </w:abstractNum>
-  <w:abstractNum w:abstractNumId="27" w15:restartNumberingAfterBreak="0">
+  <w:abstractNum w:abstractNumId="34" w15:restartNumberingAfterBreak="0">
     <w:nsid w:val="617641A3"/>
     <w:multiLevelType w:val="hybridMultilevel"/>
     <w:tmpl w:val="866681E2"/>
@@ -13158,7 +14530,93 @@
       </w:pPr>
     </w:lvl>
   </w:abstractNum>
-  <w:abstractNum w:abstractNumId="28" w15:restartNumberingAfterBreak="0">
+  <w:abstractNum w:abstractNumId="35" w15:restartNumberingAfterBreak="0">
+    <w:nsid w:val="634B7F2C"/>
+    <w:multiLevelType w:val="hybridMultilevel"/>
+    <w:tmpl w:val="C0EA6D46"/>
+    <w:lvl w:ilvl="0" w:tplc="0409000F">
+      <w:start w:val="1"/>
+      <w:numFmt w:val="decimal"/>
+      <w:lvlText w:val="%1."/>
+      <w:lvlJc w:val="left"/>
+      <w:pPr>
+        <w:ind w:left="720" w:hanging="360"/>
+      </w:pPr>
+    </w:lvl>
+    <w:lvl w:ilvl="1" w:tplc="04090019" w:tentative="1">
+      <w:start w:val="1"/>
+      <w:numFmt w:val="lowerLetter"/>
+      <w:lvlText w:val="%2."/>
+      <w:lvlJc w:val="left"/>
+      <w:pPr>
+        <w:ind w:left="1440" w:hanging="360"/>
+      </w:pPr>
+    </w:lvl>
+    <w:lvl w:ilvl="2" w:tplc="0409001B" w:tentative="1">
+      <w:start w:val="1"/>
+      <w:numFmt w:val="lowerRoman"/>
+      <w:lvlText w:val="%3."/>
+      <w:lvlJc w:val="right"/>
+      <w:pPr>
+        <w:ind w:left="2160" w:hanging="180"/>
+      </w:pPr>
+    </w:lvl>
+    <w:lvl w:ilvl="3" w:tplc="0409000F" w:tentative="1">
+      <w:start w:val="1"/>
+      <w:numFmt w:val="decimal"/>
+      <w:lvlText w:val="%4."/>
+      <w:lvlJc w:val="left"/>
+      <w:pPr>
+        <w:ind w:left="2880" w:hanging="360"/>
+      </w:pPr>
+    </w:lvl>
+    <w:lvl w:ilvl="4" w:tplc="04090019" w:tentative="1">
+      <w:start w:val="1"/>
+      <w:numFmt w:val="lowerLetter"/>
+      <w:lvlText w:val="%5."/>
+      <w:lvlJc w:val="left"/>
+      <w:pPr>
+        <w:ind w:left="3600" w:hanging="360"/>
+      </w:pPr>
+    </w:lvl>
+    <w:lvl w:ilvl="5" w:tplc="0409001B" w:tentative="1">
+      <w:start w:val="1"/>
+      <w:numFmt w:val="lowerRoman"/>
+      <w:lvlText w:val="%6."/>
+      <w:lvlJc w:val="right"/>
+      <w:pPr>
+        <w:ind w:left="4320" w:hanging="180"/>
+      </w:pPr>
+    </w:lvl>
+    <w:lvl w:ilvl="6" w:tplc="0409000F" w:tentative="1">
+      <w:start w:val="1"/>
+      <w:numFmt w:val="decimal"/>
+      <w:lvlText w:val="%7."/>
+      <w:lvlJc w:val="left"/>
+      <w:pPr>
+        <w:ind w:left="5040" w:hanging="360"/>
+      </w:pPr>
+    </w:lvl>
+    <w:lvl w:ilvl="7" w:tplc="04090019" w:tentative="1">
+      <w:start w:val="1"/>
+      <w:numFmt w:val="lowerLetter"/>
+      <w:lvlText w:val="%8."/>
+      <w:lvlJc w:val="left"/>
+      <w:pPr>
+        <w:ind w:left="5760" w:hanging="360"/>
+      </w:pPr>
+    </w:lvl>
+    <w:lvl w:ilvl="8" w:tplc="0409001B" w:tentative="1">
+      <w:start w:val="1"/>
+      <w:numFmt w:val="lowerRoman"/>
+      <w:lvlText w:val="%9."/>
+      <w:lvlJc w:val="right"/>
+      <w:pPr>
+        <w:ind w:left="6480" w:hanging="180"/>
+      </w:pPr>
+    </w:lvl>
+  </w:abstractNum>
+  <w:abstractNum w:abstractNumId="36" w15:restartNumberingAfterBreak="0">
     <w:nsid w:val="66D70236"/>
     <w:multiLevelType w:val="hybridMultilevel"/>
     <w:tmpl w:val="5FCC9432"/>
@@ -13244,7 +14702,7 @@
       </w:pPr>
     </w:lvl>
   </w:abstractNum>
-  <w:abstractNum w:abstractNumId="29" w15:restartNumberingAfterBreak="0">
+  <w:abstractNum w:abstractNumId="37" w15:restartNumberingAfterBreak="0">
     <w:nsid w:val="6A230D61"/>
     <w:multiLevelType w:val="hybridMultilevel"/>
     <w:tmpl w:val="EC5C1F3A"/>
@@ -13330,7 +14788,7 @@
       </w:pPr>
     </w:lvl>
   </w:abstractNum>
-  <w:abstractNum w:abstractNumId="30" w15:restartNumberingAfterBreak="0">
+  <w:abstractNum w:abstractNumId="38" w15:restartNumberingAfterBreak="0">
     <w:nsid w:val="6D6037EC"/>
     <w:multiLevelType w:val="hybridMultilevel"/>
     <w:tmpl w:val="34B8CB42"/>
@@ -13416,7 +14874,7 @@
       </w:pPr>
     </w:lvl>
   </w:abstractNum>
-  <w:abstractNum w:abstractNumId="31" w15:restartNumberingAfterBreak="0">
+  <w:abstractNum w:abstractNumId="39" w15:restartNumberingAfterBreak="0">
     <w:nsid w:val="6DEF362F"/>
     <w:multiLevelType w:val="hybridMultilevel"/>
     <w:tmpl w:val="71844992"/>
@@ -13529,7 +14987,120 @@
       </w:rPr>
     </w:lvl>
   </w:abstractNum>
-  <w:abstractNum w:abstractNumId="32" w15:restartNumberingAfterBreak="0">
+  <w:abstractNum w:abstractNumId="40" w15:restartNumberingAfterBreak="0">
+    <w:nsid w:val="752447E0"/>
+    <w:multiLevelType w:val="hybridMultilevel"/>
+    <w:tmpl w:val="720A64F0"/>
+    <w:lvl w:ilvl="0" w:tplc="04090001">
+      <w:start w:val="1"/>
+      <w:numFmt w:val="bullet"/>
+      <w:lvlText w:val=""/>
+      <w:lvlJc w:val="left"/>
+      <w:pPr>
+        <w:ind w:left="1080" w:hanging="360"/>
+      </w:pPr>
+      <w:rPr>
+        <w:rFonts w:ascii="Symbol" w:hAnsi="Symbol" w:hint="default"/>
+      </w:rPr>
+    </w:lvl>
+    <w:lvl w:ilvl="1" w:tplc="04090003" w:tentative="1">
+      <w:start w:val="1"/>
+      <w:numFmt w:val="bullet"/>
+      <w:lvlText w:val="o"/>
+      <w:lvlJc w:val="left"/>
+      <w:pPr>
+        <w:ind w:left="1800" w:hanging="360"/>
+      </w:pPr>
+      <w:rPr>
+        <w:rFonts w:ascii="Courier New" w:hAnsi="Courier New" w:cs="Courier New" w:hint="default"/>
+      </w:rPr>
+    </w:lvl>
+    <w:lvl w:ilvl="2" w:tplc="04090005" w:tentative="1">
+      <w:start w:val="1"/>
+      <w:numFmt w:val="bullet"/>
+      <w:lvlText w:val=""/>
+      <w:lvlJc w:val="left"/>
+      <w:pPr>
+        <w:ind w:left="2520" w:hanging="360"/>
+      </w:pPr>
+      <w:rPr>
+        <w:rFonts w:ascii="Wingdings" w:hAnsi="Wingdings" w:hint="default"/>
+      </w:rPr>
+    </w:lvl>
+    <w:lvl w:ilvl="3" w:tplc="04090001" w:tentative="1">
+      <w:start w:val="1"/>
+      <w:numFmt w:val="bullet"/>
+      <w:lvlText w:val=""/>
+      <w:lvlJc w:val="left"/>
+      <w:pPr>
+        <w:ind w:left="3240" w:hanging="360"/>
+      </w:pPr>
+      <w:rPr>
+        <w:rFonts w:ascii="Symbol" w:hAnsi="Symbol" w:hint="default"/>
+      </w:rPr>
+    </w:lvl>
+    <w:lvl w:ilvl="4" w:tplc="04090003" w:tentative="1">
+      <w:start w:val="1"/>
+      <w:numFmt w:val="bullet"/>
+      <w:lvlText w:val="o"/>
+      <w:lvlJc w:val="left"/>
+      <w:pPr>
+        <w:ind w:left="3960" w:hanging="360"/>
+      </w:pPr>
+      <w:rPr>
+        <w:rFonts w:ascii="Courier New" w:hAnsi="Courier New" w:cs="Courier New" w:hint="default"/>
+      </w:rPr>
+    </w:lvl>
+    <w:lvl w:ilvl="5" w:tplc="04090005" w:tentative="1">
+      <w:start w:val="1"/>
+      <w:numFmt w:val="bullet"/>
+      <w:lvlText w:val=""/>
+      <w:lvlJc w:val="left"/>
+      <w:pPr>
+        <w:ind w:left="4680" w:hanging="360"/>
+      </w:pPr>
+      <w:rPr>
+        <w:rFonts w:ascii="Wingdings" w:hAnsi="Wingdings" w:hint="default"/>
+      </w:rPr>
+    </w:lvl>
+    <w:lvl w:ilvl="6" w:tplc="04090001" w:tentative="1">
+      <w:start w:val="1"/>
+      <w:numFmt w:val="bullet"/>
+      <w:lvlText w:val=""/>
+      <w:lvlJc w:val="left"/>
+      <w:pPr>
+        <w:ind w:left="5400" w:hanging="360"/>
+      </w:pPr>
+      <w:rPr>
+        <w:rFonts w:ascii="Symbol" w:hAnsi="Symbol" w:hint="default"/>
+      </w:rPr>
+    </w:lvl>
+    <w:lvl w:ilvl="7" w:tplc="04090003" w:tentative="1">
+      <w:start w:val="1"/>
+      <w:numFmt w:val="bullet"/>
+      <w:lvlText w:val="o"/>
+      <w:lvlJc w:val="left"/>
+      <w:pPr>
+        <w:ind w:left="6120" w:hanging="360"/>
+      </w:pPr>
+      <w:rPr>
+        <w:rFonts w:ascii="Courier New" w:hAnsi="Courier New" w:cs="Courier New" w:hint="default"/>
+      </w:rPr>
+    </w:lvl>
+    <w:lvl w:ilvl="8" w:tplc="04090005" w:tentative="1">
+      <w:start w:val="1"/>
+      <w:numFmt w:val="bullet"/>
+      <w:lvlText w:val=""/>
+      <w:lvlJc w:val="left"/>
+      <w:pPr>
+        <w:ind w:left="6840" w:hanging="360"/>
+      </w:pPr>
+      <w:rPr>
+        <w:rFonts w:ascii="Wingdings" w:hAnsi="Wingdings" w:hint="default"/>
+      </w:rPr>
+    </w:lvl>
+  </w:abstractNum>
+  <w:abstractNum w:abstractNumId="41" w15:restartNumberingAfterBreak="0">
     <w:nsid w:val="75CA29D7"/>
     <w:multiLevelType w:val="hybridMultilevel"/>
     <w:tmpl w:val="911EA226"/>
@@ -13615,7 +15186,7 @@
       </w:pPr>
     </w:lvl>
   </w:abstractNum>
-  <w:abstractNum w:abstractNumId="33" w15:restartNumberingAfterBreak="0">
+  <w:abstractNum w:abstractNumId="42" w15:restartNumberingAfterBreak="0">
     <w:nsid w:val="781F0792"/>
     <w:multiLevelType w:val="hybridMultilevel"/>
     <w:tmpl w:val="BD1AFD5C"/>
@@ -13728,107 +15299,250 @@
       </w:rPr>
     </w:lvl>
   </w:abstractNum>
+  <w:abstractNum w:abstractNumId="43" w15:restartNumberingAfterBreak="0">
+    <w:nsid w:val="7BDE524B"/>
+    <w:multiLevelType w:val="hybridMultilevel"/>
+    <w:tmpl w:val="CE4A8A3C"/>
+    <w:lvl w:ilvl="0" w:tplc="04090001">
+      <w:start w:val="1"/>
+      <w:numFmt w:val="bullet"/>
+      <w:lvlText w:val=""/>
+      <w:lvlJc w:val="left"/>
+      <w:pPr>
+        <w:ind w:left="1080" w:hanging="360"/>
+      </w:pPr>
+      <w:rPr>
+        <w:rFonts w:ascii="Symbol" w:hAnsi="Symbol" w:hint="default"/>
+      </w:rPr>
+    </w:lvl>
+    <w:lvl w:ilvl="1" w:tplc="04090003" w:tentative="1">
+      <w:start w:val="1"/>
+      <w:numFmt w:val="bullet"/>
+      <w:lvlText w:val="o"/>
+      <w:lvlJc w:val="left"/>
+      <w:pPr>
+        <w:ind w:left="1800" w:hanging="360"/>
+      </w:pPr>
+      <w:rPr>
+        <w:rFonts w:ascii="Courier New" w:hAnsi="Courier New" w:cs="Courier New" w:hint="default"/>
+      </w:rPr>
+    </w:lvl>
+    <w:lvl w:ilvl="2" w:tplc="04090005" w:tentative="1">
+      <w:start w:val="1"/>
+      <w:numFmt w:val="bullet"/>
+      <w:lvlText w:val=""/>
+      <w:lvlJc w:val="left"/>
+      <w:pPr>
+        <w:ind w:left="2520" w:hanging="360"/>
+      </w:pPr>
+      <w:rPr>
+        <w:rFonts w:ascii="Wingdings" w:hAnsi="Wingdings" w:hint="default"/>
+      </w:rPr>
+    </w:lvl>
+    <w:lvl w:ilvl="3" w:tplc="04090001" w:tentative="1">
+      <w:start w:val="1"/>
+      <w:numFmt w:val="bullet"/>
+      <w:lvlText w:val=""/>
+      <w:lvlJc w:val="left"/>
+      <w:pPr>
+        <w:ind w:left="3240" w:hanging="360"/>
+      </w:pPr>
+      <w:rPr>
+        <w:rFonts w:ascii="Symbol" w:hAnsi="Symbol" w:hint="default"/>
+      </w:rPr>
+    </w:lvl>
+    <w:lvl w:ilvl="4" w:tplc="04090003" w:tentative="1">
+      <w:start w:val="1"/>
+      <w:numFmt w:val="bullet"/>
+      <w:lvlText w:val="o"/>
+      <w:lvlJc w:val="left"/>
+      <w:pPr>
+        <w:ind w:left="3960" w:hanging="360"/>
+      </w:pPr>
+      <w:rPr>
+        <w:rFonts w:ascii="Courier New" w:hAnsi="Courier New" w:cs="Courier New" w:hint="default"/>
+      </w:rPr>
+    </w:lvl>
+    <w:lvl w:ilvl="5" w:tplc="04090005" w:tentative="1">
+      <w:start w:val="1"/>
+      <w:numFmt w:val="bullet"/>
+      <w:lvlText w:val=""/>
+      <w:lvlJc w:val="left"/>
+      <w:pPr>
+        <w:ind w:left="4680" w:hanging="360"/>
+      </w:pPr>
+      <w:rPr>
+        <w:rFonts w:ascii="Wingdings" w:hAnsi="Wingdings" w:hint="default"/>
+      </w:rPr>
+    </w:lvl>
+    <w:lvl w:ilvl="6" w:tplc="04090001" w:tentative="1">
+      <w:start w:val="1"/>
+      <w:numFmt w:val="bullet"/>
+      <w:lvlText w:val=""/>
+      <w:lvlJc w:val="left"/>
+      <w:pPr>
+        <w:ind w:left="5400" w:hanging="360"/>
+      </w:pPr>
+      <w:rPr>
+        <w:rFonts w:ascii="Symbol" w:hAnsi="Symbol" w:hint="default"/>
+      </w:rPr>
+    </w:lvl>
+    <w:lvl w:ilvl="7" w:tplc="04090003" w:tentative="1">
+      <w:start w:val="1"/>
+      <w:numFmt w:val="bullet"/>
+      <w:lvlText w:val="o"/>
+      <w:lvlJc w:val="left"/>
+      <w:pPr>
+        <w:ind w:left="6120" w:hanging="360"/>
+      </w:pPr>
+      <w:rPr>
+        <w:rFonts w:ascii="Courier New" w:hAnsi="Courier New" w:cs="Courier New" w:hint="default"/>
+      </w:rPr>
+    </w:lvl>
+    <w:lvl w:ilvl="8" w:tplc="04090005" w:tentative="1">
+      <w:start w:val="1"/>
+      <w:numFmt w:val="bullet"/>
+      <w:lvlText w:val=""/>
+      <w:lvlJc w:val="left"/>
+      <w:pPr>
+        <w:ind w:left="6840" w:hanging="360"/>
+      </w:pPr>
+      <w:rPr>
+        <w:rFonts w:ascii="Wingdings" w:hAnsi="Wingdings" w:hint="default"/>
+      </w:rPr>
+    </w:lvl>
+  </w:abstractNum>
   <w:num w:numId="1">
-    <w:abstractNumId w:val="30"/>
+    <w:abstractNumId w:val="38"/>
   </w:num>
   <w:num w:numId="2">
-    <w:abstractNumId w:val="11"/>
+    <w:abstractNumId w:val="15"/>
   </w:num>
   <w:num w:numId="3">
-    <w:abstractNumId w:val="26"/>
+    <w:abstractNumId w:val="33"/>
   </w:num>
   <w:num w:numId="4">
-    <w:abstractNumId w:val="28"/>
+    <w:abstractNumId w:val="36"/>
   </w:num>
   <w:num w:numId="5">
-    <w:abstractNumId w:val="24"/>
+    <w:abstractNumId w:val="31"/>
   </w:num>
   <w:num w:numId="6">
     <w:abstractNumId w:val="0"/>
   </w:num>
   <w:num w:numId="7">
+    <w:abstractNumId w:val="7"/>
+  </w:num>
+  <w:num w:numId="8">
+    <w:abstractNumId w:val="28"/>
+  </w:num>
+  <w:num w:numId="9">
+    <w:abstractNumId w:val="25"/>
+  </w:num>
+  <w:num w:numId="10">
+    <w:abstractNumId w:val="14"/>
+  </w:num>
+  <w:num w:numId="11">
+    <w:abstractNumId w:val="30"/>
+  </w:num>
+  <w:num w:numId="12">
+    <w:abstractNumId w:val="11"/>
+  </w:num>
+  <w:num w:numId="13">
     <w:abstractNumId w:val="4"/>
   </w:num>
-  <w:num w:numId="8">
+  <w:num w:numId="14">
+    <w:abstractNumId w:val="34"/>
+  </w:num>
+  <w:num w:numId="15">
+    <w:abstractNumId w:val="27"/>
+  </w:num>
+  <w:num w:numId="16">
     <w:abstractNumId w:val="21"/>
   </w:num>
-  <w:num w:numId="9">
+  <w:num w:numId="17">
+    <w:abstractNumId w:val="22"/>
+  </w:num>
+  <w:num w:numId="18">
+    <w:abstractNumId w:val="32"/>
+  </w:num>
+  <w:num w:numId="19">
+    <w:abstractNumId w:val="42"/>
+  </w:num>
+  <w:num w:numId="20">
+    <w:abstractNumId w:val="13"/>
+  </w:num>
+  <w:num w:numId="21">
+    <w:abstractNumId w:val="3"/>
+  </w:num>
+  <w:num w:numId="22">
+    <w:abstractNumId w:val="17"/>
+  </w:num>
+  <w:num w:numId="23">
+    <w:abstractNumId w:val="23"/>
+  </w:num>
+  <w:num w:numId="24">
+    <w:abstractNumId w:val="6"/>
+  </w:num>
+  <w:num w:numId="25">
+    <w:abstractNumId w:val="41"/>
+  </w:num>
+  <w:num w:numId="26">
+    <w:abstractNumId w:val="24"/>
+  </w:num>
+  <w:num w:numId="27">
+    <w:abstractNumId w:val="29"/>
+  </w:num>
+  <w:num w:numId="28">
+    <w:abstractNumId w:val="39"/>
+  </w:num>
+  <w:num w:numId="29">
+    <w:abstractNumId w:val="10"/>
+  </w:num>
+  <w:num w:numId="30">
+    <w:abstractNumId w:val="8"/>
+  </w:num>
+  <w:num w:numId="31">
+    <w:abstractNumId w:val="9"/>
+  </w:num>
+  <w:num w:numId="32">
+    <w:abstractNumId w:val="37"/>
+  </w:num>
+  <w:num w:numId="33">
+    <w:abstractNumId w:val="18"/>
+  </w:num>
+  <w:num w:numId="34">
+    <w:abstractNumId w:val="16"/>
+  </w:num>
+  <w:num w:numId="35">
+    <w:abstractNumId w:val="35"/>
+  </w:num>
+  <w:num w:numId="36">
+    <w:abstractNumId w:val="12"/>
+  </w:num>
+  <w:num w:numId="37">
+    <w:abstractNumId w:val="5"/>
+  </w:num>
+  <w:num w:numId="38">
+    <w:abstractNumId w:val="1"/>
+  </w:num>
+  <w:num w:numId="39">
+    <w:abstractNumId w:val="20"/>
+  </w:num>
+  <w:num w:numId="40">
+    <w:abstractNumId w:val="43"/>
+  </w:num>
+  <w:num w:numId="41">
+    <w:abstractNumId w:val="26"/>
+  </w:num>
+  <w:num w:numId="42">
+    <w:abstractNumId w:val="2"/>
+  </w:num>
+  <w:num w:numId="43">
     <w:abstractNumId w:val="19"/>
   </w:num>
-  <w:num w:numId="10">
-    <w:abstractNumId w:val="10"/>
-  </w:num>
-  <w:num w:numId="11">
-    <w:abstractNumId w:val="23"/>
-  </w:num>
-  <w:num w:numId="12">
-    <w:abstractNumId w:val="8"/>
-  </w:num>
-  <w:num w:numId="13">
-    <w:abstractNumId w:val="2"/>
-  </w:num>
-  <w:num w:numId="14">
-    <w:abstractNumId w:val="27"/>
-  </w:num>
-  <w:num w:numId="15">
-    <w:abstractNumId w:val="20"/>
-  </w:num>
-  <w:num w:numId="16">
-    <w:abstractNumId w:val="15"/>
-  </w:num>
-  <w:num w:numId="17">
-    <w:abstractNumId w:val="16"/>
-  </w:num>
-  <w:num w:numId="18">
-    <w:abstractNumId w:val="25"/>
-  </w:num>
-  <w:num w:numId="19">
-    <w:abstractNumId w:val="33"/>
-  </w:num>
-  <w:num w:numId="20">
-    <w:abstractNumId w:val="9"/>
-  </w:num>
-  <w:num w:numId="21">
-    <w:abstractNumId w:val="1"/>
-  </w:num>
-  <w:num w:numId="22">
-    <w:abstractNumId w:val="13"/>
-  </w:num>
-  <w:num w:numId="23">
-    <w:abstractNumId w:val="17"/>
-  </w:num>
-  <w:num w:numId="24">
-    <w:abstractNumId w:val="3"/>
-  </w:num>
-  <w:num w:numId="25">
-    <w:abstractNumId w:val="32"/>
-  </w:num>
-  <w:num w:numId="26">
-    <w:abstractNumId w:val="18"/>
-  </w:num>
-  <w:num w:numId="27">
-    <w:abstractNumId w:val="22"/>
-  </w:num>
-  <w:num w:numId="28">
-    <w:abstractNumId w:val="31"/>
-  </w:num>
-  <w:num w:numId="29">
-    <w:abstractNumId w:val="7"/>
-  </w:num>
-  <w:num w:numId="30">
-    <w:abstractNumId w:val="5"/>
-  </w:num>
-  <w:num w:numId="31">
-    <w:abstractNumId w:val="6"/>
-  </w:num>
-  <w:num w:numId="32">
-    <w:abstractNumId w:val="29"/>
-  </w:num>
-  <w:num w:numId="33">
-    <w:abstractNumId w:val="14"/>
-  </w:num>
-  <w:num w:numId="34">
-    <w:abstractNumId w:val="12"/>
+  <w:num w:numId="44">
+    <w:abstractNumId w:val="40"/>
   </w:num>
   <w:numIdMacAtCleanup w:val="7"/>
 </w:numbering>
@@ -15316,7 +17030,7 @@
 </file>
 
 <file path=customXml/itemProps1.xml><?xml version="1.0" encoding="utf-8"?>
-<ds:datastoreItem xmlns:ds="http://schemas.openxmlformats.org/officeDocument/2006/customXml" ds:itemID="{E7058D99-A4CE-4FE4-A223-CBE214473024}">
+<ds:datastoreItem xmlns:ds="http://schemas.openxmlformats.org/officeDocument/2006/customXml" ds:itemID="{82BDF345-ADA5-4A49-8B4E-B0A574324CEA}">
   <ds:schemaRefs>
     <ds:schemaRef ds:uri="http://schemas.openxmlformats.org/officeDocument/2006/bibliography"/>
   </ds:schemaRefs>

</xml_diff>

<commit_message>
Modified the Context Diagram, and Finished the Use Case Descriptions
</commit_message>
<xml_diff>
--- a/Project Documentation.docx
+++ b/Project Documentation.docx
@@ -965,7 +965,23 @@
           <w:rFonts w:cstheme="minorHAnsi"/>
           <w:bCs/>
         </w:rPr>
-        <w:t>ur project holds the potential to transform the lives of blind individuals, empowering them with the knowledge and skills necessary for personal growth, societal participation, and increased opportunities.</w:t>
+        <w:t xml:space="preserve">ur project holds the potential to transform the lives of blind individuals, empowering them with the knowledge and skills necessary for personal growth, societal participation, and </w:t>
+      </w:r>
+      <w:proofErr w:type="gramStart"/>
+      <w:r>
+        <w:rPr>
+          <w:rFonts w:cstheme="minorHAnsi"/>
+          <w:bCs/>
+        </w:rPr>
+        <w:t>increased</w:t>
+      </w:r>
+      <w:proofErr w:type="gramEnd"/>
+      <w:r>
+        <w:rPr>
+          <w:rFonts w:cstheme="minorHAnsi"/>
+          <w:bCs/>
+        </w:rPr>
+        <w:t xml:space="preserve"> opportunities.</w:t>
       </w:r>
     </w:p>
     <w:p>
@@ -1175,12 +1191,14 @@
         </w:rPr>
         <w:t>Services</w:t>
       </w:r>
+      <w:proofErr w:type="gramStart"/>
       <w:r>
         <w:rPr>
           <w:lang w:bidi="ar-EG"/>
         </w:rPr>
         <w:t>………………………………………………...</w:t>
       </w:r>
+      <w:proofErr w:type="gramEnd"/>
     </w:p>
     <w:p>
       <w:pPr>
@@ -1295,12 +1313,14 @@
         </w:rPr>
         <w:t>Non Requirements</w:t>
       </w:r>
+      <w:proofErr w:type="gramStart"/>
       <w:r>
         <w:rPr>
           <w:lang w:bidi="ar-EG"/>
         </w:rPr>
         <w:t>…………………………………………...</w:t>
       </w:r>
+      <w:proofErr w:type="gramEnd"/>
     </w:p>
     <w:p>
       <w:pPr>
@@ -1401,12 +1421,14 @@
         </w:rPr>
         <w:t>Software Process Model Description</w:t>
       </w:r>
+      <w:proofErr w:type="gramStart"/>
       <w:r>
         <w:rPr>
           <w:lang w:bidi="ar-EG"/>
         </w:rPr>
         <w:t>………….....</w:t>
       </w:r>
+      <w:proofErr w:type="gramEnd"/>
     </w:p>
     <w:p>
       <w:pPr>
@@ -1425,12 +1447,14 @@
         </w:rPr>
         <w:t>Key Phases</w:t>
       </w:r>
+      <w:proofErr w:type="gramStart"/>
       <w:r>
         <w:rPr>
           <w:lang w:bidi="ar-EG"/>
         </w:rPr>
         <w:t>………………………………………………………...</w:t>
       </w:r>
+      <w:proofErr w:type="gramEnd"/>
     </w:p>
     <w:p>
       <w:pPr>
@@ -1449,12 +1473,14 @@
         </w:rPr>
         <w:t>Key Principles</w:t>
       </w:r>
+      <w:proofErr w:type="gramStart"/>
       <w:r>
         <w:rPr>
           <w:lang w:bidi="ar-EG"/>
         </w:rPr>
         <w:t>………………………………………………………...</w:t>
       </w:r>
+      <w:proofErr w:type="gramEnd"/>
     </w:p>
     <w:p>
       <w:pPr>
@@ -1501,8 +1527,16 @@
         <w:rPr>
           <w:lang w:bidi="ar-EG"/>
         </w:rPr>
-        <w:t>Context Diagram……………………………………………...</w:t>
-      </w:r>
+        <w:t>Context Diagram</w:t>
+      </w:r>
+      <w:proofErr w:type="gramStart"/>
+      <w:r>
+        <w:rPr>
+          <w:lang w:bidi="ar-EG"/>
+        </w:rPr>
+        <w:t>……………………………………………...</w:t>
+      </w:r>
+      <w:proofErr w:type="gramEnd"/>
     </w:p>
     <w:p>
       <w:pPr>
@@ -1521,12 +1555,14 @@
         </w:rPr>
         <w:t>Persons</w:t>
       </w:r>
+      <w:proofErr w:type="gramStart"/>
       <w:r>
         <w:rPr>
           <w:lang w:bidi="ar-EG"/>
         </w:rPr>
         <w:t>………………………………………………………...</w:t>
       </w:r>
+      <w:proofErr w:type="gramEnd"/>
     </w:p>
     <w:p>
       <w:pPr>
@@ -2235,7 +2271,15 @@
         <w:t>Individuals with special needs</w:t>
       </w:r>
       <w:r>
-        <w:t>, including those with physical disabilities, cognitive impairments, or sensory challenges, often face significant barriers when it comes to accessing and benefiting from traditional literacy education. Existing educational materials and platforms are not always designed to cater to the diverse needs of this population. This lack of inclusivity and accessibility can limit their opportunities for personal growth, communication, and participation in society.</w:t>
+        <w:t xml:space="preserve">, including those with physical disabilities, cognitive impairments, or sensory challenges, often face significant barriers when it comes to accessing and benefiting from traditional literacy education. Existing educational materials and platforms </w:t>
+      </w:r>
+      <w:proofErr w:type="gramStart"/>
+      <w:r>
+        <w:t>are not always designed</w:t>
+      </w:r>
+      <w:proofErr w:type="gramEnd"/>
+      <w:r>
+        <w:t xml:space="preserve"> to cater to the diverse needs of this population. This lack of inclusivity and accessibility can limit their opportunities for personal growth, communication, and participation in society.</w:t>
       </w:r>
     </w:p>
     <w:p>
@@ -2610,7 +2654,15 @@
         </w:rPr>
       </w:pPr>
       <w:r>
-        <w:t>The target beneficiary group for the "Literacy Platform for People with Special Needs" project includes individuals with special needs, particularly those who face challenges related to physical disabilities, cognitive impairments, sensory impairments, or other conditions that affect their ability to access traditional literacy education. This group encompasses a wide range of individuals with diverse needs and backgrounds, and the project is specifically designed to cater to their unique requirements.</w:t>
+        <w:t xml:space="preserve">The target beneficiary group for the "Literacy Platform for People with Special Needs" project includes individuals with special needs, particularly those who face challenges related to physical disabilities, cognitive impairments, sensory impairments, or other conditions that affect their ability to access traditional literacy education. This group encompasses a wide range of individuals with diverse needs and backgrounds, and the project </w:t>
+      </w:r>
+      <w:proofErr w:type="gramStart"/>
+      <w:r>
+        <w:t>is specifically designed</w:t>
+      </w:r>
+      <w:proofErr w:type="gramEnd"/>
+      <w:r>
+        <w:t xml:space="preserve"> to cater to their unique requirements.</w:t>
       </w:r>
     </w:p>
     <w:p>
@@ -2730,7 +2782,21 @@
         <w:rPr>
           <w:rStyle w:val="StyleFourChar"/>
         </w:rPr>
-        <w:t>Empowerment and Inclusion (Cross-cutting Theme):</w:t>
+        <w:t>Empowerment and Inclusion (</w:t>
+      </w:r>
+      <w:proofErr w:type="gramStart"/>
+      <w:r>
+        <w:rPr>
+          <w:rStyle w:val="StyleFourChar"/>
+        </w:rPr>
+        <w:t>Cross-cutting</w:t>
+      </w:r>
+      <w:proofErr w:type="gramEnd"/>
+      <w:r>
+        <w:rPr>
+          <w:rStyle w:val="StyleFourChar"/>
+        </w:rPr>
+        <w:t xml:space="preserve"> Theme):</w:t>
       </w:r>
       <w:r>
         <w:t xml:space="preserve">  Empowering individuals with special needs through literacy education leads to their inclusion in social, economic, and political processes.</w:t>
@@ -3203,7 +3269,15 @@
         <w:t>Platform Integration</w:t>
       </w:r>
       <w:r>
-        <w:t>: Tailoring the literacy platform to seamlessly integrate with existing educational frameworks, ensuring a smooth adoption process for educational institutions.</w:t>
+        <w:t xml:space="preserve">: Tailoring the literacy platform </w:t>
+      </w:r>
+      <w:proofErr w:type="gramStart"/>
+      <w:r>
+        <w:t>to seamlessly integrate</w:t>
+      </w:r>
+      <w:proofErr w:type="gramEnd"/>
+      <w:r>
+        <w:t xml:space="preserve"> with existing educational frameworks, ensuring a smooth adoption process for educational institutions.</w:t>
       </w:r>
     </w:p>
     <w:p>
@@ -4324,7 +4398,15 @@
         </w:numPr>
       </w:pPr>
       <w:r>
-        <w:t>Tools to facilitate community engagement, collaboration, and resource-sharing among educators, learners, and support networks.</w:t>
+        <w:t xml:space="preserve">Tools to facilitate community engagement, collaboration, and </w:t>
+      </w:r>
+      <w:proofErr w:type="gramStart"/>
+      <w:r>
+        <w:t>resource-sharing</w:t>
+      </w:r>
+      <w:proofErr w:type="gramEnd"/>
+      <w:r>
+        <w:t xml:space="preserve"> among educators, learners, and support networks.</w:t>
       </w:r>
     </w:p>
     <w:p>
@@ -4681,7 +4763,15 @@
         </w:numPr>
       </w:pPr>
       <w:r>
-        <w:t>The platform must be compatible with the latest versions of popular web browsers (Chrome, Firefox, Safari) and mobile operating systems (iOS, Android).</w:t>
+        <w:t xml:space="preserve">The platform must be compatible with the latest versions of popular web browsers (Chrome, Firefox, </w:t>
+      </w:r>
+      <w:proofErr w:type="gramStart"/>
+      <w:r>
+        <w:t>Safari</w:t>
+      </w:r>
+      <w:proofErr w:type="gramEnd"/>
+      <w:r>
+        <w:t>) and mobile operating systems (iOS, Android).</w:t>
       </w:r>
     </w:p>
     <w:p>
@@ -4713,7 +4803,15 @@
         </w:numPr>
       </w:pPr>
       <w:r>
-        <w:t>All user data must be encrypted during transmission and storage to ensure the highest level of security.</w:t>
+        <w:t xml:space="preserve">All user data </w:t>
+      </w:r>
+      <w:proofErr w:type="gramStart"/>
+      <w:r>
+        <w:t>must be encrypted</w:t>
+      </w:r>
+      <w:proofErr w:type="gramEnd"/>
+      <w:r>
+        <w:t xml:space="preserve"> during transmission and storage to ensure the highest level of security.</w:t>
       </w:r>
     </w:p>
     <w:p>
@@ -4757,7 +4855,15 @@
         </w:numPr>
       </w:pPr>
       <w:r>
-        <w:t>The system should be designed to scale horizontally to accommodate an increase in users or data volume.</w:t>
+        <w:t xml:space="preserve">The system </w:t>
+      </w:r>
+      <w:proofErr w:type="gramStart"/>
+      <w:r>
+        <w:t>should be designed</w:t>
+      </w:r>
+      <w:proofErr w:type="gramEnd"/>
+      <w:r>
+        <w:t xml:space="preserve"> to scale horizontally to accommodate an increase in users or data volume.</w:t>
       </w:r>
     </w:p>
     <w:p>
@@ -4908,7 +5014,15 @@
         </w:numPr>
       </w:pPr>
       <w:r>
-        <w:t>Regular automated backups of user data should be performed, and a reliable recovery mechanism must be in place in case of data loss.</w:t>
+        <w:t xml:space="preserve">Regular automated backups of user data </w:t>
+      </w:r>
+      <w:proofErr w:type="gramStart"/>
+      <w:r>
+        <w:t>should be performed</w:t>
+      </w:r>
+      <w:proofErr w:type="gramEnd"/>
+      <w:r>
+        <w:t>, and a reliable recovery mechanism must be in place in case of data loss.</w:t>
       </w:r>
     </w:p>
     <w:p>
@@ -5047,7 +5161,15 @@
         </w:numPr>
       </w:pPr>
       <w:r>
-        <w:t>Community engagement features should be designed to accommodate a large and diverse user community without compromising performance.</w:t>
+        <w:t xml:space="preserve">Community engagement features </w:t>
+      </w:r>
+      <w:proofErr w:type="gramStart"/>
+      <w:r>
+        <w:t>should be designed</w:t>
+      </w:r>
+      <w:proofErr w:type="gramEnd"/>
+      <w:r>
+        <w:t xml:space="preserve"> to accommodate a large and diverse user community without compromising performance.</w:t>
       </w:r>
     </w:p>
     <w:p>
@@ -5942,7 +6064,15 @@
         <w:t>Spiral</w:t>
       </w:r>
       <w:r>
-        <w:t xml:space="preserve"> process models. This hybrid approach is chosen to accommodate the evolving nature of user requirements, the need for continuous feedback, and the complexity of developing a solution that addresses diverse learning needs.</w:t>
+        <w:t xml:space="preserve"> process models. This hybrid approach </w:t>
+      </w:r>
+      <w:proofErr w:type="gramStart"/>
+      <w:r>
+        <w:t>is chosen</w:t>
+      </w:r>
+      <w:proofErr w:type="gramEnd"/>
+      <w:r>
+        <w:t xml:space="preserve"> to accommodate the evolving nature of user requirements, the need for continuous feedback, and the complexity of developing a solution that addresses diverse learning needs.</w:t>
       </w:r>
     </w:p>
     <w:p>
@@ -6817,91 +6947,6 @@
     <w:p>
       <w:pPr>
         <w:pStyle w:val="StyleSix"/>
-        <w:pBdr>
-          <w:top w:val="single" w:sz="6" w:space="1" w:color="auto"/>
-          <w:bottom w:val="single" w:sz="6" w:space="1" w:color="auto"/>
-        </w:pBdr>
-        <w:jc w:val="center"/>
-        <w:rPr>
-          <w:sz w:val="40"/>
-          <w:szCs w:val="40"/>
-          <w:lang w:bidi="ar-EG"/>
-        </w:rPr>
-      </w:pPr>
-    </w:p>
-    <w:p>
-      <w:pPr>
-        <w:pStyle w:val="StyleSix"/>
-        <w:rPr>
-          <w:sz w:val="40"/>
-          <w:szCs w:val="40"/>
-          <w:lang w:bidi="ar-EG"/>
-        </w:rPr>
-      </w:pPr>
-    </w:p>
-    <w:p>
-      <w:pPr>
-        <w:pStyle w:val="StyleSix"/>
-        <w:rPr>
-          <w:sz w:val="40"/>
-          <w:szCs w:val="40"/>
-          <w:lang w:bidi="ar-EG"/>
-        </w:rPr>
-      </w:pPr>
-    </w:p>
-    <w:p>
-      <w:pPr>
-        <w:pStyle w:val="StyleSix"/>
-        <w:rPr>
-          <w:sz w:val="40"/>
-          <w:szCs w:val="40"/>
-          <w:lang w:bidi="ar-EG"/>
-        </w:rPr>
-      </w:pPr>
-    </w:p>
-    <w:p>
-      <w:pPr>
-        <w:pStyle w:val="StyleSix"/>
-        <w:rPr>
-          <w:sz w:val="40"/>
-          <w:szCs w:val="40"/>
-          <w:lang w:bidi="ar-EG"/>
-        </w:rPr>
-      </w:pPr>
-    </w:p>
-    <w:p>
-      <w:pPr>
-        <w:pStyle w:val="StyleSix"/>
-        <w:rPr>
-          <w:sz w:val="40"/>
-          <w:szCs w:val="40"/>
-          <w:lang w:bidi="ar-EG"/>
-        </w:rPr>
-      </w:pPr>
-    </w:p>
-    <w:p>
-      <w:pPr>
-        <w:pStyle w:val="StyleSix"/>
-        <w:rPr>
-          <w:sz w:val="40"/>
-          <w:szCs w:val="40"/>
-          <w:lang w:bidi="ar-EG"/>
-        </w:rPr>
-      </w:pPr>
-    </w:p>
-    <w:p>
-      <w:pPr>
-        <w:pStyle w:val="StyleSix"/>
-        <w:rPr>
-          <w:sz w:val="40"/>
-          <w:szCs w:val="40"/>
-          <w:lang w:bidi="ar-EG"/>
-        </w:rPr>
-      </w:pPr>
-    </w:p>
-    <w:p>
-      <w:pPr>
-        <w:pStyle w:val="StyleSix"/>
       </w:pPr>
     </w:p>
     <w:p>
@@ -6909,6 +6954,7 @@
         <w:pStyle w:val="StyleTwo"/>
       </w:pPr>
       <w:r>
+        <w:lastRenderedPageBreak/>
         <w:t>Context Diagram</w:t>
       </w:r>
     </w:p>
@@ -6925,10 +6971,9 @@
         <w:rPr>
           <w:noProof/>
         </w:rPr>
-        <w:lastRenderedPageBreak/>
         <w:drawing>
           <wp:inline distT="0" distB="0" distL="0" distR="0">
-            <wp:extent cx="5839460" cy="5220929"/>
+            <wp:extent cx="5678805" cy="5699760"/>
             <wp:effectExtent l="0" t="0" r="0" b="0"/>
             <wp:docPr id="3" name="Picture 3"/>
             <wp:cNvGraphicFramePr>
@@ -6956,7 +7001,7 @@
                   <pic:spPr>
                     <a:xfrm>
                       <a:off x="0" y="0"/>
-                      <a:ext cx="5851549" cy="5231737"/>
+                      <a:ext cx="5684010" cy="5704984"/>
                     </a:xfrm>
                     <a:prstGeom prst="rect">
                       <a:avLst/>
@@ -7003,7 +7048,7 @@
                   <wp:align>center</wp:align>
                 </wp:positionH>
                 <wp:positionV relativeFrom="page">
-                  <wp:posOffset>7429500</wp:posOffset>
+                  <wp:posOffset>7848600</wp:posOffset>
                 </wp:positionV>
                 <wp:extent cx="1722120" cy="265176"/>
                 <wp:effectExtent l="0" t="0" r="11430" b="20955"/>
@@ -7074,7 +7119,7 @@
                 <v:stroke joinstyle="miter"/>
                 <v:path gradientshapeok="t" o:connecttype="rect"/>
               </v:shapetype>
-              <v:shape id="Text Box 5" o:spid="_x0000_s1026" type="#_x0000_t202" style="position:absolute;margin-left:0;margin-top:585pt;width:135.6pt;height:20.9pt;z-index:251662336;visibility:visible;mso-wrap-style:square;mso-width-percent:0;mso-height-percent:0;mso-wrap-distance-left:9pt;mso-wrap-distance-top:0;mso-wrap-distance-right:9pt;mso-wrap-distance-bottom:0;mso-position-horizontal:center;mso-position-horizontal-relative:margin;mso-position-vertical:absolute;mso-position-vertical-relative:page;mso-width-percent:0;mso-height-percent:0;mso-width-relative:margin;mso-height-relative:margin;v-text-anchor:top" o:gfxdata="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" fillcolor="white [3201]" strokecolor="white [3212]" strokeweight=".5pt">
+              <v:shape id="Text Box 5" o:spid="_x0000_s1026" type="#_x0000_t202" style="position:absolute;margin-left:0;margin-top:618pt;width:135.6pt;height:20.9pt;z-index:251662336;visibility:visible;mso-wrap-style:square;mso-width-percent:0;mso-height-percent:0;mso-wrap-distance-left:9pt;mso-wrap-distance-top:0;mso-wrap-distance-right:9pt;mso-wrap-distance-bottom:0;mso-position-horizontal:center;mso-position-horizontal-relative:margin;mso-position-vertical:absolute;mso-position-vertical-relative:page;mso-width-percent:0;mso-height-percent:0;mso-width-relative:margin;mso-height-relative:margin;v-text-anchor:top" o:gfxdata="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" fillcolor="white [3201]" strokecolor="white [3212]" strokeweight=".5pt">
                 <v:textbox>
                   <w:txbxContent>
                     <w:p>
@@ -7123,16 +7168,6 @@
     </w:p>
     <w:p>
       <w:pPr>
-        <w:pStyle w:val="StyleSix"/>
-        <w:rPr>
-          <w:sz w:val="40"/>
-          <w:szCs w:val="40"/>
-          <w:lang w:bidi="ar-EG"/>
-        </w:rPr>
-      </w:pPr>
-    </w:p>
-    <w:p>
-      <w:pPr>
         <w:pStyle w:val="StyleTwo"/>
         <w:rPr>
           <w:lang w:bidi="ar-EG"/>
@@ -7142,6 +7177,43 @@
         <w:rPr>
           <w:lang w:bidi="ar-EG"/>
         </w:rPr>
+        <w:lastRenderedPageBreak/>
+        <w:t>System Architecture</w:t>
+      </w:r>
+    </w:p>
+    <w:p>
+      <w:pPr>
+        <w:pStyle w:val="StyleSix"/>
+        <w:rPr>
+          <w:lang w:bidi="ar-EG"/>
+        </w:rPr>
+      </w:pPr>
+    </w:p>
+    <w:p>
+      <w:pPr>
+        <w:pStyle w:val="StyleSix"/>
+        <w:rPr>
+          <w:lang w:bidi="ar-EG"/>
+        </w:rPr>
+      </w:pPr>
+      <w:r>
+        <w:rPr>
+          <w:lang w:bidi="ar-EG"/>
+        </w:rPr>
+        <w:t xml:space="preserve"> </w:t>
+      </w:r>
+    </w:p>
+    <w:p>
+      <w:pPr>
+        <w:pStyle w:val="StyleTwo"/>
+        <w:rPr>
+          <w:lang w:bidi="ar-EG"/>
+        </w:rPr>
+      </w:pPr>
+      <w:r>
+        <w:rPr>
+          <w:lang w:bidi="ar-EG"/>
+        </w:rPr>
         <w:t>Persons</w:t>
       </w:r>
     </w:p>
@@ -7155,16 +7227,220 @@
         <w:pStyle w:val="StyleThree"/>
       </w:pPr>
       <w:r>
+        <w:t>Educators</w:t>
+      </w:r>
+    </w:p>
+    <w:p>
+      <w:pPr>
+        <w:pStyle w:val="StyleSix"/>
+        <w:numPr>
+          <w:ilvl w:val="0"/>
+          <w:numId w:val="42"/>
+        </w:numPr>
+      </w:pPr>
+      <w:r>
+        <w:rPr>
+          <w:b/>
+          <w:bCs/>
+        </w:rPr>
+        <w:t>Description</w:t>
+      </w:r>
+      <w:r>
+        <w:t>: Teachers, instructors, or educational professionals involved in teaching individuals with special needs.</w:t>
+      </w:r>
+    </w:p>
+    <w:p>
+      <w:pPr>
+        <w:pStyle w:val="StyleSix"/>
+        <w:numPr>
+          <w:ilvl w:val="0"/>
+          <w:numId w:val="42"/>
+        </w:numPr>
+      </w:pPr>
+      <w:r>
+        <w:rPr>
+          <w:b/>
+          <w:bCs/>
+        </w:rPr>
+        <w:t>Role</w:t>
+      </w:r>
+      <w:r>
+        <w:t>: They use the platform to access educational content, manage classes, and monitor the progress of learners.</w:t>
+      </w:r>
+    </w:p>
+    <w:p>
+      <w:pPr>
+        <w:pStyle w:val="StyleThree"/>
+      </w:pPr>
+      <w:r>
+        <w:t>Learners</w:t>
+      </w:r>
+    </w:p>
+    <w:p>
+      <w:pPr>
+        <w:pStyle w:val="StyleSix"/>
+        <w:numPr>
+          <w:ilvl w:val="0"/>
+          <w:numId w:val="43"/>
+        </w:numPr>
+      </w:pPr>
+      <w:r>
+        <w:rPr>
+          <w:b/>
+          <w:bCs/>
+        </w:rPr>
+        <w:t>Description</w:t>
+      </w:r>
+      <w:r>
+        <w:t>: Individuals with special needs seeking literacy education and skill development.</w:t>
+      </w:r>
+    </w:p>
+    <w:p>
+      <w:pPr>
+        <w:pStyle w:val="StyleSix"/>
+        <w:numPr>
+          <w:ilvl w:val="0"/>
+          <w:numId w:val="43"/>
+        </w:numPr>
+      </w:pPr>
+      <w:r>
+        <w:rPr>
+          <w:b/>
+          <w:bCs/>
+        </w:rPr>
+        <w:t>Role</w:t>
+      </w:r>
+      <w:r>
+        <w:t>: Actively engage with the platform to access adaptive learning materials, interactive tools, and personalized learning paths.</w:t>
+      </w:r>
+    </w:p>
+    <w:p>
+      <w:pPr>
+        <w:pStyle w:val="StyleThree"/>
+      </w:pPr>
+      <w:r>
+        <w:t>Caregivers</w:t>
+      </w:r>
+    </w:p>
+    <w:p>
+      <w:pPr>
+        <w:pStyle w:val="StyleSix"/>
+        <w:numPr>
+          <w:ilvl w:val="0"/>
+          <w:numId w:val="44"/>
+        </w:numPr>
+      </w:pPr>
+      <w:r>
+        <w:rPr>
+          <w:b/>
+          <w:bCs/>
+        </w:rPr>
+        <w:t>Description</w:t>
+      </w:r>
+      <w:r>
+        <w:t>: Guardians and family members of learners with special needs.</w:t>
+      </w:r>
+    </w:p>
+    <w:p>
+      <w:pPr>
+        <w:pStyle w:val="StyleSix"/>
+        <w:numPr>
+          <w:ilvl w:val="0"/>
+          <w:numId w:val="44"/>
+        </w:numPr>
+      </w:pPr>
+      <w:r>
+        <w:rPr>
+          <w:b/>
+          <w:bCs/>
+        </w:rPr>
+        <w:t>Role</w:t>
+      </w:r>
+      <w:r>
+        <w:t>: Support the educational journey of individuals with special needs, stay informed about their progress, and collaborate with educators.</w:t>
+      </w:r>
+    </w:p>
+    <w:p>
+      <w:pPr>
+        <w:pStyle w:val="StyleThree"/>
+      </w:pPr>
+      <w:r>
+        <w:t>Special Education Institutions</w:t>
+      </w:r>
+    </w:p>
+    <w:p>
+      <w:pPr>
+        <w:pStyle w:val="StyleSix"/>
+        <w:numPr>
+          <w:ilvl w:val="0"/>
+          <w:numId w:val="45"/>
+        </w:numPr>
+      </w:pPr>
+      <w:r>
+        <w:rPr>
+          <w:b/>
+          <w:bCs/>
+        </w:rPr>
+        <w:t>Description</w:t>
+      </w:r>
+      <w:r>
+        <w:t>: Schools, organizations, or institutions dedicated to special education.</w:t>
+      </w:r>
+    </w:p>
+    <w:p>
+      <w:pPr>
+        <w:pStyle w:val="StyleSix"/>
+        <w:numPr>
+          <w:ilvl w:val="0"/>
+          <w:numId w:val="45"/>
+        </w:numPr>
+      </w:pPr>
+      <w:r>
+        <w:rPr>
+          <w:b/>
+          <w:bCs/>
+        </w:rPr>
         <w:lastRenderedPageBreak/>
-        <w:t>Educators</w:t>
-      </w:r>
-    </w:p>
-    <w:p>
-      <w:pPr>
-        <w:pStyle w:val="StyleSix"/>
-        <w:numPr>
-          <w:ilvl w:val="0"/>
-          <w:numId w:val="42"/>
+        <w:t>Role</w:t>
+      </w:r>
+      <w:r>
+        <w:t>: Integrate the platform into their educational programs, contribute educational content, and monitor the progress of learners.</w:t>
+      </w:r>
+    </w:p>
+    <w:p>
+      <w:pPr>
+        <w:pStyle w:val="StyleSix"/>
+        <w:rPr>
+          <w:sz w:val="40"/>
+          <w:szCs w:val="40"/>
+          <w:lang w:bidi="ar-EG"/>
+        </w:rPr>
+      </w:pPr>
+    </w:p>
+    <w:p>
+      <w:pPr>
+        <w:pStyle w:val="StyleSix"/>
+        <w:rPr>
+          <w:sz w:val="40"/>
+          <w:szCs w:val="40"/>
+          <w:lang w:bidi="ar-EG"/>
+        </w:rPr>
+      </w:pPr>
+    </w:p>
+    <w:p>
+      <w:pPr>
+        <w:pStyle w:val="StyleThree"/>
+      </w:pPr>
+      <w:r>
+        <w:t>Policy Makers, Stakeholders</w:t>
+      </w:r>
+    </w:p>
+    <w:p>
+      <w:pPr>
+        <w:pStyle w:val="StyleSix"/>
+        <w:numPr>
+          <w:ilvl w:val="0"/>
+          <w:numId w:val="46"/>
         </w:numPr>
       </w:pPr>
       <w:r>
@@ -7175,15 +7451,15 @@
         <w:t>Description</w:t>
       </w:r>
       <w:r>
-        <w:t>: Teachers, instructors, or educational professionals involved in teaching individuals with special needs.</w:t>
-      </w:r>
-    </w:p>
-    <w:p>
-      <w:pPr>
-        <w:pStyle w:val="StyleSix"/>
-        <w:numPr>
-          <w:ilvl w:val="0"/>
-          <w:numId w:val="42"/>
+        <w:t>: Entities involved in advocating for inclusive education, shaping policies, and having a stake in the success and impact of the literacy platform.</w:t>
+      </w:r>
+    </w:p>
+    <w:p>
+      <w:pPr>
+        <w:pStyle w:val="StyleSix"/>
+        <w:numPr>
+          <w:ilvl w:val="0"/>
+          <w:numId w:val="46"/>
         </w:numPr>
       </w:pPr>
       <w:r>
@@ -7194,7 +7470,7 @@
         <w:t>Role</w:t>
       </w:r>
       <w:r>
-        <w:t>: They use the platform to access educational content, manage classes, and monitor the progress of learners.</w:t>
+        <w:t>: Provide input on inclusivity standards, educational policies, and advocate for the platform's effectiveness.</w:t>
       </w:r>
     </w:p>
     <w:p>
@@ -7202,15 +7478,15 @@
         <w:pStyle w:val="StyleThree"/>
       </w:pPr>
       <w:r>
-        <w:t>Learners</w:t>
-      </w:r>
-    </w:p>
-    <w:p>
-      <w:pPr>
-        <w:pStyle w:val="StyleSix"/>
-        <w:numPr>
-          <w:ilvl w:val="0"/>
-          <w:numId w:val="43"/>
+        <w:t>Community Members</w:t>
+      </w:r>
+    </w:p>
+    <w:p>
+      <w:pPr>
+        <w:pStyle w:val="StyleSix"/>
+        <w:numPr>
+          <w:ilvl w:val="0"/>
+          <w:numId w:val="47"/>
         </w:numPr>
       </w:pPr>
       <w:r>
@@ -7221,15 +7497,15 @@
         <w:t>Description</w:t>
       </w:r>
       <w:r>
-        <w:t>: Individuals with special needs seeking literacy education and skill development.</w:t>
-      </w:r>
-    </w:p>
-    <w:p>
-      <w:pPr>
-        <w:pStyle w:val="StyleSix"/>
-        <w:numPr>
-          <w:ilvl w:val="0"/>
-          <w:numId w:val="43"/>
+        <w:t>: Users participating in community engagement forums associated with the platform.</w:t>
+      </w:r>
+    </w:p>
+    <w:p>
+      <w:pPr>
+        <w:pStyle w:val="StyleSix"/>
+        <w:numPr>
+          <w:ilvl w:val="0"/>
+          <w:numId w:val="47"/>
         </w:numPr>
       </w:pPr>
       <w:r>
@@ -7240,318 +7516,127 @@
         <w:t>Role</w:t>
       </w:r>
       <w:r>
-        <w:t>: Actively engage with the platform to access adaptive learning materials, interactive tools, and personalized learning paths.</w:t>
+        <w:t>: Engage in discussions, share experiences, provide feedback, and contribute to a supportive community environment.</w:t>
       </w:r>
     </w:p>
     <w:p>
       <w:pPr>
         <w:pStyle w:val="StyleThree"/>
-      </w:pPr>
-      <w:r>
-        <w:t>Caregivers</w:t>
-      </w:r>
-    </w:p>
-    <w:p>
-      <w:pPr>
-        <w:pStyle w:val="StyleSix"/>
-        <w:numPr>
-          <w:ilvl w:val="0"/>
-          <w:numId w:val="44"/>
-        </w:numPr>
-      </w:pPr>
-      <w:r>
-        <w:rPr>
-          <w:b/>
-          <w:bCs/>
+        <w:rPr>
+          <w:lang w:bidi="ar-EG"/>
+        </w:rPr>
+      </w:pPr>
+      <w:r>
+        <w:rPr>
+          <w:lang w:bidi="ar-EG"/>
+        </w:rPr>
+        <w:t>Customer Service Organization</w:t>
+      </w:r>
+    </w:p>
+    <w:p>
+      <w:pPr>
+        <w:pStyle w:val="StyleSix"/>
+        <w:numPr>
+          <w:ilvl w:val="0"/>
+          <w:numId w:val="48"/>
+        </w:numPr>
+        <w:rPr>
+          <w:lang w:bidi="ar-EG"/>
+        </w:rPr>
+      </w:pPr>
+      <w:r>
+        <w:rPr>
+          <w:b/>
+          <w:bCs/>
+          <w:lang w:bidi="ar-EG"/>
         </w:rPr>
         <w:t>Description</w:t>
       </w:r>
       <w:r>
-        <w:t>: Guardians and family members of learners with special needs.</w:t>
-      </w:r>
-    </w:p>
-    <w:p>
-      <w:pPr>
-        <w:pStyle w:val="StyleSix"/>
-        <w:numPr>
-          <w:ilvl w:val="0"/>
-          <w:numId w:val="44"/>
-        </w:numPr>
-      </w:pPr>
-      <w:r>
-        <w:rPr>
-          <w:b/>
-          <w:bCs/>
+        <w:rPr>
+          <w:lang w:bidi="ar-EG"/>
+        </w:rPr>
+        <w:t>: The system sends the whole users feedback to the customer service organization to process it.</w:t>
+      </w:r>
+    </w:p>
+    <w:p>
+      <w:pPr>
+        <w:pStyle w:val="StyleSix"/>
+        <w:numPr>
+          <w:ilvl w:val="0"/>
+          <w:numId w:val="48"/>
+        </w:numPr>
+        <w:rPr>
+          <w:lang w:bidi="ar-EG"/>
+        </w:rPr>
+      </w:pPr>
+      <w:r>
+        <w:rPr>
+          <w:b/>
+          <w:bCs/>
+          <w:lang w:bidi="ar-EG"/>
         </w:rPr>
         <w:t>Role</w:t>
       </w:r>
       <w:r>
-        <w:t>: Support the educational journey of individuals with special needs, stay informed about their progress, and collaborate with educators.</w:t>
-      </w:r>
-    </w:p>
-    <w:p>
-      <w:pPr>
-        <w:pStyle w:val="StyleThree"/>
-      </w:pPr>
-      <w:r>
-        <w:t>Special Education Institutions</w:t>
-      </w:r>
-    </w:p>
-    <w:p>
-      <w:pPr>
-        <w:pStyle w:val="StyleSix"/>
-        <w:numPr>
-          <w:ilvl w:val="0"/>
-          <w:numId w:val="45"/>
-        </w:numPr>
-      </w:pPr>
-      <w:r>
-        <w:rPr>
-          <w:b/>
-          <w:bCs/>
-        </w:rPr>
-        <w:t>Description</w:t>
-      </w:r>
-      <w:r>
-        <w:t>: Schools, organizations, or institutions dedicated to special education.</w:t>
-      </w:r>
-    </w:p>
-    <w:p>
-      <w:pPr>
-        <w:pStyle w:val="StyleSix"/>
-        <w:numPr>
-          <w:ilvl w:val="0"/>
-          <w:numId w:val="45"/>
-        </w:numPr>
-      </w:pPr>
-      <w:r>
-        <w:rPr>
-          <w:b/>
-          <w:bCs/>
-        </w:rPr>
-        <w:t>Role</w:t>
-      </w:r>
-      <w:r>
-        <w:t>: Integrate the platform into their educational programs, contribute educational content, and monitor the progress of learners.</w:t>
-      </w:r>
-    </w:p>
-    <w:p>
-      <w:pPr>
-        <w:pStyle w:val="StyleSix"/>
-        <w:rPr>
-          <w:sz w:val="40"/>
-          <w:szCs w:val="40"/>
-          <w:lang w:bidi="ar-EG"/>
-        </w:rPr>
-      </w:pPr>
-    </w:p>
-    <w:p>
-      <w:pPr>
-        <w:pStyle w:val="StyleSix"/>
-        <w:rPr>
-          <w:sz w:val="40"/>
-          <w:szCs w:val="40"/>
-          <w:lang w:bidi="ar-EG"/>
-        </w:rPr>
-      </w:pPr>
-    </w:p>
-    <w:p>
-      <w:pPr>
-        <w:pStyle w:val="StyleThree"/>
-      </w:pPr>
-      <w:r>
-        <w:lastRenderedPageBreak/>
-        <w:t>Policy Makers, Stakeholders</w:t>
-      </w:r>
-    </w:p>
-    <w:p>
-      <w:pPr>
-        <w:pStyle w:val="StyleSix"/>
-        <w:numPr>
-          <w:ilvl w:val="0"/>
-          <w:numId w:val="46"/>
-        </w:numPr>
-      </w:pPr>
-      <w:r>
-        <w:rPr>
-          <w:b/>
-          <w:bCs/>
-        </w:rPr>
-        <w:t>Description</w:t>
-      </w:r>
-      <w:r>
-        <w:t>: Entities involved in advocating for inclusive education, shaping policies, and having a stake in the success and impact of the literacy platform.</w:t>
-      </w:r>
-    </w:p>
-    <w:p>
-      <w:pPr>
-        <w:pStyle w:val="StyleSix"/>
-        <w:numPr>
-          <w:ilvl w:val="0"/>
-          <w:numId w:val="46"/>
-        </w:numPr>
-      </w:pPr>
-      <w:r>
-        <w:rPr>
-          <w:b/>
-          <w:bCs/>
-        </w:rPr>
-        <w:t>Role</w:t>
-      </w:r>
-      <w:r>
-        <w:t>: Provide input on inclusivity standards, educational policies, and advocate for the platform's effectiveness.</w:t>
-      </w:r>
-    </w:p>
-    <w:p>
-      <w:pPr>
-        <w:pStyle w:val="StyleThree"/>
-      </w:pPr>
-      <w:r>
-        <w:t>Community Members</w:t>
-      </w:r>
-    </w:p>
-    <w:p>
-      <w:pPr>
-        <w:pStyle w:val="StyleSix"/>
-        <w:numPr>
-          <w:ilvl w:val="0"/>
-          <w:numId w:val="47"/>
-        </w:numPr>
-      </w:pPr>
-      <w:r>
-        <w:rPr>
-          <w:b/>
-          <w:bCs/>
-        </w:rPr>
-        <w:t>Description</w:t>
-      </w:r>
-      <w:r>
-        <w:t>: Users participating in community engagement forums associated with the platform.</w:t>
-      </w:r>
-    </w:p>
-    <w:p>
-      <w:pPr>
-        <w:pStyle w:val="StyleSix"/>
-        <w:numPr>
-          <w:ilvl w:val="0"/>
-          <w:numId w:val="47"/>
-        </w:numPr>
-      </w:pPr>
-      <w:r>
-        <w:rPr>
-          <w:b/>
-          <w:bCs/>
-        </w:rPr>
-        <w:t>Role</w:t>
-      </w:r>
-      <w:r>
-        <w:t>: Engage in discussions, share experiences, provide feedback, and contribute to a supportive community environment.</w:t>
-      </w:r>
-    </w:p>
-    <w:p>
-      <w:pPr>
-        <w:pStyle w:val="StyleSix"/>
-        <w:rPr>
-          <w:sz w:val="40"/>
-          <w:szCs w:val="40"/>
-          <w:lang w:bidi="ar-EG"/>
-        </w:rPr>
-      </w:pPr>
-    </w:p>
-    <w:p>
-      <w:pPr>
-        <w:pStyle w:val="StyleSix"/>
-        <w:rPr>
-          <w:sz w:val="40"/>
-          <w:szCs w:val="40"/>
-          <w:lang w:bidi="ar-EG"/>
-        </w:rPr>
-      </w:pPr>
-    </w:p>
-    <w:p>
-      <w:pPr>
-        <w:pStyle w:val="StyleSix"/>
-        <w:rPr>
-          <w:sz w:val="40"/>
-          <w:szCs w:val="40"/>
-          <w:lang w:bidi="ar-EG"/>
-        </w:rPr>
-      </w:pPr>
-    </w:p>
-    <w:p>
-      <w:pPr>
-        <w:pStyle w:val="StyleSix"/>
-        <w:rPr>
-          <w:sz w:val="40"/>
-          <w:szCs w:val="40"/>
-          <w:lang w:bidi="ar-EG"/>
-        </w:rPr>
-      </w:pPr>
-    </w:p>
-    <w:p>
-      <w:pPr>
-        <w:pStyle w:val="StyleSix"/>
-        <w:rPr>
-          <w:sz w:val="40"/>
-          <w:szCs w:val="40"/>
-          <w:lang w:bidi="ar-EG"/>
-        </w:rPr>
-      </w:pPr>
-    </w:p>
-    <w:p>
-      <w:pPr>
-        <w:pStyle w:val="StyleSix"/>
-        <w:rPr>
-          <w:sz w:val="40"/>
-          <w:szCs w:val="40"/>
-          <w:lang w:bidi="ar-EG"/>
-        </w:rPr>
-      </w:pPr>
-    </w:p>
-    <w:p>
-      <w:pPr>
-        <w:pStyle w:val="StyleSix"/>
-        <w:rPr>
-          <w:sz w:val="40"/>
-          <w:szCs w:val="40"/>
-          <w:lang w:bidi="ar-EG"/>
-        </w:rPr>
-      </w:pPr>
-    </w:p>
-    <w:p>
-      <w:pPr>
-        <w:pStyle w:val="StyleSix"/>
-        <w:rPr>
-          <w:sz w:val="40"/>
-          <w:szCs w:val="40"/>
-          <w:lang w:bidi="ar-EG"/>
-        </w:rPr>
-      </w:pPr>
-    </w:p>
-    <w:p>
-      <w:pPr>
-        <w:pStyle w:val="StyleSix"/>
-        <w:rPr>
-          <w:sz w:val="40"/>
-          <w:szCs w:val="40"/>
-          <w:lang w:bidi="ar-EG"/>
-        </w:rPr>
-      </w:pPr>
-    </w:p>
-    <w:p>
-      <w:pPr>
-        <w:pStyle w:val="StyleSix"/>
-        <w:rPr>
-          <w:sz w:val="40"/>
-          <w:szCs w:val="40"/>
-          <w:lang w:bidi="ar-EG"/>
-        </w:rPr>
-      </w:pPr>
-    </w:p>
-    <w:p>
-      <w:pPr>
-        <w:pStyle w:val="StyleSix"/>
-        <w:rPr>
+        <w:rPr>
+          <w:lang w:bidi="ar-EG"/>
+        </w:rPr>
+        <w:t xml:space="preserve">: Filter the feedbacks, then sends the feedbacks about the educational content and materials to the Special Educational Institutions, and handle any feedbacks about the </w:t>
+      </w:r>
+      <w:r>
+        <w:rPr>
+          <w:lang w:bidi="ar-EG"/>
+        </w:rPr>
+        <w:t>user experience.</w:t>
+      </w:r>
+    </w:p>
+    <w:p>
+      <w:pPr>
+        <w:pStyle w:val="StyleSix"/>
+        <w:rPr>
+          <w:sz w:val="40"/>
+          <w:szCs w:val="40"/>
+          <w:lang w:bidi="ar-EG"/>
+        </w:rPr>
+      </w:pPr>
+    </w:p>
+    <w:p>
+      <w:pPr>
+        <w:pStyle w:val="StyleSix"/>
+        <w:rPr>
+          <w:sz w:val="40"/>
+          <w:szCs w:val="40"/>
+          <w:lang w:bidi="ar-EG"/>
+        </w:rPr>
+      </w:pPr>
+    </w:p>
+    <w:p>
+      <w:pPr>
+        <w:pStyle w:val="StyleSix"/>
+        <w:rPr>
+          <w:sz w:val="40"/>
+          <w:szCs w:val="40"/>
+          <w:lang w:bidi="ar-EG"/>
+        </w:rPr>
+      </w:pPr>
+    </w:p>
+    <w:p>
+      <w:pPr>
+        <w:pStyle w:val="StyleSix"/>
+        <w:rPr>
+          <w:sz w:val="40"/>
+          <w:szCs w:val="40"/>
+          <w:lang w:bidi="ar-EG"/>
+        </w:rPr>
+      </w:pPr>
+    </w:p>
+    <w:p>
+      <w:pPr>
+        <w:pStyle w:val="StyleSix"/>
+        <w:rPr>
+          <w:sz w:val="40"/>
+          <w:szCs w:val="40"/>
           <w:lang w:bidi="ar-EG"/>
         </w:rPr>
       </w:pPr>
@@ -7567,7 +7652,138 @@
         <w:rPr>
           <w:lang w:bidi="ar-EG"/>
         </w:rPr>
-        <w:lastRenderedPageBreak/>
+        <w:t>User Stories</w:t>
+      </w:r>
+    </w:p>
+    <w:p>
+      <w:pPr>
+        <w:pStyle w:val="StyleSix"/>
+      </w:pPr>
+    </w:p>
+    <w:p>
+      <w:pPr>
+        <w:pStyle w:val="StyleSix"/>
+      </w:pPr>
+    </w:p>
+    <w:p>
+      <w:pPr>
+        <w:pStyle w:val="StyleSix"/>
+      </w:pPr>
+    </w:p>
+    <w:p>
+      <w:pPr>
+        <w:pStyle w:val="StyleSix"/>
+      </w:pPr>
+    </w:p>
+    <w:p>
+      <w:pPr>
+        <w:pStyle w:val="StyleSix"/>
+      </w:pPr>
+    </w:p>
+    <w:p>
+      <w:pPr>
+        <w:pStyle w:val="StyleSix"/>
+      </w:pPr>
+    </w:p>
+    <w:p>
+      <w:pPr>
+        <w:pStyle w:val="StyleSix"/>
+      </w:pPr>
+    </w:p>
+    <w:p>
+      <w:pPr>
+        <w:pStyle w:val="StyleSix"/>
+      </w:pPr>
+    </w:p>
+    <w:p>
+      <w:pPr>
+        <w:pStyle w:val="StyleSix"/>
+      </w:pPr>
+    </w:p>
+    <w:p>
+      <w:pPr>
+        <w:pStyle w:val="StyleSix"/>
+      </w:pPr>
+    </w:p>
+    <w:p>
+      <w:pPr>
+        <w:pStyle w:val="StyleSix"/>
+      </w:pPr>
+    </w:p>
+    <w:p>
+      <w:pPr>
+        <w:pStyle w:val="StyleSix"/>
+      </w:pPr>
+    </w:p>
+    <w:p>
+      <w:pPr>
+        <w:pStyle w:val="StyleSix"/>
+      </w:pPr>
+    </w:p>
+    <w:p>
+      <w:pPr>
+        <w:pStyle w:val="StyleSix"/>
+      </w:pPr>
+    </w:p>
+    <w:p>
+      <w:pPr>
+        <w:pStyle w:val="StyleSix"/>
+      </w:pPr>
+    </w:p>
+    <w:p>
+      <w:pPr>
+        <w:pStyle w:val="StyleSix"/>
+      </w:pPr>
+    </w:p>
+    <w:p>
+      <w:pPr>
+        <w:pStyle w:val="StyleSix"/>
+      </w:pPr>
+    </w:p>
+    <w:p>
+      <w:pPr>
+        <w:pStyle w:val="StyleSix"/>
+      </w:pPr>
+    </w:p>
+    <w:p>
+      <w:pPr>
+        <w:pStyle w:val="StyleSix"/>
+        <w:rPr>
+          <w:sz w:val="40"/>
+          <w:szCs w:val="40"/>
+          <w:lang w:bidi="ar-EG"/>
+        </w:rPr>
+      </w:pPr>
+    </w:p>
+    <w:p>
+      <w:pPr>
+        <w:pStyle w:val="StyleSix"/>
+        <w:rPr>
+          <w:sz w:val="40"/>
+          <w:szCs w:val="40"/>
+          <w:lang w:bidi="ar-EG"/>
+        </w:rPr>
+      </w:pPr>
+    </w:p>
+    <w:p>
+      <w:pPr>
+        <w:pStyle w:val="StyleSix"/>
+        <w:rPr>
+          <w:lang w:bidi="ar-EG"/>
+        </w:rPr>
+      </w:pPr>
+    </w:p>
+    <w:p>
+      <w:pPr>
+        <w:pStyle w:val="StyleTwo"/>
+        <w:rPr>
+          <w:lang w:bidi="ar-EG"/>
+        </w:rPr>
+      </w:pPr>
+      <w:r>
+        <w:rPr>
+          <w:lang w:bidi="ar-EG"/>
+        </w:rPr>
         <w:t>High Level Use Cases</w:t>
       </w:r>
     </w:p>
@@ -7586,8 +7802,8 @@
         </w:rPr>
         <w:drawing>
           <wp:inline distT="0" distB="0" distL="0" distR="0">
-            <wp:extent cx="5485896" cy="5943600"/>
-            <wp:effectExtent l="0" t="0" r="635" b="0"/>
+            <wp:extent cx="5487670" cy="5981700"/>
+            <wp:effectExtent l="0" t="0" r="0" b="0"/>
             <wp:docPr id="1" name="Picture 1"/>
             <wp:cNvGraphicFramePr>
               <a:graphicFrameLocks xmlns:a="http://schemas.openxmlformats.org/drawingml/2006/main" noChangeAspect="1"/>
@@ -7614,7 +7830,7 @@
                   <pic:spPr>
                     <a:xfrm>
                       <a:off x="0" y="0"/>
-                      <a:ext cx="5487841" cy="5945707"/>
+                      <a:ext cx="5487841" cy="5981886"/>
                     </a:xfrm>
                     <a:prstGeom prst="rect">
                       <a:avLst/>
@@ -7626,8 +7842,6 @@
           </wp:inline>
         </w:drawing>
       </w:r>
-      <w:bookmarkStart w:id="0" w:name="_GoBack"/>
-      <w:bookmarkEnd w:id="0"/>
     </w:p>
     <w:p>
       <w:pPr>
@@ -7771,10 +7985,9 @@
         <w:rPr>
           <w:noProof/>
         </w:rPr>
-        <w:lastRenderedPageBreak/>
         <w:drawing>
           <wp:inline distT="0" distB="0" distL="0" distR="0">
-            <wp:extent cx="5486400" cy="2826385"/>
+            <wp:extent cx="5486400" cy="4122420"/>
             <wp:effectExtent l="0" t="0" r="0" b="0"/>
             <wp:docPr id="8" name="Picture 8"/>
             <wp:cNvGraphicFramePr>
@@ -7802,7 +8015,7 @@
                   <pic:spPr>
                     <a:xfrm>
                       <a:off x="0" y="0"/>
-                      <a:ext cx="5486400" cy="2826385"/>
+                      <a:ext cx="5486400" cy="4122420"/>
                     </a:xfrm>
                     <a:prstGeom prst="rect">
                       <a:avLst/>
@@ -7824,6 +8037,48 @@
           <w:lang w:bidi="ar-EG"/>
         </w:rPr>
       </w:pPr>
+    </w:p>
+    <w:p>
+      <w:pPr>
+        <w:pStyle w:val="StyleSix"/>
+        <w:rPr>
+          <w:sz w:val="40"/>
+          <w:szCs w:val="40"/>
+          <w:lang w:bidi="ar-EG"/>
+        </w:rPr>
+      </w:pPr>
+    </w:p>
+    <w:p>
+      <w:pPr>
+        <w:pStyle w:val="StyleSix"/>
+        <w:rPr>
+          <w:sz w:val="40"/>
+          <w:szCs w:val="40"/>
+          <w:lang w:bidi="ar-EG"/>
+        </w:rPr>
+      </w:pPr>
+    </w:p>
+    <w:p>
+      <w:pPr>
+        <w:pStyle w:val="StyleSix"/>
+        <w:rPr>
+          <w:rFonts w:hint="cs"/>
+          <w:sz w:val="40"/>
+          <w:szCs w:val="40"/>
+          <w:rtl/>
+          <w:lang w:bidi="ar-EG"/>
+        </w:rPr>
+      </w:pPr>
+    </w:p>
+    <w:p>
+      <w:pPr>
+        <w:pStyle w:val="StyleSix"/>
+        <w:rPr>
+          <w:sz w:val="40"/>
+          <w:szCs w:val="40"/>
+          <w:lang w:bidi="ar-EG"/>
+        </w:rPr>
+      </w:pPr>
       <w:r>
         <w:rPr>
           <w:noProof/>
@@ -7839,7 +8094,7 @@
                   <wp:align>center</wp:align>
                 </wp:positionH>
                 <wp:positionV relativeFrom="page">
-                  <wp:posOffset>4122420</wp:posOffset>
+                  <wp:posOffset>5615940</wp:posOffset>
                 </wp:positionV>
                 <wp:extent cx="2186940" cy="265176"/>
                 <wp:effectExtent l="0" t="0" r="22860" b="20955"/>
@@ -7913,7 +8168,7 @@
           </mc:Choice>
           <mc:Fallback>
             <w:pict>
-              <v:shape w14:anchorId="25764861" id="Text Box 9" o:spid="_x0000_s1028" type="#_x0000_t202" style="position:absolute;margin-left:0;margin-top:324.6pt;width:172.2pt;height:20.9pt;z-index:251666432;visibility:visible;mso-wrap-style:square;mso-width-percent:0;mso-height-percent:0;mso-wrap-distance-left:9pt;mso-wrap-distance-top:0;mso-wrap-distance-right:9pt;mso-wrap-distance-bottom:0;mso-position-horizontal:center;mso-position-horizontal-relative:margin;mso-position-vertical:absolute;mso-position-vertical-relative:page;mso-width-percent:0;mso-height-percent:0;mso-width-relative:margin;mso-height-relative:margin;v-text-anchor:top" o:gfxdata="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" fillcolor="white [3201]" strokecolor="white [3212]" strokeweight=".5pt">
+              <v:shape w14:anchorId="25764861" id="Text Box 9" o:spid="_x0000_s1028" type="#_x0000_t202" style="position:absolute;margin-left:0;margin-top:442.2pt;width:172.2pt;height:20.9pt;z-index:251666432;visibility:visible;mso-wrap-style:square;mso-width-percent:0;mso-height-percent:0;mso-wrap-distance-left:9pt;mso-wrap-distance-top:0;mso-wrap-distance-right:9pt;mso-wrap-distance-bottom:0;mso-position-horizontal:center;mso-position-horizontal-relative:margin;mso-position-vertical:absolute;mso-position-vertical-relative:page;mso-width-percent:0;mso-height-percent:0;mso-width-relative:margin;mso-height-relative:margin;v-text-anchor:top" o:gfxdata="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" fillcolor="white [3201]" strokecolor="white [3212]" strokeweight=".5pt">
                 <v:textbox>
                   <w:txbxContent>
                     <w:p>
@@ -7989,66 +8244,6 @@
     </w:p>
     <w:p>
       <w:pPr>
-        <w:pStyle w:val="StyleSix"/>
-        <w:rPr>
-          <w:sz w:val="40"/>
-          <w:szCs w:val="40"/>
-          <w:lang w:bidi="ar-EG"/>
-        </w:rPr>
-      </w:pPr>
-    </w:p>
-    <w:p>
-      <w:pPr>
-        <w:pStyle w:val="StyleSix"/>
-        <w:rPr>
-          <w:sz w:val="40"/>
-          <w:szCs w:val="40"/>
-          <w:lang w:bidi="ar-EG"/>
-        </w:rPr>
-      </w:pPr>
-    </w:p>
-    <w:p>
-      <w:pPr>
-        <w:pStyle w:val="StyleSix"/>
-        <w:rPr>
-          <w:sz w:val="40"/>
-          <w:szCs w:val="40"/>
-          <w:lang w:bidi="ar-EG"/>
-        </w:rPr>
-      </w:pPr>
-    </w:p>
-    <w:p>
-      <w:pPr>
-        <w:pStyle w:val="StyleSix"/>
-        <w:rPr>
-          <w:sz w:val="40"/>
-          <w:szCs w:val="40"/>
-          <w:lang w:bidi="ar-EG"/>
-        </w:rPr>
-      </w:pPr>
-    </w:p>
-    <w:p>
-      <w:pPr>
-        <w:pStyle w:val="StyleSix"/>
-        <w:rPr>
-          <w:sz w:val="40"/>
-          <w:szCs w:val="40"/>
-          <w:lang w:bidi="ar-EG"/>
-        </w:rPr>
-      </w:pPr>
-    </w:p>
-    <w:p>
-      <w:pPr>
-        <w:pStyle w:val="StyleSix"/>
-        <w:rPr>
-          <w:sz w:val="40"/>
-          <w:szCs w:val="40"/>
-          <w:lang w:bidi="ar-EG"/>
-        </w:rPr>
-      </w:pPr>
-    </w:p>
-    <w:p>
-      <w:pPr>
         <w:pStyle w:val="StyleTwo"/>
         <w:rPr>
           <w:lang w:bidi="ar-EG"/>
@@ -8058,7 +8253,6 @@
         <w:rPr>
           <w:lang w:bidi="ar-EG"/>
         </w:rPr>
-        <w:lastRenderedPageBreak/>
         <w:t>Use Case Descriptions</w:t>
       </w:r>
     </w:p>
@@ -8290,7 +8484,15 @@
               <w:pStyle w:val="StyleSix"/>
             </w:pPr>
             <w:r>
-              <w:t>1. A user account is successfully created and linked to the user's biometric data.</w:t>
+              <w:t xml:space="preserve">1. A user account </w:t>
+            </w:r>
+            <w:proofErr w:type="gramStart"/>
+            <w:r>
+              <w:t>is successfully created and linked to the user's biometric data</w:t>
+            </w:r>
+            <w:proofErr w:type="gramEnd"/>
+            <w:r>
+              <w:t>.</w:t>
             </w:r>
           </w:p>
           <w:p>
@@ -8408,7 +8610,6 @@
         <w:rPr>
           <w:lang w:bidi="ar-EG"/>
         </w:rPr>
-        <w:lastRenderedPageBreak/>
         <w:t xml:space="preserve">UC2 </w:t>
       </w:r>
       <w:r>
@@ -8576,7 +8777,15 @@
               <w:pStyle w:val="StyleSix"/>
             </w:pPr>
             <w:r>
-              <w:t>2. The educator is logged into the platform through the mobile application.</w:t>
+              <w:t xml:space="preserve">2. The educator </w:t>
+            </w:r>
+            <w:proofErr w:type="gramStart"/>
+            <w:r>
+              <w:t>is logged</w:t>
+            </w:r>
+            <w:proofErr w:type="gramEnd"/>
+            <w:r>
+              <w:t xml:space="preserve"> into the platform through the mobile application.</w:t>
             </w:r>
           </w:p>
         </w:tc>
@@ -8614,7 +8823,15 @@
               <w:pStyle w:val="StyleSix"/>
             </w:pPr>
             <w:r>
-              <w:t>1. The educational content is successfully uploaded to the platform.</w:t>
+              <w:t xml:space="preserve">1. The educational content </w:t>
+            </w:r>
+            <w:proofErr w:type="gramStart"/>
+            <w:r>
+              <w:t>is successfully uploaded</w:t>
+            </w:r>
+            <w:proofErr w:type="gramEnd"/>
+            <w:r>
+              <w:t xml:space="preserve"> to the platform.</w:t>
             </w:r>
           </w:p>
           <w:p>
@@ -8734,7 +8951,6 @@
         <w:pStyle w:val="StyleFour"/>
       </w:pPr>
       <w:r>
-        <w:lastRenderedPageBreak/>
         <w:t xml:space="preserve">UC3 </w:t>
       </w:r>
       <w:r>
@@ -8893,7 +9109,15 @@
               <w:pStyle w:val="StyleSix"/>
             </w:pPr>
             <w:r>
-              <w:t>2. The educator is logged into the platform through the mobile application.</w:t>
+              <w:t xml:space="preserve">2. The educator </w:t>
+            </w:r>
+            <w:proofErr w:type="gramStart"/>
+            <w:r>
+              <w:t>is logged</w:t>
+            </w:r>
+            <w:proofErr w:type="gramEnd"/>
+            <w:r>
+              <w:t xml:space="preserve"> into the platform through the mobile application.</w:t>
             </w:r>
           </w:p>
           <w:p>
@@ -8901,7 +9125,15 @@
               <w:pStyle w:val="StyleSix"/>
             </w:pPr>
             <w:r>
-              <w:t>3. Learners are actively engaged with the platform and have completed learning activities.</w:t>
+              <w:t xml:space="preserve">3. Learners </w:t>
+            </w:r>
+            <w:proofErr w:type="gramStart"/>
+            <w:r>
+              <w:t>are actively engaged</w:t>
+            </w:r>
+            <w:proofErr w:type="gramEnd"/>
+            <w:r>
+              <w:t xml:space="preserve"> with the platform and have completed learning activities.</w:t>
             </w:r>
           </w:p>
         </w:tc>
@@ -9046,7 +9278,6 @@
         <w:pStyle w:val="StyleFour"/>
       </w:pPr>
       <w:r>
-        <w:lastRenderedPageBreak/>
         <w:t xml:space="preserve">UC4 </w:t>
       </w:r>
       <w:r>
@@ -9208,7 +9439,15 @@
               <w:pStyle w:val="StyleSix"/>
             </w:pPr>
             <w:r>
-              <w:t>2. The learner is logged into the platform through the mobile application.</w:t>
+              <w:t xml:space="preserve">2. The learner </w:t>
+            </w:r>
+            <w:proofErr w:type="gramStart"/>
+            <w:r>
+              <w:t>is logged</w:t>
+            </w:r>
+            <w:proofErr w:type="gramEnd"/>
+            <w:r>
+              <w:t xml:space="preserve"> into the platform through the mobile application.</w:t>
             </w:r>
           </w:p>
         </w:tc>
@@ -9363,7 +9602,6 @@
         <w:pStyle w:val="StyleFour"/>
       </w:pPr>
       <w:r>
-        <w:lastRenderedPageBreak/>
         <w:t xml:space="preserve">UC5 </w:t>
       </w:r>
       <w:r>
@@ -9676,7 +9914,6 @@
         <w:pStyle w:val="StyleFour"/>
       </w:pPr>
       <w:r>
-        <w:lastRenderedPageBreak/>
         <w:t xml:space="preserve">UC6 </w:t>
       </w:r>
       <w:r>
@@ -10009,7 +10246,6 @@
         <w:pStyle w:val="StyleThree"/>
       </w:pPr>
       <w:r>
-        <w:lastRenderedPageBreak/>
         <w:t xml:space="preserve">Future Use Case </w:t>
       </w:r>
       <w:r>
@@ -10082,6 +10318,19 @@
             <w:pPr>
               <w:pStyle w:val="StyleSix"/>
             </w:pPr>
+            <w:r>
+              <w:t>The "</w:t>
+            </w:r>
+            <w:r>
+              <w:rPr>
+                <w:b/>
+                <w:bCs/>
+              </w:rPr>
+              <w:t>Follow Up the Educational Process</w:t>
+            </w:r>
+            <w:r>
+              <w:t>" use case allows Special Education Institutes to monitor and follow up on the educational process of learners within their programs using the literacy platform. This feature provides institutes with insights into overall progress, effectiveness of interventions, and areas for further support.</w:t>
+            </w:r>
           </w:p>
         </w:tc>
       </w:tr>
@@ -10117,6 +10366,16 @@
             <w:pPr>
               <w:pStyle w:val="StyleSix"/>
             </w:pPr>
+            <w:r>
+              <w:rPr>
+                <w:b/>
+                <w:bCs/>
+              </w:rPr>
+              <w:t>Special Education Institute</w:t>
+            </w:r>
+            <w:r>
+              <w:t>: Educational institutions specializing in providing special education services.</w:t>
+            </w:r>
           </w:p>
         </w:tc>
       </w:tr>
@@ -10152,6 +10411,23 @@
             <w:pPr>
               <w:pStyle w:val="StyleSix"/>
             </w:pPr>
+            <w:r>
+              <w:t xml:space="preserve">1. </w:t>
+            </w:r>
+            <w:r>
+              <w:t>The special education institute has a registered account and administrative access on the literacy platform.</w:t>
+            </w:r>
+          </w:p>
+          <w:p>
+            <w:pPr>
+              <w:pStyle w:val="StyleSix"/>
+            </w:pPr>
+            <w:r>
+              <w:t xml:space="preserve">2. </w:t>
+            </w:r>
+            <w:r>
+              <w:t>Learners associated with the institute are actively engaged in learning activities on the platform.</w:t>
+            </w:r>
           </w:p>
         </w:tc>
       </w:tr>
@@ -10187,6 +10463,23 @@
             <w:pPr>
               <w:pStyle w:val="StyleSix"/>
             </w:pPr>
+            <w:r>
+              <w:t xml:space="preserve">1. </w:t>
+            </w:r>
+            <w:r>
+              <w:t>The special education institute gains access to aggregated reports on learner progress, engagement, and overall performance.</w:t>
+            </w:r>
+          </w:p>
+          <w:p>
+            <w:pPr>
+              <w:pStyle w:val="StyleSix"/>
+            </w:pPr>
+            <w:r>
+              <w:t xml:space="preserve">2. </w:t>
+            </w:r>
+            <w:r>
+              <w:t>The institute can identify trends, areas of improvement, and assess the impact of special education interventions.</w:t>
+            </w:r>
           </w:p>
         </w:tc>
       </w:tr>
@@ -10222,6 +10515,19 @@
             <w:pPr>
               <w:pStyle w:val="StyleSix"/>
             </w:pPr>
+            <w:r>
+              <w:t>The special education institute initiates the "</w:t>
+            </w:r>
+            <w:r>
+              <w:rPr>
+                <w:b/>
+                <w:bCs/>
+              </w:rPr>
+              <w:t>Follow Up the Educational Process</w:t>
+            </w:r>
+            <w:r>
+              <w:t>" action by accessing administrative features within the mobile application.</w:t>
+            </w:r>
           </w:p>
         </w:tc>
       </w:tr>
@@ -10233,6 +10539,810 @@
     </w:p>
     <w:p>
       <w:pPr>
+        <w:pStyle w:val="StyleSix"/>
+      </w:pPr>
+    </w:p>
+    <w:p>
+      <w:pPr>
+        <w:pStyle w:val="StyleSix"/>
+      </w:pPr>
+    </w:p>
+    <w:p>
+      <w:pPr>
+        <w:pStyle w:val="StyleSix"/>
+      </w:pPr>
+    </w:p>
+    <w:p>
+      <w:pPr>
+        <w:pStyle w:val="StyleSix"/>
+      </w:pPr>
+    </w:p>
+    <w:p>
+      <w:pPr>
+        <w:pStyle w:val="StyleSix"/>
+      </w:pPr>
+    </w:p>
+    <w:p>
+      <w:pPr>
+        <w:pStyle w:val="StyleFour"/>
+      </w:pPr>
+      <w:r>
+        <w:t xml:space="preserve">UC8 </w:t>
+      </w:r>
+      <w:r>
+        <w:sym w:font="Wingdings" w:char="F0E8"/>
+      </w:r>
+      <w:r>
+        <w:t xml:space="preserve"> Provide Educational Policies</w:t>
+      </w:r>
+    </w:p>
+    <w:p>
+      <w:pPr>
+        <w:pStyle w:val="StyleSix"/>
+      </w:pPr>
+    </w:p>
+    <w:tbl>
+      <w:tblPr>
+        <w:tblStyle w:val="TableGrid"/>
+        <w:tblW w:w="9895" w:type="dxa"/>
+        <w:tblLook w:val="04A0" w:firstRow="1" w:lastRow="0" w:firstColumn="1" w:lastColumn="0" w:noHBand="0" w:noVBand="1"/>
+      </w:tblPr>
+      <w:tblGrid>
+        <w:gridCol w:w="2155"/>
+        <w:gridCol w:w="7740"/>
+      </w:tblGrid>
+      <w:tr>
+        <w:tc>
+          <w:tcPr>
+            <w:tcW w:w="2155" w:type="dxa"/>
+            <w:vAlign w:val="center"/>
+          </w:tcPr>
+          <w:p>
+            <w:pPr>
+              <w:pStyle w:val="StyleSix"/>
+              <w:rPr>
+                <w:b/>
+                <w:bCs/>
+              </w:rPr>
+            </w:pPr>
+            <w:r>
+              <w:rPr>
+                <w:b/>
+                <w:bCs/>
+              </w:rPr>
+              <w:t>Description</w:t>
+            </w:r>
+          </w:p>
+        </w:tc>
+        <w:tc>
+          <w:tcPr>
+            <w:tcW w:w="7740" w:type="dxa"/>
+            <w:vAlign w:val="center"/>
+          </w:tcPr>
+          <w:p>
+            <w:pPr>
+              <w:pStyle w:val="StyleSix"/>
+            </w:pPr>
+            <w:r>
+              <w:t>The "</w:t>
+            </w:r>
+            <w:r>
+              <w:rPr>
+                <w:b/>
+                <w:bCs/>
+              </w:rPr>
+              <w:t>Provide Educational Policies</w:t>
+            </w:r>
+            <w:r>
+              <w:t>" use case enables Policy Makers or Stakeholders to contribute educational policies, guidelines, and standards to the literacy platform for individuals with special needs. This feature ensures that the platform aligns with broader educational objectives and inclusivity standards.</w:t>
+            </w:r>
+          </w:p>
+        </w:tc>
+      </w:tr>
+      <w:tr>
+        <w:tc>
+          <w:tcPr>
+            <w:tcW w:w="2155" w:type="dxa"/>
+            <w:vAlign w:val="center"/>
+          </w:tcPr>
+          <w:p>
+            <w:pPr>
+              <w:pStyle w:val="StyleSix"/>
+              <w:rPr>
+                <w:b/>
+                <w:bCs/>
+              </w:rPr>
+            </w:pPr>
+            <w:r>
+              <w:rPr>
+                <w:b/>
+                <w:bCs/>
+              </w:rPr>
+              <w:t>Actors</w:t>
+            </w:r>
+          </w:p>
+        </w:tc>
+        <w:tc>
+          <w:tcPr>
+            <w:tcW w:w="7740" w:type="dxa"/>
+            <w:vAlign w:val="center"/>
+          </w:tcPr>
+          <w:p>
+            <w:pPr>
+              <w:pStyle w:val="StyleSix"/>
+            </w:pPr>
+            <w:r>
+              <w:rPr>
+                <w:b/>
+                <w:bCs/>
+              </w:rPr>
+              <w:t xml:space="preserve">Policy Maker or Stakeholder: </w:t>
+            </w:r>
+            <w:r>
+              <w:t>Individuals involved in formulating educational policies, guidelines, or standards.</w:t>
+            </w:r>
+          </w:p>
+        </w:tc>
+      </w:tr>
+      <w:tr>
+        <w:tc>
+          <w:tcPr>
+            <w:tcW w:w="2155" w:type="dxa"/>
+            <w:vAlign w:val="center"/>
+          </w:tcPr>
+          <w:p>
+            <w:pPr>
+              <w:pStyle w:val="StyleSix"/>
+              <w:rPr>
+                <w:b/>
+                <w:bCs/>
+              </w:rPr>
+            </w:pPr>
+            <w:r>
+              <w:rPr>
+                <w:b/>
+                <w:bCs/>
+              </w:rPr>
+              <w:t>Preconditions</w:t>
+            </w:r>
+          </w:p>
+        </w:tc>
+        <w:tc>
+          <w:tcPr>
+            <w:tcW w:w="7740" w:type="dxa"/>
+            <w:vAlign w:val="center"/>
+          </w:tcPr>
+          <w:p>
+            <w:pPr>
+              <w:pStyle w:val="StyleSix"/>
+            </w:pPr>
+            <w:r>
+              <w:t xml:space="preserve">1. </w:t>
+            </w:r>
+            <w:r>
+              <w:t>The policy maker or stakeholder has a registered account and administrative access on the literacy platform.</w:t>
+            </w:r>
+          </w:p>
+          <w:p>
+            <w:pPr>
+              <w:pStyle w:val="StyleSix"/>
+            </w:pPr>
+            <w:r>
+              <w:t xml:space="preserve">2. </w:t>
+            </w:r>
+            <w:r>
+              <w:t>The literacy platform actively seeks and encourages contributions from policy makers or stakeholders.</w:t>
+            </w:r>
+          </w:p>
+        </w:tc>
+      </w:tr>
+      <w:tr>
+        <w:tc>
+          <w:tcPr>
+            <w:tcW w:w="2155" w:type="dxa"/>
+            <w:vAlign w:val="center"/>
+          </w:tcPr>
+          <w:p>
+            <w:pPr>
+              <w:pStyle w:val="StyleSix"/>
+              <w:rPr>
+                <w:b/>
+                <w:bCs/>
+              </w:rPr>
+            </w:pPr>
+            <w:r>
+              <w:rPr>
+                <w:b/>
+                <w:bCs/>
+              </w:rPr>
+              <w:t>Postconditions</w:t>
+            </w:r>
+          </w:p>
+        </w:tc>
+        <w:tc>
+          <w:tcPr>
+            <w:tcW w:w="7740" w:type="dxa"/>
+            <w:vAlign w:val="center"/>
+          </w:tcPr>
+          <w:p>
+            <w:pPr>
+              <w:pStyle w:val="StyleSix"/>
+            </w:pPr>
+            <w:r>
+              <w:t xml:space="preserve">1. </w:t>
+            </w:r>
+            <w:r>
+              <w:t xml:space="preserve">Educational policies and guidelines </w:t>
+            </w:r>
+            <w:proofErr w:type="gramStart"/>
+            <w:r>
+              <w:t>are successfully submitted</w:t>
+            </w:r>
+            <w:proofErr w:type="gramEnd"/>
+            <w:r>
+              <w:t xml:space="preserve"> to the platform.</w:t>
+            </w:r>
+          </w:p>
+          <w:p>
+            <w:pPr>
+              <w:pStyle w:val="StyleSix"/>
+            </w:pPr>
+            <w:r>
+              <w:t xml:space="preserve">2. </w:t>
+            </w:r>
+            <w:r>
+              <w:t xml:space="preserve">The provided policies are reviewed, </w:t>
+            </w:r>
+            <w:proofErr w:type="gramStart"/>
+            <w:r>
+              <w:t>then</w:t>
+            </w:r>
+            <w:proofErr w:type="gramEnd"/>
+            <w:r>
+              <w:t xml:space="preserve"> </w:t>
+            </w:r>
+            <w:r>
+              <w:t>they become part of the platform's framework for inclusivity and education.</w:t>
+            </w:r>
+          </w:p>
+        </w:tc>
+      </w:tr>
+      <w:tr>
+        <w:tc>
+          <w:tcPr>
+            <w:tcW w:w="2155" w:type="dxa"/>
+            <w:vAlign w:val="center"/>
+          </w:tcPr>
+          <w:p>
+            <w:pPr>
+              <w:pStyle w:val="StyleSix"/>
+              <w:rPr>
+                <w:b/>
+                <w:bCs/>
+              </w:rPr>
+            </w:pPr>
+            <w:r>
+              <w:rPr>
+                <w:b/>
+                <w:bCs/>
+              </w:rPr>
+              <w:t>Trigger</w:t>
+            </w:r>
+          </w:p>
+        </w:tc>
+        <w:tc>
+          <w:tcPr>
+            <w:tcW w:w="7740" w:type="dxa"/>
+            <w:vAlign w:val="center"/>
+          </w:tcPr>
+          <w:p>
+            <w:pPr>
+              <w:pStyle w:val="StyleSix"/>
+            </w:pPr>
+            <w:r>
+              <w:t>The policy maker or stakeholder initiates the "</w:t>
+            </w:r>
+            <w:r>
+              <w:rPr>
+                <w:b/>
+                <w:bCs/>
+              </w:rPr>
+              <w:t>Provide Educational Policies</w:t>
+            </w:r>
+            <w:r>
+              <w:t>" action by accessing administrative features within the mobile application.</w:t>
+            </w:r>
+          </w:p>
+        </w:tc>
+      </w:tr>
+    </w:tbl>
+    <w:p>
+      <w:pPr>
+        <w:pStyle w:val="StyleSix"/>
+      </w:pPr>
+    </w:p>
+    <w:p>
+      <w:pPr>
+        <w:pStyle w:val="StyleSix"/>
+      </w:pPr>
+    </w:p>
+    <w:p>
+      <w:pPr>
+        <w:pStyle w:val="StyleSix"/>
+      </w:pPr>
+    </w:p>
+    <w:p>
+      <w:pPr>
+        <w:pStyle w:val="StyleSix"/>
+      </w:pPr>
+    </w:p>
+    <w:p>
+      <w:pPr>
+        <w:pStyle w:val="StyleSix"/>
+      </w:pPr>
+    </w:p>
+    <w:p>
+      <w:pPr>
+        <w:pStyle w:val="StyleSix"/>
+      </w:pPr>
+    </w:p>
+    <w:p>
+      <w:pPr>
+        <w:pStyle w:val="StyleSix"/>
+      </w:pPr>
+    </w:p>
+    <w:p>
+      <w:pPr>
+        <w:pStyle w:val="StyleSix"/>
+      </w:pPr>
+    </w:p>
+    <w:p>
+      <w:pPr>
+        <w:pStyle w:val="StyleSix"/>
+      </w:pPr>
+    </w:p>
+    <w:p>
+      <w:pPr>
+        <w:pStyle w:val="StyleFour"/>
+      </w:pPr>
+      <w:r>
+        <w:t xml:space="preserve">UC9 </w:t>
+      </w:r>
+      <w:r>
+        <w:sym w:font="Wingdings" w:char="F0E8"/>
+      </w:r>
+      <w:r>
+        <w:t xml:space="preserve"> </w:t>
+      </w:r>
+      <w:r>
+        <w:t>Provide and Share Experience</w:t>
+      </w:r>
+    </w:p>
+    <w:p>
+      <w:pPr>
+        <w:pStyle w:val="StyleSix"/>
+      </w:pPr>
+    </w:p>
+    <w:tbl>
+      <w:tblPr>
+        <w:tblStyle w:val="TableGrid"/>
+        <w:tblW w:w="9895" w:type="dxa"/>
+        <w:tblLook w:val="04A0" w:firstRow="1" w:lastRow="0" w:firstColumn="1" w:lastColumn="0" w:noHBand="0" w:noVBand="1"/>
+      </w:tblPr>
+      <w:tblGrid>
+        <w:gridCol w:w="2155"/>
+        <w:gridCol w:w="7740"/>
+      </w:tblGrid>
+      <w:tr>
+        <w:tc>
+          <w:tcPr>
+            <w:tcW w:w="2155" w:type="dxa"/>
+            <w:vAlign w:val="center"/>
+          </w:tcPr>
+          <w:p>
+            <w:pPr>
+              <w:pStyle w:val="StyleSix"/>
+              <w:rPr>
+                <w:b/>
+                <w:bCs/>
+              </w:rPr>
+            </w:pPr>
+            <w:r>
+              <w:rPr>
+                <w:b/>
+                <w:bCs/>
+              </w:rPr>
+              <w:t>Description</w:t>
+            </w:r>
+          </w:p>
+        </w:tc>
+        <w:tc>
+          <w:tcPr>
+            <w:tcW w:w="7740" w:type="dxa"/>
+            <w:vAlign w:val="center"/>
+          </w:tcPr>
+          <w:p>
+            <w:pPr>
+              <w:pStyle w:val="StyleSix"/>
+            </w:pPr>
+            <w:r>
+              <w:t>The "</w:t>
+            </w:r>
+            <w:r>
+              <w:rPr>
+                <w:b/>
+                <w:bCs/>
+              </w:rPr>
+              <w:t>Provide and Share Experience</w:t>
+            </w:r>
+            <w:r>
+              <w:t xml:space="preserve">" use case empowers community members </w:t>
+            </w:r>
+            <w:proofErr w:type="gramStart"/>
+            <w:r>
+              <w:t>to actively contribute</w:t>
+            </w:r>
+            <w:proofErr w:type="gramEnd"/>
+            <w:r>
+              <w:t xml:space="preserve"> their experiences, insights, and feedback within the literacy platform for individuals with special needs. This feature fosters a supportive community environment and facilitates the exchange of valuable information.</w:t>
+            </w:r>
+          </w:p>
+        </w:tc>
+      </w:tr>
+      <w:tr>
+        <w:tc>
+          <w:tcPr>
+            <w:tcW w:w="2155" w:type="dxa"/>
+            <w:vAlign w:val="center"/>
+          </w:tcPr>
+          <w:p>
+            <w:pPr>
+              <w:pStyle w:val="StyleSix"/>
+              <w:rPr>
+                <w:b/>
+                <w:bCs/>
+              </w:rPr>
+            </w:pPr>
+            <w:r>
+              <w:rPr>
+                <w:b/>
+                <w:bCs/>
+              </w:rPr>
+              <w:t>Actors</w:t>
+            </w:r>
+          </w:p>
+        </w:tc>
+        <w:tc>
+          <w:tcPr>
+            <w:tcW w:w="7740" w:type="dxa"/>
+            <w:vAlign w:val="center"/>
+          </w:tcPr>
+          <w:p>
+            <w:pPr>
+              <w:pStyle w:val="StyleSix"/>
+            </w:pPr>
+            <w:r>
+              <w:rPr>
+                <w:b/>
+                <w:bCs/>
+              </w:rPr>
+              <w:t xml:space="preserve">Community Members: </w:t>
+            </w:r>
+            <w:r>
+              <w:t>Users who actively participate in community engagement forums associated with the literacy platform.</w:t>
+            </w:r>
+          </w:p>
+        </w:tc>
+      </w:tr>
+      <w:tr>
+        <w:tc>
+          <w:tcPr>
+            <w:tcW w:w="2155" w:type="dxa"/>
+            <w:vAlign w:val="center"/>
+          </w:tcPr>
+          <w:p>
+            <w:pPr>
+              <w:pStyle w:val="StyleSix"/>
+              <w:rPr>
+                <w:b/>
+                <w:bCs/>
+              </w:rPr>
+            </w:pPr>
+            <w:r>
+              <w:rPr>
+                <w:b/>
+                <w:bCs/>
+              </w:rPr>
+              <w:t>Preconditions</w:t>
+            </w:r>
+          </w:p>
+        </w:tc>
+        <w:tc>
+          <w:tcPr>
+            <w:tcW w:w="7740" w:type="dxa"/>
+            <w:vAlign w:val="center"/>
+          </w:tcPr>
+          <w:p>
+            <w:pPr>
+              <w:pStyle w:val="StyleSix"/>
+            </w:pPr>
+            <w:r>
+              <w:t xml:space="preserve">1. </w:t>
+            </w:r>
+            <w:r>
+              <w:t>Community members have registered accounts on the literacy platform.</w:t>
+            </w:r>
+          </w:p>
+          <w:p>
+            <w:pPr>
+              <w:pStyle w:val="StyleSix"/>
+            </w:pPr>
+            <w:r>
+              <w:t xml:space="preserve">2. </w:t>
+            </w:r>
+            <w:r>
+              <w:t>The platform actively encourages and provides features for community engagement and sharing experiences.</w:t>
+            </w:r>
+          </w:p>
+        </w:tc>
+      </w:tr>
+      <w:tr>
+        <w:tc>
+          <w:tcPr>
+            <w:tcW w:w="2155" w:type="dxa"/>
+            <w:vAlign w:val="center"/>
+          </w:tcPr>
+          <w:p>
+            <w:pPr>
+              <w:pStyle w:val="StyleSix"/>
+              <w:rPr>
+                <w:b/>
+                <w:bCs/>
+              </w:rPr>
+            </w:pPr>
+            <w:r>
+              <w:rPr>
+                <w:b/>
+                <w:bCs/>
+              </w:rPr>
+              <w:t>Postconditions</w:t>
+            </w:r>
+          </w:p>
+        </w:tc>
+        <w:tc>
+          <w:tcPr>
+            <w:tcW w:w="7740" w:type="dxa"/>
+            <w:vAlign w:val="center"/>
+          </w:tcPr>
+          <w:p>
+            <w:pPr>
+              <w:pStyle w:val="StyleSix"/>
+            </w:pPr>
+            <w:r>
+              <w:t xml:space="preserve">1. </w:t>
+            </w:r>
+            <w:r>
+              <w:t>Community members successfully share their experiences, insights, or feedback within the platform.</w:t>
+            </w:r>
+          </w:p>
+          <w:p>
+            <w:pPr>
+              <w:pStyle w:val="StyleSix"/>
+            </w:pPr>
+            <w:r>
+              <w:t xml:space="preserve">2. </w:t>
+            </w:r>
+            <w:r>
+              <w:t>Shared content contributes to the collective knowledge and support network within the literacy platform community.</w:t>
+            </w:r>
+          </w:p>
+        </w:tc>
+      </w:tr>
+      <w:tr>
+        <w:tc>
+          <w:tcPr>
+            <w:tcW w:w="2155" w:type="dxa"/>
+            <w:vAlign w:val="center"/>
+          </w:tcPr>
+          <w:p>
+            <w:pPr>
+              <w:pStyle w:val="StyleSix"/>
+              <w:rPr>
+                <w:b/>
+                <w:bCs/>
+              </w:rPr>
+            </w:pPr>
+            <w:r>
+              <w:rPr>
+                <w:b/>
+                <w:bCs/>
+              </w:rPr>
+              <w:t>Trigger</w:t>
+            </w:r>
+          </w:p>
+        </w:tc>
+        <w:tc>
+          <w:tcPr>
+            <w:tcW w:w="7740" w:type="dxa"/>
+            <w:vAlign w:val="center"/>
+          </w:tcPr>
+          <w:p>
+            <w:pPr>
+              <w:pStyle w:val="StyleSix"/>
+            </w:pPr>
+            <w:r>
+              <w:t>The community member initiates the "</w:t>
+            </w:r>
+            <w:r>
+              <w:rPr>
+                <w:b/>
+                <w:bCs/>
+              </w:rPr>
+              <w:t>Provide and Share Experience</w:t>
+            </w:r>
+            <w:r>
+              <w:t>" action by accessing community engagement features within the mobile application.</w:t>
+            </w:r>
+          </w:p>
+        </w:tc>
+      </w:tr>
+    </w:tbl>
+    <w:p>
+      <w:pPr>
+        <w:pStyle w:val="StyleSix"/>
+      </w:pPr>
+    </w:p>
+    <w:p>
+      <w:pPr>
+        <w:pStyle w:val="StyleSix"/>
+      </w:pPr>
+    </w:p>
+    <w:p>
+      <w:pPr>
+        <w:pStyle w:val="StyleSix"/>
+      </w:pPr>
+    </w:p>
+    <w:p>
+      <w:pPr>
+        <w:pStyle w:val="StyleSix"/>
+      </w:pPr>
+    </w:p>
+    <w:p>
+      <w:pPr>
+        <w:pStyle w:val="StyleSix"/>
+      </w:pPr>
+    </w:p>
+    <w:p>
+      <w:pPr>
+        <w:pStyle w:val="StyleSix"/>
+      </w:pPr>
+    </w:p>
+    <w:p>
+      <w:pPr>
+        <w:pStyle w:val="StyleTwo"/>
+      </w:pPr>
+      <w:r>
+        <w:lastRenderedPageBreak/>
+        <w:t>Sequence Diagram</w:t>
+      </w:r>
+    </w:p>
+    <w:p>
+      <w:pPr>
+        <w:pStyle w:val="StyleSix"/>
+      </w:pPr>
+    </w:p>
+    <w:p>
+      <w:pPr>
+        <w:pStyle w:val="StyleSix"/>
+      </w:pPr>
+    </w:p>
+    <w:p>
+      <w:pPr>
+        <w:pStyle w:val="StyleTwo"/>
+      </w:pPr>
+      <w:r>
+        <w:t>Class Diagram</w:t>
+      </w:r>
+    </w:p>
+    <w:p>
+      <w:pPr>
+        <w:pStyle w:val="StyleSix"/>
+      </w:pPr>
+    </w:p>
+    <w:p>
+      <w:pPr>
+        <w:pStyle w:val="StyleSix"/>
+      </w:pPr>
+    </w:p>
+    <w:p>
+      <w:pPr>
+        <w:pStyle w:val="StyleSix"/>
+      </w:pPr>
+    </w:p>
+    <w:p>
+      <w:pPr>
+        <w:pStyle w:val="StyleSix"/>
+      </w:pPr>
+    </w:p>
+    <w:p>
+      <w:pPr>
+        <w:pStyle w:val="StyleSix"/>
+      </w:pPr>
+    </w:p>
+    <w:p>
+      <w:pPr>
+        <w:pStyle w:val="StyleSix"/>
+      </w:pPr>
+    </w:p>
+    <w:p>
+      <w:pPr>
+        <w:pStyle w:val="StyleSix"/>
+      </w:pPr>
+    </w:p>
+    <w:p>
+      <w:pPr>
+        <w:pStyle w:val="StyleSix"/>
+      </w:pPr>
+    </w:p>
+    <w:p>
+      <w:pPr>
+        <w:pStyle w:val="StyleSix"/>
+      </w:pPr>
+    </w:p>
+    <w:p>
+      <w:pPr>
+        <w:pStyle w:val="StyleSix"/>
+      </w:pPr>
+    </w:p>
+    <w:p>
+      <w:pPr>
+        <w:pStyle w:val="StyleSix"/>
+      </w:pPr>
+    </w:p>
+    <w:p>
+      <w:pPr>
+        <w:pStyle w:val="StyleSix"/>
+      </w:pPr>
+    </w:p>
+    <w:p>
+      <w:pPr>
+        <w:pStyle w:val="StyleSix"/>
+      </w:pPr>
+    </w:p>
+    <w:p>
+      <w:pPr>
+        <w:pStyle w:val="StyleSix"/>
+      </w:pPr>
+    </w:p>
+    <w:p>
+      <w:pPr>
+        <w:pStyle w:val="StyleSix"/>
+      </w:pPr>
+    </w:p>
+    <w:p>
+      <w:pPr>
+        <w:pStyle w:val="StyleSix"/>
+      </w:pPr>
+    </w:p>
+    <w:p>
+      <w:pPr>
+        <w:pStyle w:val="StyleSix"/>
+      </w:pPr>
+    </w:p>
+    <w:p>
+      <w:pPr>
+        <w:pStyle w:val="StyleSix"/>
+      </w:pPr>
+      <w:bookmarkStart w:id="0" w:name="_GoBack"/>
+      <w:bookmarkEnd w:id="0"/>
+    </w:p>
+    <w:p>
+      <w:pPr>
+        <w:pStyle w:val="StyleSix"/>
+      </w:pPr>
+    </w:p>
+    <w:p>
+      <w:pPr>
         <w:pStyle w:val="StyleOne"/>
         <w:rPr>
           <w:lang w:bidi="ar-EG"/>
@@ -10242,6 +11352,7 @@
         <w:rPr>
           <w:lang w:bidi="ar-EG"/>
         </w:rPr>
+        <w:lastRenderedPageBreak/>
         <w:t xml:space="preserve">Chapter </w:t>
       </w:r>
       <w:r>
@@ -10650,6 +11761,7 @@
         <w:rPr>
           <w:lang w:bidi="ar-EG"/>
         </w:rPr>
+        <w:lastRenderedPageBreak/>
         <w:t xml:space="preserve">Chapter </w:t>
       </w:r>
       <w:r>
@@ -11068,6 +12180,7 @@
         <w:rPr>
           <w:lang w:bidi="ar-EG"/>
         </w:rPr>
+        <w:lastRenderedPageBreak/>
         <w:t xml:space="preserve">Chapter </w:t>
       </w:r>
       <w:r>
@@ -11486,6 +12599,7 @@
         <w:rPr>
           <w:lang w:bidi="ar-EG"/>
         </w:rPr>
+        <w:lastRenderedPageBreak/>
         <w:t xml:space="preserve">Chapter </w:t>
       </w:r>
       <w:r>
@@ -11894,6 +13008,7 @@
         <w:rPr>
           <w:lang w:bidi="ar-EG"/>
         </w:rPr>
+        <w:lastRenderedPageBreak/>
         <w:t xml:space="preserve">Chapter </w:t>
       </w:r>
       <w:r>
@@ -12492,6 +13607,7 @@
         <w:rPr>
           <w:lang w:bidi="ar-EG"/>
         </w:rPr>
+        <w:lastRenderedPageBreak/>
         <w:t>Chapter 9</w:t>
       </w:r>
     </w:p>
@@ -13733,7 +14849,7 @@
           <w:rPr>
             <w:noProof/>
           </w:rPr>
-          <w:t>45</w:t>
+          <w:t>56</w:t>
         </w:r>
         <w:r>
           <w:rPr>
@@ -15964,6 +17080,119 @@
     </w:lvl>
   </w:abstractNum>
   <w:abstractNum w:abstractNumId="21" w15:restartNumberingAfterBreak="0">
+    <w:nsid w:val="3D813D2F"/>
+    <w:multiLevelType w:val="hybridMultilevel"/>
+    <w:tmpl w:val="F9F60998"/>
+    <w:lvl w:ilvl="0" w:tplc="04090001">
+      <w:start w:val="1"/>
+      <w:numFmt w:val="bullet"/>
+      <w:lvlText w:val=""/>
+      <w:lvlJc w:val="left"/>
+      <w:pPr>
+        <w:ind w:left="1080" w:hanging="360"/>
+      </w:pPr>
+      <w:rPr>
+        <w:rFonts w:ascii="Symbol" w:hAnsi="Symbol" w:hint="default"/>
+      </w:rPr>
+    </w:lvl>
+    <w:lvl w:ilvl="1" w:tplc="04090003" w:tentative="1">
+      <w:start w:val="1"/>
+      <w:numFmt w:val="bullet"/>
+      <w:lvlText w:val="o"/>
+      <w:lvlJc w:val="left"/>
+      <w:pPr>
+        <w:ind w:left="1800" w:hanging="360"/>
+      </w:pPr>
+      <w:rPr>
+        <w:rFonts w:ascii="Courier New" w:hAnsi="Courier New" w:cs="Courier New" w:hint="default"/>
+      </w:rPr>
+    </w:lvl>
+    <w:lvl w:ilvl="2" w:tplc="04090005" w:tentative="1">
+      <w:start w:val="1"/>
+      <w:numFmt w:val="bullet"/>
+      <w:lvlText w:val=""/>
+      <w:lvlJc w:val="left"/>
+      <w:pPr>
+        <w:ind w:left="2520" w:hanging="360"/>
+      </w:pPr>
+      <w:rPr>
+        <w:rFonts w:ascii="Wingdings" w:hAnsi="Wingdings" w:hint="default"/>
+      </w:rPr>
+    </w:lvl>
+    <w:lvl w:ilvl="3" w:tplc="04090001" w:tentative="1">
+      <w:start w:val="1"/>
+      <w:numFmt w:val="bullet"/>
+      <w:lvlText w:val=""/>
+      <w:lvlJc w:val="left"/>
+      <w:pPr>
+        <w:ind w:left="3240" w:hanging="360"/>
+      </w:pPr>
+      <w:rPr>
+        <w:rFonts w:ascii="Symbol" w:hAnsi="Symbol" w:hint="default"/>
+      </w:rPr>
+    </w:lvl>
+    <w:lvl w:ilvl="4" w:tplc="04090003" w:tentative="1">
+      <w:start w:val="1"/>
+      <w:numFmt w:val="bullet"/>
+      <w:lvlText w:val="o"/>
+      <w:lvlJc w:val="left"/>
+      <w:pPr>
+        <w:ind w:left="3960" w:hanging="360"/>
+      </w:pPr>
+      <w:rPr>
+        <w:rFonts w:ascii="Courier New" w:hAnsi="Courier New" w:cs="Courier New" w:hint="default"/>
+      </w:rPr>
+    </w:lvl>
+    <w:lvl w:ilvl="5" w:tplc="04090005" w:tentative="1">
+      <w:start w:val="1"/>
+      <w:numFmt w:val="bullet"/>
+      <w:lvlText w:val=""/>
+      <w:lvlJc w:val="left"/>
+      <w:pPr>
+        <w:ind w:left="4680" w:hanging="360"/>
+      </w:pPr>
+      <w:rPr>
+        <w:rFonts w:ascii="Wingdings" w:hAnsi="Wingdings" w:hint="default"/>
+      </w:rPr>
+    </w:lvl>
+    <w:lvl w:ilvl="6" w:tplc="04090001" w:tentative="1">
+      <w:start w:val="1"/>
+      <w:numFmt w:val="bullet"/>
+      <w:lvlText w:val=""/>
+      <w:lvlJc w:val="left"/>
+      <w:pPr>
+        <w:ind w:left="5400" w:hanging="360"/>
+      </w:pPr>
+      <w:rPr>
+        <w:rFonts w:ascii="Symbol" w:hAnsi="Symbol" w:hint="default"/>
+      </w:rPr>
+    </w:lvl>
+    <w:lvl w:ilvl="7" w:tplc="04090003" w:tentative="1">
+      <w:start w:val="1"/>
+      <w:numFmt w:val="bullet"/>
+      <w:lvlText w:val="o"/>
+      <w:lvlJc w:val="left"/>
+      <w:pPr>
+        <w:ind w:left="6120" w:hanging="360"/>
+      </w:pPr>
+      <w:rPr>
+        <w:rFonts w:ascii="Courier New" w:hAnsi="Courier New" w:cs="Courier New" w:hint="default"/>
+      </w:rPr>
+    </w:lvl>
+    <w:lvl w:ilvl="8" w:tplc="04090005" w:tentative="1">
+      <w:start w:val="1"/>
+      <w:numFmt w:val="bullet"/>
+      <w:lvlText w:val=""/>
+      <w:lvlJc w:val="left"/>
+      <w:pPr>
+        <w:ind w:left="6840" w:hanging="360"/>
+      </w:pPr>
+      <w:rPr>
+        <w:rFonts w:ascii="Wingdings" w:hAnsi="Wingdings" w:hint="default"/>
+      </w:rPr>
+    </w:lvl>
+  </w:abstractNum>
+  <w:abstractNum w:abstractNumId="22" w15:restartNumberingAfterBreak="0">
     <w:nsid w:val="3DE84046"/>
     <w:multiLevelType w:val="hybridMultilevel"/>
     <w:tmpl w:val="32AC4606"/>
@@ -16049,7 +17278,7 @@
       </w:pPr>
     </w:lvl>
   </w:abstractNum>
-  <w:abstractNum w:abstractNumId="22" w15:restartNumberingAfterBreak="0">
+  <w:abstractNum w:abstractNumId="23" w15:restartNumberingAfterBreak="0">
     <w:nsid w:val="3F544A9C"/>
     <w:multiLevelType w:val="hybridMultilevel"/>
     <w:tmpl w:val="DA48A1E6"/>
@@ -16162,7 +17391,7 @@
       </w:rPr>
     </w:lvl>
   </w:abstractNum>
-  <w:abstractNum w:abstractNumId="23" w15:restartNumberingAfterBreak="0">
+  <w:abstractNum w:abstractNumId="24" w15:restartNumberingAfterBreak="0">
     <w:nsid w:val="426C7E4E"/>
     <w:multiLevelType w:val="hybridMultilevel"/>
     <w:tmpl w:val="E1F4DB96"/>
@@ -16275,7 +17504,7 @@
       </w:rPr>
     </w:lvl>
   </w:abstractNum>
-  <w:abstractNum w:abstractNumId="24" w15:restartNumberingAfterBreak="0">
+  <w:abstractNum w:abstractNumId="25" w15:restartNumberingAfterBreak="0">
     <w:nsid w:val="43EF6488"/>
     <w:multiLevelType w:val="hybridMultilevel"/>
     <w:tmpl w:val="0D7E0DCC"/>
@@ -16388,7 +17617,7 @@
       </w:rPr>
     </w:lvl>
   </w:abstractNum>
-  <w:abstractNum w:abstractNumId="25" w15:restartNumberingAfterBreak="0">
+  <w:abstractNum w:abstractNumId="26" w15:restartNumberingAfterBreak="0">
     <w:nsid w:val="46E87199"/>
     <w:multiLevelType w:val="hybridMultilevel"/>
     <w:tmpl w:val="350C7906"/>
@@ -16501,7 +17730,7 @@
       </w:rPr>
     </w:lvl>
   </w:abstractNum>
-  <w:abstractNum w:abstractNumId="26" w15:restartNumberingAfterBreak="0">
+  <w:abstractNum w:abstractNumId="27" w15:restartNumberingAfterBreak="0">
     <w:nsid w:val="4C2615AB"/>
     <w:multiLevelType w:val="hybridMultilevel"/>
     <w:tmpl w:val="60A8985A"/>
@@ -16614,7 +17843,7 @@
       </w:rPr>
     </w:lvl>
   </w:abstractNum>
-  <w:abstractNum w:abstractNumId="27" w15:restartNumberingAfterBreak="0">
+  <w:abstractNum w:abstractNumId="28" w15:restartNumberingAfterBreak="0">
     <w:nsid w:val="4C8D04D5"/>
     <w:multiLevelType w:val="hybridMultilevel"/>
     <w:tmpl w:val="5A5E2C3A"/>
@@ -16700,7 +17929,7 @@
       </w:pPr>
     </w:lvl>
   </w:abstractNum>
-  <w:abstractNum w:abstractNumId="28" w15:restartNumberingAfterBreak="0">
+  <w:abstractNum w:abstractNumId="29" w15:restartNumberingAfterBreak="0">
     <w:nsid w:val="4CF92F94"/>
     <w:multiLevelType w:val="hybridMultilevel"/>
     <w:tmpl w:val="DABABDC2"/>
@@ -16813,7 +18042,7 @@
       </w:rPr>
     </w:lvl>
   </w:abstractNum>
-  <w:abstractNum w:abstractNumId="29" w15:restartNumberingAfterBreak="0">
+  <w:abstractNum w:abstractNumId="30" w15:restartNumberingAfterBreak="0">
     <w:nsid w:val="4F4A0706"/>
     <w:multiLevelType w:val="hybridMultilevel"/>
     <w:tmpl w:val="4FD87FA2"/>
@@ -16926,7 +18155,7 @@
       </w:rPr>
     </w:lvl>
   </w:abstractNum>
-  <w:abstractNum w:abstractNumId="30" w15:restartNumberingAfterBreak="0">
+  <w:abstractNum w:abstractNumId="31" w15:restartNumberingAfterBreak="0">
     <w:nsid w:val="52276CE1"/>
     <w:multiLevelType w:val="hybridMultilevel"/>
     <w:tmpl w:val="EBFCAD24"/>
@@ -17012,7 +18241,7 @@
       </w:pPr>
     </w:lvl>
   </w:abstractNum>
-  <w:abstractNum w:abstractNumId="31" w15:restartNumberingAfterBreak="0">
+  <w:abstractNum w:abstractNumId="32" w15:restartNumberingAfterBreak="0">
     <w:nsid w:val="524F5EF8"/>
     <w:multiLevelType w:val="hybridMultilevel"/>
     <w:tmpl w:val="D1BA70C4"/>
@@ -17125,7 +18354,7 @@
       </w:rPr>
     </w:lvl>
   </w:abstractNum>
-  <w:abstractNum w:abstractNumId="32" w15:restartNumberingAfterBreak="0">
+  <w:abstractNum w:abstractNumId="33" w15:restartNumberingAfterBreak="0">
     <w:nsid w:val="542A25B8"/>
     <w:multiLevelType w:val="hybridMultilevel"/>
     <w:tmpl w:val="2752C11A"/>
@@ -17211,7 +18440,7 @@
       </w:pPr>
     </w:lvl>
   </w:abstractNum>
-  <w:abstractNum w:abstractNumId="33" w15:restartNumberingAfterBreak="0">
+  <w:abstractNum w:abstractNumId="34" w15:restartNumberingAfterBreak="0">
     <w:nsid w:val="5E5D6C8F"/>
     <w:multiLevelType w:val="hybridMultilevel"/>
     <w:tmpl w:val="8C701CFA"/>
@@ -17297,7 +18526,7 @@
       </w:pPr>
     </w:lvl>
   </w:abstractNum>
-  <w:abstractNum w:abstractNumId="34" w15:restartNumberingAfterBreak="0">
+  <w:abstractNum w:abstractNumId="35" w15:restartNumberingAfterBreak="0">
     <w:nsid w:val="5ED260E7"/>
     <w:multiLevelType w:val="hybridMultilevel"/>
     <w:tmpl w:val="643A7746"/>
@@ -17410,7 +18639,7 @@
       </w:rPr>
     </w:lvl>
   </w:abstractNum>
-  <w:abstractNum w:abstractNumId="35" w15:restartNumberingAfterBreak="0">
+  <w:abstractNum w:abstractNumId="36" w15:restartNumberingAfterBreak="0">
     <w:nsid w:val="5F614636"/>
     <w:multiLevelType w:val="hybridMultilevel"/>
     <w:tmpl w:val="6304EEB4"/>
@@ -17523,7 +18752,7 @@
       </w:rPr>
     </w:lvl>
   </w:abstractNum>
-  <w:abstractNum w:abstractNumId="36" w15:restartNumberingAfterBreak="0">
+  <w:abstractNum w:abstractNumId="37" w15:restartNumberingAfterBreak="0">
     <w:nsid w:val="63447F43"/>
     <w:multiLevelType w:val="hybridMultilevel"/>
     <w:tmpl w:val="FD58C398"/>
@@ -17636,7 +18865,7 @@
       </w:rPr>
     </w:lvl>
   </w:abstractNum>
-  <w:abstractNum w:abstractNumId="37" w15:restartNumberingAfterBreak="0">
+  <w:abstractNum w:abstractNumId="38" w15:restartNumberingAfterBreak="0">
     <w:nsid w:val="634B7F2C"/>
     <w:multiLevelType w:val="hybridMultilevel"/>
     <w:tmpl w:val="C0EA6D46"/>
@@ -17722,7 +18951,7 @@
       </w:pPr>
     </w:lvl>
   </w:abstractNum>
-  <w:abstractNum w:abstractNumId="38" w15:restartNumberingAfterBreak="0">
+  <w:abstractNum w:abstractNumId="39" w15:restartNumberingAfterBreak="0">
     <w:nsid w:val="66D70236"/>
     <w:multiLevelType w:val="hybridMultilevel"/>
     <w:tmpl w:val="5FCC9432"/>
@@ -17808,7 +19037,7 @@
       </w:pPr>
     </w:lvl>
   </w:abstractNum>
-  <w:abstractNum w:abstractNumId="39" w15:restartNumberingAfterBreak="0">
+  <w:abstractNum w:abstractNumId="40" w15:restartNumberingAfterBreak="0">
     <w:nsid w:val="6A230D61"/>
     <w:multiLevelType w:val="hybridMultilevel"/>
     <w:tmpl w:val="EC5C1F3A"/>
@@ -17894,7 +19123,7 @@
       </w:pPr>
     </w:lvl>
   </w:abstractNum>
-  <w:abstractNum w:abstractNumId="40" w15:restartNumberingAfterBreak="0">
+  <w:abstractNum w:abstractNumId="41" w15:restartNumberingAfterBreak="0">
     <w:nsid w:val="6D6037EC"/>
     <w:multiLevelType w:val="hybridMultilevel"/>
     <w:tmpl w:val="34B8CB42"/>
@@ -17980,7 +19209,7 @@
       </w:pPr>
     </w:lvl>
   </w:abstractNum>
-  <w:abstractNum w:abstractNumId="41" w15:restartNumberingAfterBreak="0">
+  <w:abstractNum w:abstractNumId="42" w15:restartNumberingAfterBreak="0">
     <w:nsid w:val="6DEF362F"/>
     <w:multiLevelType w:val="hybridMultilevel"/>
     <w:tmpl w:val="71844992"/>
@@ -18093,7 +19322,7 @@
       </w:rPr>
     </w:lvl>
   </w:abstractNum>
-  <w:abstractNum w:abstractNumId="42" w15:restartNumberingAfterBreak="0">
+  <w:abstractNum w:abstractNumId="43" w15:restartNumberingAfterBreak="0">
     <w:nsid w:val="6F6964D1"/>
     <w:multiLevelType w:val="hybridMultilevel"/>
     <w:tmpl w:val="75F6DB2E"/>
@@ -18206,7 +19435,7 @@
       </w:rPr>
     </w:lvl>
   </w:abstractNum>
-  <w:abstractNum w:abstractNumId="43" w15:restartNumberingAfterBreak="0">
+  <w:abstractNum w:abstractNumId="44" w15:restartNumberingAfterBreak="0">
     <w:nsid w:val="752447E0"/>
     <w:multiLevelType w:val="hybridMultilevel"/>
     <w:tmpl w:val="9C76EE06"/>
@@ -18319,7 +19548,7 @@
       </w:rPr>
     </w:lvl>
   </w:abstractNum>
-  <w:abstractNum w:abstractNumId="44" w15:restartNumberingAfterBreak="0">
+  <w:abstractNum w:abstractNumId="45" w15:restartNumberingAfterBreak="0">
     <w:nsid w:val="75CA29D7"/>
     <w:multiLevelType w:val="hybridMultilevel"/>
     <w:tmpl w:val="911EA226"/>
@@ -18405,7 +19634,7 @@
       </w:pPr>
     </w:lvl>
   </w:abstractNum>
-  <w:abstractNum w:abstractNumId="45" w15:restartNumberingAfterBreak="0">
+  <w:abstractNum w:abstractNumId="46" w15:restartNumberingAfterBreak="0">
     <w:nsid w:val="781F0792"/>
     <w:multiLevelType w:val="hybridMultilevel"/>
     <w:tmpl w:val="BD1AFD5C"/>
@@ -18518,7 +19747,7 @@
       </w:rPr>
     </w:lvl>
   </w:abstractNum>
-  <w:abstractNum w:abstractNumId="46" w15:restartNumberingAfterBreak="0">
+  <w:abstractNum w:abstractNumId="47" w15:restartNumberingAfterBreak="0">
     <w:nsid w:val="7BDE524B"/>
     <w:multiLevelType w:val="hybridMultilevel"/>
     <w:tmpl w:val="CE4A8A3C"/>
@@ -18632,16 +19861,16 @@
     </w:lvl>
   </w:abstractNum>
   <w:num w:numId="1">
-    <w:abstractNumId w:val="40"/>
+    <w:abstractNumId w:val="41"/>
   </w:num>
   <w:num w:numId="2">
     <w:abstractNumId w:val="16"/>
   </w:num>
   <w:num w:numId="3">
-    <w:abstractNumId w:val="38"/>
+    <w:abstractNumId w:val="39"/>
   </w:num>
   <w:num w:numId="4">
-    <w:abstractNumId w:val="33"/>
+    <w:abstractNumId w:val="34"/>
   </w:num>
   <w:num w:numId="5">
     <w:abstractNumId w:val="0"/>
@@ -18650,16 +19879,16 @@
     <w:abstractNumId w:val="7"/>
   </w:num>
   <w:num w:numId="7">
-    <w:abstractNumId w:val="30"/>
+    <w:abstractNumId w:val="31"/>
   </w:num>
   <w:num w:numId="8">
-    <w:abstractNumId w:val="27"/>
+    <w:abstractNumId w:val="28"/>
   </w:num>
   <w:num w:numId="9">
     <w:abstractNumId w:val="15"/>
   </w:num>
   <w:num w:numId="10">
-    <w:abstractNumId w:val="32"/>
+    <w:abstractNumId w:val="33"/>
   </w:num>
   <w:num w:numId="11">
     <w:abstractNumId w:val="12"/>
@@ -18668,19 +19897,19 @@
     <w:abstractNumId w:val="4"/>
   </w:num>
   <w:num w:numId="13">
-    <w:abstractNumId w:val="29"/>
+    <w:abstractNumId w:val="30"/>
   </w:num>
   <w:num w:numId="14">
-    <w:abstractNumId w:val="23"/>
+    <w:abstractNumId w:val="24"/>
   </w:num>
   <w:num w:numId="15">
-    <w:abstractNumId w:val="24"/>
+    <w:abstractNumId w:val="25"/>
   </w:num>
   <w:num w:numId="16">
-    <w:abstractNumId w:val="34"/>
+    <w:abstractNumId w:val="35"/>
   </w:num>
   <w:num w:numId="17">
-    <w:abstractNumId w:val="45"/>
+    <w:abstractNumId w:val="46"/>
   </w:num>
   <w:num w:numId="18">
     <w:abstractNumId w:val="14"/>
@@ -18692,22 +19921,22 @@
     <w:abstractNumId w:val="19"/>
   </w:num>
   <w:num w:numId="21">
-    <w:abstractNumId w:val="25"/>
+    <w:abstractNumId w:val="26"/>
   </w:num>
   <w:num w:numId="22">
     <w:abstractNumId w:val="6"/>
   </w:num>
   <w:num w:numId="23">
-    <w:abstractNumId w:val="44"/>
+    <w:abstractNumId w:val="45"/>
   </w:num>
   <w:num w:numId="24">
-    <w:abstractNumId w:val="26"/>
+    <w:abstractNumId w:val="27"/>
   </w:num>
   <w:num w:numId="25">
-    <w:abstractNumId w:val="31"/>
+    <w:abstractNumId w:val="32"/>
   </w:num>
   <w:num w:numId="26">
-    <w:abstractNumId w:val="41"/>
+    <w:abstractNumId w:val="42"/>
   </w:num>
   <w:num w:numId="27">
     <w:abstractNumId w:val="11"/>
@@ -18719,7 +19948,7 @@
     <w:abstractNumId w:val="10"/>
   </w:num>
   <w:num w:numId="30">
-    <w:abstractNumId w:val="39"/>
+    <w:abstractNumId w:val="40"/>
   </w:num>
   <w:num w:numId="31">
     <w:abstractNumId w:val="20"/>
@@ -18728,7 +19957,7 @@
     <w:abstractNumId w:val="17"/>
   </w:num>
   <w:num w:numId="33">
-    <w:abstractNumId w:val="37"/>
+    <w:abstractNumId w:val="38"/>
   </w:num>
   <w:num w:numId="34">
     <w:abstractNumId w:val="13"/>
@@ -18740,37 +19969,40 @@
     <w:abstractNumId w:val="1"/>
   </w:num>
   <w:num w:numId="37">
-    <w:abstractNumId w:val="22"/>
+    <w:abstractNumId w:val="23"/>
   </w:num>
   <w:num w:numId="38">
-    <w:abstractNumId w:val="46"/>
+    <w:abstractNumId w:val="47"/>
   </w:num>
   <w:num w:numId="39">
-    <w:abstractNumId w:val="28"/>
+    <w:abstractNumId w:val="29"/>
   </w:num>
   <w:num w:numId="40">
     <w:abstractNumId w:val="2"/>
   </w:num>
   <w:num w:numId="41">
-    <w:abstractNumId w:val="21"/>
+    <w:abstractNumId w:val="22"/>
   </w:num>
   <w:num w:numId="42">
+    <w:abstractNumId w:val="44"/>
+  </w:num>
+  <w:num w:numId="43">
     <w:abstractNumId w:val="43"/>
   </w:num>
-  <w:num w:numId="43">
-    <w:abstractNumId w:val="42"/>
-  </w:num>
   <w:num w:numId="44">
-    <w:abstractNumId w:val="35"/>
+    <w:abstractNumId w:val="36"/>
   </w:num>
   <w:num w:numId="45">
     <w:abstractNumId w:val="9"/>
   </w:num>
   <w:num w:numId="46">
-    <w:abstractNumId w:val="36"/>
+    <w:abstractNumId w:val="37"/>
   </w:num>
   <w:num w:numId="47">
     <w:abstractNumId w:val="18"/>
+  </w:num>
+  <w:num w:numId="48">
+    <w:abstractNumId w:val="21"/>
   </w:num>
   <w:numIdMacAtCleanup w:val="47"/>
 </w:numbering>
@@ -19169,7 +20401,7 @@
   <w:style w:type="paragraph" w:default="1" w:styleId="Normal">
     <w:name w:val="Normal"/>
     <w:qFormat/>
-    <w:rsid w:val="0003632C"/>
+    <w:rsid w:val="00CC63F8"/>
   </w:style>
   <w:style w:type="paragraph" w:styleId="Heading1">
     <w:name w:val="heading 1"/>
@@ -20258,7 +21490,7 @@
 </file>
 
 <file path=customXml/itemProps1.xml><?xml version="1.0" encoding="utf-8"?>
-<ds:datastoreItem xmlns:ds="http://schemas.openxmlformats.org/officeDocument/2006/customXml" ds:itemID="{FB58D2E7-69BA-4446-9EA4-D8010BB25AA8}">
+<ds:datastoreItem xmlns:ds="http://schemas.openxmlformats.org/officeDocument/2006/customXml" ds:itemID="{25D90DCE-D323-4456-BBF7-FF575C2CA212}">
   <ds:schemaRefs>
     <ds:schemaRef ds:uri="http://schemas.openxmlformats.org/officeDocument/2006/bibliography"/>
   </ds:schemaRefs>

</xml_diff>

<commit_message>
Added the Serag 1 Logo to the Documentation
</commit_message>
<xml_diff>
--- a/Project Documentation.docx
+++ b/Project Documentation.docx
@@ -154,37 +154,56 @@
     </w:p>
     <w:p>
       <w:pPr>
-        <w:rPr>
-          <w:lang w:bidi="ar-EG"/>
-        </w:rPr>
-      </w:pPr>
-    </w:p>
-    <w:p>
-      <w:pPr>
-        <w:rPr>
-          <w:lang w:bidi="ar-EG"/>
-        </w:rPr>
-      </w:pPr>
-    </w:p>
-    <w:p>
-      <w:pPr>
-        <w:rPr>
-          <w:lang w:bidi="ar-EG"/>
-        </w:rPr>
-      </w:pPr>
-    </w:p>
-    <w:p>
-      <w:pPr>
-        <w:pStyle w:val="StyleSix"/>
-        <w:rPr>
-          <w:lang w:bidi="ar-EG"/>
-        </w:rPr>
-      </w:pPr>
-      <w:r>
-        <w:rPr>
-          <w:lang w:bidi="ar-EG"/>
-        </w:rPr>
-        <w:tab/>
+        <w:jc w:val="center"/>
+        <w:rPr>
+          <w:lang w:bidi="ar-EG"/>
+        </w:rPr>
+      </w:pPr>
+      <w:r>
+        <w:rPr>
+          <w:noProof/>
+        </w:rPr>
+        <w:drawing>
+          <wp:inline distT="0" distB="0" distL="0" distR="0">
+            <wp:extent cx="1600200" cy="1112520"/>
+            <wp:effectExtent l="0" t="0" r="0" b="0"/>
+            <wp:docPr id="6" name="Picture 6"/>
+            <wp:cNvGraphicFramePr>
+              <a:graphicFrameLocks xmlns:a="http://schemas.openxmlformats.org/drawingml/2006/main" noChangeAspect="1"/>
+            </wp:cNvGraphicFramePr>
+            <a:graphic xmlns:a="http://schemas.openxmlformats.org/drawingml/2006/main">
+              <a:graphicData uri="http://schemas.openxmlformats.org/drawingml/2006/picture">
+                <pic:pic xmlns:pic="http://schemas.openxmlformats.org/drawingml/2006/picture">
+                  <pic:nvPicPr>
+                    <pic:cNvPr id="6" name="Serag 1.jpg"/>
+                    <pic:cNvPicPr/>
+                  </pic:nvPicPr>
+                  <pic:blipFill>
+                    <a:blip r:embed="rId10" cstate="print">
+                      <a:extLst>
+                        <a:ext uri="{28A0092B-C50C-407E-A947-70E740481C1C}">
+                          <a14:useLocalDpi xmlns:a14="http://schemas.microsoft.com/office/drawing/2010/main" val="0"/>
+                        </a:ext>
+                      </a:extLst>
+                    </a:blip>
+                    <a:stretch>
+                      <a:fillRect/>
+                    </a:stretch>
+                  </pic:blipFill>
+                  <pic:spPr>
+                    <a:xfrm>
+                      <a:off x="0" y="0"/>
+                      <a:ext cx="1600200" cy="1112520"/>
+                    </a:xfrm>
+                    <a:prstGeom prst="rect">
+                      <a:avLst/>
+                    </a:prstGeom>
+                  </pic:spPr>
+                </pic:pic>
+              </a:graphicData>
+            </a:graphic>
+          </wp:inline>
+        </w:drawing>
       </w:r>
     </w:p>
     <w:p>
@@ -290,6 +309,8 @@
         </w:rPr>
         <w:t>Computer Science Department</w:t>
       </w:r>
+      <w:bookmarkStart w:id="0" w:name="_GoBack"/>
+      <w:bookmarkEnd w:id="0"/>
     </w:p>
     <w:p>
       <w:pPr>
@@ -748,23 +769,7 @@
           <w:rFonts w:cstheme="minorHAnsi"/>
           <w:bCs/>
         </w:rPr>
-        <w:t xml:space="preserve">Disabilities encompass a broad spectrum of conditions and challenges that can affect an individual's physical, cognitive, sensory, or emotional functioning. These disabilities </w:t>
-      </w:r>
-      <w:proofErr w:type="gramStart"/>
-      <w:r>
-        <w:rPr>
-          <w:rFonts w:cstheme="minorHAnsi"/>
-          <w:bCs/>
-        </w:rPr>
-        <w:t>are often categorized</w:t>
-      </w:r>
-      <w:proofErr w:type="gramEnd"/>
-      <w:r>
-        <w:rPr>
-          <w:rFonts w:cstheme="minorHAnsi"/>
-          <w:bCs/>
-        </w:rPr>
-        <w:t xml:space="preserve"> into various types to better understand and address the specific needs of individuals. Some common types of disabilities include physical disabilities, which may involve mobility impairments, paralysis, or chronic health conditions. Cognitive disabilities encompass intellectual and developmental challenges such as autism, Down syndrome, and learning disabilities like dyslexia. Sensory disabilities include visual impairments, hearing impairments, and speech or communication disorders. Emotional and mental health disabilities cover conditions like depression,</w:t>
+        <w:t>Disabilities encompass a broad spectrum of conditions and challenges that can affect an individual's physical, cognitive, sensory, or emotional functioning. These disabilities are often categorized into various types to better understand and address the specific needs of individuals. Some common types of disabilities include physical disabilities, which may involve mobility impairments, paralysis, or chronic health conditions. Cognitive disabilities encompass intellectual and developmental challenges such as autism, Down syndrome, and learning disabilities like dyslexia. Sensory disabilities include visual impairments, hearing impairments, and speech or communication disorders. Emotional and mental health disabilities cover conditions like depression,</w:t>
       </w:r>
       <w:r>
         <w:rPr>
@@ -965,23 +970,7 @@
           <w:rFonts w:cstheme="minorHAnsi"/>
           <w:bCs/>
         </w:rPr>
-        <w:t xml:space="preserve">ur project holds the potential to transform the lives of blind individuals, empowering them with the knowledge and skills necessary for personal growth, societal participation, and </w:t>
-      </w:r>
-      <w:proofErr w:type="gramStart"/>
-      <w:r>
-        <w:rPr>
-          <w:rFonts w:cstheme="minorHAnsi"/>
-          <w:bCs/>
-        </w:rPr>
-        <w:t>increased</w:t>
-      </w:r>
-      <w:proofErr w:type="gramEnd"/>
-      <w:r>
-        <w:rPr>
-          <w:rFonts w:cstheme="minorHAnsi"/>
-          <w:bCs/>
-        </w:rPr>
-        <w:t xml:space="preserve"> opportunities.</w:t>
+        <w:t>ur project holds the potential to transform the lives of blind individuals, empowering them with the knowledge and skills necessary for personal growth, societal participation, and increased opportunities.</w:t>
       </w:r>
     </w:p>
     <w:p>
@@ -1191,14 +1180,12 @@
         </w:rPr>
         <w:t>Services</w:t>
       </w:r>
-      <w:proofErr w:type="gramStart"/>
       <w:r>
         <w:rPr>
           <w:lang w:bidi="ar-EG"/>
         </w:rPr>
         <w:t>………………………………………………...</w:t>
       </w:r>
-      <w:proofErr w:type="gramEnd"/>
     </w:p>
     <w:p>
       <w:pPr>
@@ -1313,14 +1300,12 @@
         </w:rPr>
         <w:t>Non Requirements</w:t>
       </w:r>
-      <w:proofErr w:type="gramStart"/>
       <w:r>
         <w:rPr>
           <w:lang w:bidi="ar-EG"/>
         </w:rPr>
         <w:t>…………………………………………...</w:t>
       </w:r>
-      <w:proofErr w:type="gramEnd"/>
     </w:p>
     <w:p>
       <w:pPr>
@@ -1421,14 +1406,12 @@
         </w:rPr>
         <w:t>Software Process Model Description</w:t>
       </w:r>
-      <w:proofErr w:type="gramStart"/>
       <w:r>
         <w:rPr>
           <w:lang w:bidi="ar-EG"/>
         </w:rPr>
         <w:t>………….....</w:t>
       </w:r>
-      <w:proofErr w:type="gramEnd"/>
     </w:p>
     <w:p>
       <w:pPr>
@@ -1447,14 +1430,12 @@
         </w:rPr>
         <w:t>Key Phases</w:t>
       </w:r>
-      <w:proofErr w:type="gramStart"/>
       <w:r>
         <w:rPr>
           <w:lang w:bidi="ar-EG"/>
         </w:rPr>
         <w:t>………………………………………………………...</w:t>
       </w:r>
-      <w:proofErr w:type="gramEnd"/>
     </w:p>
     <w:p>
       <w:pPr>
@@ -1473,14 +1454,12 @@
         </w:rPr>
         <w:t>Key Principles</w:t>
       </w:r>
-      <w:proofErr w:type="gramStart"/>
       <w:r>
         <w:rPr>
           <w:lang w:bidi="ar-EG"/>
         </w:rPr>
         <w:t>………………………………………………………...</w:t>
       </w:r>
-      <w:proofErr w:type="gramEnd"/>
     </w:p>
     <w:p>
       <w:pPr>
@@ -1527,16 +1506,8 @@
         <w:rPr>
           <w:lang w:bidi="ar-EG"/>
         </w:rPr>
-        <w:t>Context Diagram</w:t>
-      </w:r>
-      <w:proofErr w:type="gramStart"/>
-      <w:r>
-        <w:rPr>
-          <w:lang w:bidi="ar-EG"/>
-        </w:rPr>
-        <w:t>……………………………………………...</w:t>
-      </w:r>
-      <w:proofErr w:type="gramEnd"/>
+        <w:t>Context Diagram……………………………………………...</w:t>
+      </w:r>
     </w:p>
     <w:p>
       <w:pPr>
@@ -1555,14 +1526,12 @@
         </w:rPr>
         <w:t>Persons</w:t>
       </w:r>
-      <w:proofErr w:type="gramStart"/>
       <w:r>
         <w:rPr>
           <w:lang w:bidi="ar-EG"/>
         </w:rPr>
         <w:t>………………………………………………………...</w:t>
       </w:r>
-      <w:proofErr w:type="gramEnd"/>
     </w:p>
     <w:p>
       <w:pPr>
@@ -2271,15 +2240,7 @@
         <w:t>Individuals with special needs</w:t>
       </w:r>
       <w:r>
-        <w:t xml:space="preserve">, including those with physical disabilities, cognitive impairments, or sensory challenges, often face significant barriers when it comes to accessing and benefiting from traditional literacy education. Existing educational materials and platforms </w:t>
-      </w:r>
-      <w:proofErr w:type="gramStart"/>
-      <w:r>
-        <w:t>are not always designed</w:t>
-      </w:r>
-      <w:proofErr w:type="gramEnd"/>
-      <w:r>
-        <w:t xml:space="preserve"> to cater to the diverse needs of this population. This lack of inclusivity and accessibility can limit their opportunities for personal growth, communication, and participation in society.</w:t>
+        <w:t>, including those with physical disabilities, cognitive impairments, or sensory challenges, often face significant barriers when it comes to accessing and benefiting from traditional literacy education. Existing educational materials and platforms are not always designed to cater to the diverse needs of this population. This lack of inclusivity and accessibility can limit their opportunities for personal growth, communication, and participation in society.</w:t>
       </w:r>
     </w:p>
     <w:p>
@@ -2654,15 +2615,7 @@
         </w:rPr>
       </w:pPr>
       <w:r>
-        <w:t xml:space="preserve">The target beneficiary group for the "Literacy Platform for People with Special Needs" project includes individuals with special needs, particularly those who face challenges related to physical disabilities, cognitive impairments, sensory impairments, or other conditions that affect their ability to access traditional literacy education. This group encompasses a wide range of individuals with diverse needs and backgrounds, and the project </w:t>
-      </w:r>
-      <w:proofErr w:type="gramStart"/>
-      <w:r>
-        <w:t>is specifically designed</w:t>
-      </w:r>
-      <w:proofErr w:type="gramEnd"/>
-      <w:r>
-        <w:t xml:space="preserve"> to cater to their unique requirements.</w:t>
+        <w:t>The target beneficiary group for the "Literacy Platform for People with Special Needs" project includes individuals with special needs, particularly those who face challenges related to physical disabilities, cognitive impairments, sensory impairments, or other conditions that affect their ability to access traditional literacy education. This group encompasses a wide range of individuals with diverse needs and backgrounds, and the project is specifically designed to cater to their unique requirements.</w:t>
       </w:r>
     </w:p>
     <w:p>
@@ -2782,21 +2735,7 @@
         <w:rPr>
           <w:rStyle w:val="StyleFourChar"/>
         </w:rPr>
-        <w:t>Empowerment and Inclusion (</w:t>
-      </w:r>
-      <w:proofErr w:type="gramStart"/>
-      <w:r>
-        <w:rPr>
-          <w:rStyle w:val="StyleFourChar"/>
-        </w:rPr>
-        <w:t>Cross-cutting</w:t>
-      </w:r>
-      <w:proofErr w:type="gramEnd"/>
-      <w:r>
-        <w:rPr>
-          <w:rStyle w:val="StyleFourChar"/>
-        </w:rPr>
-        <w:t xml:space="preserve"> Theme):</w:t>
+        <w:t>Empowerment and Inclusion (Cross-cutting Theme):</w:t>
       </w:r>
       <w:r>
         <w:t xml:space="preserve">  Empowering individuals with special needs through literacy education leads to their inclusion in social, economic, and political processes.</w:t>
@@ -3269,15 +3208,7 @@
         <w:t>Platform Integration</w:t>
       </w:r>
       <w:r>
-        <w:t xml:space="preserve">: Tailoring the literacy platform </w:t>
-      </w:r>
-      <w:proofErr w:type="gramStart"/>
-      <w:r>
-        <w:t>to seamlessly integrate</w:t>
-      </w:r>
-      <w:proofErr w:type="gramEnd"/>
-      <w:r>
-        <w:t xml:space="preserve"> with existing educational frameworks, ensuring a smooth adoption process for educational institutions.</w:t>
+        <w:t>: Tailoring the literacy platform to seamlessly integrate with existing educational frameworks, ensuring a smooth adoption process for educational institutions.</w:t>
       </w:r>
     </w:p>
     <w:p>
@@ -4398,15 +4329,7 @@
         </w:numPr>
       </w:pPr>
       <w:r>
-        <w:t xml:space="preserve">Tools to facilitate community engagement, collaboration, and </w:t>
-      </w:r>
-      <w:proofErr w:type="gramStart"/>
-      <w:r>
-        <w:t>resource-sharing</w:t>
-      </w:r>
-      <w:proofErr w:type="gramEnd"/>
-      <w:r>
-        <w:t xml:space="preserve"> among educators, learners, and support networks.</w:t>
+        <w:t>Tools to facilitate community engagement, collaboration, and resource-sharing among educators, learners, and support networks.</w:t>
       </w:r>
     </w:p>
     <w:p>
@@ -4763,15 +4686,7 @@
         </w:numPr>
       </w:pPr>
       <w:r>
-        <w:t xml:space="preserve">The platform must be compatible with the latest versions of popular web browsers (Chrome, Firefox, </w:t>
-      </w:r>
-      <w:proofErr w:type="gramStart"/>
-      <w:r>
-        <w:t>Safari</w:t>
-      </w:r>
-      <w:proofErr w:type="gramEnd"/>
-      <w:r>
-        <w:t>) and mobile operating systems (iOS, Android).</w:t>
+        <w:t>The platform must be compatible with the latest versions of popular web browsers (Chrome, Firefox, Safari) and mobile operating systems (iOS, Android).</w:t>
       </w:r>
     </w:p>
     <w:p>
@@ -4803,15 +4718,7 @@
         </w:numPr>
       </w:pPr>
       <w:r>
-        <w:t xml:space="preserve">All user data </w:t>
-      </w:r>
-      <w:proofErr w:type="gramStart"/>
-      <w:r>
-        <w:t>must be encrypted</w:t>
-      </w:r>
-      <w:proofErr w:type="gramEnd"/>
-      <w:r>
-        <w:t xml:space="preserve"> during transmission and storage to ensure the highest level of security.</w:t>
+        <w:t>All user data must be encrypted during transmission and storage to ensure the highest level of security.</w:t>
       </w:r>
     </w:p>
     <w:p>
@@ -4855,15 +4762,7 @@
         </w:numPr>
       </w:pPr>
       <w:r>
-        <w:t xml:space="preserve">The system </w:t>
-      </w:r>
-      <w:proofErr w:type="gramStart"/>
-      <w:r>
-        <w:t>should be designed</w:t>
-      </w:r>
-      <w:proofErr w:type="gramEnd"/>
-      <w:r>
-        <w:t xml:space="preserve"> to scale horizontally to accommodate an increase in users or data volume.</w:t>
+        <w:t>The system should be designed to scale horizontally to accommodate an increase in users or data volume.</w:t>
       </w:r>
     </w:p>
     <w:p>
@@ -5014,15 +4913,7 @@
         </w:numPr>
       </w:pPr>
       <w:r>
-        <w:t xml:space="preserve">Regular automated backups of user data </w:t>
-      </w:r>
-      <w:proofErr w:type="gramStart"/>
-      <w:r>
-        <w:t>should be performed</w:t>
-      </w:r>
-      <w:proofErr w:type="gramEnd"/>
-      <w:r>
-        <w:t>, and a reliable recovery mechanism must be in place in case of data loss.</w:t>
+        <w:t>Regular automated backups of user data should be performed, and a reliable recovery mechanism must be in place in case of data loss.</w:t>
       </w:r>
     </w:p>
     <w:p>
@@ -5161,15 +5052,7 @@
         </w:numPr>
       </w:pPr>
       <w:r>
-        <w:t xml:space="preserve">Community engagement features </w:t>
-      </w:r>
-      <w:proofErr w:type="gramStart"/>
-      <w:r>
-        <w:t>should be designed</w:t>
-      </w:r>
-      <w:proofErr w:type="gramEnd"/>
-      <w:r>
-        <w:t xml:space="preserve"> to accommodate a large and diverse user community without compromising performance.</w:t>
+        <w:t>Community engagement features should be designed to accommodate a large and diverse user community without compromising performance.</w:t>
       </w:r>
     </w:p>
     <w:p>
@@ -6064,15 +5947,7 @@
         <w:t>Spiral</w:t>
       </w:r>
       <w:r>
-        <w:t xml:space="preserve"> process models. This hybrid approach </w:t>
-      </w:r>
-      <w:proofErr w:type="gramStart"/>
-      <w:r>
-        <w:t>is chosen</w:t>
-      </w:r>
-      <w:proofErr w:type="gramEnd"/>
-      <w:r>
-        <w:t xml:space="preserve"> to accommodate the evolving nature of user requirements, the need for continuous feedback, and the complexity of developing a solution that addresses diverse learning needs.</w:t>
+        <w:t xml:space="preserve"> process models. This hybrid approach is chosen to accommodate the evolving nature of user requirements, the need for continuous feedback, and the complexity of developing a solution that addresses diverse learning needs.</w:t>
       </w:r>
     </w:p>
     <w:p>
@@ -6987,7 +6862,7 @@
                     <pic:cNvPicPr/>
                   </pic:nvPicPr>
                   <pic:blipFill>
-                    <a:blip r:embed="rId10" cstate="print">
+                    <a:blip r:embed="rId11" cstate="print">
                       <a:extLst>
                         <a:ext uri="{28A0092B-C50C-407E-A947-70E740481C1C}">
                           <a14:useLocalDpi xmlns:a14="http://schemas.microsoft.com/office/drawing/2010/main" val="0"/>
@@ -7816,7 +7691,7 @@
                     <pic:cNvPicPr/>
                   </pic:nvPicPr>
                   <pic:blipFill>
-                    <a:blip r:embed="rId11">
+                    <a:blip r:embed="rId12">
                       <a:extLst>
                         <a:ext uri="{28A0092B-C50C-407E-A947-70E740481C1C}">
                           <a14:useLocalDpi xmlns:a14="http://schemas.microsoft.com/office/drawing/2010/main" val="0"/>
@@ -8001,7 +7876,7 @@
                     <pic:cNvPicPr/>
                   </pic:nvPicPr>
                   <pic:blipFill>
-                    <a:blip r:embed="rId12">
+                    <a:blip r:embed="rId13">
                       <a:extLst>
                         <a:ext uri="{28A0092B-C50C-407E-A947-70E740481C1C}">
                           <a14:useLocalDpi xmlns:a14="http://schemas.microsoft.com/office/drawing/2010/main" val="0"/>
@@ -8062,7 +7937,6 @@
       <w:pPr>
         <w:pStyle w:val="StyleSix"/>
         <w:rPr>
-          <w:rFonts w:hint="cs"/>
           <w:sz w:val="40"/>
           <w:szCs w:val="40"/>
           <w:rtl/>
@@ -8484,15 +8358,7 @@
               <w:pStyle w:val="StyleSix"/>
             </w:pPr>
             <w:r>
-              <w:t xml:space="preserve">1. A user account </w:t>
-            </w:r>
-            <w:proofErr w:type="gramStart"/>
-            <w:r>
-              <w:t>is successfully created and linked to the user's biometric data</w:t>
-            </w:r>
-            <w:proofErr w:type="gramEnd"/>
-            <w:r>
-              <w:t>.</w:t>
+              <w:t>1. A user account is successfully created and linked to the user's biometric data.</w:t>
             </w:r>
           </w:p>
           <w:p>
@@ -8777,15 +8643,7 @@
               <w:pStyle w:val="StyleSix"/>
             </w:pPr>
             <w:r>
-              <w:t xml:space="preserve">2. The educator </w:t>
-            </w:r>
-            <w:proofErr w:type="gramStart"/>
-            <w:r>
-              <w:t>is logged</w:t>
-            </w:r>
-            <w:proofErr w:type="gramEnd"/>
-            <w:r>
-              <w:t xml:space="preserve"> into the platform through the mobile application.</w:t>
+              <w:t>2. The educator is logged into the platform through the mobile application.</w:t>
             </w:r>
           </w:p>
         </w:tc>
@@ -8823,15 +8681,7 @@
               <w:pStyle w:val="StyleSix"/>
             </w:pPr>
             <w:r>
-              <w:t xml:space="preserve">1. The educational content </w:t>
-            </w:r>
-            <w:proofErr w:type="gramStart"/>
-            <w:r>
-              <w:t>is successfully uploaded</w:t>
-            </w:r>
-            <w:proofErr w:type="gramEnd"/>
-            <w:r>
-              <w:t xml:space="preserve"> to the platform.</w:t>
+              <w:t>1. The educational content is successfully uploaded to the platform.</w:t>
             </w:r>
           </w:p>
           <w:p>
@@ -9109,15 +8959,7 @@
               <w:pStyle w:val="StyleSix"/>
             </w:pPr>
             <w:r>
-              <w:t xml:space="preserve">2. The educator </w:t>
-            </w:r>
-            <w:proofErr w:type="gramStart"/>
-            <w:r>
-              <w:t>is logged</w:t>
-            </w:r>
-            <w:proofErr w:type="gramEnd"/>
-            <w:r>
-              <w:t xml:space="preserve"> into the platform through the mobile application.</w:t>
+              <w:t>2. The educator is logged into the platform through the mobile application.</w:t>
             </w:r>
           </w:p>
           <w:p>
@@ -9125,15 +8967,7 @@
               <w:pStyle w:val="StyleSix"/>
             </w:pPr>
             <w:r>
-              <w:t xml:space="preserve">3. Learners </w:t>
-            </w:r>
-            <w:proofErr w:type="gramStart"/>
-            <w:r>
-              <w:t>are actively engaged</w:t>
-            </w:r>
-            <w:proofErr w:type="gramEnd"/>
-            <w:r>
-              <w:t xml:space="preserve"> with the platform and have completed learning activities.</w:t>
+              <w:t>3. Learners are actively engaged with the platform and have completed learning activities.</w:t>
             </w:r>
           </w:p>
         </w:tc>
@@ -9439,15 +9273,7 @@
               <w:pStyle w:val="StyleSix"/>
             </w:pPr>
             <w:r>
-              <w:t xml:space="preserve">2. The learner </w:t>
-            </w:r>
-            <w:proofErr w:type="gramStart"/>
-            <w:r>
-              <w:t>is logged</w:t>
-            </w:r>
-            <w:proofErr w:type="gramEnd"/>
-            <w:r>
-              <w:t xml:space="preserve"> into the platform through the mobile application.</w:t>
+              <w:t>2. The learner is logged into the platform through the mobile application.</w:t>
             </w:r>
           </w:p>
         </w:tc>
@@ -10717,10 +10543,7 @@
               <w:pStyle w:val="StyleSix"/>
             </w:pPr>
             <w:r>
-              <w:t xml:space="preserve">1. </w:t>
-            </w:r>
-            <w:r>
-              <w:t>The policy maker or stakeholder has a registered account and administrative access on the literacy platform.</w:t>
+              <w:t>1. The policy maker or stakeholder has a registered account and administrative access on the literacy platform.</w:t>
             </w:r>
           </w:p>
           <w:p>
@@ -10728,10 +10551,7 @@
               <w:pStyle w:val="StyleSix"/>
             </w:pPr>
             <w:r>
-              <w:t xml:space="preserve">2. </w:t>
-            </w:r>
-            <w:r>
-              <w:t>The literacy platform actively seeks and encourages contributions from policy makers or stakeholders.</w:t>
+              <w:t>2. The literacy platform actively seeks and encourages contributions from policy makers or stakeholders.</w:t>
             </w:r>
           </w:p>
         </w:tc>
@@ -10769,18 +10589,7 @@
               <w:pStyle w:val="StyleSix"/>
             </w:pPr>
             <w:r>
-              <w:t xml:space="preserve">1. </w:t>
-            </w:r>
-            <w:r>
-              <w:t xml:space="preserve">Educational policies and guidelines </w:t>
-            </w:r>
-            <w:proofErr w:type="gramStart"/>
-            <w:r>
-              <w:t>are successfully submitted</w:t>
-            </w:r>
-            <w:proofErr w:type="gramEnd"/>
-            <w:r>
-              <w:t xml:space="preserve"> to the platform.</w:t>
+              <w:t>1. Educational policies and guidelines are successfully submitted to the platform.</w:t>
             </w:r>
           </w:p>
           <w:p>
@@ -10788,21 +10597,7 @@
               <w:pStyle w:val="StyleSix"/>
             </w:pPr>
             <w:r>
-              <w:t xml:space="preserve">2. </w:t>
-            </w:r>
-            <w:r>
-              <w:t xml:space="preserve">The provided policies are reviewed, </w:t>
-            </w:r>
-            <w:proofErr w:type="gramStart"/>
-            <w:r>
-              <w:t>then</w:t>
-            </w:r>
-            <w:proofErr w:type="gramEnd"/>
-            <w:r>
-              <w:t xml:space="preserve"> </w:t>
-            </w:r>
-            <w:r>
-              <w:t>they become part of the platform's framework for inclusivity and education.</w:t>
+              <w:t>2. The provided policies are reviewed, then they become part of the platform's framework for inclusivity and education.</w:t>
             </w:r>
           </w:p>
         </w:tc>
@@ -10976,15 +10771,7 @@
               <w:t>Provide and Share Experience</w:t>
             </w:r>
             <w:r>
-              <w:t xml:space="preserve">" use case empowers community members </w:t>
-            </w:r>
-            <w:proofErr w:type="gramStart"/>
-            <w:r>
-              <w:t>to actively contribute</w:t>
-            </w:r>
-            <w:proofErr w:type="gramEnd"/>
-            <w:r>
-              <w:t xml:space="preserve"> their experiences, insights, and feedback within the literacy platform for individuals with special needs. This feature fosters a supportive community environment and facilitates the exchange of valuable information.</w:t>
+              <w:t>" use case empowers community members to actively contribute their experiences, insights, and feedback within the literacy platform for individuals with special needs. This feature fosters a supportive community environment and facilitates the exchange of valuable information.</w:t>
             </w:r>
           </w:p>
         </w:tc>
@@ -11067,10 +10854,7 @@
               <w:pStyle w:val="StyleSix"/>
             </w:pPr>
             <w:r>
-              <w:t xml:space="preserve">1. </w:t>
-            </w:r>
-            <w:r>
-              <w:t>Community members have registered accounts on the literacy platform.</w:t>
+              <w:t>1. Community members have registered accounts on the literacy platform.</w:t>
             </w:r>
           </w:p>
           <w:p>
@@ -11078,10 +10862,7 @@
               <w:pStyle w:val="StyleSix"/>
             </w:pPr>
             <w:r>
-              <w:t xml:space="preserve">2. </w:t>
-            </w:r>
-            <w:r>
-              <w:t>The platform actively encourages and provides features for community engagement and sharing experiences.</w:t>
+              <w:t>2. The platform actively encourages and provides features for community engagement and sharing experiences.</w:t>
             </w:r>
           </w:p>
         </w:tc>
@@ -11119,10 +10900,7 @@
               <w:pStyle w:val="StyleSix"/>
             </w:pPr>
             <w:r>
-              <w:t xml:space="preserve">1. </w:t>
-            </w:r>
-            <w:r>
-              <w:t>Community members successfully share their experiences, insights, or feedback within the platform.</w:t>
+              <w:t>1. Community members successfully share their experiences, insights, or feedback within the platform.</w:t>
             </w:r>
           </w:p>
           <w:p>
@@ -11130,10 +10908,7 @@
               <w:pStyle w:val="StyleSix"/>
             </w:pPr>
             <w:r>
-              <w:t xml:space="preserve">2. </w:t>
-            </w:r>
-            <w:r>
-              <w:t>Shared content contributes to the collective knowledge and support network within the literacy platform community.</w:t>
+              <w:t>2. Shared content contributes to the collective knowledge and support network within the literacy platform community.</w:t>
             </w:r>
           </w:p>
         </w:tc>
@@ -11333,8 +11108,6 @@
       <w:pPr>
         <w:pStyle w:val="StyleSix"/>
       </w:pPr>
-      <w:bookmarkStart w:id="0" w:name="_GoBack"/>
-      <w:bookmarkEnd w:id="0"/>
     </w:p>
     <w:p>
       <w:pPr>
@@ -14780,7 +14553,7 @@
       </w:r>
     </w:p>
     <w:sectPr>
-      <w:footerReference w:type="default" r:id="rId13"/>
+      <w:footerReference w:type="default" r:id="rId14"/>
       <w:pgSz w:w="12240" w:h="15840"/>
       <w:pgMar w:top="1440" w:right="1800" w:bottom="1440" w:left="1800" w:header="720" w:footer="720" w:gutter="0"/>
       <w:cols w:space="720"/>
@@ -14849,7 +14622,7 @@
           <w:rPr>
             <w:noProof/>
           </w:rPr>
-          <w:t>56</w:t>
+          <w:t>1</w:t>
         </w:r>
         <w:r>
           <w:rPr>
@@ -21490,7 +21263,7 @@
 </file>
 
 <file path=customXml/itemProps1.xml><?xml version="1.0" encoding="utf-8"?>
-<ds:datastoreItem xmlns:ds="http://schemas.openxmlformats.org/officeDocument/2006/customXml" ds:itemID="{25D90DCE-D323-4456-BBF7-FF575C2CA212}">
+<ds:datastoreItem xmlns:ds="http://schemas.openxmlformats.org/officeDocument/2006/customXml" ds:itemID="{E12E1058-4E8E-444D-8AA4-444592BABBC0}">
   <ds:schemaRefs>
     <ds:schemaRef ds:uri="http://schemas.openxmlformats.org/officeDocument/2006/bibliography"/>
   </ds:schemaRefs>

</xml_diff>

<commit_message>
Finished UI/UX with the Presentation, and Added the Class Diagram
</commit_message>
<xml_diff>
--- a/Project Documentation.docx
+++ b/Project Documentation.docx
@@ -309,8 +309,6 @@
         </w:rPr>
         <w:t>Computer Science Department</w:t>
       </w:r>
-      <w:bookmarkStart w:id="0" w:name="_GoBack"/>
-      <w:bookmarkEnd w:id="0"/>
     </w:p>
     <w:p>
       <w:pPr>
@@ -769,7 +767,23 @@
           <w:rFonts w:cstheme="minorHAnsi"/>
           <w:bCs/>
         </w:rPr>
-        <w:t>Disabilities encompass a broad spectrum of conditions and challenges that can affect an individual's physical, cognitive, sensory, or emotional functioning. These disabilities are often categorized into various types to better understand and address the specific needs of individuals. Some common types of disabilities include physical disabilities, which may involve mobility impairments, paralysis, or chronic health conditions. Cognitive disabilities encompass intellectual and developmental challenges such as autism, Down syndrome, and learning disabilities like dyslexia. Sensory disabilities include visual impairments, hearing impairments, and speech or communication disorders. Emotional and mental health disabilities cover conditions like depression,</w:t>
+        <w:t xml:space="preserve">Disabilities encompass a broad spectrum of conditions and challenges that can affect an individual's physical, cognitive, sensory, or emotional functioning. These disabilities </w:t>
+      </w:r>
+      <w:proofErr w:type="gramStart"/>
+      <w:r>
+        <w:rPr>
+          <w:rFonts w:cstheme="minorHAnsi"/>
+          <w:bCs/>
+        </w:rPr>
+        <w:t>are often categorized</w:t>
+      </w:r>
+      <w:proofErr w:type="gramEnd"/>
+      <w:r>
+        <w:rPr>
+          <w:rFonts w:cstheme="minorHAnsi"/>
+          <w:bCs/>
+        </w:rPr>
+        <w:t xml:space="preserve"> into various types to better understand and address the specific needs of individuals. Some common types of disabilities include physical disabilities, which may involve mobility impairments, paralysis, or chronic health conditions. Cognitive disabilities encompass intellectual and developmental challenges such as autism, Down syndrome, and learning disabilities like dyslexia. Sensory disabilities include visual impairments, hearing impairments, and speech or communication disorders. Emotional and mental health disabilities cover conditions like depression,</w:t>
       </w:r>
       <w:r>
         <w:rPr>
@@ -970,7 +984,23 @@
           <w:rFonts w:cstheme="minorHAnsi"/>
           <w:bCs/>
         </w:rPr>
-        <w:t>ur project holds the potential to transform the lives of blind individuals, empowering them with the knowledge and skills necessary for personal growth, societal participation, and increased opportunities.</w:t>
+        <w:t xml:space="preserve">ur project holds the potential to transform the lives of blind individuals, empowering them with the knowledge and skills necessary for personal growth, societal participation, and </w:t>
+      </w:r>
+      <w:proofErr w:type="gramStart"/>
+      <w:r>
+        <w:rPr>
+          <w:rFonts w:cstheme="minorHAnsi"/>
+          <w:bCs/>
+        </w:rPr>
+        <w:t>increased</w:t>
+      </w:r>
+      <w:proofErr w:type="gramEnd"/>
+      <w:r>
+        <w:rPr>
+          <w:rFonts w:cstheme="minorHAnsi"/>
+          <w:bCs/>
+        </w:rPr>
+        <w:t xml:space="preserve"> opportunities.</w:t>
       </w:r>
     </w:p>
     <w:p>
@@ -1180,12 +1210,14 @@
         </w:rPr>
         <w:t>Services</w:t>
       </w:r>
+      <w:proofErr w:type="gramStart"/>
       <w:r>
         <w:rPr>
           <w:lang w:bidi="ar-EG"/>
         </w:rPr>
         <w:t>………………………………………………...</w:t>
       </w:r>
+      <w:proofErr w:type="gramEnd"/>
     </w:p>
     <w:p>
       <w:pPr>
@@ -1300,12 +1332,14 @@
         </w:rPr>
         <w:t>Non Requirements</w:t>
       </w:r>
+      <w:proofErr w:type="gramStart"/>
       <w:r>
         <w:rPr>
           <w:lang w:bidi="ar-EG"/>
         </w:rPr>
         <w:t>…………………………………………...</w:t>
       </w:r>
+      <w:proofErr w:type="gramEnd"/>
     </w:p>
     <w:p>
       <w:pPr>
@@ -1406,12 +1440,14 @@
         </w:rPr>
         <w:t>Software Process Model Description</w:t>
       </w:r>
+      <w:proofErr w:type="gramStart"/>
       <w:r>
         <w:rPr>
           <w:lang w:bidi="ar-EG"/>
         </w:rPr>
         <w:t>………….....</w:t>
       </w:r>
+      <w:proofErr w:type="gramEnd"/>
     </w:p>
     <w:p>
       <w:pPr>
@@ -1430,12 +1466,14 @@
         </w:rPr>
         <w:t>Key Phases</w:t>
       </w:r>
+      <w:proofErr w:type="gramStart"/>
       <w:r>
         <w:rPr>
           <w:lang w:bidi="ar-EG"/>
         </w:rPr>
         <w:t>………………………………………………………...</w:t>
       </w:r>
+      <w:proofErr w:type="gramEnd"/>
     </w:p>
     <w:p>
       <w:pPr>
@@ -1454,12 +1492,14 @@
         </w:rPr>
         <w:t>Key Principles</w:t>
       </w:r>
+      <w:proofErr w:type="gramStart"/>
       <w:r>
         <w:rPr>
           <w:lang w:bidi="ar-EG"/>
         </w:rPr>
         <w:t>………………………………………………………...</w:t>
       </w:r>
+      <w:proofErr w:type="gramEnd"/>
     </w:p>
     <w:p>
       <w:pPr>
@@ -1506,8 +1546,16 @@
         <w:rPr>
           <w:lang w:bidi="ar-EG"/>
         </w:rPr>
-        <w:t>Context Diagram……………………………………………...</w:t>
-      </w:r>
+        <w:t>Context Diagram</w:t>
+      </w:r>
+      <w:proofErr w:type="gramStart"/>
+      <w:r>
+        <w:rPr>
+          <w:lang w:bidi="ar-EG"/>
+        </w:rPr>
+        <w:t>……………………………………………...</w:t>
+      </w:r>
+      <w:proofErr w:type="gramEnd"/>
     </w:p>
     <w:p>
       <w:pPr>
@@ -1526,12 +1574,14 @@
         </w:rPr>
         <w:t>Persons</w:t>
       </w:r>
+      <w:proofErr w:type="gramStart"/>
       <w:r>
         <w:rPr>
           <w:lang w:bidi="ar-EG"/>
         </w:rPr>
         <w:t>………………………………………………………...</w:t>
       </w:r>
+      <w:proofErr w:type="gramEnd"/>
     </w:p>
     <w:p>
       <w:pPr>
@@ -2240,7 +2290,15 @@
         <w:t>Individuals with special needs</w:t>
       </w:r>
       <w:r>
-        <w:t>, including those with physical disabilities, cognitive impairments, or sensory challenges, often face significant barriers when it comes to accessing and benefiting from traditional literacy education. Existing educational materials and platforms are not always designed to cater to the diverse needs of this population. This lack of inclusivity and accessibility can limit their opportunities for personal growth, communication, and participation in society.</w:t>
+        <w:t xml:space="preserve">, including those with physical disabilities, cognitive impairments, or sensory challenges, often face significant barriers when it comes to accessing and benefiting from traditional literacy education. Existing educational materials and platforms </w:t>
+      </w:r>
+      <w:proofErr w:type="gramStart"/>
+      <w:r>
+        <w:t>are not always designed</w:t>
+      </w:r>
+      <w:proofErr w:type="gramEnd"/>
+      <w:r>
+        <w:t xml:space="preserve"> to cater to the diverse needs of this population. This lack of inclusivity and accessibility can limit their opportunities for personal growth, communication, and participation in society.</w:t>
       </w:r>
     </w:p>
     <w:p>
@@ -2615,7 +2673,15 @@
         </w:rPr>
       </w:pPr>
       <w:r>
-        <w:t>The target beneficiary group for the "Literacy Platform for People with Special Needs" project includes individuals with special needs, particularly those who face challenges related to physical disabilities, cognitive impairments, sensory impairments, or other conditions that affect their ability to access traditional literacy education. This group encompasses a wide range of individuals with diverse needs and backgrounds, and the project is specifically designed to cater to their unique requirements.</w:t>
+        <w:t xml:space="preserve">The target beneficiary group for the "Literacy Platform for People with Special Needs" project includes individuals with special needs, particularly those who face challenges related to physical disabilities, cognitive impairments, sensory impairments, or other conditions that affect their ability to access traditional literacy education. This group encompasses a wide range of individuals with diverse needs and backgrounds, and the project </w:t>
+      </w:r>
+      <w:proofErr w:type="gramStart"/>
+      <w:r>
+        <w:t>is specifically designed</w:t>
+      </w:r>
+      <w:proofErr w:type="gramEnd"/>
+      <w:r>
+        <w:t xml:space="preserve"> to cater to their unique requirements.</w:t>
       </w:r>
     </w:p>
     <w:p>
@@ -2735,7 +2801,21 @@
         <w:rPr>
           <w:rStyle w:val="StyleFourChar"/>
         </w:rPr>
-        <w:t>Empowerment and Inclusion (Cross-cutting Theme):</w:t>
+        <w:t>Empowerment and Inclusion (</w:t>
+      </w:r>
+      <w:proofErr w:type="gramStart"/>
+      <w:r>
+        <w:rPr>
+          <w:rStyle w:val="StyleFourChar"/>
+        </w:rPr>
+        <w:t>Cross-cutting</w:t>
+      </w:r>
+      <w:proofErr w:type="gramEnd"/>
+      <w:r>
+        <w:rPr>
+          <w:rStyle w:val="StyleFourChar"/>
+        </w:rPr>
+        <w:t xml:space="preserve"> Theme):</w:t>
       </w:r>
       <w:r>
         <w:t xml:space="preserve">  Empowering individuals with special needs through literacy education leads to their inclusion in social, economic, and political processes.</w:t>
@@ -3208,7 +3288,15 @@
         <w:t>Platform Integration</w:t>
       </w:r>
       <w:r>
-        <w:t>: Tailoring the literacy platform to seamlessly integrate with existing educational frameworks, ensuring a smooth adoption process for educational institutions.</w:t>
+        <w:t xml:space="preserve">: Tailoring the literacy platform </w:t>
+      </w:r>
+      <w:proofErr w:type="gramStart"/>
+      <w:r>
+        <w:t>to seamlessly integrate</w:t>
+      </w:r>
+      <w:proofErr w:type="gramEnd"/>
+      <w:r>
+        <w:t xml:space="preserve"> with existing educational frameworks, ensuring a smooth adoption process for educational institutions.</w:t>
       </w:r>
     </w:p>
     <w:p>
@@ -4329,7 +4417,15 @@
         </w:numPr>
       </w:pPr>
       <w:r>
-        <w:t>Tools to facilitate community engagement, collaboration, and resource-sharing among educators, learners, and support networks.</w:t>
+        <w:t xml:space="preserve">Tools to facilitate community engagement, collaboration, and </w:t>
+      </w:r>
+      <w:proofErr w:type="gramStart"/>
+      <w:r>
+        <w:t>resource-sharing</w:t>
+      </w:r>
+      <w:proofErr w:type="gramEnd"/>
+      <w:r>
+        <w:t xml:space="preserve"> among educators, learners, and support networks.</w:t>
       </w:r>
     </w:p>
     <w:p>
@@ -4686,7 +4782,15 @@
         </w:numPr>
       </w:pPr>
       <w:r>
-        <w:t>The platform must be compatible with the latest versions of popular web browsers (Chrome, Firefox, Safari) and mobile operating systems (iOS, Android).</w:t>
+        <w:t xml:space="preserve">The platform must be compatible with the latest versions of popular web browsers (Chrome, Firefox, </w:t>
+      </w:r>
+      <w:proofErr w:type="gramStart"/>
+      <w:r>
+        <w:t>Safari</w:t>
+      </w:r>
+      <w:proofErr w:type="gramEnd"/>
+      <w:r>
+        <w:t>) and mobile operating systems (iOS, Android).</w:t>
       </w:r>
     </w:p>
     <w:p>
@@ -4718,7 +4822,15 @@
         </w:numPr>
       </w:pPr>
       <w:r>
-        <w:t>All user data must be encrypted during transmission and storage to ensure the highest level of security.</w:t>
+        <w:t xml:space="preserve">All user data </w:t>
+      </w:r>
+      <w:proofErr w:type="gramStart"/>
+      <w:r>
+        <w:t>must be encrypted</w:t>
+      </w:r>
+      <w:proofErr w:type="gramEnd"/>
+      <w:r>
+        <w:t xml:space="preserve"> during transmission and storage to ensure the highest level of security.</w:t>
       </w:r>
     </w:p>
     <w:p>
@@ -4762,7 +4874,15 @@
         </w:numPr>
       </w:pPr>
       <w:r>
-        <w:t>The system should be designed to scale horizontally to accommodate an increase in users or data volume.</w:t>
+        <w:t xml:space="preserve">The system </w:t>
+      </w:r>
+      <w:proofErr w:type="gramStart"/>
+      <w:r>
+        <w:t>should be designed</w:t>
+      </w:r>
+      <w:proofErr w:type="gramEnd"/>
+      <w:r>
+        <w:t xml:space="preserve"> to scale horizontally to accommodate an increase in users or data volume.</w:t>
       </w:r>
     </w:p>
     <w:p>
@@ -4913,7 +5033,15 @@
         </w:numPr>
       </w:pPr>
       <w:r>
-        <w:t>Regular automated backups of user data should be performed, and a reliable recovery mechanism must be in place in case of data loss.</w:t>
+        <w:t xml:space="preserve">Regular automated backups of user data </w:t>
+      </w:r>
+      <w:proofErr w:type="gramStart"/>
+      <w:r>
+        <w:t>should be performed</w:t>
+      </w:r>
+      <w:proofErr w:type="gramEnd"/>
+      <w:r>
+        <w:t>, and a reliable recovery mechanism must be in place in case of data loss.</w:t>
       </w:r>
     </w:p>
     <w:p>
@@ -5052,7 +5180,15 @@
         </w:numPr>
       </w:pPr>
       <w:r>
-        <w:t>Community engagement features should be designed to accommodate a large and diverse user community without compromising performance.</w:t>
+        <w:t xml:space="preserve">Community engagement features </w:t>
+      </w:r>
+      <w:proofErr w:type="gramStart"/>
+      <w:r>
+        <w:t>should be designed</w:t>
+      </w:r>
+      <w:proofErr w:type="gramEnd"/>
+      <w:r>
+        <w:t xml:space="preserve"> to accommodate a large and diverse user community without compromising performance.</w:t>
       </w:r>
     </w:p>
     <w:p>
@@ -5947,7 +6083,15 @@
         <w:t>Spiral</w:t>
       </w:r>
       <w:r>
-        <w:t xml:space="preserve"> process models. This hybrid approach is chosen to accommodate the evolving nature of user requirements, the need for continuous feedback, and the complexity of developing a solution that addresses diverse learning needs.</w:t>
+        <w:t xml:space="preserve"> process models. This hybrid approach </w:t>
+      </w:r>
+      <w:proofErr w:type="gramStart"/>
+      <w:r>
+        <w:t>is chosen</w:t>
+      </w:r>
+      <w:proofErr w:type="gramEnd"/>
+      <w:r>
+        <w:t xml:space="preserve"> to accommodate the evolving nature of user requirements, the need for continuous feedback, and the complexity of developing a solution that addresses diverse learning needs.</w:t>
       </w:r>
     </w:p>
     <w:p>
@@ -7488,36 +7632,6 @@
     </w:p>
     <w:p>
       <w:pPr>
-        <w:pStyle w:val="StyleSix"/>
-        <w:rPr>
-          <w:sz w:val="40"/>
-          <w:szCs w:val="40"/>
-          <w:lang w:bidi="ar-EG"/>
-        </w:rPr>
-      </w:pPr>
-    </w:p>
-    <w:p>
-      <w:pPr>
-        <w:pStyle w:val="StyleSix"/>
-        <w:rPr>
-          <w:sz w:val="40"/>
-          <w:szCs w:val="40"/>
-          <w:lang w:bidi="ar-EG"/>
-        </w:rPr>
-      </w:pPr>
-    </w:p>
-    <w:p>
-      <w:pPr>
-        <w:pStyle w:val="StyleSix"/>
-        <w:rPr>
-          <w:sz w:val="40"/>
-          <w:szCs w:val="40"/>
-          <w:lang w:bidi="ar-EG"/>
-        </w:rPr>
-      </w:pPr>
-    </w:p>
-    <w:p>
-      <w:pPr>
         <w:pStyle w:val="StyleTwo"/>
         <w:rPr>
           <w:lang w:bidi="ar-EG"/>
@@ -7527,138 +7641,7 @@
         <w:rPr>
           <w:lang w:bidi="ar-EG"/>
         </w:rPr>
-        <w:t>User Stories</w:t>
-      </w:r>
-    </w:p>
-    <w:p>
-      <w:pPr>
-        <w:pStyle w:val="StyleSix"/>
-      </w:pPr>
-    </w:p>
-    <w:p>
-      <w:pPr>
-        <w:pStyle w:val="StyleSix"/>
-      </w:pPr>
-    </w:p>
-    <w:p>
-      <w:pPr>
-        <w:pStyle w:val="StyleSix"/>
-      </w:pPr>
-    </w:p>
-    <w:p>
-      <w:pPr>
-        <w:pStyle w:val="StyleSix"/>
-      </w:pPr>
-    </w:p>
-    <w:p>
-      <w:pPr>
-        <w:pStyle w:val="StyleSix"/>
-      </w:pPr>
-    </w:p>
-    <w:p>
-      <w:pPr>
-        <w:pStyle w:val="StyleSix"/>
-      </w:pPr>
-    </w:p>
-    <w:p>
-      <w:pPr>
-        <w:pStyle w:val="StyleSix"/>
-      </w:pPr>
-    </w:p>
-    <w:p>
-      <w:pPr>
-        <w:pStyle w:val="StyleSix"/>
-      </w:pPr>
-    </w:p>
-    <w:p>
-      <w:pPr>
-        <w:pStyle w:val="StyleSix"/>
-      </w:pPr>
-    </w:p>
-    <w:p>
-      <w:pPr>
-        <w:pStyle w:val="StyleSix"/>
-      </w:pPr>
-    </w:p>
-    <w:p>
-      <w:pPr>
-        <w:pStyle w:val="StyleSix"/>
-      </w:pPr>
-    </w:p>
-    <w:p>
-      <w:pPr>
-        <w:pStyle w:val="StyleSix"/>
-      </w:pPr>
-    </w:p>
-    <w:p>
-      <w:pPr>
-        <w:pStyle w:val="StyleSix"/>
-      </w:pPr>
-    </w:p>
-    <w:p>
-      <w:pPr>
-        <w:pStyle w:val="StyleSix"/>
-      </w:pPr>
-    </w:p>
-    <w:p>
-      <w:pPr>
-        <w:pStyle w:val="StyleSix"/>
-      </w:pPr>
-    </w:p>
-    <w:p>
-      <w:pPr>
-        <w:pStyle w:val="StyleSix"/>
-      </w:pPr>
-    </w:p>
-    <w:p>
-      <w:pPr>
-        <w:pStyle w:val="StyleSix"/>
-      </w:pPr>
-    </w:p>
-    <w:p>
-      <w:pPr>
-        <w:pStyle w:val="StyleSix"/>
-      </w:pPr>
-    </w:p>
-    <w:p>
-      <w:pPr>
-        <w:pStyle w:val="StyleSix"/>
-        <w:rPr>
-          <w:sz w:val="40"/>
-          <w:szCs w:val="40"/>
-          <w:lang w:bidi="ar-EG"/>
-        </w:rPr>
-      </w:pPr>
-    </w:p>
-    <w:p>
-      <w:pPr>
-        <w:pStyle w:val="StyleSix"/>
-        <w:rPr>
-          <w:sz w:val="40"/>
-          <w:szCs w:val="40"/>
-          <w:lang w:bidi="ar-EG"/>
-        </w:rPr>
-      </w:pPr>
-    </w:p>
-    <w:p>
-      <w:pPr>
-        <w:pStyle w:val="StyleSix"/>
-        <w:rPr>
-          <w:lang w:bidi="ar-EG"/>
-        </w:rPr>
-      </w:pPr>
-    </w:p>
-    <w:p>
-      <w:pPr>
-        <w:pStyle w:val="StyleTwo"/>
-        <w:rPr>
-          <w:lang w:bidi="ar-EG"/>
-        </w:rPr>
-      </w:pPr>
-      <w:r>
-        <w:rPr>
-          <w:lang w:bidi="ar-EG"/>
-        </w:rPr>
+        <w:lastRenderedPageBreak/>
         <w:t>High Level Use Cases</w:t>
       </w:r>
     </w:p>
@@ -7860,6 +7843,7 @@
         <w:rPr>
           <w:noProof/>
         </w:rPr>
+        <w:lastRenderedPageBreak/>
         <w:drawing>
           <wp:inline distT="0" distB="0" distL="0" distR="0">
             <wp:extent cx="5486400" cy="4122420"/>
@@ -8127,6 +8111,7 @@
         <w:rPr>
           <w:lang w:bidi="ar-EG"/>
         </w:rPr>
+        <w:lastRenderedPageBreak/>
         <w:t>Use Case Descriptions</w:t>
       </w:r>
     </w:p>
@@ -8358,7 +8343,15 @@
               <w:pStyle w:val="StyleSix"/>
             </w:pPr>
             <w:r>
-              <w:t>1. A user account is successfully created and linked to the user's biometric data.</w:t>
+              <w:t xml:space="preserve">1. A user account </w:t>
+            </w:r>
+            <w:proofErr w:type="gramStart"/>
+            <w:r>
+              <w:t>is successfully created and linked to the user's biometric data</w:t>
+            </w:r>
+            <w:proofErr w:type="gramEnd"/>
+            <w:r>
+              <w:t>.</w:t>
             </w:r>
           </w:p>
           <w:p>
@@ -8419,6 +8412,360 @@
           </w:p>
         </w:tc>
       </w:tr>
+      <w:tr>
+        <w:tc>
+          <w:tcPr>
+            <w:tcW w:w="2155" w:type="dxa"/>
+            <w:vAlign w:val="center"/>
+          </w:tcPr>
+          <w:p>
+            <w:pPr>
+              <w:pStyle w:val="StyleSix"/>
+              <w:rPr>
+                <w:b/>
+                <w:bCs/>
+              </w:rPr>
+            </w:pPr>
+            <w:r>
+              <w:rPr>
+                <w:b/>
+                <w:bCs/>
+              </w:rPr>
+              <w:t>User Story</w:t>
+            </w:r>
+          </w:p>
+        </w:tc>
+        <w:tc>
+          <w:tcPr>
+            <w:tcW w:w="7740" w:type="dxa"/>
+            <w:vAlign w:val="center"/>
+          </w:tcPr>
+          <w:p>
+            <w:pPr>
+              <w:pStyle w:val="StyleSix"/>
+              <w:rPr>
+                <w:rStyle w:val="None"/>
+                <w:rFonts w:eastAsia="Arial"/>
+                <w:b/>
+                <w:bCs/>
+              </w:rPr>
+            </w:pPr>
+            <w:r>
+              <w:rPr>
+                <w:rStyle w:val="None"/>
+                <w:b/>
+                <w:bCs/>
+              </w:rPr>
+              <w:t xml:space="preserve">As a </w:t>
+            </w:r>
+            <w:r>
+              <w:rPr>
+                <w:rStyle w:val="None"/>
+                <w:b/>
+                <w:bCs/>
+              </w:rPr>
+              <w:t>User,</w:t>
+            </w:r>
+          </w:p>
+          <w:p>
+            <w:pPr>
+              <w:pStyle w:val="StyleSix"/>
+              <w:rPr>
+                <w:rStyle w:val="None"/>
+                <w:rFonts w:eastAsia="Arial"/>
+              </w:rPr>
+            </w:pPr>
+            <w:r>
+              <w:rPr>
+                <w:rStyle w:val="None"/>
+                <w:b/>
+                <w:bCs/>
+              </w:rPr>
+              <w:t>I want to</w:t>
+            </w:r>
+            <w:r>
+              <w:rPr>
+                <w:rStyle w:val="None"/>
+              </w:rPr>
+              <w:t xml:space="preserve"> easily register on the literacy platf</w:t>
+            </w:r>
+            <w:r>
+              <w:rPr>
+                <w:rStyle w:val="None"/>
+              </w:rPr>
+              <w:t>orm designed,</w:t>
+            </w:r>
+          </w:p>
+          <w:p>
+            <w:pPr>
+              <w:pStyle w:val="StyleSix"/>
+            </w:pPr>
+            <w:r>
+              <w:rPr>
+                <w:rStyle w:val="None"/>
+                <w:b/>
+                <w:bCs/>
+              </w:rPr>
+              <w:t>So that</w:t>
+            </w:r>
+            <w:r>
+              <w:rPr>
+                <w:rStyle w:val="None"/>
+              </w:rPr>
+              <w:t xml:space="preserve"> I can </w:t>
+            </w:r>
+            <w:r>
+              <w:rPr>
+                <w:rStyle w:val="None"/>
+              </w:rPr>
+              <w:t>deal with the platform at any time.</w:t>
+            </w:r>
+          </w:p>
+        </w:tc>
+      </w:tr>
+      <w:tr>
+        <w:tc>
+          <w:tcPr>
+            <w:tcW w:w="2155" w:type="dxa"/>
+            <w:vAlign w:val="center"/>
+          </w:tcPr>
+          <w:p>
+            <w:pPr>
+              <w:pStyle w:val="StyleSix"/>
+              <w:rPr>
+                <w:b/>
+                <w:bCs/>
+              </w:rPr>
+            </w:pPr>
+            <w:r>
+              <w:rPr>
+                <w:b/>
+                <w:bCs/>
+              </w:rPr>
+              <w:t>Acceptance Criteria</w:t>
+            </w:r>
+          </w:p>
+        </w:tc>
+        <w:tc>
+          <w:tcPr>
+            <w:tcW w:w="7740" w:type="dxa"/>
+            <w:vAlign w:val="center"/>
+          </w:tcPr>
+          <w:p>
+            <w:pPr>
+              <w:pStyle w:val="StyleSix"/>
+              <w:rPr>
+                <w:rStyle w:val="None"/>
+              </w:rPr>
+            </w:pPr>
+            <w:r>
+              <w:rPr>
+                <w:rStyle w:val="None"/>
+              </w:rPr>
+              <w:t xml:space="preserve">1. </w:t>
+            </w:r>
+            <w:r>
+              <w:rPr>
+                <w:rStyle w:val="None"/>
+                <w:b/>
+                <w:bCs/>
+              </w:rPr>
+              <w:t>Accessibility Compliance</w:t>
+            </w:r>
+            <w:r>
+              <w:rPr>
+                <w:rStyle w:val="None"/>
+              </w:rPr>
+              <w:t>: The registration process must adhere to accessibility standards to ensure compatibility with screen readers and other assistive technologies.</w:t>
+            </w:r>
+          </w:p>
+          <w:p>
+            <w:pPr>
+              <w:pStyle w:val="StyleSix"/>
+              <w:rPr>
+                <w:rStyle w:val="None"/>
+              </w:rPr>
+            </w:pPr>
+            <w:r>
+              <w:rPr>
+                <w:rStyle w:val="None"/>
+                <w:rFonts w:hint="cs"/>
+                <w:szCs w:val="30"/>
+                <w:rtl/>
+              </w:rPr>
+              <w:t>2</w:t>
+            </w:r>
+            <w:r>
+              <w:rPr>
+                <w:rStyle w:val="None"/>
+              </w:rPr>
+              <w:t xml:space="preserve">. </w:t>
+            </w:r>
+            <w:r>
+              <w:rPr>
+                <w:rStyle w:val="None"/>
+                <w:b/>
+                <w:bCs/>
+              </w:rPr>
+              <w:t>Contrast and Readability</w:t>
+            </w:r>
+            <w:r>
+              <w:rPr>
+                <w:rStyle w:val="None"/>
+              </w:rPr>
+              <w:t>: Ensure high contrast and legible font choices to facilitate readability for learners with low vision.</w:t>
+            </w:r>
+          </w:p>
+          <w:p>
+            <w:pPr>
+              <w:pStyle w:val="StyleSix"/>
+              <w:rPr>
+                <w:rStyle w:val="None"/>
+              </w:rPr>
+            </w:pPr>
+            <w:r>
+              <w:rPr>
+                <w:rStyle w:val="None"/>
+                <w:rFonts w:hint="cs"/>
+                <w:szCs w:val="30"/>
+                <w:rtl/>
+              </w:rPr>
+              <w:lastRenderedPageBreak/>
+              <w:t>3</w:t>
+            </w:r>
+            <w:r>
+              <w:rPr>
+                <w:rStyle w:val="None"/>
+              </w:rPr>
+              <w:t xml:space="preserve">. </w:t>
+            </w:r>
+            <w:r>
+              <w:rPr>
+                <w:rStyle w:val="None"/>
+                <w:b/>
+                <w:bCs/>
+              </w:rPr>
+              <w:t>Alternative Input Methods</w:t>
+            </w:r>
+            <w:r>
+              <w:rPr>
+                <w:rStyle w:val="None"/>
+              </w:rPr>
+              <w:t>: Provide alternative input methods, such as keyboard shortcuts or voice commands, for filling in the registration details.</w:t>
+            </w:r>
+          </w:p>
+          <w:p>
+            <w:pPr>
+              <w:pStyle w:val="StyleSix"/>
+              <w:rPr>
+                <w:rStyle w:val="None"/>
+              </w:rPr>
+            </w:pPr>
+            <w:r>
+              <w:rPr>
+                <w:rStyle w:val="None"/>
+                <w:rFonts w:hint="cs"/>
+                <w:szCs w:val="30"/>
+                <w:rtl/>
+              </w:rPr>
+              <w:t>4</w:t>
+            </w:r>
+            <w:r>
+              <w:rPr>
+                <w:rStyle w:val="None"/>
+              </w:rPr>
+              <w:t xml:space="preserve">. </w:t>
+            </w:r>
+            <w:r>
+              <w:rPr>
+                <w:rStyle w:val="None"/>
+                <w:b/>
+                <w:bCs/>
+              </w:rPr>
+              <w:t>Simplified Form Fields</w:t>
+            </w:r>
+            <w:r>
+              <w:rPr>
+                <w:rStyle w:val="None"/>
+              </w:rPr>
+              <w:t>:</w:t>
+            </w:r>
+            <w:r>
+              <w:rPr>
+                <w:rStyle w:val="None"/>
+              </w:rPr>
+              <w:t xml:space="preserve"> Minimize the number of mandatory fields and use clear, concise language to simplify the registration process for users with cognitive impairments.</w:t>
+            </w:r>
+          </w:p>
+          <w:p>
+            <w:pPr>
+              <w:pStyle w:val="StyleSix"/>
+              <w:rPr>
+                <w:rStyle w:val="None"/>
+              </w:rPr>
+            </w:pPr>
+            <w:r>
+              <w:rPr>
+                <w:rStyle w:val="None"/>
+                <w:rFonts w:hint="cs"/>
+                <w:szCs w:val="30"/>
+                <w:rtl/>
+              </w:rPr>
+              <w:t>5</w:t>
+            </w:r>
+            <w:r>
+              <w:rPr>
+                <w:rStyle w:val="None"/>
+              </w:rPr>
+              <w:t xml:space="preserve">. </w:t>
+            </w:r>
+            <w:r>
+              <w:rPr>
+                <w:rStyle w:val="None"/>
+                <w:b/>
+                <w:bCs/>
+              </w:rPr>
+              <w:t>Error Handling</w:t>
+            </w:r>
+            <w:r>
+              <w:rPr>
+                <w:rStyle w:val="None"/>
+              </w:rPr>
+              <w:t>:</w:t>
+            </w:r>
+            <w:r>
+              <w:rPr>
+                <w:rStyle w:val="None"/>
+              </w:rPr>
+              <w:t xml:space="preserve"> Implement robust error handling with clear and descriptive messages to guide users in case of any input errors during registration.</w:t>
+            </w:r>
+          </w:p>
+          <w:p>
+            <w:pPr>
+              <w:pStyle w:val="StyleSix"/>
+            </w:pPr>
+            <w:r>
+              <w:t>6</w:t>
+            </w:r>
+            <w:r>
+              <w:t xml:space="preserve">. </w:t>
+            </w:r>
+            <w:r>
+              <w:rPr>
+                <w:b/>
+                <w:bCs/>
+              </w:rPr>
+              <w:t>Customizable Preferences</w:t>
+            </w:r>
+            <w:r>
+              <w:t>:</w:t>
+            </w:r>
+            <w:r>
+              <w:t xml:space="preserve"> Allow users to set preferences for text size, color schemes, and other display options during the registration process to cater to individual needs.</w:t>
+            </w:r>
+          </w:p>
+        </w:tc>
+      </w:tr>
     </w:tbl>
     <w:p>
       <w:pPr>
@@ -8467,6 +8814,78 @@
     </w:p>
     <w:p>
       <w:pPr>
+        <w:pStyle w:val="StyleSix"/>
+        <w:rPr>
+          <w:lang w:bidi="ar-EG"/>
+        </w:rPr>
+      </w:pPr>
+    </w:p>
+    <w:p>
+      <w:pPr>
+        <w:pStyle w:val="StyleSix"/>
+        <w:rPr>
+          <w:lang w:bidi="ar-EG"/>
+        </w:rPr>
+      </w:pPr>
+    </w:p>
+    <w:p>
+      <w:pPr>
+        <w:pStyle w:val="StyleSix"/>
+        <w:rPr>
+          <w:lang w:bidi="ar-EG"/>
+        </w:rPr>
+      </w:pPr>
+    </w:p>
+    <w:p>
+      <w:pPr>
+        <w:pStyle w:val="StyleSix"/>
+        <w:rPr>
+          <w:lang w:bidi="ar-EG"/>
+        </w:rPr>
+      </w:pPr>
+    </w:p>
+    <w:p>
+      <w:pPr>
+        <w:pStyle w:val="StyleSix"/>
+        <w:rPr>
+          <w:lang w:bidi="ar-EG"/>
+        </w:rPr>
+      </w:pPr>
+    </w:p>
+    <w:p>
+      <w:pPr>
+        <w:pStyle w:val="StyleSix"/>
+        <w:rPr>
+          <w:lang w:bidi="ar-EG"/>
+        </w:rPr>
+      </w:pPr>
+    </w:p>
+    <w:p>
+      <w:pPr>
+        <w:pStyle w:val="StyleSix"/>
+        <w:rPr>
+          <w:lang w:bidi="ar-EG"/>
+        </w:rPr>
+      </w:pPr>
+    </w:p>
+    <w:p>
+      <w:pPr>
+        <w:pStyle w:val="StyleSix"/>
+        <w:rPr>
+          <w:lang w:bidi="ar-EG"/>
+        </w:rPr>
+      </w:pPr>
+    </w:p>
+    <w:p>
+      <w:pPr>
+        <w:pStyle w:val="StyleSix"/>
+        <w:rPr>
+          <w:lang w:bidi="ar-EG"/>
+        </w:rPr>
+      </w:pPr>
+    </w:p>
+    <w:p>
+      <w:pPr>
         <w:pStyle w:val="StyleFour"/>
         <w:rPr>
           <w:lang w:bidi="ar-EG"/>
@@ -8476,6 +8895,7 @@
         <w:rPr>
           <w:lang w:bidi="ar-EG"/>
         </w:rPr>
+        <w:lastRenderedPageBreak/>
         <w:t xml:space="preserve">UC2 </w:t>
       </w:r>
       <w:r>
@@ -8643,7 +9063,15 @@
               <w:pStyle w:val="StyleSix"/>
             </w:pPr>
             <w:r>
-              <w:t>2. The educator is logged into the platform through the mobile application.</w:t>
+              <w:t xml:space="preserve">2. The educator </w:t>
+            </w:r>
+            <w:proofErr w:type="gramStart"/>
+            <w:r>
+              <w:t>is logged</w:t>
+            </w:r>
+            <w:proofErr w:type="gramEnd"/>
+            <w:r>
+              <w:t xml:space="preserve"> into the platform through the mobile application.</w:t>
             </w:r>
           </w:p>
         </w:tc>
@@ -8681,7 +9109,15 @@
               <w:pStyle w:val="StyleSix"/>
             </w:pPr>
             <w:r>
-              <w:t>1. The educational content is successfully uploaded to the platform.</w:t>
+              <w:t xml:space="preserve">1. The educational content </w:t>
+            </w:r>
+            <w:proofErr w:type="gramStart"/>
+            <w:r>
+              <w:t>is successfully uploaded</w:t>
+            </w:r>
+            <w:proofErr w:type="gramEnd"/>
+            <w:r>
+              <w:t xml:space="preserve"> to the platform.</w:t>
             </w:r>
           </w:p>
           <w:p>
@@ -8742,6 +9178,233 @@
           </w:p>
         </w:tc>
       </w:tr>
+      <w:tr>
+        <w:tc>
+          <w:tcPr>
+            <w:tcW w:w="2155" w:type="dxa"/>
+            <w:vAlign w:val="center"/>
+          </w:tcPr>
+          <w:p>
+            <w:pPr>
+              <w:pStyle w:val="StyleSix"/>
+              <w:rPr>
+                <w:b/>
+                <w:bCs/>
+              </w:rPr>
+            </w:pPr>
+            <w:r>
+              <w:rPr>
+                <w:b/>
+                <w:bCs/>
+              </w:rPr>
+              <w:t>User Story</w:t>
+            </w:r>
+          </w:p>
+        </w:tc>
+        <w:tc>
+          <w:tcPr>
+            <w:tcW w:w="7740" w:type="dxa"/>
+            <w:vAlign w:val="center"/>
+          </w:tcPr>
+          <w:p>
+            <w:pPr>
+              <w:pStyle w:val="StyleSix"/>
+              <w:rPr>
+                <w:b/>
+                <w:bCs/>
+                <w:lang w:bidi="ar-EG"/>
+              </w:rPr>
+            </w:pPr>
+            <w:r>
+              <w:rPr>
+                <w:b/>
+                <w:bCs/>
+                <w:lang w:bidi="ar-EG"/>
+              </w:rPr>
+              <w:t>As a</w:t>
+            </w:r>
+            <w:r>
+              <w:rPr>
+                <w:b/>
+                <w:bCs/>
+                <w:lang w:bidi="ar-EG"/>
+              </w:rPr>
+              <w:t>n</w:t>
+            </w:r>
+            <w:r>
+              <w:rPr>
+                <w:b/>
+                <w:bCs/>
+                <w:lang w:bidi="ar-EG"/>
+              </w:rPr>
+              <w:t xml:space="preserve"> Educator</w:t>
+            </w:r>
+            <w:r>
+              <w:rPr>
+                <w:b/>
+                <w:bCs/>
+                <w:lang w:bidi="ar-EG"/>
+              </w:rPr>
+              <w:t>,</w:t>
+            </w:r>
+          </w:p>
+          <w:p>
+            <w:pPr>
+              <w:pStyle w:val="StyleSix"/>
+              <w:rPr>
+                <w:lang w:bidi="ar-EG"/>
+              </w:rPr>
+            </w:pPr>
+            <w:r>
+              <w:rPr>
+                <w:b/>
+                <w:bCs/>
+                <w:lang w:bidi="ar-EG"/>
+              </w:rPr>
+              <w:t>I want to</w:t>
+            </w:r>
+            <w:r>
+              <w:rPr>
+                <w:lang w:bidi="ar-EG"/>
+              </w:rPr>
+              <w:t xml:space="preserve"> be able to easily upload educational content to the Learn Adaptive Materials for Literacy platform</w:t>
+            </w:r>
+          </w:p>
+          <w:p>
+            <w:pPr>
+              <w:pStyle w:val="StyleSix"/>
+              <w:rPr>
+                <w:lang w:bidi="ar-EG"/>
+              </w:rPr>
+            </w:pPr>
+            <w:r>
+              <w:rPr>
+                <w:b/>
+                <w:bCs/>
+                <w:lang w:bidi="ar-EG"/>
+              </w:rPr>
+              <w:t>So that</w:t>
+            </w:r>
+            <w:r>
+              <w:rPr>
+                <w:lang w:bidi="ar-EG"/>
+              </w:rPr>
+              <w:t xml:space="preserve"> I can provide tailored and accessible materials to my students with special needs.</w:t>
+            </w:r>
+          </w:p>
+        </w:tc>
+      </w:tr>
+      <w:tr>
+        <w:tc>
+          <w:tcPr>
+            <w:tcW w:w="2155" w:type="dxa"/>
+            <w:vAlign w:val="center"/>
+          </w:tcPr>
+          <w:p>
+            <w:pPr>
+              <w:pStyle w:val="StyleSix"/>
+              <w:rPr>
+                <w:b/>
+                <w:bCs/>
+              </w:rPr>
+            </w:pPr>
+            <w:r>
+              <w:rPr>
+                <w:b/>
+                <w:bCs/>
+              </w:rPr>
+              <w:t>Acceptance Criteria</w:t>
+            </w:r>
+          </w:p>
+        </w:tc>
+        <w:tc>
+          <w:tcPr>
+            <w:tcW w:w="7740" w:type="dxa"/>
+            <w:vAlign w:val="center"/>
+          </w:tcPr>
+          <w:p>
+            <w:pPr>
+              <w:pStyle w:val="StyleSix"/>
+            </w:pPr>
+            <w:r>
+              <w:t>1. The platform should offer a user-friendly content upload interface that supports a variety of file formats commonly used in educational materials (e.g., text, audio, Braille files).</w:t>
+            </w:r>
+          </w:p>
+          <w:p>
+            <w:pPr>
+              <w:pStyle w:val="StyleSix"/>
+            </w:pPr>
+            <w:r>
+              <w:t>2. I should be able to add detailed descriptions, metadata, and categorizations to each uploaded piece of content for easy search and identification.</w:t>
+            </w:r>
+          </w:p>
+          <w:p>
+            <w:pPr>
+              <w:pStyle w:val="StyleSix"/>
+            </w:pPr>
+            <w:r>
+              <w:t>3. The system should support batch uploads to streamline the process, allowing me to upload multiple resources in a single operation.</w:t>
+            </w:r>
+          </w:p>
+          <w:p>
+            <w:pPr>
+              <w:pStyle w:val="StyleSix"/>
+            </w:pPr>
+            <w:r>
+              <w:lastRenderedPageBreak/>
+              <w:t>4. Content uploaded should undergo automatic accessibility checks to ensure compliance with standards and guidelines for materials designed for individuals with visual impairments.</w:t>
+            </w:r>
+          </w:p>
+          <w:p>
+            <w:pPr>
+              <w:pStyle w:val="StyleSix"/>
+            </w:pPr>
+            <w:r>
+              <w:t>5. There should be an option to preview the content before finalizing the upload, ensuring that the materials appear as intended and are suitable for learners with special needs.</w:t>
+            </w:r>
+          </w:p>
+          <w:p>
+            <w:pPr>
+              <w:pStyle w:val="StyleSix"/>
+            </w:pPr>
+            <w:r>
+              <w:t>6. The platform should provide clear guidelines and recommendations for creating accessible content to support educators in optimizing materials for learners with visual impairments.</w:t>
+            </w:r>
+          </w:p>
+          <w:p>
+            <w:pPr>
+              <w:pStyle w:val="StyleSix"/>
+            </w:pPr>
+            <w:r>
+              <w:t xml:space="preserve">7. Integration with third-party tools or platforms used by educators for content creation </w:t>
+            </w:r>
+            <w:proofErr w:type="gramStart"/>
+            <w:r>
+              <w:t>should be considered</w:t>
+            </w:r>
+            <w:proofErr w:type="gramEnd"/>
+            <w:r>
+              <w:t xml:space="preserve"> to facilitate a smooth and efficient upload process.</w:t>
+            </w:r>
+          </w:p>
+          <w:p>
+            <w:pPr>
+              <w:pStyle w:val="StyleSix"/>
+            </w:pPr>
+            <w:r>
+              <w:t>8. I want to receive notifications or updates on the status of my uploaded content, including any issues that may need attention or improvements for better accessibility.</w:t>
+            </w:r>
+          </w:p>
+          <w:p>
+            <w:pPr>
+              <w:pStyle w:val="StyleSix"/>
+            </w:pPr>
+            <w:r>
+              <w:t>9. The platform should include a feedback loop allowing educators to share insights on the effectiveness and usability of the content upload process.</w:t>
+            </w:r>
+          </w:p>
+        </w:tc>
+      </w:tr>
     </w:tbl>
     <w:p>
       <w:pPr>
@@ -8801,6 +9464,7 @@
         <w:pStyle w:val="StyleFour"/>
       </w:pPr>
       <w:r>
+        <w:lastRenderedPageBreak/>
         <w:t xml:space="preserve">UC3 </w:t>
       </w:r>
       <w:r>
@@ -8959,7 +9623,15 @@
               <w:pStyle w:val="StyleSix"/>
             </w:pPr>
             <w:r>
-              <w:t>2. The educator is logged into the platform through the mobile application.</w:t>
+              <w:t xml:space="preserve">2. The educator </w:t>
+            </w:r>
+            <w:proofErr w:type="gramStart"/>
+            <w:r>
+              <w:t>is logged</w:t>
+            </w:r>
+            <w:proofErr w:type="gramEnd"/>
+            <w:r>
+              <w:t xml:space="preserve"> into the platform through the mobile application.</w:t>
             </w:r>
           </w:p>
           <w:p>
@@ -8967,7 +9639,15 @@
               <w:pStyle w:val="StyleSix"/>
             </w:pPr>
             <w:r>
-              <w:t>3. Learners are actively engaged with the platform and have completed learning activities.</w:t>
+              <w:t xml:space="preserve">3. Learners </w:t>
+            </w:r>
+            <w:proofErr w:type="gramStart"/>
+            <w:r>
+              <w:t>are actively engaged</w:t>
+            </w:r>
+            <w:proofErr w:type="gramEnd"/>
+            <w:r>
+              <w:t xml:space="preserve"> with the platform and have completed learning activities.</w:t>
             </w:r>
           </w:p>
         </w:tc>
@@ -9066,6 +9746,241 @@
           </w:p>
         </w:tc>
       </w:tr>
+      <w:tr>
+        <w:tc>
+          <w:tcPr>
+            <w:tcW w:w="2155" w:type="dxa"/>
+            <w:vAlign w:val="center"/>
+          </w:tcPr>
+          <w:p>
+            <w:pPr>
+              <w:pStyle w:val="StyleSix"/>
+              <w:rPr>
+                <w:b/>
+                <w:bCs/>
+              </w:rPr>
+            </w:pPr>
+            <w:r>
+              <w:rPr>
+                <w:b/>
+                <w:bCs/>
+              </w:rPr>
+              <w:t>User Story</w:t>
+            </w:r>
+          </w:p>
+        </w:tc>
+        <w:tc>
+          <w:tcPr>
+            <w:tcW w:w="7740" w:type="dxa"/>
+            <w:vAlign w:val="center"/>
+          </w:tcPr>
+          <w:p>
+            <w:pPr>
+              <w:pStyle w:val="StyleSix"/>
+              <w:rPr>
+                <w:b/>
+                <w:bCs/>
+                <w:lang w:bidi="ar-EG"/>
+              </w:rPr>
+            </w:pPr>
+            <w:r>
+              <w:rPr>
+                <w:b/>
+                <w:bCs/>
+                <w:lang w:bidi="ar-EG"/>
+              </w:rPr>
+              <w:t>As a</w:t>
+            </w:r>
+            <w:r>
+              <w:rPr>
+                <w:b/>
+                <w:bCs/>
+                <w:lang w:bidi="ar-EG"/>
+              </w:rPr>
+              <w:t>n</w:t>
+            </w:r>
+            <w:r>
+              <w:rPr>
+                <w:b/>
+                <w:bCs/>
+                <w:lang w:bidi="ar-EG"/>
+              </w:rPr>
+              <w:t xml:space="preserve"> Educator</w:t>
+            </w:r>
+            <w:r>
+              <w:rPr>
+                <w:b/>
+                <w:bCs/>
+                <w:lang w:bidi="ar-EG"/>
+              </w:rPr>
+              <w:t>,</w:t>
+            </w:r>
+          </w:p>
+          <w:p>
+            <w:pPr>
+              <w:pStyle w:val="StyleSix"/>
+              <w:rPr>
+                <w:lang w:bidi="ar-EG"/>
+              </w:rPr>
+            </w:pPr>
+            <w:r>
+              <w:rPr>
+                <w:b/>
+                <w:bCs/>
+                <w:lang w:bidi="ar-EG"/>
+              </w:rPr>
+              <w:t>I want to</w:t>
+            </w:r>
+            <w:r>
+              <w:rPr>
+                <w:lang w:bidi="ar-EG"/>
+              </w:rPr>
+              <w:t xml:space="preserve"> efficiently monitor the progress of my students on the Learn Adaptive Materials for Literacy platform</w:t>
+            </w:r>
+          </w:p>
+          <w:p>
+            <w:pPr>
+              <w:pStyle w:val="StyleSix"/>
+              <w:rPr>
+                <w:lang w:bidi="ar-EG"/>
+              </w:rPr>
+            </w:pPr>
+            <w:r>
+              <w:rPr>
+                <w:b/>
+                <w:bCs/>
+                <w:lang w:bidi="ar-EG"/>
+              </w:rPr>
+              <w:t>So that</w:t>
+            </w:r>
+            <w:r>
+              <w:rPr>
+                <w:lang w:bidi="ar-EG"/>
+              </w:rPr>
+              <w:t xml:space="preserve"> I can provide targeted support, adapt teaching strategies, and ensure personalized learning experiences.</w:t>
+            </w:r>
+          </w:p>
+        </w:tc>
+      </w:tr>
+      <w:tr>
+        <w:tc>
+          <w:tcPr>
+            <w:tcW w:w="2155" w:type="dxa"/>
+            <w:vAlign w:val="center"/>
+          </w:tcPr>
+          <w:p>
+            <w:pPr>
+              <w:pStyle w:val="StyleSix"/>
+              <w:rPr>
+                <w:b/>
+                <w:bCs/>
+              </w:rPr>
+            </w:pPr>
+            <w:r>
+              <w:rPr>
+                <w:b/>
+                <w:bCs/>
+              </w:rPr>
+              <w:t>Acceptance Criteria</w:t>
+            </w:r>
+          </w:p>
+        </w:tc>
+        <w:tc>
+          <w:tcPr>
+            <w:tcW w:w="7740" w:type="dxa"/>
+            <w:vAlign w:val="center"/>
+          </w:tcPr>
+          <w:p>
+            <w:pPr>
+              <w:pStyle w:val="StyleSix"/>
+            </w:pPr>
+            <w:r>
+              <w:t>1. As an educator, I should have a dashboard displaying real-time progress data for each student with visual impairments enrolled in my class.</w:t>
+            </w:r>
+          </w:p>
+          <w:p>
+            <w:pPr>
+              <w:pStyle w:val="StyleSix"/>
+            </w:pPr>
+            <w:r>
+              <w:t>2. The dashboard should include metrics such as completion rates, time spent on tasks, and proficiency levels in various literacy skills.</w:t>
+            </w:r>
+          </w:p>
+          <w:p>
+            <w:pPr>
+              <w:pStyle w:val="StyleSix"/>
+            </w:pPr>
+            <w:r>
+              <w:lastRenderedPageBreak/>
+              <w:t>3. The platform should generate detailed reports on individual student performance, highlighting strengths and areas needing improvement.</w:t>
+            </w:r>
+          </w:p>
+          <w:p>
+            <w:pPr>
+              <w:pStyle w:val="StyleSix"/>
+            </w:pPr>
+            <w:r>
+              <w:t>4. I want to receive notifications for significant milestones or challenges faced by students to facilitate timely intervention.</w:t>
+            </w:r>
+          </w:p>
+          <w:p>
+            <w:pPr>
+              <w:pStyle w:val="StyleSix"/>
+            </w:pPr>
+            <w:r>
+              <w:t>5. The progress tracking system should be compatible with screen readers and other assistive technologies, ensuring accessibility for educators with visual impairments.</w:t>
+            </w:r>
+          </w:p>
+          <w:p>
+            <w:pPr>
+              <w:pStyle w:val="StyleSix"/>
+            </w:pPr>
+            <w:r>
+              <w:t>6. The platform should allow me to customize goals and benchmarks for individual students based on their unique learning needs.</w:t>
+            </w:r>
+          </w:p>
+          <w:p>
+            <w:pPr>
+              <w:pStyle w:val="StyleSix"/>
+            </w:pPr>
+            <w:r>
+              <w:t>7. I should be able to access historical data to track the longitudinal progress of students and identify trends or patterns.</w:t>
+            </w:r>
+          </w:p>
+          <w:p>
+            <w:pPr>
+              <w:pStyle w:val="StyleSix"/>
+            </w:pPr>
+            <w:r>
+              <w:t>8. The platform should integrate with existing educational management systems or tools commonly used by educators for a seamless workflow.</w:t>
+            </w:r>
+          </w:p>
+          <w:p>
+            <w:pPr>
+              <w:pStyle w:val="StyleSix"/>
+            </w:pPr>
+            <w:r>
+              <w:t>9. I want the ability to communicate directly with students through the platform to provide feedback, encouragement, and additional guidance.</w:t>
+            </w:r>
+          </w:p>
+          <w:p>
+            <w:pPr>
+              <w:pStyle w:val="StyleSix"/>
+            </w:pPr>
+            <w:r>
+              <w:t xml:space="preserve">10. The </w:t>
+            </w:r>
+            <w:proofErr w:type="gramStart"/>
+            <w:r>
+              <w:t>progress monitoring</w:t>
+            </w:r>
+            <w:proofErr w:type="gramEnd"/>
+            <w:r>
+              <w:t xml:space="preserve"> feature should comply with data privacy regulations and ensure the confidentiality of student information.</w:t>
+            </w:r>
+          </w:p>
+        </w:tc>
+      </w:tr>
     </w:tbl>
     <w:p>
       <w:pPr>
@@ -9112,6 +10027,7 @@
         <w:pStyle w:val="StyleFour"/>
       </w:pPr>
       <w:r>
+        <w:lastRenderedPageBreak/>
         <w:t xml:space="preserve">UC4 </w:t>
       </w:r>
       <w:r>
@@ -9273,7 +10189,15 @@
               <w:pStyle w:val="StyleSix"/>
             </w:pPr>
             <w:r>
-              <w:t>2. The learner is logged into the platform through the mobile application.</w:t>
+              <w:t xml:space="preserve">2. The learner </w:t>
+            </w:r>
+            <w:proofErr w:type="gramStart"/>
+            <w:r>
+              <w:t>is logged</w:t>
+            </w:r>
+            <w:proofErr w:type="gramEnd"/>
+            <w:r>
+              <w:t xml:space="preserve"> into the platform through the mobile application.</w:t>
             </w:r>
           </w:p>
         </w:tc>
@@ -9372,6 +10296,233 @@
           </w:p>
         </w:tc>
       </w:tr>
+      <w:tr>
+        <w:tc>
+          <w:tcPr>
+            <w:tcW w:w="2155" w:type="dxa"/>
+            <w:vAlign w:val="center"/>
+          </w:tcPr>
+          <w:p>
+            <w:pPr>
+              <w:pStyle w:val="StyleSix"/>
+              <w:rPr>
+                <w:b/>
+                <w:bCs/>
+              </w:rPr>
+            </w:pPr>
+            <w:r>
+              <w:rPr>
+                <w:b/>
+                <w:bCs/>
+              </w:rPr>
+              <w:t>User Story</w:t>
+            </w:r>
+          </w:p>
+        </w:tc>
+        <w:tc>
+          <w:tcPr>
+            <w:tcW w:w="7740" w:type="dxa"/>
+            <w:vAlign w:val="center"/>
+          </w:tcPr>
+          <w:p>
+            <w:pPr>
+              <w:pStyle w:val="StyleSix"/>
+              <w:rPr>
+                <w:b/>
+                <w:bCs/>
+                <w:lang w:bidi="ar-EG"/>
+              </w:rPr>
+            </w:pPr>
+            <w:r>
+              <w:rPr>
+                <w:b/>
+                <w:bCs/>
+                <w:lang w:bidi="ar-EG"/>
+              </w:rPr>
+              <w:t>As a Learner</w:t>
+            </w:r>
+            <w:r>
+              <w:rPr>
+                <w:b/>
+                <w:bCs/>
+                <w:lang w:bidi="ar-EG"/>
+              </w:rPr>
+              <w:t>,</w:t>
+            </w:r>
+          </w:p>
+          <w:p>
+            <w:pPr>
+              <w:pStyle w:val="StyleSix"/>
+              <w:rPr>
+                <w:lang w:bidi="ar-EG"/>
+              </w:rPr>
+            </w:pPr>
+            <w:r>
+              <w:rPr>
+                <w:b/>
+                <w:bCs/>
+                <w:lang w:bidi="ar-EG"/>
+              </w:rPr>
+              <w:t>I want to</w:t>
+            </w:r>
+            <w:r>
+              <w:rPr>
+                <w:lang w:bidi="ar-EG"/>
+              </w:rPr>
+              <w:t xml:space="preserve"> access adaptive materials on the Learn Adaptive Materials for Literacy platform</w:t>
+            </w:r>
+          </w:p>
+          <w:p>
+            <w:pPr>
+              <w:pStyle w:val="StyleSix"/>
+              <w:rPr>
+                <w:lang w:bidi="ar-EG"/>
+              </w:rPr>
+            </w:pPr>
+            <w:r>
+              <w:rPr>
+                <w:b/>
+                <w:bCs/>
+                <w:lang w:bidi="ar-EG"/>
+              </w:rPr>
+              <w:t>So that</w:t>
+            </w:r>
+            <w:r>
+              <w:rPr>
+                <w:lang w:bidi="ar-EG"/>
+              </w:rPr>
+              <w:t xml:space="preserve"> I can enhance my literacy skills through specialized content tailored to my needs.</w:t>
+            </w:r>
+          </w:p>
+        </w:tc>
+      </w:tr>
+      <w:tr>
+        <w:tc>
+          <w:tcPr>
+            <w:tcW w:w="2155" w:type="dxa"/>
+            <w:vAlign w:val="center"/>
+          </w:tcPr>
+          <w:p>
+            <w:pPr>
+              <w:pStyle w:val="StyleSix"/>
+              <w:rPr>
+                <w:b/>
+                <w:bCs/>
+              </w:rPr>
+            </w:pPr>
+            <w:r>
+              <w:rPr>
+                <w:b/>
+                <w:bCs/>
+              </w:rPr>
+              <w:t>Acceptance Criteria</w:t>
+            </w:r>
+          </w:p>
+        </w:tc>
+        <w:tc>
+          <w:tcPr>
+            <w:tcW w:w="7740" w:type="dxa"/>
+            <w:vAlign w:val="center"/>
+          </w:tcPr>
+          <w:p>
+            <w:pPr>
+              <w:pStyle w:val="StyleSix"/>
+            </w:pPr>
+            <w:r>
+              <w:t>1- As a user, I should be able to navigate the platform using screen reader software for a seamless experience.</w:t>
+            </w:r>
+          </w:p>
+          <w:p>
+            <w:pPr>
+              <w:pStyle w:val="StyleSix"/>
+            </w:pPr>
+            <w:r>
+              <w:t>2-The platform should provide options for customizing text size and contrast to accommodate varying visual preferences.</w:t>
+            </w:r>
+          </w:p>
+          <w:p>
+            <w:pPr>
+              <w:pStyle w:val="StyleSix"/>
+            </w:pPr>
+            <w:r>
+              <w:t>3-I want the platform to support multiple languages and offer content in Braille to cater to diverse learners.</w:t>
+            </w:r>
+          </w:p>
+          <w:p>
+            <w:pPr>
+              <w:pStyle w:val="StyleSix"/>
+            </w:pPr>
+            <w:r>
+              <w:t>4-The adaptive materials should include interactive Braille lessons, audio descriptions, and tactile elements for a comprehensive learning experience.</w:t>
+            </w:r>
+          </w:p>
+          <w:p>
+            <w:pPr>
+              <w:pStyle w:val="StyleSix"/>
+            </w:pPr>
+            <w:r>
+              <w:lastRenderedPageBreak/>
+              <w:t>5-The platform should feature an easy-to-use interface with intuitive navigation, ensuring a user-friendly experience for individuals with visual impairments.</w:t>
+            </w:r>
+          </w:p>
+          <w:p>
+            <w:pPr>
+              <w:pStyle w:val="StyleSix"/>
+            </w:pPr>
+            <w:r>
+              <w:t>6-Progress tracking tools should be available to monitor my learning journey and identify areas for improvement.</w:t>
+            </w:r>
+          </w:p>
+          <w:p>
+            <w:pPr>
+              <w:pStyle w:val="StyleSix"/>
+            </w:pPr>
+            <w:r>
+              <w:t>7-The platform should offer a feedback mechanism, allowing me to provide input on the effectiveness of adaptive materials and suggest improvements.</w:t>
+            </w:r>
+          </w:p>
+          <w:p>
+            <w:pPr>
+              <w:pStyle w:val="StyleSix"/>
+            </w:pPr>
+            <w:r>
+              <w:t xml:space="preserve">8-Compatibility with Braille displays and other assistive technologies </w:t>
+            </w:r>
+            <w:proofErr w:type="gramStart"/>
+            <w:r>
+              <w:t>should be ensured</w:t>
+            </w:r>
+            <w:proofErr w:type="gramEnd"/>
+            <w:r>
+              <w:t xml:space="preserve"> for a seamless integration into my existing tools.</w:t>
+            </w:r>
+          </w:p>
+          <w:p>
+            <w:pPr>
+              <w:pStyle w:val="StyleSix"/>
+            </w:pPr>
+            <w:r>
+              <w:t>9-Regular updates and additions to the adaptive materials library should be part of the platform's commitment to continuous improvement.</w:t>
+            </w:r>
+          </w:p>
+          <w:p>
+            <w:pPr>
+              <w:pStyle w:val="StyleSix"/>
+            </w:pPr>
+            <w:r>
+              <w:t xml:space="preserve">10-The platform </w:t>
+            </w:r>
+            <w:proofErr w:type="gramStart"/>
+            <w:r>
+              <w:t>should be designed</w:t>
+            </w:r>
+            <w:proofErr w:type="gramEnd"/>
+            <w:r>
+              <w:t xml:space="preserve"> in compliance with accessibility standards to ensure a universally accessible and inclusive learning environment.</w:t>
+            </w:r>
+          </w:p>
+        </w:tc>
+      </w:tr>
     </w:tbl>
     <w:p>
       <w:pPr>
@@ -9425,9 +10576,15 @@
     </w:p>
     <w:p>
       <w:pPr>
+        <w:pStyle w:val="StyleSix"/>
+      </w:pPr>
+    </w:p>
+    <w:p>
+      <w:pPr>
         <w:pStyle w:val="StyleFour"/>
       </w:pPr>
       <w:r>
+        <w:lastRenderedPageBreak/>
         <w:t xml:space="preserve">UC5 </w:t>
       </w:r>
       <w:r>
@@ -9694,6 +10851,277 @@
           </w:p>
         </w:tc>
       </w:tr>
+      <w:tr>
+        <w:tc>
+          <w:tcPr>
+            <w:tcW w:w="2155" w:type="dxa"/>
+            <w:vAlign w:val="center"/>
+          </w:tcPr>
+          <w:p>
+            <w:pPr>
+              <w:pStyle w:val="StyleSix"/>
+              <w:rPr>
+                <w:b/>
+                <w:bCs/>
+              </w:rPr>
+            </w:pPr>
+            <w:r>
+              <w:rPr>
+                <w:b/>
+                <w:bCs/>
+              </w:rPr>
+              <w:t>User Story</w:t>
+            </w:r>
+          </w:p>
+        </w:tc>
+        <w:tc>
+          <w:tcPr>
+            <w:tcW w:w="7740" w:type="dxa"/>
+            <w:vAlign w:val="center"/>
+          </w:tcPr>
+          <w:p>
+            <w:pPr>
+              <w:pStyle w:val="StyleSix"/>
+              <w:rPr>
+                <w:b/>
+                <w:bCs/>
+                <w:lang w:bidi="ar-EG"/>
+              </w:rPr>
+            </w:pPr>
+            <w:r>
+              <w:rPr>
+                <w:b/>
+                <w:bCs/>
+                <w:lang w:bidi="ar-EG"/>
+              </w:rPr>
+              <w:t>As a Caregiver</w:t>
+            </w:r>
+          </w:p>
+          <w:p>
+            <w:pPr>
+              <w:pStyle w:val="StyleSix"/>
+              <w:rPr>
+                <w:lang w:bidi="ar-EG"/>
+              </w:rPr>
+            </w:pPr>
+            <w:r>
+              <w:rPr>
+                <w:b/>
+                <w:bCs/>
+                <w:lang w:bidi="ar-EG"/>
+              </w:rPr>
+              <w:t>I want to</w:t>
+            </w:r>
+            <w:r>
+              <w:rPr>
+                <w:lang w:bidi="ar-EG"/>
+              </w:rPr>
+              <w:t xml:space="preserve"> be informed about the progress of the learner on the Literacy platform</w:t>
+            </w:r>
+          </w:p>
+          <w:p>
+            <w:pPr>
+              <w:pStyle w:val="StyleSix"/>
+              <w:rPr>
+                <w:lang w:bidi="ar-EG"/>
+              </w:rPr>
+            </w:pPr>
+            <w:r>
+              <w:rPr>
+                <w:b/>
+                <w:bCs/>
+                <w:lang w:bidi="ar-EG"/>
+              </w:rPr>
+              <w:t>So that</w:t>
+            </w:r>
+            <w:r>
+              <w:rPr>
+                <w:lang w:bidi="ar-EG"/>
+              </w:rPr>
+              <w:t xml:space="preserve"> I can provide appropriate support, track milestones, and ensure a tailored learning experience.</w:t>
+            </w:r>
+          </w:p>
+        </w:tc>
+      </w:tr>
+      <w:tr>
+        <w:tc>
+          <w:tcPr>
+            <w:tcW w:w="2155" w:type="dxa"/>
+            <w:vAlign w:val="center"/>
+          </w:tcPr>
+          <w:p>
+            <w:pPr>
+              <w:pStyle w:val="StyleSix"/>
+              <w:rPr>
+                <w:b/>
+                <w:bCs/>
+              </w:rPr>
+            </w:pPr>
+            <w:r>
+              <w:rPr>
+                <w:b/>
+                <w:bCs/>
+              </w:rPr>
+              <w:t>Acceptance Criteria</w:t>
+            </w:r>
+          </w:p>
+        </w:tc>
+        <w:tc>
+          <w:tcPr>
+            <w:tcW w:w="7740" w:type="dxa"/>
+            <w:vAlign w:val="center"/>
+          </w:tcPr>
+          <w:p>
+            <w:pPr>
+              <w:pStyle w:val="StyleSix"/>
+              <w:rPr>
+                <w:lang w:bidi="ar-EG"/>
+              </w:rPr>
+            </w:pPr>
+            <w:r>
+              <w:rPr>
+                <w:lang w:bidi="ar-EG"/>
+              </w:rPr>
+              <w:t>1. The platform should provide a caregiver dashboard displaying an overview of the learner's achievements, challenges, and overall progress.</w:t>
+            </w:r>
+          </w:p>
+          <w:p>
+            <w:pPr>
+              <w:pStyle w:val="StyleSix"/>
+              <w:rPr>
+                <w:lang w:bidi="ar-EG"/>
+              </w:rPr>
+            </w:pPr>
+            <w:r>
+              <w:rPr>
+                <w:lang w:bidi="ar-EG"/>
+              </w:rPr>
+              <w:t>2. I want to receive regular notifications or updates regarding the learner's completed activities, achievements, and any areas that may require additional attention.</w:t>
+            </w:r>
+          </w:p>
+          <w:p>
+            <w:pPr>
+              <w:pStyle w:val="StyleSix"/>
+              <w:rPr>
+                <w:lang w:bidi="ar-EG"/>
+              </w:rPr>
+            </w:pPr>
+            <w:r>
+              <w:rPr>
+                <w:lang w:bidi="ar-EG"/>
+              </w:rPr>
+              <w:lastRenderedPageBreak/>
+              <w:t>3. The platform should allow me to view detailed reports on the learner's performance, including completed lessons, time spent on tasks, and areas of improvement.</w:t>
+            </w:r>
+          </w:p>
+          <w:p>
+            <w:pPr>
+              <w:pStyle w:val="StyleSix"/>
+              <w:rPr>
+                <w:lang w:bidi="ar-EG"/>
+              </w:rPr>
+            </w:pPr>
+            <w:r>
+              <w:rPr>
+                <w:lang w:bidi="ar-EG"/>
+              </w:rPr>
+              <w:t>4. Progress reports should be accessible using screen readers and other assistive technologies to ensure inclusivity for caregivers with visual impairments.</w:t>
+            </w:r>
+          </w:p>
+          <w:p>
+            <w:pPr>
+              <w:pStyle w:val="StyleSix"/>
+              <w:rPr>
+                <w:lang w:bidi="ar-EG"/>
+              </w:rPr>
+            </w:pPr>
+            <w:r>
+              <w:rPr>
+                <w:lang w:bidi="ar-EG"/>
+              </w:rPr>
+              <w:t>5. The platform should offer insights into the effectiveness of adaptive materials and the learner's engagement with different types of content.</w:t>
+            </w:r>
+          </w:p>
+          <w:p>
+            <w:pPr>
+              <w:pStyle w:val="StyleSix"/>
+              <w:rPr>
+                <w:lang w:bidi="ar-EG"/>
+              </w:rPr>
+            </w:pPr>
+            <w:r>
+              <w:rPr>
+                <w:lang w:bidi="ar-EG"/>
+              </w:rPr>
+              <w:t>6. I want the ability to communicate with educators and instructors through the platform to discuss the learner's progress and address any concerns or questions.</w:t>
+            </w:r>
+          </w:p>
+          <w:p>
+            <w:pPr>
+              <w:pStyle w:val="StyleSix"/>
+              <w:rPr>
+                <w:lang w:bidi="ar-EG"/>
+              </w:rPr>
+            </w:pPr>
+            <w:r>
+              <w:rPr>
+                <w:lang w:bidi="ar-EG"/>
+              </w:rPr>
+              <w:t>7. The caregiver dashboard should be easy to navigate, with clear and intuitive design elements to enhance usability.</w:t>
+            </w:r>
+          </w:p>
+          <w:p>
+            <w:pPr>
+              <w:pStyle w:val="StyleSix"/>
+              <w:rPr>
+                <w:lang w:bidi="ar-EG"/>
+              </w:rPr>
+            </w:pPr>
+            <w:proofErr w:type="gramStart"/>
+            <w:r>
+              <w:rPr>
+                <w:lang w:bidi="ar-EG"/>
+              </w:rPr>
+              <w:t>8. If the learner is facing challenges or requires additional assistance,</w:t>
+            </w:r>
+            <w:proofErr w:type="gramEnd"/>
+            <w:r>
+              <w:rPr>
+                <w:lang w:bidi="ar-EG"/>
+              </w:rPr>
+              <w:t xml:space="preserve"> the platform should provide guidance or suggestions for supportive interventions.</w:t>
+            </w:r>
+          </w:p>
+          <w:p>
+            <w:pPr>
+              <w:pStyle w:val="StyleSix"/>
+              <w:rPr>
+                <w:lang w:bidi="ar-EG"/>
+              </w:rPr>
+            </w:pPr>
+            <w:r>
+              <w:rPr>
+                <w:lang w:bidi="ar-EG"/>
+              </w:rPr>
+              <w:t>9. The system should respect and protect the privacy of the learner and adhere to relevant data protection regulations.</w:t>
+            </w:r>
+          </w:p>
+          <w:p>
+            <w:pPr>
+              <w:pStyle w:val="StyleSix"/>
+              <w:rPr>
+                <w:lang w:bidi="ar-EG"/>
+              </w:rPr>
+            </w:pPr>
+            <w:r>
+              <w:rPr>
+                <w:lang w:bidi="ar-EG"/>
+              </w:rPr>
+              <w:t>10. Regular feedback mechanisms should be in place to gather input from caregivers on the platform's usability and the relevance of progress reports.</w:t>
+            </w:r>
+          </w:p>
+        </w:tc>
+      </w:tr>
     </w:tbl>
     <w:p>
       <w:pPr>
@@ -9740,6 +11168,7 @@
         <w:pStyle w:val="StyleFour"/>
       </w:pPr>
       <w:r>
+        <w:lastRenderedPageBreak/>
         <w:t xml:space="preserve">UC6 </w:t>
       </w:r>
       <w:r>
@@ -10041,6 +11470,221 @@
           </w:p>
         </w:tc>
       </w:tr>
+      <w:tr>
+        <w:tc>
+          <w:tcPr>
+            <w:tcW w:w="2155" w:type="dxa"/>
+            <w:vAlign w:val="center"/>
+          </w:tcPr>
+          <w:p>
+            <w:pPr>
+              <w:pStyle w:val="StyleSix"/>
+              <w:rPr>
+                <w:b/>
+                <w:bCs/>
+              </w:rPr>
+            </w:pPr>
+            <w:r>
+              <w:rPr>
+                <w:b/>
+                <w:bCs/>
+              </w:rPr>
+              <w:t>User Story</w:t>
+            </w:r>
+          </w:p>
+        </w:tc>
+        <w:tc>
+          <w:tcPr>
+            <w:tcW w:w="7740" w:type="dxa"/>
+            <w:vAlign w:val="center"/>
+          </w:tcPr>
+          <w:p>
+            <w:pPr>
+              <w:pStyle w:val="StyleSix"/>
+              <w:rPr>
+                <w:b/>
+                <w:bCs/>
+                <w:lang w:bidi="ar-EG"/>
+              </w:rPr>
+            </w:pPr>
+            <w:r>
+              <w:rPr>
+                <w:b/>
+                <w:bCs/>
+                <w:lang w:bidi="ar-EG"/>
+              </w:rPr>
+              <w:t>As an Educator and Caregiver</w:t>
+            </w:r>
+            <w:r>
+              <w:rPr>
+                <w:b/>
+                <w:bCs/>
+                <w:lang w:bidi="ar-EG"/>
+              </w:rPr>
+              <w:t>,</w:t>
+            </w:r>
+          </w:p>
+          <w:p>
+            <w:pPr>
+              <w:pStyle w:val="StyleSix"/>
+              <w:rPr>
+                <w:lang w:bidi="ar-EG"/>
+              </w:rPr>
+            </w:pPr>
+            <w:r>
+              <w:rPr>
+                <w:b/>
+                <w:bCs/>
+                <w:lang w:bidi="ar-EG"/>
+              </w:rPr>
+              <w:t>I want</w:t>
+            </w:r>
+            <w:r>
+              <w:rPr>
+                <w:lang w:bidi="ar-EG"/>
+              </w:rPr>
+              <w:t xml:space="preserve"> the ability to collaborate </w:t>
+            </w:r>
+            <w:r>
+              <w:rPr>
+                <w:lang w:bidi="ar-EG"/>
+              </w:rPr>
+              <w:t>between each other</w:t>
+            </w:r>
+            <w:r>
+              <w:rPr>
+                <w:lang w:bidi="ar-EG"/>
+              </w:rPr>
+              <w:t xml:space="preserve"> through the Literacy Platform</w:t>
+            </w:r>
+          </w:p>
+          <w:p>
+            <w:pPr>
+              <w:pStyle w:val="StyleSix"/>
+              <w:rPr>
+                <w:lang w:bidi="ar-EG"/>
+              </w:rPr>
+            </w:pPr>
+            <w:r>
+              <w:rPr>
+                <w:b/>
+                <w:bCs/>
+                <w:lang w:bidi="ar-EG"/>
+              </w:rPr>
+              <w:t>So that</w:t>
+            </w:r>
+            <w:r>
+              <w:rPr>
+                <w:lang w:bidi="ar-EG"/>
+              </w:rPr>
+              <w:t xml:space="preserve"> we can ensure a coordinated and effective support system for the students with special needs.</w:t>
+            </w:r>
+          </w:p>
+        </w:tc>
+      </w:tr>
+      <w:tr>
+        <w:tc>
+          <w:tcPr>
+            <w:tcW w:w="2155" w:type="dxa"/>
+            <w:vAlign w:val="center"/>
+          </w:tcPr>
+          <w:p>
+            <w:pPr>
+              <w:pStyle w:val="StyleSix"/>
+              <w:rPr>
+                <w:b/>
+                <w:bCs/>
+              </w:rPr>
+            </w:pPr>
+            <w:r>
+              <w:rPr>
+                <w:b/>
+                <w:bCs/>
+              </w:rPr>
+              <w:t>Acceptance Criteria</w:t>
+            </w:r>
+          </w:p>
+        </w:tc>
+        <w:tc>
+          <w:tcPr>
+            <w:tcW w:w="7740" w:type="dxa"/>
+            <w:vAlign w:val="center"/>
+          </w:tcPr>
+          <w:p>
+            <w:pPr>
+              <w:pStyle w:val="StyleSix"/>
+            </w:pPr>
+            <w:r>
+              <w:t>1. The platform should provide a secure and accessible space for educators and caregivers to collaborate on individual student profiles.</w:t>
+            </w:r>
+          </w:p>
+          <w:p>
+            <w:pPr>
+              <w:pStyle w:val="StyleSix"/>
+            </w:pPr>
+            <w:r>
+              <w:lastRenderedPageBreak/>
+              <w:t>2. Educators and caregivers should be able to share information, progress updates, and insights regarding the student's literacy development on the platform.</w:t>
+            </w:r>
+          </w:p>
+          <w:p>
+            <w:pPr>
+              <w:pStyle w:val="StyleSix"/>
+            </w:pPr>
+            <w:r>
+              <w:t>3. The system should support real-time communication features such as messaging or discussion forums to facilitate ongoing collaboration between educators and caregivers.</w:t>
+            </w:r>
+          </w:p>
+          <w:p>
+            <w:pPr>
+              <w:pStyle w:val="StyleSix"/>
+            </w:pPr>
+            <w:r>
+              <w:t>4. There should be an option for educators to provide caregivers with access to specific learning resources, strategies, and materials used in the classroom.</w:t>
+            </w:r>
+          </w:p>
+          <w:p>
+            <w:pPr>
+              <w:pStyle w:val="StyleSix"/>
+            </w:pPr>
+            <w:r>
+              <w:t>5. The platform should allow educators to communicate specific learning goals, milestones, and areas of improvement to caregivers, ensuring alignment in support strategies.</w:t>
+            </w:r>
+          </w:p>
+          <w:p>
+            <w:pPr>
+              <w:pStyle w:val="StyleSix"/>
+            </w:pPr>
+            <w:r>
+              <w:t>6. Caregivers should have the ability to provide feedback on the student's learning experience and share observations from outside the classroom environment.</w:t>
+            </w:r>
+          </w:p>
+          <w:p>
+            <w:pPr>
+              <w:pStyle w:val="StyleSix"/>
+            </w:pPr>
+            <w:r>
+              <w:t>7</w:t>
+            </w:r>
+            <w:r>
+              <w:t xml:space="preserve">. Accessibility features </w:t>
+            </w:r>
+            <w:proofErr w:type="gramStart"/>
+            <w:r>
+              <w:t>must be integrated</w:t>
+            </w:r>
+            <w:proofErr w:type="gramEnd"/>
+            <w:r>
+              <w:t xml:space="preserve"> into the collaboration tools to accommodate caregivers with visual impairments or other disabilities.</w:t>
+            </w:r>
+          </w:p>
+          <w:p>
+            <w:pPr>
+              <w:pStyle w:val="StyleSix"/>
+            </w:pPr>
+          </w:p>
+        </w:tc>
+      </w:tr>
     </w:tbl>
     <w:p>
       <w:pPr>
@@ -10069,9 +11713,35 @@
     </w:p>
     <w:p>
       <w:pPr>
+        <w:pStyle w:val="StyleSix"/>
+      </w:pPr>
+    </w:p>
+    <w:p>
+      <w:pPr>
+        <w:pStyle w:val="StyleSix"/>
+      </w:pPr>
+    </w:p>
+    <w:p>
+      <w:pPr>
+        <w:pStyle w:val="StyleSix"/>
+      </w:pPr>
+    </w:p>
+    <w:p>
+      <w:pPr>
+        <w:pStyle w:val="StyleSix"/>
+      </w:pPr>
+    </w:p>
+    <w:p>
+      <w:pPr>
+        <w:pStyle w:val="StyleSix"/>
+      </w:pPr>
+    </w:p>
+    <w:p>
+      <w:pPr>
         <w:pStyle w:val="StyleThree"/>
       </w:pPr>
       <w:r>
+        <w:lastRenderedPageBreak/>
         <w:t xml:space="preserve">Future Use Case </w:t>
       </w:r>
       <w:r>
@@ -10357,6 +12027,106 @@
           </w:p>
         </w:tc>
       </w:tr>
+      <w:tr>
+        <w:tc>
+          <w:tcPr>
+            <w:tcW w:w="2155" w:type="dxa"/>
+            <w:vAlign w:val="center"/>
+          </w:tcPr>
+          <w:p>
+            <w:pPr>
+              <w:pStyle w:val="StyleSix"/>
+              <w:rPr>
+                <w:b/>
+                <w:bCs/>
+              </w:rPr>
+            </w:pPr>
+            <w:r>
+              <w:rPr>
+                <w:b/>
+                <w:bCs/>
+              </w:rPr>
+              <w:t>User Story</w:t>
+            </w:r>
+          </w:p>
+        </w:tc>
+        <w:tc>
+          <w:tcPr>
+            <w:tcW w:w="7740" w:type="dxa"/>
+            <w:vAlign w:val="center"/>
+          </w:tcPr>
+          <w:p>
+            <w:pPr>
+              <w:pStyle w:val="StyleSix"/>
+              <w:rPr>
+                <w:b/>
+                <w:bCs/>
+                <w:lang w:bidi="ar-EG"/>
+              </w:rPr>
+            </w:pPr>
+            <w:r>
+              <w:rPr>
+                <w:b/>
+                <w:bCs/>
+                <w:lang w:bidi="ar-EG"/>
+              </w:rPr>
+              <w:t>As a Special Education Institute</w:t>
+            </w:r>
+            <w:r>
+              <w:rPr>
+                <w:b/>
+                <w:bCs/>
+                <w:lang w:bidi="ar-EG"/>
+              </w:rPr>
+              <w:t>,</w:t>
+            </w:r>
+          </w:p>
+          <w:p>
+            <w:pPr>
+              <w:pStyle w:val="StyleSix"/>
+              <w:rPr>
+                <w:lang w:bidi="ar-EG"/>
+              </w:rPr>
+            </w:pPr>
+            <w:r>
+              <w:rPr>
+                <w:b/>
+                <w:bCs/>
+                <w:lang w:bidi="ar-EG"/>
+              </w:rPr>
+              <w:t>I want</w:t>
+            </w:r>
+            <w:r>
+              <w:rPr>
+                <w:lang w:bidi="ar-EG"/>
+              </w:rPr>
+              <w:t xml:space="preserve"> to ensure a streamlined and personalized follow-up process for the educational journey of individuals with special needs on our literacy platform,</w:t>
+            </w:r>
+          </w:p>
+          <w:p>
+            <w:pPr>
+              <w:pStyle w:val="StyleSix"/>
+              <w:rPr>
+                <w:lang w:bidi="ar-EG"/>
+              </w:rPr>
+            </w:pPr>
+            <w:r>
+              <w:rPr>
+                <w:b/>
+                <w:bCs/>
+                <w:lang w:bidi="ar-EG"/>
+              </w:rPr>
+              <w:t>So that</w:t>
+            </w:r>
+            <w:r>
+              <w:rPr>
+                <w:lang w:bidi="ar-EG"/>
+              </w:rPr>
+              <w:t xml:space="preserve"> we can track their progress, identify areas of improvement, and provide targeted support for their unique learning requirements.</w:t>
+            </w:r>
+          </w:p>
+        </w:tc>
+      </w:tr>
     </w:tbl>
     <w:p>
       <w:pPr>
@@ -10370,29 +12140,10 @@
     </w:p>
     <w:p>
       <w:pPr>
-        <w:pStyle w:val="StyleSix"/>
-      </w:pPr>
-    </w:p>
-    <w:p>
-      <w:pPr>
-        <w:pStyle w:val="StyleSix"/>
-      </w:pPr>
-    </w:p>
-    <w:p>
-      <w:pPr>
-        <w:pStyle w:val="StyleSix"/>
-      </w:pPr>
-    </w:p>
-    <w:p>
-      <w:pPr>
-        <w:pStyle w:val="StyleSix"/>
-      </w:pPr>
-    </w:p>
-    <w:p>
-      <w:pPr>
         <w:pStyle w:val="StyleFour"/>
       </w:pPr>
       <w:r>
+        <w:lastRenderedPageBreak/>
         <w:t xml:space="preserve">UC8 </w:t>
       </w:r>
       <w:r>
@@ -10589,7 +12340,15 @@
               <w:pStyle w:val="StyleSix"/>
             </w:pPr>
             <w:r>
-              <w:t>1. Educational policies and guidelines are successfully submitted to the platform.</w:t>
+              <w:t xml:space="preserve">1. Educational policies and guidelines </w:t>
+            </w:r>
+            <w:proofErr w:type="gramStart"/>
+            <w:r>
+              <w:t>are successfully submitted</w:t>
+            </w:r>
+            <w:proofErr w:type="gramEnd"/>
+            <w:r>
+              <w:t xml:space="preserve"> to the platform.</w:t>
             </w:r>
           </w:p>
           <w:p>
@@ -10597,7 +12356,15 @@
               <w:pStyle w:val="StyleSix"/>
             </w:pPr>
             <w:r>
-              <w:t>2. The provided policies are reviewed, then they become part of the platform's framework for inclusivity and education.</w:t>
+              <w:t xml:space="preserve">2. The provided policies are reviewed, </w:t>
+            </w:r>
+            <w:proofErr w:type="gramStart"/>
+            <w:r>
+              <w:t>then</w:t>
+            </w:r>
+            <w:proofErr w:type="gramEnd"/>
+            <w:r>
+              <w:t xml:space="preserve"> they become part of the platform's framework for inclusivity and education.</w:t>
             </w:r>
           </w:p>
         </w:tc>
@@ -10646,6 +12413,80 @@
             </w:r>
             <w:r>
               <w:t>" action by accessing administrative features within the mobile application.</w:t>
+            </w:r>
+          </w:p>
+        </w:tc>
+      </w:tr>
+      <w:tr>
+        <w:tc>
+          <w:tcPr>
+            <w:tcW w:w="2155" w:type="dxa"/>
+            <w:vAlign w:val="center"/>
+          </w:tcPr>
+          <w:p>
+            <w:pPr>
+              <w:pStyle w:val="StyleSix"/>
+              <w:rPr>
+                <w:b/>
+                <w:bCs/>
+              </w:rPr>
+            </w:pPr>
+            <w:r>
+              <w:rPr>
+                <w:b/>
+                <w:bCs/>
+              </w:rPr>
+              <w:t>User Story</w:t>
+            </w:r>
+          </w:p>
+        </w:tc>
+        <w:tc>
+          <w:tcPr>
+            <w:tcW w:w="7740" w:type="dxa"/>
+            <w:vAlign w:val="center"/>
+          </w:tcPr>
+          <w:p>
+            <w:pPr>
+              <w:pStyle w:val="StyleSix"/>
+              <w:rPr>
+                <w:lang w:bidi="ar-EG"/>
+              </w:rPr>
+            </w:pPr>
+            <w:r>
+              <w:rPr>
+                <w:b/>
+                <w:bCs/>
+                <w:lang w:bidi="ar-EG"/>
+              </w:rPr>
+              <w:t>As a Policy Maker and Stakeholder</w:t>
+            </w:r>
+            <w:r>
+              <w:rPr>
+                <w:lang w:bidi="ar-EG"/>
+              </w:rPr>
+              <w:t xml:space="preserve">, </w:t>
+            </w:r>
+          </w:p>
+          <w:p>
+            <w:pPr>
+              <w:pStyle w:val="StyleSix"/>
+              <w:rPr>
+                <w:lang w:bidi="ar-EG"/>
+              </w:rPr>
+            </w:pPr>
+            <w:r>
+              <w:rPr>
+                <w:b/>
+                <w:bCs/>
+                <w:lang w:bidi="ar-EG"/>
+              </w:rPr>
+              <w:t>I want to</w:t>
+            </w:r>
+            <w:r>
+              <w:rPr>
+                <w:lang w:bidi="ar-EG"/>
+              </w:rPr>
+              <w:t xml:space="preserve"> implement a feature that provides specialized educational policies on the literacy platform, catering specifically to individuals with special needs. This initiative aims to ensure inclusivity and accessibility in education, addressing the diverse learning requirements of this unique demographic</w:t>
             </w:r>
           </w:p>
         </w:tc>
@@ -10771,7 +12612,15 @@
               <w:t>Provide and Share Experience</w:t>
             </w:r>
             <w:r>
-              <w:t>" use case empowers community members to actively contribute their experiences, insights, and feedback within the literacy platform for individuals with special needs. This feature fosters a supportive community environment and facilitates the exchange of valuable information.</w:t>
+              <w:t xml:space="preserve">" use case empowers community members </w:t>
+            </w:r>
+            <w:proofErr w:type="gramStart"/>
+            <w:r>
+              <w:t>to actively contribute</w:t>
+            </w:r>
+            <w:proofErr w:type="gramEnd"/>
+            <w:r>
+              <w:t xml:space="preserve"> their experiences, insights, and feedback within the literacy platform for individuals with special needs. This feature fosters a supportive community environment and facilitates the exchange of valuable information.</w:t>
             </w:r>
           </w:p>
         </w:tc>
@@ -10961,6 +12810,68 @@
           </w:p>
         </w:tc>
       </w:tr>
+      <w:tr>
+        <w:tc>
+          <w:tcPr>
+            <w:tcW w:w="2155" w:type="dxa"/>
+            <w:vAlign w:val="center"/>
+          </w:tcPr>
+          <w:p>
+            <w:pPr>
+              <w:pStyle w:val="StyleSix"/>
+              <w:rPr>
+                <w:b/>
+                <w:bCs/>
+              </w:rPr>
+            </w:pPr>
+            <w:r>
+              <w:rPr>
+                <w:b/>
+                <w:bCs/>
+              </w:rPr>
+              <w:t>User Story</w:t>
+            </w:r>
+            <w:bookmarkStart w:id="0" w:name="_GoBack"/>
+            <w:bookmarkEnd w:id="0"/>
+          </w:p>
+        </w:tc>
+        <w:tc>
+          <w:tcPr>
+            <w:tcW w:w="7740" w:type="dxa"/>
+            <w:vAlign w:val="center"/>
+          </w:tcPr>
+          <w:p>
+            <w:pPr>
+              <w:pStyle w:val="StyleSix"/>
+            </w:pPr>
+            <w:r>
+              <w:rPr>
+                <w:b/>
+                <w:bCs/>
+              </w:rPr>
+              <w:t>As a Community Member</w:t>
+            </w:r>
+            <w:r>
+              <w:t xml:space="preserve"> on the literacy platform dedicated to supporting individuals with special needs,</w:t>
+            </w:r>
+          </w:p>
+          <w:p>
+            <w:pPr>
+              <w:pStyle w:val="StyleSix"/>
+            </w:pPr>
+            <w:r>
+              <w:rPr>
+                <w:b/>
+                <w:bCs/>
+              </w:rPr>
+              <w:t xml:space="preserve"> I want to</w:t>
+            </w:r>
+            <w:r>
+              <w:t xml:space="preserve"> be able to provide and share my unique experiences to inspire and encourage others in the community.</w:t>
+            </w:r>
+          </w:p>
+        </w:tc>
+      </w:tr>
     </w:tbl>
     <w:p>
       <w:pPr>
@@ -10997,7 +12908,6 @@
         <w:pStyle w:val="StyleTwo"/>
       </w:pPr>
       <w:r>
-        <w:lastRenderedPageBreak/>
         <w:t>Sequence Diagram</w:t>
       </w:r>
     </w:p>
@@ -11125,7 +13035,6 @@
         <w:rPr>
           <w:lang w:bidi="ar-EG"/>
         </w:rPr>
-        <w:lastRenderedPageBreak/>
         <w:t xml:space="preserve">Chapter </w:t>
       </w:r>
       <w:r>
@@ -11534,7 +13443,6 @@
         <w:rPr>
           <w:lang w:bidi="ar-EG"/>
         </w:rPr>
-        <w:lastRenderedPageBreak/>
         <w:t xml:space="preserve">Chapter </w:t>
       </w:r>
       <w:r>
@@ -11953,7 +13861,6 @@
         <w:rPr>
           <w:lang w:bidi="ar-EG"/>
         </w:rPr>
-        <w:lastRenderedPageBreak/>
         <w:t xml:space="preserve">Chapter </w:t>
       </w:r>
       <w:r>
@@ -12372,7 +14279,6 @@
         <w:rPr>
           <w:lang w:bidi="ar-EG"/>
         </w:rPr>
-        <w:lastRenderedPageBreak/>
         <w:t xml:space="preserve">Chapter </w:t>
       </w:r>
       <w:r>
@@ -12781,7 +14687,6 @@
         <w:rPr>
           <w:lang w:bidi="ar-EG"/>
         </w:rPr>
-        <w:lastRenderedPageBreak/>
         <w:t xml:space="preserve">Chapter </w:t>
       </w:r>
       <w:r>
@@ -13380,7 +15285,6 @@
         <w:rPr>
           <w:lang w:bidi="ar-EG"/>
         </w:rPr>
-        <w:lastRenderedPageBreak/>
         <w:t>Chapter 9</w:t>
       </w:r>
     </w:p>
@@ -14622,7 +16526,7 @@
           <w:rPr>
             <w:noProof/>
           </w:rPr>
-          <w:t>1</w:t>
+          <w:t>60</w:t>
         </w:r>
         <w:r>
           <w:rPr>
@@ -20336,7 +22240,6 @@
   <w:style w:type="character" w:default="1" w:styleId="DefaultParagraphFont">
     <w:name w:val="Default Paragraph Font"/>
     <w:uiPriority w:val="1"/>
-    <w:semiHidden/>
     <w:unhideWhenUsed/>
   </w:style>
   <w:style w:type="table" w:default="1" w:styleId="TableNormal">
@@ -20994,6 +22897,36 @@
     <w:uiPriority w:val="99"/>
     <w:rsid w:val="006423A3"/>
   </w:style>
+  <w:style w:type="paragraph" w:customStyle="1" w:styleId="BodyA">
+    <w:name w:val="Body A"/>
+    <w:rsid w:val="00553C80"/>
+    <w:pPr>
+      <w:pBdr>
+        <w:top w:val="nil"/>
+        <w:left w:val="nil"/>
+        <w:bottom w:val="nil"/>
+        <w:right w:val="nil"/>
+        <w:between w:val="nil"/>
+        <w:bar w:val="nil"/>
+      </w:pBdr>
+      <w:spacing w:after="0" w:line="240" w:lineRule="auto"/>
+    </w:pPr>
+    <w:rPr>
+      <w:rFonts w:ascii="Helvetica Neue" w:eastAsia="Arial Unicode MS" w:hAnsi="Helvetica Neue" w:cs="Arial Unicode MS"/>
+      <w:color w:val="000000"/>
+      <w:u w:color="000000"/>
+      <w:bdr w:val="nil"/>
+      <w14:textOutline w14:w="12700" w14:cap="flat" w14:cmpd="sng" w14:algn="ctr">
+        <w14:noFill/>
+        <w14:prstDash w14:val="solid"/>
+        <w14:miter w14:lim="400000"/>
+      </w14:textOutline>
+    </w:rPr>
+  </w:style>
+  <w:style w:type="character" w:customStyle="1" w:styleId="None">
+    <w:name w:val="None"/>
+    <w:rsid w:val="00553C80"/>
+  </w:style>
 </w:styles>
 </file>
 
@@ -21263,7 +23196,7 @@
 </file>
 
 <file path=customXml/itemProps1.xml><?xml version="1.0" encoding="utf-8"?>
-<ds:datastoreItem xmlns:ds="http://schemas.openxmlformats.org/officeDocument/2006/customXml" ds:itemID="{E12E1058-4E8E-444D-8AA4-444592BABBC0}">
+<ds:datastoreItem xmlns:ds="http://schemas.openxmlformats.org/officeDocument/2006/customXml" ds:itemID="{B17E27A8-E6D3-4BC6-94FE-EC329B17B5AD}">
   <ds:schemaRefs>
     <ds:schemaRef ds:uri="http://schemas.openxmlformats.org/officeDocument/2006/bibliography"/>
   </ds:schemaRefs>

</xml_diff>